<commit_message>
Agregadas Historias de Usuarios
</commit_message>
<xml_diff>
--- a/Documentacion/ejemplo-formato-ieee-830.docx
+++ b/Documentacion/ejemplo-formato-ieee-830.docx
@@ -10784,17 +10784,249 @@
     <w:p>
       <w:pPr>
         <w:rPr>
-          <w:color w:val="365f91"/>
-          <w:vertAlign w:val="baseline"/>
-        </w:rPr>
-      </w:pPr>
-      <w:r>
-        <w:rPr>
-          <w:color w:val="365f91"/>
-          <w:vertAlign w:val="baseline"/>
-          <w:rtl w:val="0"/>
-        </w:rPr>
-        <w:t xml:space="preserve">Escribir todas las historias de Usuarios encontradas para el proyecto</w:t>
+          <w:color w:val="000001"/>
+        </w:rPr>
+      </w:pPr>
+      <w:r>
+        <w:rPr>
+          <w:color w:val="000001"/>
+          <w:rtl w:val="0"/>
+        </w:rPr>
+        <w:t xml:space="preserve">US01 Quiero tener un espacio donde pueda poner notas sobre mi progreso con las plantas</w:t>
+      </w:r>
+    </w:p>
+    <w:p>
+      <w:pPr>
+        <w:rPr>
+          <w:color w:val="000001"/>
+        </w:rPr>
+      </w:pPr>
+      <w:r>
+        <w:rPr>
+          <w:rtl w:val="0"/>
+        </w:rPr>
+      </w:r>
+    </w:p>
+    <w:p>
+      <w:pPr>
+        <w:rPr>
+          <w:color w:val="000001"/>
+        </w:rPr>
+      </w:pPr>
+      <w:r>
+        <w:rPr>
+          <w:color w:val="000001"/>
+          <w:rtl w:val="0"/>
+        </w:rPr>
+        <w:t xml:space="preserve">US02 Necesito difundir mis productos orgánicos a la comunidad</w:t>
+      </w:r>
+    </w:p>
+    <w:p>
+      <w:pPr>
+        <w:rPr>
+          <w:color w:val="000001"/>
+        </w:rPr>
+      </w:pPr>
+      <w:r>
+        <w:rPr>
+          <w:rtl w:val="0"/>
+        </w:rPr>
+      </w:r>
+    </w:p>
+    <w:p>
+      <w:pPr>
+        <w:rPr>
+          <w:color w:val="000001"/>
+        </w:rPr>
+      </w:pPr>
+      <w:r>
+        <w:rPr>
+          <w:color w:val="000001"/>
+          <w:rtl w:val="0"/>
+        </w:rPr>
+        <w:t xml:space="preserve">US03 Necesito poder ver el sitio web en el navegador de mi celular</w:t>
+      </w:r>
+    </w:p>
+    <w:p>
+      <w:pPr>
+        <w:rPr>
+          <w:color w:val="000001"/>
+        </w:rPr>
+      </w:pPr>
+      <w:r>
+        <w:rPr>
+          <w:rtl w:val="0"/>
+        </w:rPr>
+      </w:r>
+    </w:p>
+    <w:p>
+      <w:pPr>
+        <w:rPr>
+          <w:color w:val="000001"/>
+        </w:rPr>
+      </w:pPr>
+      <w:r>
+        <w:rPr>
+          <w:color w:val="000001"/>
+          <w:rtl w:val="0"/>
+        </w:rPr>
+        <w:t xml:space="preserve">US04 Quiero subir fotos de mi huerto</w:t>
+      </w:r>
+    </w:p>
+    <w:p>
+      <w:pPr>
+        <w:rPr>
+          <w:color w:val="000001"/>
+        </w:rPr>
+      </w:pPr>
+      <w:r>
+        <w:rPr>
+          <w:rtl w:val="0"/>
+        </w:rPr>
+      </w:r>
+    </w:p>
+    <w:p>
+      <w:pPr>
+        <w:rPr>
+          <w:color w:val="000001"/>
+        </w:rPr>
+      </w:pPr>
+      <w:r>
+        <w:rPr>
+          <w:color w:val="000001"/>
+          <w:rtl w:val="0"/>
+        </w:rPr>
+        <w:t xml:space="preserve">US05 Quiero poder agregar las platas a mi huerto desde la descripción de cada una</w:t>
+      </w:r>
+    </w:p>
+    <w:p>
+      <w:pPr>
+        <w:rPr>
+          <w:color w:val="000001"/>
+        </w:rPr>
+      </w:pPr>
+      <w:r>
+        <w:rPr>
+          <w:rtl w:val="0"/>
+        </w:rPr>
+      </w:r>
+    </w:p>
+    <w:p>
+      <w:pPr>
+        <w:rPr>
+          <w:color w:val="000001"/>
+        </w:rPr>
+      </w:pPr>
+      <w:r>
+        <w:rPr>
+          <w:color w:val="000001"/>
+          <w:rtl w:val="0"/>
+        </w:rPr>
+        <w:t xml:space="preserve">US06 Quiero poder cerrar sesión de mi cuenta</w:t>
+      </w:r>
+    </w:p>
+    <w:p>
+      <w:pPr>
+        <w:rPr>
+          <w:color w:val="000001"/>
+        </w:rPr>
+      </w:pPr>
+      <w:r>
+        <w:rPr>
+          <w:rtl w:val="0"/>
+        </w:rPr>
+      </w:r>
+    </w:p>
+    <w:p>
+      <w:pPr>
+        <w:rPr>
+          <w:color w:val="000001"/>
+        </w:rPr>
+      </w:pPr>
+      <w:r>
+        <w:rPr>
+          <w:color w:val="000001"/>
+          <w:rtl w:val="0"/>
+        </w:rPr>
+        <w:t xml:space="preserve">US07 Cuando esté en mi huerta quiero poder ver también la descripción de las plantas que estoy plantando</w:t>
+      </w:r>
+    </w:p>
+    <w:p>
+      <w:pPr>
+        <w:rPr>
+          <w:color w:val="000001"/>
+        </w:rPr>
+      </w:pPr>
+      <w:r>
+        <w:rPr>
+          <w:rtl w:val="0"/>
+        </w:rPr>
+      </w:r>
+    </w:p>
+    <w:p>
+      <w:pPr>
+        <w:rPr>
+          <w:color w:val="000001"/>
+        </w:rPr>
+      </w:pPr>
+      <w:r>
+        <w:rPr>
+          <w:color w:val="000001"/>
+          <w:rtl w:val="0"/>
+        </w:rPr>
+        <w:t xml:space="preserve">US08 Quiero ver el porcentaje de crecimiento que lleva mi planta</w:t>
+      </w:r>
+    </w:p>
+    <w:p>
+      <w:pPr>
+        <w:rPr>
+          <w:color w:val="000001"/>
+        </w:rPr>
+      </w:pPr>
+      <w:r>
+        <w:rPr>
+          <w:rtl w:val="0"/>
+        </w:rPr>
+      </w:r>
+    </w:p>
+    <w:p>
+      <w:pPr>
+        <w:rPr>
+          <w:color w:val="000001"/>
+        </w:rPr>
+      </w:pPr>
+      <w:r>
+        <w:rPr>
+          <w:color w:val="000001"/>
+          <w:rtl w:val="0"/>
+        </w:rPr>
+        <w:t xml:space="preserve">US09 Quiero que dentro de la página haya video tutoriales sobre como hacer la huerta</w:t>
+      </w:r>
+    </w:p>
+    <w:p>
+      <w:pPr>
+        <w:rPr>
+          <w:color w:val="000001"/>
+        </w:rPr>
+      </w:pPr>
+      <w:r>
+        <w:rPr>
+          <w:rtl w:val="0"/>
+        </w:rPr>
+      </w:r>
+    </w:p>
+    <w:p>
+      <w:pPr>
+        <w:rPr>
+          <w:color w:val="000001"/>
+        </w:rPr>
+      </w:pPr>
+      <w:r>
+        <w:rPr>
+          <w:color w:val="000001"/>
+          <w:rtl w:val="0"/>
+        </w:rPr>
+        <w:t xml:space="preserve">US10 Quiero poder eliminar una planta que haya agregado a mi huerta</w:t>
       </w:r>
     </w:p>
     <w:p>
@@ -12520,12 +12752,12 @@
               <wp:inline distB="0" distT="0" distL="114300" distR="114300">
                 <wp:extent cx="1147445" cy="467360"/>
                 <wp:effectExtent b="0" l="0" r="0" t="0"/>
-                <wp:docPr id="6" name="image2.png"/>
+                <wp:docPr id="6" name="image1.png"/>
                 <a:graphic>
                   <a:graphicData uri="http://schemas.openxmlformats.org/drawingml/2006/picture">
                     <pic:pic>
                       <pic:nvPicPr>
-                        <pic:cNvPr id="0" name="image2.png"/>
+                        <pic:cNvPr id="0" name="image1.png"/>
                         <pic:cNvPicPr preferRelativeResize="0"/>
                       </pic:nvPicPr>
                       <pic:blipFill>
@@ -13038,12 +13270,12 @@
               <wp:inline distB="0" distT="0" distL="114300" distR="114300">
                 <wp:extent cx="1257300" cy="805829"/>
                 <wp:effectExtent b="0" l="0" r="0" t="0"/>
-                <wp:docPr id="8" name="image1.jpg"/>
+                <wp:docPr id="8" name="image2.jpg"/>
                 <a:graphic>
                   <a:graphicData uri="http://schemas.openxmlformats.org/drawingml/2006/picture">
                     <pic:pic>
                       <pic:nvPicPr>
-                        <pic:cNvPr id="0" name="image1.jpg"/>
+                        <pic:cNvPr id="0" name="image2.jpg"/>
                         <pic:cNvPicPr preferRelativeResize="0"/>
                       </pic:nvPicPr>
                       <pic:blipFill>
@@ -13436,12 +13668,12 @@
               <wp:inline distB="0" distT="0" distL="114300" distR="114300">
                 <wp:extent cx="1147445" cy="467360"/>
                 <wp:effectExtent b="0" l="0" r="0" t="0"/>
-                <wp:docPr id="7" name="image2.png"/>
+                <wp:docPr id="7" name="image1.png"/>
                 <a:graphic>
                   <a:graphicData uri="http://schemas.openxmlformats.org/drawingml/2006/picture">
                     <pic:pic>
                       <pic:nvPicPr>
-                        <pic:cNvPr id="0" name="image2.png"/>
+                        <pic:cNvPr id="0" name="image1.png"/>
                         <pic:cNvPicPr preferRelativeResize="0"/>
                       </pic:nvPicPr>
                       <pic:blipFill>
@@ -14922,7 +15154,7 @@
 
 <file path=customXML/item1.xml><?xml version="1.0" encoding="utf-8"?>
 <go:gDocsCustomXmlDataStorage xmlns:go="http://customooxmlschemas.google.com/" xmlns:r="http://schemas.openxmlformats.org/officeDocument/2006/relationships">
-  <go:docsCustomData xmlns:go="http://customooxmlschemas.google.com/" roundtripDataSignature="AMtx7mhYib2O/ir5t49kXtQEbOQPem30EQ==">AMUW2mUoy1MhLTsR9WA71fhf0BbmElLdfh1j+zhttrM6q/iIPuXr1jnJ02j8DeOexI9HZ0in+xogvPYJnfuSnMVXUkppEjeqHGon9+rCR7qQtR1iBSVP8bIIQshWHUOgdN/CiO7n+g2zKCBKab6VefJXS1+4THc/5UdIE6UyhgkECuH+uOJHZCOiN0SISrUo63Z0waaZR7YJohZD1m8+thBB04yHnom26BTdkFerIyDk/GTqYwaxejQQCtlGYXJpqcbXAI5+zIzqx/ecgK02tZmebLTTJBKFeAYlBrR29iYOlRnx6Wd5x+xQ+L06Y764Xzczybo/uZkDhTKicjsa/UVyKFqu2bB8C+w40ChnJuvP0GVEHnhhTy4=</go:docsCustomData>
+  <go:docsCustomData xmlns:go="http://customooxmlschemas.google.com/" roundtripDataSignature="AMtx7mhYib2O/ir5t49kXtQEbOQPem30EQ==">AMUW2mUgtCmUlh6X9NLG77fmXRuvQTIxVwNU1XzkK/P+ahhnqQla9NYNQHV0QfizY3YCFAZdvXnq7az5cJP5IJhNgL6JHVuA8j1kQnjeNvKOBpe9wew3Mlgjyj4EgSkCkULYrvJ3UKgQPPKIoj/qOvCs9WsI01o5/f5MfJb4YCOMbHxbdyvr/vGYNKobrMPA/0VZUY3CKt0xHrGKRe1/zlfL68k3y3g4KpXQixpAtI6TcI30damD7GP1L3jWHPcCW7zeK27mn8U7DmNVfpQ5oymSOxd/PuxUS8Qw7cZVDoJWPSAYf+30dHXuUQgQ+SGwz/WY4N6G/od99UNw75GqMPlAXKp1bbCzP+rzLm611gNXaSm/JeO9Gq0=</go:docsCustomData>
 </go:gDocsCustomXmlDataStorage>
 </file>
 

</xml_diff>

<commit_message>
agregando seccion 1.1 proposito y alcance
</commit_message>
<xml_diff>
--- a/Documentacion/ejemplo-formato-ieee-830.docx
+++ b/Documentacion/ejemplo-formato-ieee-830.docx
@@ -1,6 +1,6 @@
 
 <file path=word/document.xml><?xml version="1.0" encoding="utf-8"?>
-<w:document xmlns:wpc="http://schemas.microsoft.com/office/word/2010/wordprocessingCanvas" xmlns:cx="http://schemas.microsoft.com/office/drawing/2014/chartex" xmlns:cx1="http://schemas.microsoft.com/office/drawing/2015/9/8/chartex" xmlns:cx2="http://schemas.microsoft.com/office/drawing/2015/10/21/chartex" xmlns:cx3="http://schemas.microsoft.com/office/drawing/2016/5/9/chartex" xmlns:cx4="http://schemas.microsoft.com/office/drawing/2016/5/10/chartex" xmlns:cx5="http://schemas.microsoft.com/office/drawing/2016/5/11/chartex" xmlns:cx6="http://schemas.microsoft.com/office/drawing/2016/5/12/chartex" xmlns:cx7="http://schemas.microsoft.com/office/drawing/2016/5/13/chartex" xmlns:cx8="http://schemas.microsoft.com/office/drawing/2016/5/14/chartex" xmlns:mc="http://schemas.openxmlformats.org/markup-compatibility/2006" xmlns:aink="http://schemas.microsoft.com/office/drawing/2016/ink" xmlns:am3d="http://schemas.microsoft.com/office/drawing/2017/model3d" xmlns:o="urn:schemas-microsoft-com:office:office" xmlns:oel="http://schemas.microsoft.com/office/2019/extlst" xmlns:r="http://schemas.openxmlformats.org/officeDocument/2006/relationships" xmlns:m="http://schemas.openxmlformats.org/officeDocument/2006/math" xmlns:v="urn:schemas-microsoft-com:vml" xmlns:wp14="http://schemas.microsoft.com/office/word/2010/wordprocessingDrawing" xmlns:wp="http://schemas.openxmlformats.org/drawingml/2006/wordprocessingDrawing" xmlns:w10="urn:schemas-microsoft-com:office:word" xmlns:w="http://schemas.openxmlformats.org/wordprocessingml/2006/main" xmlns:w14="http://schemas.microsoft.com/office/word/2010/wordml" xmlns:w15="http://schemas.microsoft.com/office/word/2012/wordml" xmlns:w16cex="http://schemas.microsoft.com/office/word/2018/wordml/cex" xmlns:w16cid="http://schemas.microsoft.com/office/word/2016/wordml/cid" xmlns:w16="http://schemas.microsoft.com/office/word/2018/wordml" xmlns:w16sdtdh="http://schemas.microsoft.com/office/word/2020/wordml/sdtdatahash" xmlns:w16se="http://schemas.microsoft.com/office/word/2015/wordml/symex" xmlns:wpg="http://schemas.microsoft.com/office/word/2010/wordprocessingGroup" xmlns:wpi="http://schemas.microsoft.com/office/word/2010/wordprocessingInk" xmlns:wne="http://schemas.microsoft.com/office/word/2006/wordml" xmlns:wps="http://schemas.microsoft.com/office/word/2010/wordprocessingShape" mc:Ignorable="w14 w15 w16se w16cid w16 w16cex w16sdtdh wp14">
+<w:document xmlns:wpc="http://schemas.microsoft.com/office/word/2010/wordprocessingCanvas" xmlns:mc="http://schemas.openxmlformats.org/markup-compatibility/2006" xmlns:o="urn:schemas-microsoft-com:office:office" xmlns:r="http://schemas.openxmlformats.org/officeDocument/2006/relationships" xmlns:m="http://schemas.openxmlformats.org/officeDocument/2006/math" xmlns:v="urn:schemas-microsoft-com:vml" xmlns:wp14="http://schemas.microsoft.com/office/word/2010/wordprocessingDrawing" xmlns:wp="http://schemas.openxmlformats.org/drawingml/2006/wordprocessingDrawing" xmlns:w10="urn:schemas-microsoft-com:office:word" xmlns:w="http://schemas.openxmlformats.org/wordprocessingml/2006/main" xmlns:w14="http://schemas.microsoft.com/office/word/2010/wordml" xmlns:wpg="http://schemas.microsoft.com/office/word/2010/wordprocessingGroup" xmlns:wpi="http://schemas.microsoft.com/office/word/2010/wordprocessingInk" xmlns:wne="http://schemas.microsoft.com/office/word/2006/wordml" xmlns:wps="http://schemas.microsoft.com/office/word/2010/wordprocessingShape" mc:Ignorable="w14 wp14">
   <w:body>
     <w:p>
       <w:pPr>
@@ -294,6 +294,7 @@
           <w:szCs w:val="30"/>
         </w:rPr>
       </w:pPr>
+      <w:proofErr w:type="spellStart"/>
       <w:r>
         <w:rPr>
           <w:b/>
@@ -301,7 +302,37 @@
           <w:sz w:val="30"/>
           <w:szCs w:val="30"/>
         </w:rPr>
-        <w:t>Gardening friend.</w:t>
+        <w:t>Gardening</w:t>
+      </w:r>
+      <w:proofErr w:type="spellEnd"/>
+      <w:r>
+        <w:rPr>
+          <w:b/>
+          <w:color w:val="000000"/>
+          <w:sz w:val="30"/>
+          <w:szCs w:val="30"/>
+        </w:rPr>
+        <w:t xml:space="preserve"> </w:t>
+      </w:r>
+      <w:proofErr w:type="spellStart"/>
+      <w:r>
+        <w:rPr>
+          <w:b/>
+          <w:color w:val="000000"/>
+          <w:sz w:val="30"/>
+          <w:szCs w:val="30"/>
+        </w:rPr>
+        <w:t>friend</w:t>
+      </w:r>
+      <w:proofErr w:type="spellEnd"/>
+      <w:r>
+        <w:rPr>
+          <w:b/>
+          <w:color w:val="000000"/>
+          <w:sz w:val="30"/>
+          <w:szCs w:val="30"/>
+        </w:rPr>
+        <w:t>.</w:t>
       </w:r>
     </w:p>
     <w:p>
@@ -498,9 +529,9 @@
           <w:szCs w:val="16"/>
         </w:rPr>
         <w:sectPr>
-          <w:headerReference w:type="default" r:id="rId7"/>
-          <w:footerReference w:type="default" r:id="rId8"/>
-          <w:headerReference w:type="first" r:id="rId9"/>
+          <w:headerReference w:type="default" r:id="rId9"/>
+          <w:footerReference w:type="default" r:id="rId10"/>
+          <w:headerReference w:type="first" r:id="rId11"/>
           <w:pgSz w:w="11906" w:h="16838"/>
           <w:pgMar w:top="1417" w:right="1701" w:bottom="1417" w:left="1701" w:header="708" w:footer="708" w:gutter="0"/>
           <w:pgNumType w:start="1"/>
@@ -617,7 +648,23 @@
           <w:i/>
           <w:color w:val="365F91"/>
         </w:rPr>
-        <w:t>Está basado y es conforme con el estándar IEEE Std 830-1998.</w:t>
+        <w:t xml:space="preserve">Está basado y es conforme con el estándar IEEE </w:t>
+      </w:r>
+      <w:proofErr w:type="spellStart"/>
+      <w:r>
+        <w:rPr>
+          <w:i/>
+          <w:color w:val="365F91"/>
+        </w:rPr>
+        <w:t>Std</w:t>
+      </w:r>
+      <w:proofErr w:type="spellEnd"/>
+      <w:r>
+        <w:rPr>
+          <w:i/>
+          <w:color w:val="365F91"/>
+        </w:rPr>
+        <w:t xml:space="preserve"> 830-1998.</w:t>
       </w:r>
     </w:p>
     <w:p>
@@ -658,7 +705,14 @@
           <w:i/>
           <w:color w:val="365F91"/>
         </w:rPr>
-        <w:t>Los textos en color azul son indicaciones que deben eliminarse y, en su caso, sustituirse por los contenidos descritos en cada apartado</w:t>
+        <w:t xml:space="preserve">Los </w:t>
+      </w:r>
+      <w:r>
+        <w:rPr>
+          <w:i/>
+          <w:color w:val="365F91"/>
+        </w:rPr>
+        <w:t>textos en color azul son indicaciones que deben eliminarse y, en su caso, sustituirse por los contenidos descritos en cada apartado</w:t>
       </w:r>
       <w:r>
         <w:rPr>
@@ -1211,8 +1265,8 @@
           <w:szCs w:val="16"/>
         </w:rPr>
         <w:sectPr>
-          <w:headerReference w:type="first" r:id="rId10"/>
-          <w:footerReference w:type="first" r:id="rId11"/>
+          <w:headerReference w:type="first" r:id="rId12"/>
+          <w:footerReference w:type="first" r:id="rId13"/>
           <w:pgSz w:w="11906" w:h="16838"/>
           <w:pgMar w:top="1417" w:right="1701" w:bottom="1417" w:left="1701" w:header="708" w:footer="708" w:gutter="0"/>
           <w:cols w:space="720"/>
@@ -1361,7 +1415,21 @@
               <w:rPr>
                 <w:b/>
               </w:rPr>
-              <w:t>Verificado dep. Calidad.</w:t>
+              <w:t xml:space="preserve">Verificado </w:t>
+            </w:r>
+            <w:proofErr w:type="spellStart"/>
+            <w:r>
+              <w:rPr>
+                <w:b/>
+              </w:rPr>
+              <w:t>dep</w:t>
+            </w:r>
+            <w:proofErr w:type="spellEnd"/>
+            <w:r>
+              <w:rPr>
+                <w:b/>
+              </w:rPr>
+              <w:t>. Calidad.</w:t>
             </w:r>
           </w:p>
         </w:tc>
@@ -1520,9 +1588,9 @@
           <w:color w:val="000000"/>
         </w:rPr>
         <w:sectPr>
-          <w:headerReference w:type="default" r:id="rId12"/>
-          <w:headerReference w:type="first" r:id="rId13"/>
-          <w:footerReference w:type="first" r:id="rId14"/>
+          <w:headerReference w:type="default" r:id="rId14"/>
+          <w:headerReference w:type="first" r:id="rId15"/>
+          <w:footerReference w:type="first" r:id="rId16"/>
           <w:pgSz w:w="11906" w:h="16838"/>
           <w:pgMar w:top="1417" w:right="1701" w:bottom="1417" w:left="1701" w:header="708" w:footer="708" w:gutter="0"/>
           <w:cols w:space="720"/>
@@ -1570,6 +1638,7 @@
           <w:docPartUnique/>
         </w:docPartObj>
       </w:sdtPr>
+      <w:sdtEndPr/>
       <w:sdtContent>
         <w:p>
           <w:pPr>
@@ -1931,7 +2000,10 @@
             <w:fldChar w:fldCharType="begin"/>
           </w:r>
           <w:r>
-            <w:instrText xml:space="preserve"> PAGEREF _z337ya \h </w:instrText>
+            <w:instrText xml:space="preserve"> PAGEREF _z337ya</w:instrText>
+          </w:r>
+          <w:r>
+            <w:instrText xml:space="preserve"> \h </w:instrText>
           </w:r>
           <w:r>
             <w:fldChar w:fldCharType="separate"/>
@@ -2523,7 +2595,16 @@
               <w:color w:val="0000FF"/>
               <w:u w:val="single"/>
             </w:rPr>
-            <w:t>REQUISITOS ESPECÍFICOS</w:t>
+            <w:t xml:space="preserve">REQUISITOS </w:t>
+          </w:r>
+          <w:r>
+            <w:rPr>
+              <w:b/>
+              <w:smallCaps/>
+              <w:color w:val="0000FF"/>
+              <w:u w:val="single"/>
+            </w:rPr>
+            <w:t>ESPECÍFICOS</w:t>
           </w:r>
           <w:r>
             <w:rPr>
@@ -2978,6 +3059,48 @@
     </w:p>
     <w:p>
       <w:pPr>
+        <w:pStyle w:val="NormalWeb"/>
+        <w:spacing w:before="28" w:beforeAutospacing="0" w:after="28" w:afterAutospacing="0"/>
+        <w:ind w:left="357"/>
+        <w:jc w:val="both"/>
+      </w:pPr>
+      <w:r>
+        <w:rPr>
+          <w:color w:val="365F91"/>
+        </w:rPr>
+        <w:tab/>
+      </w:r>
+      <w:r>
+        <w:rPr>
+          <w:rFonts w:ascii="Arial" w:hAnsi="Arial" w:cs="Arial"/>
+          <w:color w:val="000001"/>
+          <w:sz w:val="22"/>
+          <w:szCs w:val="22"/>
+        </w:rPr>
+        <w:t xml:space="preserve">Este documento es una Especificación de Requisitos Software (ERS) para una aplicación web dedicada a brindar información y ayuda para realizar huertas en casa. Esta especificación se ha estructurado basándose en las directrices dadas por el estándar IEEE </w:t>
+      </w:r>
+      <w:r>
+        <w:rPr>
+          <w:rFonts w:ascii="Arial" w:hAnsi="Arial" w:cs="Arial"/>
+          <w:color w:val="000001"/>
+          <w:sz w:val="22"/>
+          <w:szCs w:val="22"/>
+          <w:shd w:val="clear" w:color="auto" w:fill="F5F5F5"/>
+        </w:rPr>
+        <w:t xml:space="preserve">Práctica Recomendada para Especificaciones de Requisitos Software </w:t>
+      </w:r>
+      <w:r>
+        <w:rPr>
+          <w:rFonts w:ascii="Arial" w:hAnsi="Arial" w:cs="Arial"/>
+          <w:color w:val="000001"/>
+          <w:sz w:val="22"/>
+          <w:szCs w:val="22"/>
+        </w:rPr>
+        <w:t>ANSI/IEEE 830, 1998.</w:t>
+      </w:r>
+    </w:p>
+    <w:p>
+      <w:pPr>
         <w:pBdr>
           <w:top w:val="nil"/>
           <w:left w:val="nil"/>
@@ -2999,21 +3122,7 @@
         <w:rPr>
           <w:color w:val="365F91"/>
         </w:rPr>
-        <w:tab/>
-        <w:t xml:space="preserve">Este documento es una Especificación de Requisitos Software (ERS) para el Sistema de información para la gestión de procesos y control de inventarios. Esta especificación se ha estructurado basándose en las directrices dadas por el estándar IEEE </w:t>
-      </w:r>
-      <w:r>
-        <w:rPr>
-          <w:color w:val="365F91"/>
-          <w:shd w:val="clear" w:color="auto" w:fill="F5F5F5"/>
-        </w:rPr>
-        <w:t xml:space="preserve">Práctica Recomendada para Especificaciones de Requisitos Software </w:t>
-      </w:r>
-      <w:r>
-        <w:rPr>
-          <w:color w:val="365F91"/>
-        </w:rPr>
-        <w:t>ANSI/IEEE 830, 1998.</w:t>
+        <w:t>.</w:t>
       </w:r>
     </w:p>
     <w:p>
@@ -3088,6 +3197,72 @@
     </w:p>
     <w:p>
       <w:pPr>
+        <w:pStyle w:val="NormalWeb"/>
+        <w:spacing w:before="0" w:beforeAutospacing="0" w:after="0" w:afterAutospacing="0"/>
+        <w:ind w:left="709"/>
+        <w:jc w:val="both"/>
+      </w:pPr>
+      <w:r>
+        <w:rPr>
+          <w:color w:val="365F91"/>
+          <w:sz w:val="22"/>
+          <w:szCs w:val="22"/>
+        </w:rPr>
+        <w:tab/>
+      </w:r>
+      <w:r>
+        <w:rPr>
+          <w:rFonts w:ascii="Arial" w:hAnsi="Arial" w:cs="Arial"/>
+          <w:color w:val="365F91"/>
+          <w:sz w:val="22"/>
+          <w:szCs w:val="22"/>
+        </w:rPr>
+        <w:tab/>
+      </w:r>
+      <w:r>
+        <w:rPr>
+          <w:rFonts w:ascii="Arial" w:hAnsi="Arial" w:cs="Arial"/>
+          <w:color w:val="000001"/>
+          <w:sz w:val="22"/>
+          <w:szCs w:val="22"/>
+        </w:rPr>
+        <w:t>Las especificaciones funcionales, para el desarrollo de un software web que permitirá al usuario informarse y gestionar cultivos orgánicos de forma sencilla.</w:t>
+      </w:r>
+    </w:p>
+    <w:p>
+      <w:pPr>
+        <w:rPr>
+          <w:rFonts w:ascii="Times New Roman" w:eastAsia="Times New Roman" w:hAnsi="Times New Roman" w:cs="Times New Roman"/>
+          <w:sz w:val="24"/>
+          <w:szCs w:val="24"/>
+          <w:lang w:val="es-AR"/>
+        </w:rPr>
+      </w:pPr>
+    </w:p>
+    <w:p>
+      <w:pPr>
+        <w:ind w:left="709"/>
+        <w:jc w:val="both"/>
+        <w:rPr>
+          <w:rFonts w:ascii="Times New Roman" w:eastAsia="Times New Roman" w:hAnsi="Times New Roman" w:cs="Times New Roman"/>
+          <w:sz w:val="24"/>
+          <w:szCs w:val="24"/>
+          <w:lang w:val="es-AR"/>
+        </w:rPr>
+      </w:pPr>
+      <w:r>
+        <w:rPr>
+          <w:rFonts w:eastAsia="Times New Roman"/>
+          <w:color w:val="000001"/>
+          <w:sz w:val="22"/>
+          <w:szCs w:val="22"/>
+          <w:lang w:val="es-AR"/>
+        </w:rPr>
+        <w:t>Así mismo dicho documento servirá de guía clara tanto para desarrolladores como clientes, sobre los requerimientos y especificaciones del producto</w:t>
+      </w:r>
+    </w:p>
+    <w:p>
+      <w:pPr>
         <w:pBdr>
           <w:top w:val="nil"/>
           <w:left w:val="nil"/>
@@ -3101,62 +3276,6 @@
         <w:ind w:left="601"/>
         <w:jc w:val="both"/>
         <w:rPr>
-          <w:color w:val="365F91"/>
-        </w:rPr>
-      </w:pPr>
-      <w:r>
-        <w:rPr>
-          <w:color w:val="365F91"/>
-          <w:sz w:val="22"/>
-          <w:szCs w:val="22"/>
-        </w:rPr>
-        <w:tab/>
-      </w:r>
-      <w:r>
-        <w:rPr>
-          <w:color w:val="365F91"/>
-        </w:rPr>
-        <w:t xml:space="preserve">El presente documento tiene como propósito definir las especificaciones funcionales, para el desarrollo de un sistema de información web que permitirá al usuario iniciar su propia huerta con información de lo que podra plantar disponible en la página </w:t>
-      </w:r>
-    </w:p>
-    <w:p>
-      <w:pPr>
-        <w:pBdr>
-          <w:top w:val="nil"/>
-          <w:left w:val="nil"/>
-          <w:bottom w:val="nil"/>
-          <w:right w:val="nil"/>
-          <w:between w:val="nil"/>
-        </w:pBdr>
-        <w:tabs>
-          <w:tab w:val="left" w:pos="709"/>
-        </w:tabs>
-        <w:ind w:left="601"/>
-        <w:jc w:val="both"/>
-        <w:rPr>
-          <w:color w:val="000000"/>
-        </w:rPr>
-      </w:pPr>
-      <w:bookmarkStart w:id="5" w:name="_tyjcwt" w:colFirst="0" w:colLast="0"/>
-      <w:bookmarkEnd w:id="5"/>
-    </w:p>
-    <w:p>
-      <w:pPr>
-        <w:widowControl w:val="0"/>
-        <w:numPr>
-          <w:ilvl w:val="1"/>
-          <w:numId w:val="1"/>
-        </w:numPr>
-        <w:pBdr>
-          <w:top w:val="nil"/>
-          <w:left w:val="nil"/>
-          <w:bottom w:val="nil"/>
-          <w:right w:val="nil"/>
-          <w:between w:val="nil"/>
-        </w:pBdr>
-        <w:spacing w:before="120" w:after="60"/>
-        <w:ind w:left="1321"/>
-        <w:rPr>
           <w:b/>
           <w:color w:val="000000"/>
           <w:sz w:val="28"/>
@@ -3170,7 +3289,16 @@
           <w:sz w:val="28"/>
           <w:szCs w:val="28"/>
         </w:rPr>
-        <w:t>Alcance</w:t>
+        <w:t>Alc</w:t>
+      </w:r>
+      <w:r>
+        <w:rPr>
+          <w:b/>
+          <w:color w:val="000000"/>
+          <w:sz w:val="28"/>
+          <w:szCs w:val="28"/>
+        </w:rPr>
+        <w:t>ance</w:t>
       </w:r>
     </w:p>
     <w:p>
@@ -3187,8 +3315,179 @@
           <w:color w:val="000000"/>
         </w:rPr>
       </w:pPr>
-      <w:bookmarkStart w:id="6" w:name="3dy6vkm" w:colFirst="0" w:colLast="0"/>
+      <w:bookmarkStart w:id="5" w:name="3dy6vkm" w:colFirst="0" w:colLast="0"/>
+      <w:bookmarkEnd w:id="5"/>
+    </w:p>
+    <w:p>
+      <w:pPr>
+        <w:spacing w:before="240" w:after="240"/>
+        <w:ind w:left="709"/>
+        <w:jc w:val="both"/>
+        <w:rPr>
+          <w:rFonts w:ascii="Times New Roman" w:eastAsia="Times New Roman" w:hAnsi="Times New Roman" w:cs="Times New Roman"/>
+          <w:sz w:val="24"/>
+          <w:szCs w:val="24"/>
+          <w:lang w:val="es-AR"/>
+        </w:rPr>
+      </w:pPr>
+      <w:bookmarkStart w:id="6" w:name="_1t3h5sf" w:colFirst="0" w:colLast="0"/>
       <w:bookmarkEnd w:id="6"/>
+      <w:r>
+        <w:rPr>
+          <w:rFonts w:eastAsia="Times New Roman"/>
+          <w:color w:val="000000"/>
+          <w:sz w:val="22"/>
+          <w:szCs w:val="22"/>
+          <w:lang w:val="es-AR"/>
+        </w:rPr>
+        <w:t>El producto tiene por nombre "</w:t>
+      </w:r>
+      <w:r>
+        <w:rPr>
+          <w:rFonts w:eastAsia="Times New Roman"/>
+          <w:b/>
+          <w:bCs/>
+          <w:color w:val="000000"/>
+          <w:sz w:val="22"/>
+          <w:szCs w:val="22"/>
+          <w:lang w:val="es-AR"/>
+        </w:rPr>
+        <w:t>GARDENING FRIEND</w:t>
+      </w:r>
+      <w:r>
+        <w:rPr>
+          <w:rFonts w:eastAsia="Times New Roman"/>
+          <w:color w:val="000000"/>
+          <w:sz w:val="22"/>
+          <w:szCs w:val="22"/>
+          <w:lang w:val="es-AR"/>
+        </w:rPr>
+        <w:t>" y consiste en un software web orientado a un público en general con pocos o nulos conocimientos sobre cultivos orgánicos. La intención del mismo es acompañar a las personas interesa</w:t>
+      </w:r>
+      <w:bookmarkStart w:id="7" w:name="_GoBack"/>
+      <w:bookmarkEnd w:id="7"/>
+      <w:r>
+        <w:rPr>
+          <w:rFonts w:eastAsia="Times New Roman"/>
+          <w:color w:val="000000"/>
+          <w:sz w:val="22"/>
+          <w:szCs w:val="22"/>
+          <w:lang w:val="es-AR"/>
+        </w:rPr>
+        <w:t>das en el proceso de planificación y cuidado de una huerta en casa.</w:t>
+      </w:r>
+    </w:p>
+    <w:p>
+      <w:pPr>
+        <w:spacing w:before="240" w:after="240"/>
+        <w:ind w:left="709"/>
+        <w:jc w:val="both"/>
+        <w:rPr>
+          <w:rFonts w:ascii="Times New Roman" w:eastAsia="Times New Roman" w:hAnsi="Times New Roman" w:cs="Times New Roman"/>
+          <w:sz w:val="24"/>
+          <w:szCs w:val="24"/>
+          <w:lang w:val="es-AR"/>
+        </w:rPr>
+      </w:pPr>
+      <w:r>
+        <w:rPr>
+          <w:rFonts w:eastAsia="Times New Roman"/>
+          <w:color w:val="000000"/>
+          <w:sz w:val="22"/>
+          <w:szCs w:val="22"/>
+          <w:lang w:val="es-AR"/>
+        </w:rPr>
+        <w:t xml:space="preserve">Para ello </w:t>
+      </w:r>
+      <w:r>
+        <w:rPr>
+          <w:rFonts w:eastAsia="Times New Roman"/>
+          <w:b/>
+          <w:bCs/>
+          <w:color w:val="000000"/>
+          <w:sz w:val="22"/>
+          <w:szCs w:val="22"/>
+          <w:lang w:val="es-AR"/>
+        </w:rPr>
+        <w:t>GARDENING FRIEND</w:t>
+      </w:r>
+      <w:r>
+        <w:rPr>
+          <w:rFonts w:eastAsia="Times New Roman"/>
+          <w:color w:val="000000"/>
+          <w:sz w:val="22"/>
+          <w:szCs w:val="22"/>
+          <w:lang w:val="es-AR"/>
+        </w:rPr>
+        <w:t xml:space="preserve"> dispondrá de información breve y sencilla sobre qué cultivar, cómo hacerlo, cuándo hacerlo, y qué cuidados necesita cada planta.</w:t>
+      </w:r>
+    </w:p>
+    <w:p>
+      <w:pPr>
+        <w:spacing w:before="240" w:after="240"/>
+        <w:ind w:left="709"/>
+        <w:jc w:val="both"/>
+        <w:rPr>
+          <w:rFonts w:ascii="Times New Roman" w:eastAsia="Times New Roman" w:hAnsi="Times New Roman" w:cs="Times New Roman"/>
+          <w:sz w:val="24"/>
+          <w:szCs w:val="24"/>
+          <w:lang w:val="es-AR"/>
+        </w:rPr>
+      </w:pPr>
+      <w:r>
+        <w:rPr>
+          <w:rFonts w:eastAsia="Times New Roman"/>
+          <w:color w:val="000000"/>
+          <w:sz w:val="22"/>
+          <w:szCs w:val="22"/>
+          <w:lang w:val="es-AR"/>
+        </w:rPr>
+        <w:t xml:space="preserve">Además </w:t>
+      </w:r>
+      <w:r>
+        <w:rPr>
+          <w:rFonts w:eastAsia="Times New Roman"/>
+          <w:b/>
+          <w:bCs/>
+          <w:color w:val="000000"/>
+          <w:sz w:val="22"/>
+          <w:szCs w:val="22"/>
+          <w:lang w:val="es-AR"/>
+        </w:rPr>
+        <w:t>GARDENING FRIEND</w:t>
+      </w:r>
+      <w:r>
+        <w:rPr>
+          <w:rFonts w:eastAsia="Times New Roman"/>
+          <w:color w:val="000000"/>
+          <w:sz w:val="22"/>
+          <w:szCs w:val="22"/>
+          <w:lang w:val="es-AR"/>
+        </w:rPr>
+        <w:t xml:space="preserve"> consta de un apartado para que los usuarios registrados puedan, de forma personalizada,  realizar un seguimiento de sus cultivos en base al crecimiento esperado de las plantas. También los usuarios registrados podrán </w:t>
+      </w:r>
+      <w:proofErr w:type="gramStart"/>
+      <w:r>
+        <w:rPr>
+          <w:rFonts w:eastAsia="Times New Roman"/>
+          <w:color w:val="000000"/>
+          <w:sz w:val="22"/>
+          <w:szCs w:val="22"/>
+          <w:lang w:val="es-AR"/>
+        </w:rPr>
+        <w:t>comprar ,y</w:t>
+      </w:r>
+      <w:proofErr w:type="gramEnd"/>
+      <w:r>
+        <w:rPr>
+          <w:rFonts w:eastAsia="Times New Roman"/>
+          <w:color w:val="000000"/>
+          <w:sz w:val="22"/>
+          <w:szCs w:val="22"/>
+          <w:lang w:val="es-AR"/>
+        </w:rPr>
+        <w:t xml:space="preserve"> ocasionalmente vender,  en el mismo sitio web sus productos y todo lo necesario para su huerta.</w:t>
+      </w:r>
     </w:p>
     <w:p>
       <w:pPr>
@@ -3200,39 +3499,68 @@
           <w:right w:val="nil"/>
           <w:between w:val="nil"/>
         </w:pBdr>
-        <w:ind w:left="601" w:firstLine="106"/>
+        <w:ind w:left="709"/>
         <w:jc w:val="both"/>
         <w:rPr>
-          <w:color w:val="365F91"/>
-          <w:highlight w:val="white"/>
-        </w:rPr>
-      </w:pPr>
-      <w:r>
-        <w:rPr>
-          <w:color w:val="365F91"/>
-          <w:highlight w:val="white"/>
-        </w:rPr>
-        <w:t>Esta especificación de requisitos está dirigida al usuario del sistema, ………………</w:t>
-      </w:r>
-    </w:p>
-    <w:p>
-      <w:pPr>
-        <w:widowControl w:val="0"/>
-        <w:pBdr>
-          <w:top w:val="nil"/>
-          <w:left w:val="nil"/>
-          <w:bottom w:val="nil"/>
-          <w:right w:val="nil"/>
-          <w:between w:val="nil"/>
-        </w:pBdr>
-        <w:ind w:left="601" w:firstLine="106"/>
-        <w:jc w:val="both"/>
-        <w:rPr>
           <w:color w:val="FF0000"/>
         </w:rPr>
       </w:pPr>
-      <w:bookmarkStart w:id="7" w:name="_1t3h5sf" w:colFirst="0" w:colLast="0"/>
-      <w:bookmarkEnd w:id="7"/>
+      <w:r>
+        <w:rPr>
+          <w:rFonts w:eastAsia="Times New Roman"/>
+          <w:b/>
+          <w:bCs/>
+          <w:color w:val="000000"/>
+          <w:sz w:val="22"/>
+          <w:szCs w:val="22"/>
+          <w:lang w:val="es-AR"/>
+        </w:rPr>
+        <w:t xml:space="preserve">GARDENING FRIEND </w:t>
+      </w:r>
+      <w:r>
+        <w:rPr>
+          <w:rFonts w:eastAsia="Times New Roman"/>
+          <w:color w:val="000000"/>
+          <w:sz w:val="22"/>
+          <w:szCs w:val="22"/>
+          <w:lang w:val="es-AR"/>
+        </w:rPr>
+        <w:t xml:space="preserve">no está destinado a la agricultura comercial o de grandes superficies. Tampoco </w:t>
+      </w:r>
+      <w:proofErr w:type="spellStart"/>
+      <w:r>
+        <w:rPr>
+          <w:rFonts w:eastAsia="Times New Roman"/>
+          <w:color w:val="000000"/>
+          <w:sz w:val="22"/>
+          <w:szCs w:val="22"/>
+          <w:lang w:val="es-AR"/>
+        </w:rPr>
+        <w:t>incluye</w:t>
+      </w:r>
+      <w:proofErr w:type="gramStart"/>
+      <w:r>
+        <w:rPr>
+          <w:rFonts w:eastAsia="Times New Roman"/>
+          <w:color w:val="000000"/>
+          <w:sz w:val="22"/>
+          <w:szCs w:val="22"/>
+          <w:lang w:val="es-AR"/>
+        </w:rPr>
+        <w:t>,por</w:t>
+      </w:r>
+      <w:proofErr w:type="spellEnd"/>
+      <w:proofErr w:type="gramEnd"/>
+      <w:r>
+        <w:rPr>
+          <w:rFonts w:eastAsia="Times New Roman"/>
+          <w:color w:val="000000"/>
+          <w:sz w:val="22"/>
+          <w:szCs w:val="22"/>
+          <w:lang w:val="es-AR"/>
+        </w:rPr>
+        <w:t xml:space="preserve"> el momento, todo el universo de plantas y alimentos cultivables. Es solo una ayuda para que las personas puedan generar en sus hogares alimento sano y nutritivo</w:t>
+      </w:r>
     </w:p>
     <w:p>
       <w:pPr>
@@ -4393,7 +4721,13 @@
               <w:rPr>
                 <w:color w:val="365F91"/>
               </w:rPr>
-              <w:t>Requerimiento No Funcional</w:t>
+              <w:t xml:space="preserve">Requerimiento </w:t>
+            </w:r>
+            <w:r>
+              <w:rPr>
+                <w:color w:val="365F91"/>
+              </w:rPr>
+              <w:t>No Funcional</w:t>
             </w:r>
           </w:p>
         </w:tc>
@@ -4896,7 +5230,6 @@
           <w:sz w:val="28"/>
           <w:szCs w:val="28"/>
         </w:rPr>
-        <w:lastRenderedPageBreak/>
         <w:t>Resumen</w:t>
       </w:r>
     </w:p>
@@ -5012,7 +5345,16 @@
           <w:sz w:val="28"/>
           <w:szCs w:val="28"/>
         </w:rPr>
-        <w:t>Perspectiva del producto</w:t>
+        <w:t xml:space="preserve">Perspectiva del </w:t>
+      </w:r>
+      <w:r>
+        <w:rPr>
+          <w:b/>
+          <w:color w:val="000000"/>
+          <w:sz w:val="28"/>
+          <w:szCs w:val="28"/>
+        </w:rPr>
+        <w:t>producto</w:t>
       </w:r>
     </w:p>
     <w:p>
@@ -5027,7 +5369,21 @@
         <w:rPr>
           <w:color w:val="365F91"/>
         </w:rPr>
-        <w:t>El sistema ……….   será un producto diseñado para trabajar en entornos WEB, lo que permitirá su utilización de forma rápida y eficaz, además ……</w:t>
+        <w:t xml:space="preserve">El </w:t>
+      </w:r>
+      <w:proofErr w:type="gramStart"/>
+      <w:r>
+        <w:rPr>
+          <w:color w:val="365F91"/>
+        </w:rPr>
+        <w:t>sistema …</w:t>
+      </w:r>
+      <w:proofErr w:type="gramEnd"/>
+      <w:r>
+        <w:rPr>
+          <w:color w:val="365F91"/>
+        </w:rPr>
+        <w:t>…….   será un producto diseñado para trabajar en entornos WEB, lo que permitirá su utilización de forma rápida y eficaz, además ……</w:t>
       </w:r>
     </w:p>
     <w:p>
@@ -5185,7 +5541,7 @@
       </w:tblPr>
       <w:tblGrid>
         <w:gridCol w:w="1203"/>
-        <w:gridCol w:w="6729"/>
+        <w:gridCol w:w="6819"/>
       </w:tblGrid>
       <w:tr>
         <w:tc>
@@ -5421,7 +5777,18 @@
                 <w:szCs w:val="22"/>
                 <w:lang w:val="es-AR"/>
               </w:rPr>
-              <w:t>Configurar el acceso al sitio (métodos de autenticación), analizar el uso y rendimiento del sistema, configurar las estructuras de permisos, etc.</w:t>
+              <w:t xml:space="preserve">Configurar el acceso al sitio (métodos de autenticación), analizar el uso y rendimiento del sistema, configurar las estructuras de </w:t>
+            </w:r>
+            <w:r>
+              <w:rPr>
+                <w:rFonts w:eastAsia="Times New Roman"/>
+                <w:color w:val="000000"/>
+                <w:sz w:val="22"/>
+                <w:szCs w:val="22"/>
+                <w:lang w:val="es-AR"/>
+              </w:rPr>
+              <w:lastRenderedPageBreak/>
+              <w:t>permisos, etc.</w:t>
             </w:r>
           </w:p>
         </w:tc>
@@ -5454,7 +5821,7 @@
       </w:tblPr>
       <w:tblGrid>
         <w:gridCol w:w="1203"/>
-        <w:gridCol w:w="6729"/>
+        <w:gridCol w:w="6819"/>
       </w:tblGrid>
       <w:tr>
         <w:trPr>
@@ -5753,7 +6120,7 @@
       </w:tblPr>
       <w:tblGrid>
         <w:gridCol w:w="1203"/>
-        <w:gridCol w:w="6729"/>
+        <w:gridCol w:w="6819"/>
       </w:tblGrid>
       <w:tr>
         <w:trPr>
@@ -6100,7 +6467,6 @@
           <w:sz w:val="28"/>
           <w:szCs w:val="28"/>
         </w:rPr>
-        <w:lastRenderedPageBreak/>
         <w:t>Restricciones</w:t>
       </w:r>
     </w:p>
@@ -6151,7 +6517,21 @@
         <w:rPr>
           <w:color w:val="365F91"/>
         </w:rPr>
-        <w:t>Lenguajes y tecnologías en uso: HTML, JavScript……..</w:t>
+        <w:t xml:space="preserve">Lenguajes y tecnologías en uso: HTML, </w:t>
+      </w:r>
+      <w:proofErr w:type="spellStart"/>
+      <w:r>
+        <w:rPr>
+          <w:color w:val="365F91"/>
+        </w:rPr>
+        <w:t>JavScript</w:t>
+      </w:r>
+      <w:proofErr w:type="spellEnd"/>
+      <w:r>
+        <w:rPr>
+          <w:color w:val="365F91"/>
+        </w:rPr>
+        <w:t>……..</w:t>
       </w:r>
     </w:p>
     <w:p>
@@ -6277,14 +6657,34 @@
       </w:pPr>
     </w:p>
     <w:p>
+      <w:proofErr w:type="spellStart"/>
       <w:r>
         <w:rPr>
           <w:b/>
           <w:sz w:val="24"/>
           <w:szCs w:val="24"/>
         </w:rPr>
-        <w:t>Product Backlog</w:t>
-      </w:r>
+        <w:t>Product</w:t>
+      </w:r>
+      <w:proofErr w:type="spellEnd"/>
+      <w:r>
+        <w:rPr>
+          <w:b/>
+          <w:sz w:val="24"/>
+          <w:szCs w:val="24"/>
+        </w:rPr>
+        <w:t xml:space="preserve"> </w:t>
+      </w:r>
+      <w:proofErr w:type="spellStart"/>
+      <w:r>
+        <w:rPr>
+          <w:b/>
+          <w:sz w:val="24"/>
+          <w:szCs w:val="24"/>
+        </w:rPr>
+        <w:t>Backlog</w:t>
+      </w:r>
+      <w:proofErr w:type="spellEnd"/>
     </w:p>
     <w:p/>
     <w:p/>
@@ -6338,26 +6738,46 @@
         <w:rPr>
           <w:color w:val="000001"/>
         </w:rPr>
-        <w:t>#US03 Cómo visitante quiero ver tutoriales sobre como armar una huerta y tips e información sobre sus cultivos para iniciar mi primera huerta.</w:t>
-      </w:r>
-    </w:p>
-    <w:p>
-      <w:pPr>
+        <w:t>#US03 Cómo vis</w:t>
+      </w:r>
+      <w:r>
         <w:rPr>
           <w:color w:val="000001"/>
         </w:rPr>
-      </w:pPr>
-    </w:p>
-    <w:p>
-      <w:pPr>
+        <w:t xml:space="preserve">itante quiero ver tutoriales sobre como armar una huerta y </w:t>
+      </w:r>
+      <w:proofErr w:type="spellStart"/>
+      <w:r>
         <w:rPr>
           <w:color w:val="000001"/>
         </w:rPr>
-      </w:pPr>
+        <w:t>tips</w:t>
+      </w:r>
+      <w:proofErr w:type="spellEnd"/>
       <w:r>
         <w:rPr>
           <w:color w:val="000001"/>
         </w:rPr>
+        <w:t xml:space="preserve"> e información sobre sus cultivos para iniciar mi primera huerta.</w:t>
+      </w:r>
+    </w:p>
+    <w:p>
+      <w:pPr>
+        <w:rPr>
+          <w:color w:val="000001"/>
+        </w:rPr>
+      </w:pPr>
+    </w:p>
+    <w:p>
+      <w:pPr>
+        <w:rPr>
+          <w:color w:val="000001"/>
+        </w:rPr>
+      </w:pPr>
+      <w:r>
+        <w:rPr>
+          <w:color w:val="000001"/>
+        </w:rPr>
         <w:t>#US04 Cómo visitante quiero poder ver la página en resolución de móvil para poder acceder desde el celular.</w:t>
       </w:r>
     </w:p>
@@ -6385,15 +6805,15 @@
         <w:rPr>
           <w:color w:val="000001"/>
         </w:rPr>
-        <w:t>#US05 Como visitante quiero un apartado de registro e inicio de sesión donde se guarden mis datos para acceder a funcionalidades personalizadas del sitio.</w:t>
-      </w:r>
-    </w:p>
-    <w:p>
-      <w:pPr>
+        <w:lastRenderedPageBreak/>
+        <w:t>#US05 Como visit</w:t>
+      </w:r>
+      <w:r>
         <w:rPr>
           <w:color w:val="000001"/>
         </w:rPr>
-      </w:pPr>
+        <w:t>ante quiero un apartado de registro e inicio de sesión donde se guarden mis datos para acceder a funcionalidades personalizadas del sitio.</w:t>
+      </w:r>
     </w:p>
     <w:p>
       <w:pPr>
@@ -6422,10 +6842,17 @@
           <w:color w:val="000001"/>
         </w:rPr>
       </w:pPr>
-      <w:r>
+    </w:p>
+    <w:p>
+      <w:pPr>
         <w:rPr>
           <w:color w:val="000001"/>
         </w:rPr>
+      </w:pPr>
+      <w:r>
+        <w:rPr>
+          <w:color w:val="000001"/>
+        </w:rPr>
         <w:t>#TK01 Hacer el HTML de la página inicial</w:t>
       </w:r>
     </w:p>
@@ -6466,26 +6893,46 @@
         <w:rPr>
           <w:color w:val="000001"/>
         </w:rPr>
-        <w:t>#TK03 Realizar footer con información de contacto básica</w:t>
-      </w:r>
-    </w:p>
-    <w:p>
-      <w:pPr>
+        <w:t xml:space="preserve">#TK03 Realizar </w:t>
+      </w:r>
+      <w:proofErr w:type="spellStart"/>
+      <w:r>
         <w:rPr>
           <w:color w:val="000001"/>
         </w:rPr>
-      </w:pPr>
-    </w:p>
-    <w:p>
-      <w:pPr>
+        <w:t>foote</w:t>
+      </w:r>
+      <w:r>
         <w:rPr>
           <w:color w:val="000001"/>
         </w:rPr>
-      </w:pPr>
+        <w:t>r</w:t>
+      </w:r>
+      <w:proofErr w:type="spellEnd"/>
       <w:r>
         <w:rPr>
           <w:color w:val="000001"/>
         </w:rPr>
+        <w:t xml:space="preserve"> con información de contacto básica</w:t>
+      </w:r>
+    </w:p>
+    <w:p>
+      <w:pPr>
+        <w:rPr>
+          <w:color w:val="000001"/>
+        </w:rPr>
+      </w:pPr>
+    </w:p>
+    <w:p>
+      <w:pPr>
+        <w:rPr>
+          <w:color w:val="000001"/>
+        </w:rPr>
+      </w:pPr>
+      <w:r>
+        <w:rPr>
+          <w:color w:val="000001"/>
+        </w:rPr>
         <w:t>#TK04 Realizar la estructura HTML de la página Consejos</w:t>
       </w:r>
     </w:p>
@@ -6546,7 +6993,13 @@
         <w:rPr>
           <w:color w:val="000001"/>
         </w:rPr>
-        <w:t>#TK07 Realizar el HTML de la página de registro e inicio de sesión</w:t>
+        <w:t>#TK07 Realizar el HTML de la página de registro e inicio</w:t>
+      </w:r>
+      <w:r>
+        <w:rPr>
+          <w:color w:val="000001"/>
+        </w:rPr>
+        <w:t xml:space="preserve"> de sesión</w:t>
       </w:r>
     </w:p>
     <w:p/>
@@ -6587,13 +7040,23 @@
           <w:szCs w:val="24"/>
         </w:rPr>
       </w:pPr>
+      <w:proofErr w:type="spellStart"/>
       <w:r>
         <w:rPr>
           <w:b/>
           <w:sz w:val="24"/>
           <w:szCs w:val="24"/>
         </w:rPr>
-        <w:t>Sprints.</w:t>
+        <w:t>Sprints</w:t>
+      </w:r>
+      <w:proofErr w:type="spellEnd"/>
+      <w:r>
+        <w:rPr>
+          <w:b/>
+          <w:sz w:val="24"/>
+          <w:szCs w:val="24"/>
+        </w:rPr>
+        <w:t>.</w:t>
       </w:r>
     </w:p>
     <w:p>
@@ -6704,8 +7167,17 @@
                 <w:b/>
                 <w:color w:val="000000"/>
               </w:rPr>
-              <w:t>Sprint Backlog</w:t>
-            </w:r>
+              <w:t xml:space="preserve">Sprint </w:t>
+            </w:r>
+            <w:proofErr w:type="spellStart"/>
+            <w:r>
+              <w:rPr>
+                <w:b/>
+                <w:color w:val="000000"/>
+              </w:rPr>
+              <w:t>Backlog</w:t>
+            </w:r>
+            <w:proofErr w:type="spellEnd"/>
           </w:p>
         </w:tc>
         <w:tc>
@@ -7031,7 +7503,22 @@
         <w:rPr>
           <w:color w:val="365F91"/>
         </w:rPr>
-        <w:t>Realizar la carga de la tabla teniendo en cuenta todos los sprint que se realicen para este espacio curricular.</w:t>
+        <w:lastRenderedPageBreak/>
+        <w:t xml:space="preserve">Realizar la carga de la tabla teniendo en cuenta </w:t>
+      </w:r>
+      <w:proofErr w:type="gramStart"/>
+      <w:r>
+        <w:rPr>
+          <w:color w:val="365F91"/>
+        </w:rPr>
+        <w:t>todos los</w:t>
+      </w:r>
+      <w:proofErr w:type="gramEnd"/>
+      <w:r>
+        <w:rPr>
+          <w:color w:val="365F91"/>
+        </w:rPr>
+        <w:t xml:space="preserve"> sprint que se realicen para este espacio curricular.</w:t>
       </w:r>
     </w:p>
     <w:p/>
@@ -7062,7 +7549,7 @@
       </w:pPr>
     </w:p>
     <w:sectPr>
-      <w:headerReference w:type="first" r:id="rId15"/>
+      <w:headerReference w:type="first" r:id="rId17"/>
       <w:pgSz w:w="11906" w:h="16838"/>
       <w:pgMar w:top="1418" w:right="1701" w:bottom="1418" w:left="1701" w:header="709" w:footer="709" w:gutter="0"/>
       <w:cols w:space="720"/>
@@ -7072,7 +7559,7 @@
 </file>
 
 <file path=word/endnotes.xml><?xml version="1.0" encoding="utf-8"?>
-<w:endnotes xmlns:wpc="http://schemas.microsoft.com/office/word/2010/wordprocessingCanvas" xmlns:cx="http://schemas.microsoft.com/office/drawing/2014/chartex" xmlns:cx1="http://schemas.microsoft.com/office/drawing/2015/9/8/chartex" xmlns:cx2="http://schemas.microsoft.com/office/drawing/2015/10/21/chartex" xmlns:cx3="http://schemas.microsoft.com/office/drawing/2016/5/9/chartex" xmlns:cx4="http://schemas.microsoft.com/office/drawing/2016/5/10/chartex" xmlns:cx5="http://schemas.microsoft.com/office/drawing/2016/5/11/chartex" xmlns:cx6="http://schemas.microsoft.com/office/drawing/2016/5/12/chartex" xmlns:cx7="http://schemas.microsoft.com/office/drawing/2016/5/13/chartex" xmlns:cx8="http://schemas.microsoft.com/office/drawing/2016/5/14/chartex" xmlns:mc="http://schemas.openxmlformats.org/markup-compatibility/2006" xmlns:aink="http://schemas.microsoft.com/office/drawing/2016/ink" xmlns:am3d="http://schemas.microsoft.com/office/drawing/2017/model3d" xmlns:o="urn:schemas-microsoft-com:office:office" xmlns:oel="http://schemas.microsoft.com/office/2019/extlst" xmlns:r="http://schemas.openxmlformats.org/officeDocument/2006/relationships" xmlns:m="http://schemas.openxmlformats.org/officeDocument/2006/math" xmlns:v="urn:schemas-microsoft-com:vml" xmlns:wp14="http://schemas.microsoft.com/office/word/2010/wordprocessingDrawing" xmlns:wp="http://schemas.openxmlformats.org/drawingml/2006/wordprocessingDrawing" xmlns:w10="urn:schemas-microsoft-com:office:word" xmlns:w="http://schemas.openxmlformats.org/wordprocessingml/2006/main" xmlns:w14="http://schemas.microsoft.com/office/word/2010/wordml" xmlns:w15="http://schemas.microsoft.com/office/word/2012/wordml" xmlns:w16cex="http://schemas.microsoft.com/office/word/2018/wordml/cex" xmlns:w16cid="http://schemas.microsoft.com/office/word/2016/wordml/cid" xmlns:w16="http://schemas.microsoft.com/office/word/2018/wordml" xmlns:w16sdtdh="http://schemas.microsoft.com/office/word/2020/wordml/sdtdatahash" xmlns:w16se="http://schemas.microsoft.com/office/word/2015/wordml/symex" xmlns:wpg="http://schemas.microsoft.com/office/word/2010/wordprocessingGroup" xmlns:wpi="http://schemas.microsoft.com/office/word/2010/wordprocessingInk" xmlns:wne="http://schemas.microsoft.com/office/word/2006/wordml" xmlns:wps="http://schemas.microsoft.com/office/word/2010/wordprocessingShape" mc:Ignorable="w14 w15 w16se w16cid w16 w16cex w16sdtdh wp14">
+<w:endnotes xmlns:wpc="http://schemas.microsoft.com/office/word/2010/wordprocessingCanvas" xmlns:mc="http://schemas.openxmlformats.org/markup-compatibility/2006" xmlns:o="urn:schemas-microsoft-com:office:office" xmlns:r="http://schemas.openxmlformats.org/officeDocument/2006/relationships" xmlns:m="http://schemas.openxmlformats.org/officeDocument/2006/math" xmlns:v="urn:schemas-microsoft-com:vml" xmlns:wp14="http://schemas.microsoft.com/office/word/2010/wordprocessingDrawing" xmlns:wp="http://schemas.openxmlformats.org/drawingml/2006/wordprocessingDrawing" xmlns:w10="urn:schemas-microsoft-com:office:word" xmlns:w="http://schemas.openxmlformats.org/wordprocessingml/2006/main" xmlns:w14="http://schemas.microsoft.com/office/word/2010/wordml" xmlns:wpg="http://schemas.microsoft.com/office/word/2010/wordprocessingGroup" xmlns:wpi="http://schemas.microsoft.com/office/word/2010/wordprocessingInk" xmlns:wne="http://schemas.microsoft.com/office/word/2006/wordml" xmlns:wps="http://schemas.microsoft.com/office/word/2010/wordprocessingShape" mc:Ignorable="w14 wp14">
   <w:endnote w:type="separator" w:id="-1">
     <w:p>
       <w:r>
@@ -7091,7 +7578,7 @@
 </file>
 
 <file path=word/footer1.xml><?xml version="1.0" encoding="utf-8"?>
-<w:ftr xmlns:wpc="http://schemas.microsoft.com/office/word/2010/wordprocessingCanvas" xmlns:cx="http://schemas.microsoft.com/office/drawing/2014/chartex" xmlns:cx1="http://schemas.microsoft.com/office/drawing/2015/9/8/chartex" xmlns:cx2="http://schemas.microsoft.com/office/drawing/2015/10/21/chartex" xmlns:cx3="http://schemas.microsoft.com/office/drawing/2016/5/9/chartex" xmlns:cx4="http://schemas.microsoft.com/office/drawing/2016/5/10/chartex" xmlns:cx5="http://schemas.microsoft.com/office/drawing/2016/5/11/chartex" xmlns:cx6="http://schemas.microsoft.com/office/drawing/2016/5/12/chartex" xmlns:cx7="http://schemas.microsoft.com/office/drawing/2016/5/13/chartex" xmlns:cx8="http://schemas.microsoft.com/office/drawing/2016/5/14/chartex" xmlns:mc="http://schemas.openxmlformats.org/markup-compatibility/2006" xmlns:aink="http://schemas.microsoft.com/office/drawing/2016/ink" xmlns:am3d="http://schemas.microsoft.com/office/drawing/2017/model3d" xmlns:o="urn:schemas-microsoft-com:office:office" xmlns:oel="http://schemas.microsoft.com/office/2019/extlst" xmlns:r="http://schemas.openxmlformats.org/officeDocument/2006/relationships" xmlns:m="http://schemas.openxmlformats.org/officeDocument/2006/math" xmlns:v="urn:schemas-microsoft-com:vml" xmlns:wp14="http://schemas.microsoft.com/office/word/2010/wordprocessingDrawing" xmlns:wp="http://schemas.openxmlformats.org/drawingml/2006/wordprocessingDrawing" xmlns:w10="urn:schemas-microsoft-com:office:word" xmlns:w="http://schemas.openxmlformats.org/wordprocessingml/2006/main" xmlns:w14="http://schemas.microsoft.com/office/word/2010/wordml" xmlns:w15="http://schemas.microsoft.com/office/word/2012/wordml" xmlns:w16cex="http://schemas.microsoft.com/office/word/2018/wordml/cex" xmlns:w16cid="http://schemas.microsoft.com/office/word/2016/wordml/cid" xmlns:w16="http://schemas.microsoft.com/office/word/2018/wordml" xmlns:w16sdtdh="http://schemas.microsoft.com/office/word/2020/wordml/sdtdatahash" xmlns:w16se="http://schemas.microsoft.com/office/word/2015/wordml/symex" xmlns:wpg="http://schemas.microsoft.com/office/word/2010/wordprocessingGroup" xmlns:wpi="http://schemas.microsoft.com/office/word/2010/wordprocessingInk" xmlns:wne="http://schemas.microsoft.com/office/word/2006/wordml" xmlns:wps="http://schemas.microsoft.com/office/word/2010/wordprocessingShape" mc:Ignorable="w14 w15 w16se w16cid w16 w16cex w16sdtdh wp14">
+<w:ftr xmlns:wpc="http://schemas.microsoft.com/office/word/2010/wordprocessingCanvas" xmlns:mc="http://schemas.openxmlformats.org/markup-compatibility/2006" xmlns:o="urn:schemas-microsoft-com:office:office" xmlns:r="http://schemas.openxmlformats.org/officeDocument/2006/relationships" xmlns:m="http://schemas.openxmlformats.org/officeDocument/2006/math" xmlns:v="urn:schemas-microsoft-com:vml" xmlns:wp14="http://schemas.microsoft.com/office/word/2010/wordprocessingDrawing" xmlns:wp="http://schemas.openxmlformats.org/drawingml/2006/wordprocessingDrawing" xmlns:w10="urn:schemas-microsoft-com:office:word" xmlns:w="http://schemas.openxmlformats.org/wordprocessingml/2006/main" xmlns:w14="http://schemas.microsoft.com/office/word/2010/wordml" xmlns:wpg="http://schemas.microsoft.com/office/word/2010/wordprocessingGroup" xmlns:wpi="http://schemas.microsoft.com/office/word/2010/wordprocessingInk" xmlns:wne="http://schemas.microsoft.com/office/word/2006/wordml" xmlns:wps="http://schemas.microsoft.com/office/word/2010/wordprocessingShape" mc:Ignorable="w14 wp14">
   <w:p>
     <w:pPr>
       <w:ind w:right="260"/>
@@ -7104,6 +7591,7 @@
     <w:r>
       <w:rPr>
         <w:noProof/>
+        <w:lang w:val="es-AR"/>
       </w:rPr>
       <mc:AlternateContent>
         <mc:Choice Requires="wps">
@@ -7152,7 +7640,23 @@
                               <w:color w:val="0F243E"/>
                               <w:sz w:val="26"/>
                             </w:rPr>
-                            <w:t>PAGE  \* Arabic  \* MERGEFORMAT4</w:t>
+                            <w:t xml:space="preserve">PAGE  \* </w:t>
+                          </w:r>
+                          <w:proofErr w:type="spellStart"/>
+                          <w:r>
+                            <w:rPr>
+                              <w:color w:val="0F243E"/>
+                              <w:sz w:val="26"/>
+                            </w:rPr>
+                            <w:t>Arabic</w:t>
+                          </w:r>
+                          <w:proofErr w:type="spellEnd"/>
+                          <w:r>
+                            <w:rPr>
+                              <w:color w:val="0F243E"/>
+                              <w:sz w:val="26"/>
+                            </w:rPr>
+                            <w:t xml:space="preserve">  \* MERGEFORMAT4</w:t>
                           </w:r>
                         </w:p>
                         <w:p>
@@ -7171,7 +7675,7 @@
             </wp:anchor>
           </w:drawing>
         </mc:Choice>
-        <mc:Fallback>
+        <mc:Fallback xmlns:w16se="http://schemas.microsoft.com/office/word/2015/wordml/symex" xmlns:w16sdtdh="http://schemas.microsoft.com/office/word/2020/wordml/sdtdatahash" xmlns:w16="http://schemas.microsoft.com/office/word/2018/wordml" xmlns:w16cid="http://schemas.microsoft.com/office/word/2016/wordml/cid" xmlns:w16cex="http://schemas.microsoft.com/office/word/2018/wordml/cex" xmlns:w15="http://schemas.microsoft.com/office/word/2012/wordml" xmlns:oel="http://schemas.microsoft.com/office/2019/extlst" xmlns:am3d="http://schemas.microsoft.com/office/drawing/2017/model3d" xmlns:aink="http://schemas.microsoft.com/office/drawing/2016/ink" xmlns:cx8="http://schemas.microsoft.com/office/drawing/2016/5/14/chartex" xmlns:cx7="http://schemas.microsoft.com/office/drawing/2016/5/13/chartex" xmlns:cx6="http://schemas.microsoft.com/office/drawing/2016/5/12/chartex" xmlns:cx5="http://schemas.microsoft.com/office/drawing/2016/5/11/chartex" xmlns:cx4="http://schemas.microsoft.com/office/drawing/2016/5/10/chartex" xmlns:cx3="http://schemas.microsoft.com/office/drawing/2016/5/9/chartex" xmlns:cx2="http://schemas.microsoft.com/office/drawing/2015/10/21/chartex" xmlns:cx1="http://schemas.microsoft.com/office/drawing/2015/9/8/chartex" xmlns:cx="http://schemas.microsoft.com/office/drawing/2014/chartex">
           <w:pict>
             <v:rect w14:anchorId="0FD3695C" id="Rectángulo 1" o:spid="_x0000_s1026" style="position:absolute;margin-left:469pt;margin-top:734pt;width:32.7pt;height:24.4pt;z-index:251658240;visibility:visible;mso-wrap-style:square;mso-wrap-distance-left:9pt;mso-wrap-distance-top:0;mso-wrap-distance-right:9pt;mso-wrap-distance-bottom:0;mso-position-horizontal:absolute;mso-position-horizontal-relative:text;mso-position-vertical:absolute;mso-position-vertical-relative:text;v-text-anchor:middle" o:gfxdata="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" stroked="f">
               <v:textbox inset="0,1.2694mm,0,1.2694mm">
@@ -7224,7 +7728,7 @@
 </file>
 
 <file path=word/footer2.xml><?xml version="1.0" encoding="utf-8"?>
-<w:ftr xmlns:wpc="http://schemas.microsoft.com/office/word/2010/wordprocessingCanvas" xmlns:cx="http://schemas.microsoft.com/office/drawing/2014/chartex" xmlns:cx1="http://schemas.microsoft.com/office/drawing/2015/9/8/chartex" xmlns:cx2="http://schemas.microsoft.com/office/drawing/2015/10/21/chartex" xmlns:cx3="http://schemas.microsoft.com/office/drawing/2016/5/9/chartex" xmlns:cx4="http://schemas.microsoft.com/office/drawing/2016/5/10/chartex" xmlns:cx5="http://schemas.microsoft.com/office/drawing/2016/5/11/chartex" xmlns:cx6="http://schemas.microsoft.com/office/drawing/2016/5/12/chartex" xmlns:cx7="http://schemas.microsoft.com/office/drawing/2016/5/13/chartex" xmlns:cx8="http://schemas.microsoft.com/office/drawing/2016/5/14/chartex" xmlns:mc="http://schemas.openxmlformats.org/markup-compatibility/2006" xmlns:aink="http://schemas.microsoft.com/office/drawing/2016/ink" xmlns:am3d="http://schemas.microsoft.com/office/drawing/2017/model3d" xmlns:o="urn:schemas-microsoft-com:office:office" xmlns:oel="http://schemas.microsoft.com/office/2019/extlst" xmlns:r="http://schemas.openxmlformats.org/officeDocument/2006/relationships" xmlns:m="http://schemas.openxmlformats.org/officeDocument/2006/math" xmlns:v="urn:schemas-microsoft-com:vml" xmlns:wp14="http://schemas.microsoft.com/office/word/2010/wordprocessingDrawing" xmlns:wp="http://schemas.openxmlformats.org/drawingml/2006/wordprocessingDrawing" xmlns:w10="urn:schemas-microsoft-com:office:word" xmlns:w="http://schemas.openxmlformats.org/wordprocessingml/2006/main" xmlns:w14="http://schemas.microsoft.com/office/word/2010/wordml" xmlns:w15="http://schemas.microsoft.com/office/word/2012/wordml" xmlns:w16cex="http://schemas.microsoft.com/office/word/2018/wordml/cex" xmlns:w16cid="http://schemas.microsoft.com/office/word/2016/wordml/cid" xmlns:w16="http://schemas.microsoft.com/office/word/2018/wordml" xmlns:w16sdtdh="http://schemas.microsoft.com/office/word/2020/wordml/sdtdatahash" xmlns:w16se="http://schemas.microsoft.com/office/word/2015/wordml/symex" xmlns:wpg="http://schemas.microsoft.com/office/word/2010/wordprocessingGroup" xmlns:wpi="http://schemas.microsoft.com/office/word/2010/wordprocessingInk" xmlns:wne="http://schemas.microsoft.com/office/word/2006/wordml" xmlns:wps="http://schemas.microsoft.com/office/word/2010/wordprocessingShape" mc:Ignorable="w14 w15 w16se w16cid w16 w16cex w16sdtdh wp14">
+<w:ftr xmlns:wpc="http://schemas.microsoft.com/office/word/2010/wordprocessingCanvas" xmlns:mc="http://schemas.openxmlformats.org/markup-compatibility/2006" xmlns:o="urn:schemas-microsoft-com:office:office" xmlns:r="http://schemas.openxmlformats.org/officeDocument/2006/relationships" xmlns:m="http://schemas.openxmlformats.org/officeDocument/2006/math" xmlns:v="urn:schemas-microsoft-com:vml" xmlns:wp14="http://schemas.microsoft.com/office/word/2010/wordprocessingDrawing" xmlns:wp="http://schemas.openxmlformats.org/drawingml/2006/wordprocessingDrawing" xmlns:w10="urn:schemas-microsoft-com:office:word" xmlns:w="http://schemas.openxmlformats.org/wordprocessingml/2006/main" xmlns:w14="http://schemas.microsoft.com/office/word/2010/wordml" xmlns:wpg="http://schemas.microsoft.com/office/word/2010/wordprocessingGroup" xmlns:wpi="http://schemas.microsoft.com/office/word/2010/wordprocessingInk" xmlns:wne="http://schemas.microsoft.com/office/word/2006/wordml" xmlns:wps="http://schemas.microsoft.com/office/word/2010/wordprocessingShape" mc:Ignorable="w14 wp14">
   <w:p>
     <w:pPr>
       <w:pBdr>
@@ -7247,7 +7751,7 @@
 </file>
 
 <file path=word/footer3.xml><?xml version="1.0" encoding="utf-8"?>
-<w:ftr xmlns:wpc="http://schemas.microsoft.com/office/word/2010/wordprocessingCanvas" xmlns:cx="http://schemas.microsoft.com/office/drawing/2014/chartex" xmlns:cx1="http://schemas.microsoft.com/office/drawing/2015/9/8/chartex" xmlns:cx2="http://schemas.microsoft.com/office/drawing/2015/10/21/chartex" xmlns:cx3="http://schemas.microsoft.com/office/drawing/2016/5/9/chartex" xmlns:cx4="http://schemas.microsoft.com/office/drawing/2016/5/10/chartex" xmlns:cx5="http://schemas.microsoft.com/office/drawing/2016/5/11/chartex" xmlns:cx6="http://schemas.microsoft.com/office/drawing/2016/5/12/chartex" xmlns:cx7="http://schemas.microsoft.com/office/drawing/2016/5/13/chartex" xmlns:cx8="http://schemas.microsoft.com/office/drawing/2016/5/14/chartex" xmlns:mc="http://schemas.openxmlformats.org/markup-compatibility/2006" xmlns:aink="http://schemas.microsoft.com/office/drawing/2016/ink" xmlns:am3d="http://schemas.microsoft.com/office/drawing/2017/model3d" xmlns:o="urn:schemas-microsoft-com:office:office" xmlns:oel="http://schemas.microsoft.com/office/2019/extlst" xmlns:r="http://schemas.openxmlformats.org/officeDocument/2006/relationships" xmlns:m="http://schemas.openxmlformats.org/officeDocument/2006/math" xmlns:v="urn:schemas-microsoft-com:vml" xmlns:wp14="http://schemas.microsoft.com/office/word/2010/wordprocessingDrawing" xmlns:wp="http://schemas.openxmlformats.org/drawingml/2006/wordprocessingDrawing" xmlns:w10="urn:schemas-microsoft-com:office:word" xmlns:w="http://schemas.openxmlformats.org/wordprocessingml/2006/main" xmlns:w14="http://schemas.microsoft.com/office/word/2010/wordml" xmlns:w15="http://schemas.microsoft.com/office/word/2012/wordml" xmlns:w16cex="http://schemas.microsoft.com/office/word/2018/wordml/cex" xmlns:w16cid="http://schemas.microsoft.com/office/word/2016/wordml/cid" xmlns:w16="http://schemas.microsoft.com/office/word/2018/wordml" xmlns:w16sdtdh="http://schemas.microsoft.com/office/word/2020/wordml/sdtdatahash" xmlns:w16se="http://schemas.microsoft.com/office/word/2015/wordml/symex" xmlns:wpg="http://schemas.microsoft.com/office/word/2010/wordprocessingGroup" xmlns:wpi="http://schemas.microsoft.com/office/word/2010/wordprocessingInk" xmlns:wne="http://schemas.microsoft.com/office/word/2006/wordml" xmlns:wps="http://schemas.microsoft.com/office/word/2010/wordprocessingShape" mc:Ignorable="w14 w15 w16se w16cid w16 w16cex w16sdtdh wp14">
+<w:ftr xmlns:wpc="http://schemas.microsoft.com/office/word/2010/wordprocessingCanvas" xmlns:mc="http://schemas.openxmlformats.org/markup-compatibility/2006" xmlns:o="urn:schemas-microsoft-com:office:office" xmlns:r="http://schemas.openxmlformats.org/officeDocument/2006/relationships" xmlns:m="http://schemas.openxmlformats.org/officeDocument/2006/math" xmlns:v="urn:schemas-microsoft-com:vml" xmlns:wp14="http://schemas.microsoft.com/office/word/2010/wordprocessingDrawing" xmlns:wp="http://schemas.openxmlformats.org/drawingml/2006/wordprocessingDrawing" xmlns:w10="urn:schemas-microsoft-com:office:word" xmlns:w="http://schemas.openxmlformats.org/wordprocessingml/2006/main" xmlns:w14="http://schemas.microsoft.com/office/word/2010/wordml" xmlns:wpg="http://schemas.microsoft.com/office/word/2010/wordprocessingGroup" xmlns:wpi="http://schemas.microsoft.com/office/word/2010/wordprocessingInk" xmlns:wne="http://schemas.microsoft.com/office/word/2006/wordml" xmlns:wps="http://schemas.microsoft.com/office/word/2010/wordprocessingShape" mc:Ignorable="w14 wp14">
   <w:p>
     <w:pPr>
       <w:pBdr>
@@ -7270,7 +7774,7 @@
 </file>
 
 <file path=word/footnotes.xml><?xml version="1.0" encoding="utf-8"?>
-<w:footnotes xmlns:wpc="http://schemas.microsoft.com/office/word/2010/wordprocessingCanvas" xmlns:cx="http://schemas.microsoft.com/office/drawing/2014/chartex" xmlns:cx1="http://schemas.microsoft.com/office/drawing/2015/9/8/chartex" xmlns:cx2="http://schemas.microsoft.com/office/drawing/2015/10/21/chartex" xmlns:cx3="http://schemas.microsoft.com/office/drawing/2016/5/9/chartex" xmlns:cx4="http://schemas.microsoft.com/office/drawing/2016/5/10/chartex" xmlns:cx5="http://schemas.microsoft.com/office/drawing/2016/5/11/chartex" xmlns:cx6="http://schemas.microsoft.com/office/drawing/2016/5/12/chartex" xmlns:cx7="http://schemas.microsoft.com/office/drawing/2016/5/13/chartex" xmlns:cx8="http://schemas.microsoft.com/office/drawing/2016/5/14/chartex" xmlns:mc="http://schemas.openxmlformats.org/markup-compatibility/2006" xmlns:aink="http://schemas.microsoft.com/office/drawing/2016/ink" xmlns:am3d="http://schemas.microsoft.com/office/drawing/2017/model3d" xmlns:o="urn:schemas-microsoft-com:office:office" xmlns:oel="http://schemas.microsoft.com/office/2019/extlst" xmlns:r="http://schemas.openxmlformats.org/officeDocument/2006/relationships" xmlns:m="http://schemas.openxmlformats.org/officeDocument/2006/math" xmlns:v="urn:schemas-microsoft-com:vml" xmlns:wp14="http://schemas.microsoft.com/office/word/2010/wordprocessingDrawing" xmlns:wp="http://schemas.openxmlformats.org/drawingml/2006/wordprocessingDrawing" xmlns:w10="urn:schemas-microsoft-com:office:word" xmlns:w="http://schemas.openxmlformats.org/wordprocessingml/2006/main" xmlns:w14="http://schemas.microsoft.com/office/word/2010/wordml" xmlns:w15="http://schemas.microsoft.com/office/word/2012/wordml" xmlns:w16cex="http://schemas.microsoft.com/office/word/2018/wordml/cex" xmlns:w16cid="http://schemas.microsoft.com/office/word/2016/wordml/cid" xmlns:w16="http://schemas.microsoft.com/office/word/2018/wordml" xmlns:w16sdtdh="http://schemas.microsoft.com/office/word/2020/wordml/sdtdatahash" xmlns:w16se="http://schemas.microsoft.com/office/word/2015/wordml/symex" xmlns:wpg="http://schemas.microsoft.com/office/word/2010/wordprocessingGroup" xmlns:wpi="http://schemas.microsoft.com/office/word/2010/wordprocessingInk" xmlns:wne="http://schemas.microsoft.com/office/word/2006/wordml" xmlns:wps="http://schemas.microsoft.com/office/word/2010/wordprocessingShape" mc:Ignorable="w14 w15 w16se w16cid w16 w16cex w16sdtdh wp14">
+<w:footnotes xmlns:wpc="http://schemas.microsoft.com/office/word/2010/wordprocessingCanvas" xmlns:mc="http://schemas.openxmlformats.org/markup-compatibility/2006" xmlns:o="urn:schemas-microsoft-com:office:office" xmlns:r="http://schemas.openxmlformats.org/officeDocument/2006/relationships" xmlns:m="http://schemas.openxmlformats.org/officeDocument/2006/math" xmlns:v="urn:schemas-microsoft-com:vml" xmlns:wp14="http://schemas.microsoft.com/office/word/2010/wordprocessingDrawing" xmlns:wp="http://schemas.openxmlformats.org/drawingml/2006/wordprocessingDrawing" xmlns:w10="urn:schemas-microsoft-com:office:word" xmlns:w="http://schemas.openxmlformats.org/wordprocessingml/2006/main" xmlns:w14="http://schemas.microsoft.com/office/word/2010/wordml" xmlns:wpg="http://schemas.microsoft.com/office/word/2010/wordprocessingGroup" xmlns:wpi="http://schemas.microsoft.com/office/word/2010/wordprocessingInk" xmlns:wne="http://schemas.microsoft.com/office/word/2006/wordml" xmlns:wps="http://schemas.microsoft.com/office/word/2010/wordprocessingShape" mc:Ignorable="w14 wp14">
   <w:footnote w:type="separator" w:id="-1">
     <w:p>
       <w:r>
@@ -7289,7 +7793,7 @@
 </file>
 
 <file path=word/header1.xml><?xml version="1.0" encoding="utf-8"?>
-<w:hdr xmlns:wpc="http://schemas.microsoft.com/office/word/2010/wordprocessingCanvas" xmlns:cx="http://schemas.microsoft.com/office/drawing/2014/chartex" xmlns:cx1="http://schemas.microsoft.com/office/drawing/2015/9/8/chartex" xmlns:cx2="http://schemas.microsoft.com/office/drawing/2015/10/21/chartex" xmlns:cx3="http://schemas.microsoft.com/office/drawing/2016/5/9/chartex" xmlns:cx4="http://schemas.microsoft.com/office/drawing/2016/5/10/chartex" xmlns:cx5="http://schemas.microsoft.com/office/drawing/2016/5/11/chartex" xmlns:cx6="http://schemas.microsoft.com/office/drawing/2016/5/12/chartex" xmlns:cx7="http://schemas.microsoft.com/office/drawing/2016/5/13/chartex" xmlns:cx8="http://schemas.microsoft.com/office/drawing/2016/5/14/chartex" xmlns:mc="http://schemas.openxmlformats.org/markup-compatibility/2006" xmlns:aink="http://schemas.microsoft.com/office/drawing/2016/ink" xmlns:am3d="http://schemas.microsoft.com/office/drawing/2017/model3d" xmlns:o="urn:schemas-microsoft-com:office:office" xmlns:oel="http://schemas.microsoft.com/office/2019/extlst" xmlns:r="http://schemas.openxmlformats.org/officeDocument/2006/relationships" xmlns:m="http://schemas.openxmlformats.org/officeDocument/2006/math" xmlns:v="urn:schemas-microsoft-com:vml" xmlns:wp14="http://schemas.microsoft.com/office/word/2010/wordprocessingDrawing" xmlns:wp="http://schemas.openxmlformats.org/drawingml/2006/wordprocessingDrawing" xmlns:w10="urn:schemas-microsoft-com:office:word" xmlns:w="http://schemas.openxmlformats.org/wordprocessingml/2006/main" xmlns:w14="http://schemas.microsoft.com/office/word/2010/wordml" xmlns:w15="http://schemas.microsoft.com/office/word/2012/wordml" xmlns:w16cex="http://schemas.microsoft.com/office/word/2018/wordml/cex" xmlns:w16cid="http://schemas.microsoft.com/office/word/2016/wordml/cid" xmlns:w16="http://schemas.microsoft.com/office/word/2018/wordml" xmlns:w16sdtdh="http://schemas.microsoft.com/office/word/2020/wordml/sdtdatahash" xmlns:w16se="http://schemas.microsoft.com/office/word/2015/wordml/symex" xmlns:wpg="http://schemas.microsoft.com/office/word/2010/wordprocessingGroup" xmlns:wpi="http://schemas.microsoft.com/office/word/2010/wordprocessingInk" xmlns:wne="http://schemas.microsoft.com/office/word/2006/wordml" xmlns:wps="http://schemas.microsoft.com/office/word/2010/wordprocessingShape" mc:Ignorable="w14 w15 w16se w16cid w16 w16cex w16sdtdh wp14">
+<w:hdr xmlns:wpc="http://schemas.microsoft.com/office/word/2010/wordprocessingCanvas" xmlns:mc="http://schemas.openxmlformats.org/markup-compatibility/2006" xmlns:o="urn:schemas-microsoft-com:office:office" xmlns:r="http://schemas.openxmlformats.org/officeDocument/2006/relationships" xmlns:m="http://schemas.openxmlformats.org/officeDocument/2006/math" xmlns:v="urn:schemas-microsoft-com:vml" xmlns:wp14="http://schemas.microsoft.com/office/word/2010/wordprocessingDrawing" xmlns:wp="http://schemas.openxmlformats.org/drawingml/2006/wordprocessingDrawing" xmlns:w10="urn:schemas-microsoft-com:office:word" xmlns:w="http://schemas.openxmlformats.org/wordprocessingml/2006/main" xmlns:w14="http://schemas.microsoft.com/office/word/2010/wordml" xmlns:wpg="http://schemas.microsoft.com/office/word/2010/wordprocessingGroup" xmlns:wpi="http://schemas.microsoft.com/office/word/2010/wordprocessingInk" xmlns:wne="http://schemas.microsoft.com/office/word/2006/wordml" xmlns:wps="http://schemas.microsoft.com/office/word/2010/wordprocessingShape" mc:Ignorable="w14 wp14">
   <w:p>
     <w:pPr>
       <w:widowControl w:val="0"/>
@@ -7360,6 +7864,7 @@
               <w:b/>
               <w:noProof/>
               <w:color w:val="241A61"/>
+              <w:lang w:val="es-AR"/>
             </w:rPr>
             <w:drawing>
               <wp:inline distT="0" distB="0" distL="114300" distR="114300" wp14:anchorId="77EF3D81" wp14:editId="30177AEB">
@@ -7535,12 +8040,6 @@
             <w:rPr>
               <w:color w:val="241A61"/>
             </w:rPr>
-            <w:fldChar w:fldCharType="separate"/>
-          </w:r>
-          <w:r>
-            <w:rPr>
-              <w:color w:val="241A61"/>
-            </w:rPr>
             <w:fldChar w:fldCharType="end"/>
           </w:r>
         </w:p>
@@ -7569,7 +8068,7 @@
 </file>
 
 <file path=word/header2.xml><?xml version="1.0" encoding="utf-8"?>
-<w:hdr xmlns:wpc="http://schemas.microsoft.com/office/word/2010/wordprocessingCanvas" xmlns:cx="http://schemas.microsoft.com/office/drawing/2014/chartex" xmlns:cx1="http://schemas.microsoft.com/office/drawing/2015/9/8/chartex" xmlns:cx2="http://schemas.microsoft.com/office/drawing/2015/10/21/chartex" xmlns:cx3="http://schemas.microsoft.com/office/drawing/2016/5/9/chartex" xmlns:cx4="http://schemas.microsoft.com/office/drawing/2016/5/10/chartex" xmlns:cx5="http://schemas.microsoft.com/office/drawing/2016/5/11/chartex" xmlns:cx6="http://schemas.microsoft.com/office/drawing/2016/5/12/chartex" xmlns:cx7="http://schemas.microsoft.com/office/drawing/2016/5/13/chartex" xmlns:cx8="http://schemas.microsoft.com/office/drawing/2016/5/14/chartex" xmlns:mc="http://schemas.openxmlformats.org/markup-compatibility/2006" xmlns:aink="http://schemas.microsoft.com/office/drawing/2016/ink" xmlns:am3d="http://schemas.microsoft.com/office/drawing/2017/model3d" xmlns:o="urn:schemas-microsoft-com:office:office" xmlns:oel="http://schemas.microsoft.com/office/2019/extlst" xmlns:r="http://schemas.openxmlformats.org/officeDocument/2006/relationships" xmlns:m="http://schemas.openxmlformats.org/officeDocument/2006/math" xmlns:v="urn:schemas-microsoft-com:vml" xmlns:wp14="http://schemas.microsoft.com/office/word/2010/wordprocessingDrawing" xmlns:wp="http://schemas.openxmlformats.org/drawingml/2006/wordprocessingDrawing" xmlns:w10="urn:schemas-microsoft-com:office:word" xmlns:w="http://schemas.openxmlformats.org/wordprocessingml/2006/main" xmlns:w14="http://schemas.microsoft.com/office/word/2010/wordml" xmlns:w15="http://schemas.microsoft.com/office/word/2012/wordml" xmlns:w16cex="http://schemas.microsoft.com/office/word/2018/wordml/cex" xmlns:w16cid="http://schemas.microsoft.com/office/word/2016/wordml/cid" xmlns:w16="http://schemas.microsoft.com/office/word/2018/wordml" xmlns:w16sdtdh="http://schemas.microsoft.com/office/word/2020/wordml/sdtdatahash" xmlns:w16se="http://schemas.microsoft.com/office/word/2015/wordml/symex" xmlns:wpg="http://schemas.microsoft.com/office/word/2010/wordprocessingGroup" xmlns:wpi="http://schemas.microsoft.com/office/word/2010/wordprocessingInk" xmlns:wne="http://schemas.microsoft.com/office/word/2006/wordml" xmlns:wps="http://schemas.microsoft.com/office/word/2010/wordprocessingShape" mc:Ignorable="w14 w15 w16se w16cid w16 w16cex w16sdtdh wp14">
+<w:hdr xmlns:wpc="http://schemas.microsoft.com/office/word/2010/wordprocessingCanvas" xmlns:mc="http://schemas.openxmlformats.org/markup-compatibility/2006" xmlns:o="urn:schemas-microsoft-com:office:office" xmlns:r="http://schemas.openxmlformats.org/officeDocument/2006/relationships" xmlns:m="http://schemas.openxmlformats.org/officeDocument/2006/math" xmlns:v="urn:schemas-microsoft-com:vml" xmlns:wp14="http://schemas.microsoft.com/office/word/2010/wordprocessingDrawing" xmlns:wp="http://schemas.openxmlformats.org/drawingml/2006/wordprocessingDrawing" xmlns:w10="urn:schemas-microsoft-com:office:word" xmlns:w="http://schemas.openxmlformats.org/wordprocessingml/2006/main" xmlns:w14="http://schemas.microsoft.com/office/word/2010/wordml" xmlns:wpg="http://schemas.microsoft.com/office/word/2010/wordprocessingGroup" xmlns:wpi="http://schemas.microsoft.com/office/word/2010/wordprocessingInk" xmlns:wne="http://schemas.microsoft.com/office/word/2006/wordml" xmlns:wps="http://schemas.microsoft.com/office/word/2010/wordprocessingShape" mc:Ignorable="w14 wp14">
   <w:p>
     <w:pPr>
       <w:pBdr>
@@ -7593,7 +8092,7 @@
 </file>
 
 <file path=word/header3.xml><?xml version="1.0" encoding="utf-8"?>
-<w:hdr xmlns:wpc="http://schemas.microsoft.com/office/word/2010/wordprocessingCanvas" xmlns:cx="http://schemas.microsoft.com/office/drawing/2014/chartex" xmlns:cx1="http://schemas.microsoft.com/office/drawing/2015/9/8/chartex" xmlns:cx2="http://schemas.microsoft.com/office/drawing/2015/10/21/chartex" xmlns:cx3="http://schemas.microsoft.com/office/drawing/2016/5/9/chartex" xmlns:cx4="http://schemas.microsoft.com/office/drawing/2016/5/10/chartex" xmlns:cx5="http://schemas.microsoft.com/office/drawing/2016/5/11/chartex" xmlns:cx6="http://schemas.microsoft.com/office/drawing/2016/5/12/chartex" xmlns:cx7="http://schemas.microsoft.com/office/drawing/2016/5/13/chartex" xmlns:cx8="http://schemas.microsoft.com/office/drawing/2016/5/14/chartex" xmlns:mc="http://schemas.openxmlformats.org/markup-compatibility/2006" xmlns:aink="http://schemas.microsoft.com/office/drawing/2016/ink" xmlns:am3d="http://schemas.microsoft.com/office/drawing/2017/model3d" xmlns:o="urn:schemas-microsoft-com:office:office" xmlns:oel="http://schemas.microsoft.com/office/2019/extlst" xmlns:r="http://schemas.openxmlformats.org/officeDocument/2006/relationships" xmlns:m="http://schemas.openxmlformats.org/officeDocument/2006/math" xmlns:v="urn:schemas-microsoft-com:vml" xmlns:wp14="http://schemas.microsoft.com/office/word/2010/wordprocessingDrawing" xmlns:wp="http://schemas.openxmlformats.org/drawingml/2006/wordprocessingDrawing" xmlns:w10="urn:schemas-microsoft-com:office:word" xmlns:w="http://schemas.openxmlformats.org/wordprocessingml/2006/main" xmlns:w14="http://schemas.microsoft.com/office/word/2010/wordml" xmlns:w15="http://schemas.microsoft.com/office/word/2012/wordml" xmlns:w16cex="http://schemas.microsoft.com/office/word/2018/wordml/cex" xmlns:w16cid="http://schemas.microsoft.com/office/word/2016/wordml/cid" xmlns:w16="http://schemas.microsoft.com/office/word/2018/wordml" xmlns:w16sdtdh="http://schemas.microsoft.com/office/word/2020/wordml/sdtdatahash" xmlns:w16se="http://schemas.microsoft.com/office/word/2015/wordml/symex" xmlns:wpg="http://schemas.microsoft.com/office/word/2010/wordprocessingGroup" xmlns:wpi="http://schemas.microsoft.com/office/word/2010/wordprocessingInk" xmlns:wne="http://schemas.microsoft.com/office/word/2006/wordml" xmlns:wps="http://schemas.microsoft.com/office/word/2010/wordprocessingShape" mc:Ignorable="w14 w15 w16se w16cid w16 w16cex w16sdtdh wp14">
+<w:hdr xmlns:wpc="http://schemas.microsoft.com/office/word/2010/wordprocessingCanvas" xmlns:mc="http://schemas.openxmlformats.org/markup-compatibility/2006" xmlns:o="urn:schemas-microsoft-com:office:office" xmlns:r="http://schemas.openxmlformats.org/officeDocument/2006/relationships" xmlns:m="http://schemas.openxmlformats.org/officeDocument/2006/math" xmlns:v="urn:schemas-microsoft-com:vml" xmlns:wp14="http://schemas.microsoft.com/office/word/2010/wordprocessingDrawing" xmlns:wp="http://schemas.openxmlformats.org/drawingml/2006/wordprocessingDrawing" xmlns:w10="urn:schemas-microsoft-com:office:word" xmlns:w="http://schemas.openxmlformats.org/wordprocessingml/2006/main" xmlns:w14="http://schemas.microsoft.com/office/word/2010/wordml" xmlns:wpg="http://schemas.microsoft.com/office/word/2010/wordprocessingGroup" xmlns:wpi="http://schemas.microsoft.com/office/word/2010/wordprocessingInk" xmlns:wne="http://schemas.microsoft.com/office/word/2006/wordml" xmlns:wps="http://schemas.microsoft.com/office/word/2010/wordprocessingShape" mc:Ignorable="w14 wp14">
   <w:p>
     <w:pPr>
       <w:pBdr>
@@ -7616,7 +8115,7 @@
 </file>
 
 <file path=word/header4.xml><?xml version="1.0" encoding="utf-8"?>
-<w:hdr xmlns:wpc="http://schemas.microsoft.com/office/word/2010/wordprocessingCanvas" xmlns:cx="http://schemas.microsoft.com/office/drawing/2014/chartex" xmlns:cx1="http://schemas.microsoft.com/office/drawing/2015/9/8/chartex" xmlns:cx2="http://schemas.microsoft.com/office/drawing/2015/10/21/chartex" xmlns:cx3="http://schemas.microsoft.com/office/drawing/2016/5/9/chartex" xmlns:cx4="http://schemas.microsoft.com/office/drawing/2016/5/10/chartex" xmlns:cx5="http://schemas.microsoft.com/office/drawing/2016/5/11/chartex" xmlns:cx6="http://schemas.microsoft.com/office/drawing/2016/5/12/chartex" xmlns:cx7="http://schemas.microsoft.com/office/drawing/2016/5/13/chartex" xmlns:cx8="http://schemas.microsoft.com/office/drawing/2016/5/14/chartex" xmlns:mc="http://schemas.openxmlformats.org/markup-compatibility/2006" xmlns:aink="http://schemas.microsoft.com/office/drawing/2016/ink" xmlns:am3d="http://schemas.microsoft.com/office/drawing/2017/model3d" xmlns:o="urn:schemas-microsoft-com:office:office" xmlns:oel="http://schemas.microsoft.com/office/2019/extlst" xmlns:r="http://schemas.openxmlformats.org/officeDocument/2006/relationships" xmlns:m="http://schemas.openxmlformats.org/officeDocument/2006/math" xmlns:v="urn:schemas-microsoft-com:vml" xmlns:wp14="http://schemas.microsoft.com/office/word/2010/wordprocessingDrawing" xmlns:wp="http://schemas.openxmlformats.org/drawingml/2006/wordprocessingDrawing" xmlns:w10="urn:schemas-microsoft-com:office:word" xmlns:w="http://schemas.openxmlformats.org/wordprocessingml/2006/main" xmlns:w14="http://schemas.microsoft.com/office/word/2010/wordml" xmlns:w15="http://schemas.microsoft.com/office/word/2012/wordml" xmlns:w16cex="http://schemas.microsoft.com/office/word/2018/wordml/cex" xmlns:w16cid="http://schemas.microsoft.com/office/word/2016/wordml/cid" xmlns:w16="http://schemas.microsoft.com/office/word/2018/wordml" xmlns:w16sdtdh="http://schemas.microsoft.com/office/word/2020/wordml/sdtdatahash" xmlns:w16se="http://schemas.microsoft.com/office/word/2015/wordml/symex" xmlns:wpg="http://schemas.microsoft.com/office/word/2010/wordprocessingGroup" xmlns:wpi="http://schemas.microsoft.com/office/word/2010/wordprocessingInk" xmlns:wne="http://schemas.microsoft.com/office/word/2006/wordml" xmlns:wps="http://schemas.microsoft.com/office/word/2010/wordprocessingShape" mc:Ignorable="w14 w15 w16se w16cid w16 w16cex w16sdtdh wp14">
+<w:hdr xmlns:wpc="http://schemas.microsoft.com/office/word/2010/wordprocessingCanvas" xmlns:mc="http://schemas.openxmlformats.org/markup-compatibility/2006" xmlns:o="urn:schemas-microsoft-com:office:office" xmlns:r="http://schemas.openxmlformats.org/officeDocument/2006/relationships" xmlns:m="http://schemas.openxmlformats.org/officeDocument/2006/math" xmlns:v="urn:schemas-microsoft-com:vml" xmlns:wp14="http://schemas.microsoft.com/office/word/2010/wordprocessingDrawing" xmlns:wp="http://schemas.openxmlformats.org/drawingml/2006/wordprocessingDrawing" xmlns:w10="urn:schemas-microsoft-com:office:word" xmlns:w="http://schemas.openxmlformats.org/wordprocessingml/2006/main" xmlns:w14="http://schemas.microsoft.com/office/word/2010/wordml" xmlns:wpg="http://schemas.microsoft.com/office/word/2010/wordprocessingGroup" xmlns:wpi="http://schemas.microsoft.com/office/word/2010/wordprocessingInk" xmlns:wne="http://schemas.microsoft.com/office/word/2006/wordml" xmlns:wps="http://schemas.microsoft.com/office/word/2010/wordprocessingShape" mc:Ignorable="w14 wp14">
   <w:p>
     <w:pPr>
       <w:widowControl w:val="0"/>
@@ -7687,6 +8186,7 @@
             <w:rPr>
               <w:noProof/>
               <w:color w:val="000000"/>
+              <w:lang w:val="es-AR"/>
             </w:rPr>
             <w:drawing>
               <wp:inline distT="0" distB="0" distL="114300" distR="114300" wp14:anchorId="38E43B4F" wp14:editId="26C40C49">
@@ -7838,7 +8338,7 @@
 </file>
 
 <file path=word/header5.xml><?xml version="1.0" encoding="utf-8"?>
-<w:hdr xmlns:wpc="http://schemas.microsoft.com/office/word/2010/wordprocessingCanvas" xmlns:cx="http://schemas.microsoft.com/office/drawing/2014/chartex" xmlns:cx1="http://schemas.microsoft.com/office/drawing/2015/9/8/chartex" xmlns:cx2="http://schemas.microsoft.com/office/drawing/2015/10/21/chartex" xmlns:cx3="http://schemas.microsoft.com/office/drawing/2016/5/9/chartex" xmlns:cx4="http://schemas.microsoft.com/office/drawing/2016/5/10/chartex" xmlns:cx5="http://schemas.microsoft.com/office/drawing/2016/5/11/chartex" xmlns:cx6="http://schemas.microsoft.com/office/drawing/2016/5/12/chartex" xmlns:cx7="http://schemas.microsoft.com/office/drawing/2016/5/13/chartex" xmlns:cx8="http://schemas.microsoft.com/office/drawing/2016/5/14/chartex" xmlns:mc="http://schemas.openxmlformats.org/markup-compatibility/2006" xmlns:aink="http://schemas.microsoft.com/office/drawing/2016/ink" xmlns:am3d="http://schemas.microsoft.com/office/drawing/2017/model3d" xmlns:o="urn:schemas-microsoft-com:office:office" xmlns:oel="http://schemas.microsoft.com/office/2019/extlst" xmlns:r="http://schemas.openxmlformats.org/officeDocument/2006/relationships" xmlns:m="http://schemas.openxmlformats.org/officeDocument/2006/math" xmlns:v="urn:schemas-microsoft-com:vml" xmlns:wp14="http://schemas.microsoft.com/office/word/2010/wordprocessingDrawing" xmlns:wp="http://schemas.openxmlformats.org/drawingml/2006/wordprocessingDrawing" xmlns:w10="urn:schemas-microsoft-com:office:word" xmlns:w="http://schemas.openxmlformats.org/wordprocessingml/2006/main" xmlns:w14="http://schemas.microsoft.com/office/word/2010/wordml" xmlns:w15="http://schemas.microsoft.com/office/word/2012/wordml" xmlns:w16cex="http://schemas.microsoft.com/office/word/2018/wordml/cex" xmlns:w16cid="http://schemas.microsoft.com/office/word/2016/wordml/cid" xmlns:w16="http://schemas.microsoft.com/office/word/2018/wordml" xmlns:w16sdtdh="http://schemas.microsoft.com/office/word/2020/wordml/sdtdatahash" xmlns:w16se="http://schemas.microsoft.com/office/word/2015/wordml/symex" xmlns:wpg="http://schemas.microsoft.com/office/word/2010/wordprocessingGroup" xmlns:wpi="http://schemas.microsoft.com/office/word/2010/wordprocessingInk" xmlns:wne="http://schemas.microsoft.com/office/word/2006/wordml" xmlns:wps="http://schemas.microsoft.com/office/word/2010/wordprocessingShape" mc:Ignorable="w14 w15 w16se w16cid w16 w16cex w16sdtdh wp14">
+<w:hdr xmlns:wpc="http://schemas.microsoft.com/office/word/2010/wordprocessingCanvas" xmlns:mc="http://schemas.openxmlformats.org/markup-compatibility/2006" xmlns:o="urn:schemas-microsoft-com:office:office" xmlns:r="http://schemas.openxmlformats.org/officeDocument/2006/relationships" xmlns:m="http://schemas.openxmlformats.org/officeDocument/2006/math" xmlns:v="urn:schemas-microsoft-com:vml" xmlns:wp14="http://schemas.microsoft.com/office/word/2010/wordprocessingDrawing" xmlns:wp="http://schemas.openxmlformats.org/drawingml/2006/wordprocessingDrawing" xmlns:w10="urn:schemas-microsoft-com:office:word" xmlns:w="http://schemas.openxmlformats.org/wordprocessingml/2006/main" xmlns:w14="http://schemas.microsoft.com/office/word/2010/wordml" xmlns:wpg="http://schemas.microsoft.com/office/word/2010/wordprocessingGroup" xmlns:wpi="http://schemas.microsoft.com/office/word/2010/wordprocessingInk" xmlns:wne="http://schemas.microsoft.com/office/word/2006/wordml" xmlns:wps="http://schemas.microsoft.com/office/word/2010/wordprocessingShape" mc:Ignorable="w14 wp14">
   <w:p>
     <w:pPr>
       <w:pBdr>
@@ -7862,7 +8362,7 @@
 </file>
 
 <file path=word/header6.xml><?xml version="1.0" encoding="utf-8"?>
-<w:hdr xmlns:wpc="http://schemas.microsoft.com/office/word/2010/wordprocessingCanvas" xmlns:cx="http://schemas.microsoft.com/office/drawing/2014/chartex" xmlns:cx1="http://schemas.microsoft.com/office/drawing/2015/9/8/chartex" xmlns:cx2="http://schemas.microsoft.com/office/drawing/2015/10/21/chartex" xmlns:cx3="http://schemas.microsoft.com/office/drawing/2016/5/9/chartex" xmlns:cx4="http://schemas.microsoft.com/office/drawing/2016/5/10/chartex" xmlns:cx5="http://schemas.microsoft.com/office/drawing/2016/5/11/chartex" xmlns:cx6="http://schemas.microsoft.com/office/drawing/2016/5/12/chartex" xmlns:cx7="http://schemas.microsoft.com/office/drawing/2016/5/13/chartex" xmlns:cx8="http://schemas.microsoft.com/office/drawing/2016/5/14/chartex" xmlns:mc="http://schemas.openxmlformats.org/markup-compatibility/2006" xmlns:aink="http://schemas.microsoft.com/office/drawing/2016/ink" xmlns:am3d="http://schemas.microsoft.com/office/drawing/2017/model3d" xmlns:o="urn:schemas-microsoft-com:office:office" xmlns:oel="http://schemas.microsoft.com/office/2019/extlst" xmlns:r="http://schemas.openxmlformats.org/officeDocument/2006/relationships" xmlns:m="http://schemas.openxmlformats.org/officeDocument/2006/math" xmlns:v="urn:schemas-microsoft-com:vml" xmlns:wp14="http://schemas.microsoft.com/office/word/2010/wordprocessingDrawing" xmlns:wp="http://schemas.openxmlformats.org/drawingml/2006/wordprocessingDrawing" xmlns:w10="urn:schemas-microsoft-com:office:word" xmlns:w="http://schemas.openxmlformats.org/wordprocessingml/2006/main" xmlns:w14="http://schemas.microsoft.com/office/word/2010/wordml" xmlns:w15="http://schemas.microsoft.com/office/word/2012/wordml" xmlns:w16cex="http://schemas.microsoft.com/office/word/2018/wordml/cex" xmlns:w16cid="http://schemas.microsoft.com/office/word/2016/wordml/cid" xmlns:w16="http://schemas.microsoft.com/office/word/2018/wordml" xmlns:w16sdtdh="http://schemas.microsoft.com/office/word/2020/wordml/sdtdatahash" xmlns:w16se="http://schemas.microsoft.com/office/word/2015/wordml/symex" xmlns:wpg="http://schemas.microsoft.com/office/word/2010/wordprocessingGroup" xmlns:wpi="http://schemas.microsoft.com/office/word/2010/wordprocessingInk" xmlns:wne="http://schemas.microsoft.com/office/word/2006/wordml" xmlns:wps="http://schemas.microsoft.com/office/word/2010/wordprocessingShape" mc:Ignorable="w14 w15 w16se w16cid w16 w16cex w16sdtdh wp14">
+<w:hdr xmlns:wpc="http://schemas.microsoft.com/office/word/2010/wordprocessingCanvas" xmlns:mc="http://schemas.openxmlformats.org/markup-compatibility/2006" xmlns:o="urn:schemas-microsoft-com:office:office" xmlns:r="http://schemas.openxmlformats.org/officeDocument/2006/relationships" xmlns:m="http://schemas.openxmlformats.org/officeDocument/2006/math" xmlns:v="urn:schemas-microsoft-com:vml" xmlns:wp14="http://schemas.microsoft.com/office/word/2010/wordprocessingDrawing" xmlns:wp="http://schemas.openxmlformats.org/drawingml/2006/wordprocessingDrawing" xmlns:w10="urn:schemas-microsoft-com:office:word" xmlns:w="http://schemas.openxmlformats.org/wordprocessingml/2006/main" xmlns:w14="http://schemas.microsoft.com/office/word/2010/wordml" xmlns:wpg="http://schemas.microsoft.com/office/word/2010/wordprocessingGroup" xmlns:wpi="http://schemas.microsoft.com/office/word/2010/wordprocessingInk" xmlns:wne="http://schemas.microsoft.com/office/word/2006/wordml" xmlns:wps="http://schemas.microsoft.com/office/word/2010/wordprocessingShape" mc:Ignorable="w14 wp14">
   <w:p>
     <w:pPr>
       <w:widowControl w:val="0"/>
@@ -7933,6 +8433,7 @@
               <w:b/>
               <w:noProof/>
               <w:color w:val="241A61"/>
+              <w:lang w:val="es-AR"/>
             </w:rPr>
             <w:drawing>
               <wp:inline distT="0" distB="0" distL="114300" distR="114300" wp14:anchorId="4A18040B" wp14:editId="165FE454">
@@ -8101,12 +8602,6 @@
             <w:rPr>
               <w:color w:val="241A61"/>
             </w:rPr>
-            <w:fldChar w:fldCharType="separate"/>
-          </w:r>
-          <w:r>
-            <w:rPr>
-              <w:color w:val="241A61"/>
-            </w:rPr>
             <w:fldChar w:fldCharType="end"/>
           </w:r>
         </w:p>
@@ -8136,8 +8631,8 @@
 </file>
 
 <file path=word/numbering.xml><?xml version="1.0" encoding="utf-8"?>
-<w:numbering xmlns:wpc="http://schemas.microsoft.com/office/word/2010/wordprocessingCanvas" xmlns:cx="http://schemas.microsoft.com/office/drawing/2014/chartex" xmlns:cx1="http://schemas.microsoft.com/office/drawing/2015/9/8/chartex" xmlns:cx2="http://schemas.microsoft.com/office/drawing/2015/10/21/chartex" xmlns:cx3="http://schemas.microsoft.com/office/drawing/2016/5/9/chartex" xmlns:cx4="http://schemas.microsoft.com/office/drawing/2016/5/10/chartex" xmlns:cx5="http://schemas.microsoft.com/office/drawing/2016/5/11/chartex" xmlns:cx6="http://schemas.microsoft.com/office/drawing/2016/5/12/chartex" xmlns:cx7="http://schemas.microsoft.com/office/drawing/2016/5/13/chartex" xmlns:cx8="http://schemas.microsoft.com/office/drawing/2016/5/14/chartex" xmlns:mc="http://schemas.openxmlformats.org/markup-compatibility/2006" xmlns:aink="http://schemas.microsoft.com/office/drawing/2016/ink" xmlns:am3d="http://schemas.microsoft.com/office/drawing/2017/model3d" xmlns:o="urn:schemas-microsoft-com:office:office" xmlns:oel="http://schemas.microsoft.com/office/2019/extlst" xmlns:r="http://schemas.openxmlformats.org/officeDocument/2006/relationships" xmlns:m="http://schemas.openxmlformats.org/officeDocument/2006/math" xmlns:v="urn:schemas-microsoft-com:vml" xmlns:wp14="http://schemas.microsoft.com/office/word/2010/wordprocessingDrawing" xmlns:wp="http://schemas.openxmlformats.org/drawingml/2006/wordprocessingDrawing" xmlns:w10="urn:schemas-microsoft-com:office:word" xmlns:w="http://schemas.openxmlformats.org/wordprocessingml/2006/main" xmlns:w14="http://schemas.microsoft.com/office/word/2010/wordml" xmlns:w15="http://schemas.microsoft.com/office/word/2012/wordml" xmlns:w16cex="http://schemas.microsoft.com/office/word/2018/wordml/cex" xmlns:w16cid="http://schemas.microsoft.com/office/word/2016/wordml/cid" xmlns:w16="http://schemas.microsoft.com/office/word/2018/wordml" xmlns:w16sdtdh="http://schemas.microsoft.com/office/word/2020/wordml/sdtdatahash" xmlns:w16se="http://schemas.microsoft.com/office/word/2015/wordml/symex" xmlns:wpg="http://schemas.microsoft.com/office/word/2010/wordprocessingGroup" xmlns:wpi="http://schemas.microsoft.com/office/word/2010/wordprocessingInk" xmlns:wne="http://schemas.microsoft.com/office/word/2006/wordml" xmlns:wps="http://schemas.microsoft.com/office/word/2010/wordprocessingShape" mc:Ignorable="w14 w15 w16se w16cid w16 w16cex w16sdtdh wp14">
-  <w:abstractNum w:abstractNumId="0" w15:restartNumberingAfterBreak="0">
+<w:numbering xmlns:wpc="http://schemas.microsoft.com/office/word/2010/wordprocessingCanvas" xmlns:mc="http://schemas.openxmlformats.org/markup-compatibility/2006" xmlns:o="urn:schemas-microsoft-com:office:office" xmlns:r="http://schemas.openxmlformats.org/officeDocument/2006/relationships" xmlns:m="http://schemas.openxmlformats.org/officeDocument/2006/math" xmlns:v="urn:schemas-microsoft-com:vml" xmlns:wp14="http://schemas.microsoft.com/office/word/2010/wordprocessingDrawing" xmlns:wp="http://schemas.openxmlformats.org/drawingml/2006/wordprocessingDrawing" xmlns:w10="urn:schemas-microsoft-com:office:word" xmlns:w="http://schemas.openxmlformats.org/wordprocessingml/2006/main" xmlns:w14="http://schemas.microsoft.com/office/word/2010/wordml" xmlns:wpg="http://schemas.microsoft.com/office/word/2010/wordprocessingGroup" xmlns:wpi="http://schemas.microsoft.com/office/word/2010/wordprocessingInk" xmlns:wne="http://schemas.microsoft.com/office/word/2006/wordml" xmlns:wps="http://schemas.microsoft.com/office/word/2010/wordprocessingShape" mc:Ignorable="w14 wp14">
+  <w:abstractNum w:abstractNumId="0">
     <w:nsid w:val="425151A7"/>
     <w:multiLevelType w:val="multilevel"/>
     <w:tmpl w:val="80C468D0"/>
@@ -8250,7 +8745,7 @@
       </w:rPr>
     </w:lvl>
   </w:abstractNum>
-  <w:abstractNum w:abstractNumId="1" w15:restartNumberingAfterBreak="0">
+  <w:abstractNum w:abstractNumId="1">
     <w:nsid w:val="719F2A7E"/>
     <w:multiLevelType w:val="multilevel"/>
     <w:tmpl w:val="D8A6D522"/>
@@ -8372,17 +8867,17 @@
       </w:rPr>
     </w:lvl>
   </w:abstractNum>
-  <w:num w:numId="1" w16cid:durableId="2127499498">
+  <w:num w:numId="1">
     <w:abstractNumId w:val="0"/>
   </w:num>
-  <w:num w:numId="2" w16cid:durableId="627322408">
+  <w:num w:numId="2">
     <w:abstractNumId w:val="1"/>
   </w:num>
 </w:numbering>
 </file>
 
 <file path=word/styles.xml><?xml version="1.0" encoding="utf-8"?>
-<w:styles xmlns:mc="http://schemas.openxmlformats.org/markup-compatibility/2006" xmlns:r="http://schemas.openxmlformats.org/officeDocument/2006/relationships" xmlns:w="http://schemas.openxmlformats.org/wordprocessingml/2006/main" xmlns:w14="http://schemas.microsoft.com/office/word/2010/wordml" xmlns:w15="http://schemas.microsoft.com/office/word/2012/wordml" xmlns:w16cex="http://schemas.microsoft.com/office/word/2018/wordml/cex" xmlns:w16cid="http://schemas.microsoft.com/office/word/2016/wordml/cid" xmlns:w16="http://schemas.microsoft.com/office/word/2018/wordml" xmlns:w16sdtdh="http://schemas.microsoft.com/office/word/2020/wordml/sdtdatahash" xmlns:w16se="http://schemas.microsoft.com/office/word/2015/wordml/symex" mc:Ignorable="w14 w15 w16se w16cid w16 w16cex w16sdtdh">
+<w:styles xmlns:mc="http://schemas.openxmlformats.org/markup-compatibility/2006" xmlns:r="http://schemas.openxmlformats.org/officeDocument/2006/relationships" xmlns:w="http://schemas.openxmlformats.org/wordprocessingml/2006/main" xmlns:w14="http://schemas.microsoft.com/office/word/2010/wordml" mc:Ignorable="w14">
   <w:docDefaults>
     <w:rPrDefault>
       <w:rPr>
@@ -8392,383 +8887,144 @@
     </w:rPrDefault>
     <w:pPrDefault/>
   </w:docDefaults>
-  <w:latentStyles w:defLockedState="0" w:defUIPriority="99" w:defSemiHidden="0" w:defUnhideWhenUsed="0" w:defQFormat="0" w:count="376">
-    <w:lsdException w:name="Normal" w:uiPriority="0" w:qFormat="1"/>
-    <w:lsdException w:name="heading 1" w:uiPriority="9" w:qFormat="1"/>
-    <w:lsdException w:name="heading 2" w:semiHidden="1" w:uiPriority="9" w:unhideWhenUsed="1" w:qFormat="1"/>
-    <w:lsdException w:name="heading 3" w:semiHidden="1" w:uiPriority="9" w:unhideWhenUsed="1" w:qFormat="1"/>
-    <w:lsdException w:name="heading 4" w:semiHidden="1" w:uiPriority="9" w:unhideWhenUsed="1" w:qFormat="1"/>
-    <w:lsdException w:name="heading 5" w:semiHidden="1" w:uiPriority="9" w:unhideWhenUsed="1" w:qFormat="1"/>
-    <w:lsdException w:name="heading 6" w:semiHidden="1" w:uiPriority="9" w:unhideWhenUsed="1" w:qFormat="1"/>
-    <w:lsdException w:name="heading 7" w:semiHidden="1" w:uiPriority="9" w:unhideWhenUsed="1" w:qFormat="1"/>
-    <w:lsdException w:name="heading 8" w:semiHidden="1" w:uiPriority="9" w:unhideWhenUsed="1" w:qFormat="1"/>
-    <w:lsdException w:name="heading 9" w:semiHidden="1" w:uiPriority="9" w:unhideWhenUsed="1" w:qFormat="1"/>
-    <w:lsdException w:name="index 1" w:semiHidden="1" w:unhideWhenUsed="1"/>
-    <w:lsdException w:name="index 2" w:semiHidden="1" w:unhideWhenUsed="1"/>
-    <w:lsdException w:name="index 3" w:semiHidden="1" w:unhideWhenUsed="1"/>
-    <w:lsdException w:name="index 4" w:semiHidden="1" w:unhideWhenUsed="1"/>
-    <w:lsdException w:name="index 5" w:semiHidden="1" w:unhideWhenUsed="1"/>
-    <w:lsdException w:name="index 6" w:semiHidden="1" w:unhideWhenUsed="1"/>
-    <w:lsdException w:name="index 7" w:semiHidden="1" w:unhideWhenUsed="1"/>
-    <w:lsdException w:name="index 8" w:semiHidden="1" w:unhideWhenUsed="1"/>
-    <w:lsdException w:name="index 9" w:semiHidden="1" w:unhideWhenUsed="1"/>
-    <w:lsdException w:name="toc 1" w:semiHidden="1" w:uiPriority="39" w:unhideWhenUsed="1"/>
-    <w:lsdException w:name="toc 2" w:semiHidden="1" w:uiPriority="39" w:unhideWhenUsed="1"/>
-    <w:lsdException w:name="toc 3" w:semiHidden="1" w:uiPriority="39" w:unhideWhenUsed="1"/>
-    <w:lsdException w:name="toc 4" w:semiHidden="1" w:uiPriority="39" w:unhideWhenUsed="1"/>
-    <w:lsdException w:name="toc 5" w:semiHidden="1" w:uiPriority="39" w:unhideWhenUsed="1"/>
-    <w:lsdException w:name="toc 6" w:semiHidden="1" w:uiPriority="39" w:unhideWhenUsed="1"/>
-    <w:lsdException w:name="toc 7" w:semiHidden="1" w:uiPriority="39" w:unhideWhenUsed="1"/>
-    <w:lsdException w:name="toc 8" w:semiHidden="1" w:uiPriority="39" w:unhideWhenUsed="1"/>
-    <w:lsdException w:name="toc 9" w:semiHidden="1" w:uiPriority="39" w:unhideWhenUsed="1"/>
-    <w:lsdException w:name="Normal Indent" w:semiHidden="1" w:unhideWhenUsed="1"/>
-    <w:lsdException w:name="footnote text" w:semiHidden="1" w:unhideWhenUsed="1"/>
-    <w:lsdException w:name="annotation text" w:semiHidden="1" w:unhideWhenUsed="1"/>
-    <w:lsdException w:name="header" w:semiHidden="1" w:unhideWhenUsed="1"/>
-    <w:lsdException w:name="footer" w:semiHidden="1" w:unhideWhenUsed="1"/>
-    <w:lsdException w:name="index heading" w:semiHidden="1" w:unhideWhenUsed="1"/>
-    <w:lsdException w:name="caption" w:semiHidden="1" w:uiPriority="35" w:unhideWhenUsed="1" w:qFormat="1"/>
-    <w:lsdException w:name="table of figures" w:semiHidden="1" w:unhideWhenUsed="1"/>
-    <w:lsdException w:name="envelope address" w:semiHidden="1" w:unhideWhenUsed="1"/>
-    <w:lsdException w:name="envelope return" w:semiHidden="1" w:unhideWhenUsed="1"/>
-    <w:lsdException w:name="footnote reference" w:semiHidden="1" w:unhideWhenUsed="1"/>
-    <w:lsdException w:name="annotation reference" w:semiHidden="1" w:unhideWhenUsed="1"/>
-    <w:lsdException w:name="line number" w:semiHidden="1" w:unhideWhenUsed="1"/>
-    <w:lsdException w:name="page number" w:semiHidden="1" w:unhideWhenUsed="1"/>
-    <w:lsdException w:name="endnote reference" w:semiHidden="1" w:unhideWhenUsed="1"/>
-    <w:lsdException w:name="endnote text" w:semiHidden="1" w:unhideWhenUsed="1"/>
-    <w:lsdException w:name="table of authorities" w:semiHidden="1" w:unhideWhenUsed="1"/>
-    <w:lsdException w:name="macro" w:semiHidden="1" w:unhideWhenUsed="1"/>
-    <w:lsdException w:name="toa heading" w:semiHidden="1" w:unhideWhenUsed="1"/>
-    <w:lsdException w:name="List" w:semiHidden="1" w:unhideWhenUsed="1"/>
-    <w:lsdException w:name="List Bullet" w:semiHidden="1" w:unhideWhenUsed="1"/>
-    <w:lsdException w:name="List Number" w:semiHidden="1" w:unhideWhenUsed="1"/>
-    <w:lsdException w:name="List 2" w:semiHidden="1" w:unhideWhenUsed="1"/>
-    <w:lsdException w:name="List 3" w:semiHidden="1" w:unhideWhenUsed="1"/>
-    <w:lsdException w:name="List 4" w:semiHidden="1" w:unhideWhenUsed="1"/>
-    <w:lsdException w:name="List 5" w:semiHidden="1" w:unhideWhenUsed="1"/>
-    <w:lsdException w:name="List Bullet 2" w:semiHidden="1" w:unhideWhenUsed="1"/>
-    <w:lsdException w:name="List Bullet 3" w:semiHidden="1" w:unhideWhenUsed="1"/>
-    <w:lsdException w:name="List Bullet 4" w:semiHidden="1" w:unhideWhenUsed="1"/>
-    <w:lsdException w:name="List Bullet 5" w:semiHidden="1" w:unhideWhenUsed="1"/>
-    <w:lsdException w:name="List Number 2" w:semiHidden="1" w:unhideWhenUsed="1"/>
-    <w:lsdException w:name="List Number 3" w:semiHidden="1" w:unhideWhenUsed="1"/>
-    <w:lsdException w:name="List Number 4" w:semiHidden="1" w:unhideWhenUsed="1"/>
-    <w:lsdException w:name="List Number 5" w:semiHidden="1" w:unhideWhenUsed="1"/>
-    <w:lsdException w:name="Title" w:uiPriority="10" w:qFormat="1"/>
-    <w:lsdException w:name="Closing" w:semiHidden="1" w:unhideWhenUsed="1"/>
-    <w:lsdException w:name="Signature" w:semiHidden="1" w:unhideWhenUsed="1"/>
-    <w:lsdException w:name="Default Paragraph Font" w:semiHidden="1" w:uiPriority="1" w:unhideWhenUsed="1"/>
-    <w:lsdException w:name="Body Text" w:semiHidden="1" w:unhideWhenUsed="1"/>
-    <w:lsdException w:name="Body Text Indent" w:semiHidden="1" w:unhideWhenUsed="1"/>
-    <w:lsdException w:name="List Continue" w:semiHidden="1" w:unhideWhenUsed="1"/>
-    <w:lsdException w:name="List Continue 2" w:semiHidden="1" w:unhideWhenUsed="1"/>
-    <w:lsdException w:name="List Continue 3" w:semiHidden="1" w:unhideWhenUsed="1"/>
-    <w:lsdException w:name="List Continue 4" w:semiHidden="1" w:unhideWhenUsed="1"/>
-    <w:lsdException w:name="List Continue 5" w:semiHidden="1" w:unhideWhenUsed="1"/>
-    <w:lsdException w:name="Message Header" w:semiHidden="1" w:unhideWhenUsed="1"/>
-    <w:lsdException w:name="Subtitle" w:uiPriority="11" w:qFormat="1"/>
-    <w:lsdException w:name="Salutation" w:semiHidden="1" w:unhideWhenUsed="1"/>
-    <w:lsdException w:name="Date" w:semiHidden="1" w:unhideWhenUsed="1"/>
-    <w:lsdException w:name="Body Text First Indent" w:semiHidden="1" w:unhideWhenUsed="1"/>
-    <w:lsdException w:name="Body Text First Indent 2" w:semiHidden="1" w:unhideWhenUsed="1"/>
-    <w:lsdException w:name="Note Heading" w:semiHidden="1" w:unhideWhenUsed="1"/>
-    <w:lsdException w:name="Body Text 2" w:semiHidden="1" w:unhideWhenUsed="1"/>
-    <w:lsdException w:name="Body Text 3" w:semiHidden="1" w:unhideWhenUsed="1"/>
-    <w:lsdException w:name="Body Text Indent 2" w:semiHidden="1" w:unhideWhenUsed="1"/>
-    <w:lsdException w:name="Body Text Indent 3" w:semiHidden="1" w:unhideWhenUsed="1"/>
-    <w:lsdException w:name="Block Text" w:semiHidden="1" w:unhideWhenUsed="1"/>
-    <w:lsdException w:name="Hyperlink" w:semiHidden="1" w:unhideWhenUsed="1"/>
-    <w:lsdException w:name="FollowedHyperlink" w:semiHidden="1" w:unhideWhenUsed="1"/>
-    <w:lsdException w:name="Strong" w:uiPriority="22" w:qFormat="1"/>
-    <w:lsdException w:name="Emphasis" w:uiPriority="20" w:qFormat="1"/>
-    <w:lsdException w:name="Document Map" w:semiHidden="1" w:unhideWhenUsed="1"/>
-    <w:lsdException w:name="Plain Text" w:semiHidden="1" w:unhideWhenUsed="1"/>
-    <w:lsdException w:name="E-mail Signature" w:semiHidden="1" w:unhideWhenUsed="1"/>
-    <w:lsdException w:name="HTML Top of Form" w:semiHidden="1" w:unhideWhenUsed="1"/>
-    <w:lsdException w:name="HTML Bottom of Form" w:semiHidden="1" w:unhideWhenUsed="1"/>
-    <w:lsdException w:name="Normal (Web)" w:semiHidden="1" w:unhideWhenUsed="1"/>
-    <w:lsdException w:name="HTML Acronym" w:semiHidden="1" w:unhideWhenUsed="1"/>
-    <w:lsdException w:name="HTML Address" w:semiHidden="1" w:unhideWhenUsed="1"/>
-    <w:lsdException w:name="HTML Cite" w:semiHidden="1" w:unhideWhenUsed="1"/>
-    <w:lsdException w:name="HTML Code" w:semiHidden="1" w:unhideWhenUsed="1"/>
-    <w:lsdException w:name="HTML Definition" w:semiHidden="1" w:unhideWhenUsed="1"/>
-    <w:lsdException w:name="HTML Keyboard" w:semiHidden="1" w:unhideWhenUsed="1"/>
-    <w:lsdException w:name="HTML Preformatted" w:semiHidden="1" w:unhideWhenUsed="1"/>
-    <w:lsdException w:name="HTML Sample" w:semiHidden="1" w:unhideWhenUsed="1"/>
-    <w:lsdException w:name="HTML Typewriter" w:semiHidden="1" w:unhideWhenUsed="1"/>
-    <w:lsdException w:name="HTML Variable" w:semiHidden="1" w:unhideWhenUsed="1"/>
-    <w:lsdException w:name="Normal Table" w:semiHidden="1" w:unhideWhenUsed="1"/>
-    <w:lsdException w:name="annotation subject" w:semiHidden="1" w:unhideWhenUsed="1"/>
-    <w:lsdException w:name="No List" w:semiHidden="1" w:unhideWhenUsed="1"/>
-    <w:lsdException w:name="Outline List 1" w:semiHidden="1" w:unhideWhenUsed="1"/>
-    <w:lsdException w:name="Outline List 2" w:semiHidden="1" w:unhideWhenUsed="1"/>
-    <w:lsdException w:name="Outline List 3" w:semiHidden="1" w:unhideWhenUsed="1"/>
-    <w:lsdException w:name="Table Simple 1" w:semiHidden="1" w:unhideWhenUsed="1"/>
-    <w:lsdException w:name="Table Simple 2" w:semiHidden="1" w:unhideWhenUsed="1"/>
-    <w:lsdException w:name="Table Simple 3" w:semiHidden="1" w:unhideWhenUsed="1"/>
-    <w:lsdException w:name="Table Classic 1" w:semiHidden="1" w:unhideWhenUsed="1"/>
-    <w:lsdException w:name="Table Classic 2" w:semiHidden="1" w:unhideWhenUsed="1"/>
-    <w:lsdException w:name="Table Classic 3" w:semiHidden="1" w:unhideWhenUsed="1"/>
-    <w:lsdException w:name="Table Classic 4" w:semiHidden="1" w:unhideWhenUsed="1"/>
-    <w:lsdException w:name="Table Colorful 1" w:semiHidden="1" w:unhideWhenUsed="1"/>
-    <w:lsdException w:name="Table Colorful 2" w:semiHidden="1" w:unhideWhenUsed="1"/>
-    <w:lsdException w:name="Table Colorful 3" w:semiHidden="1" w:unhideWhenUsed="1"/>
-    <w:lsdException w:name="Table Columns 1" w:semiHidden="1" w:unhideWhenUsed="1"/>
-    <w:lsdException w:name="Table Columns 2" w:semiHidden="1" w:unhideWhenUsed="1"/>
-    <w:lsdException w:name="Table Columns 3" w:semiHidden="1" w:unhideWhenUsed="1"/>
-    <w:lsdException w:name="Table Columns 4" w:semiHidden="1" w:unhideWhenUsed="1"/>
-    <w:lsdException w:name="Table Columns 5" w:semiHidden="1" w:unhideWhenUsed="1"/>
-    <w:lsdException w:name="Table Grid 1" w:semiHidden="1" w:unhideWhenUsed="1"/>
-    <w:lsdException w:name="Table Grid 2" w:semiHidden="1" w:unhideWhenUsed="1"/>
-    <w:lsdException w:name="Table Grid 3" w:semiHidden="1" w:unhideWhenUsed="1"/>
-    <w:lsdException w:name="Table Grid 4" w:semiHidden="1" w:unhideWhenUsed="1"/>
-    <w:lsdException w:name="Table Grid 5" w:semiHidden="1" w:unhideWhenUsed="1"/>
-    <w:lsdException w:name="Table Grid 6" w:semiHidden="1" w:unhideWhenUsed="1"/>
-    <w:lsdException w:name="Table Grid 7" w:semiHidden="1" w:unhideWhenUsed="1"/>
-    <w:lsdException w:name="Table Grid 8" w:semiHidden="1" w:unhideWhenUsed="1"/>
-    <w:lsdException w:name="Table List 1" w:semiHidden="1" w:unhideWhenUsed="1"/>
-    <w:lsdException w:name="Table List 2" w:semiHidden="1" w:unhideWhenUsed="1"/>
-    <w:lsdException w:name="Table List 3" w:semiHidden="1" w:unhideWhenUsed="1"/>
-    <w:lsdException w:name="Table List 4" w:semiHidden="1" w:unhideWhenUsed="1"/>
-    <w:lsdException w:name="Table List 5" w:semiHidden="1" w:unhideWhenUsed="1"/>
-    <w:lsdException w:name="Table List 6" w:semiHidden="1" w:unhideWhenUsed="1"/>
-    <w:lsdException w:name="Table List 7" w:semiHidden="1" w:unhideWhenUsed="1"/>
-    <w:lsdException w:name="Table List 8" w:semiHidden="1" w:unhideWhenUsed="1"/>
-    <w:lsdException w:name="Table 3D effects 1" w:semiHidden="1" w:unhideWhenUsed="1"/>
-    <w:lsdException w:name="Table 3D effects 2" w:semiHidden="1" w:unhideWhenUsed="1"/>
-    <w:lsdException w:name="Table 3D effects 3" w:semiHidden="1" w:unhideWhenUsed="1"/>
-    <w:lsdException w:name="Table Contemporary" w:semiHidden="1" w:unhideWhenUsed="1"/>
-    <w:lsdException w:name="Table Elegant" w:semiHidden="1" w:unhideWhenUsed="1"/>
-    <w:lsdException w:name="Table Professional" w:semiHidden="1" w:unhideWhenUsed="1"/>
-    <w:lsdException w:name="Table Subtle 1" w:semiHidden="1" w:unhideWhenUsed="1"/>
-    <w:lsdException w:name="Table Subtle 2" w:semiHidden="1" w:unhideWhenUsed="1"/>
-    <w:lsdException w:name="Table Web 1" w:semiHidden="1" w:unhideWhenUsed="1"/>
-    <w:lsdException w:name="Table Web 2" w:semiHidden="1" w:unhideWhenUsed="1"/>
-    <w:lsdException w:name="Table Web 3" w:semiHidden="1" w:unhideWhenUsed="1"/>
-    <w:lsdException w:name="Balloon Text" w:semiHidden="1" w:unhideWhenUsed="1"/>
-    <w:lsdException w:name="Table Grid" w:uiPriority="39"/>
-    <w:lsdException w:name="Table Theme" w:semiHidden="1" w:unhideWhenUsed="1"/>
-    <w:lsdException w:name="Placeholder Text" w:semiHidden="1"/>
-    <w:lsdException w:name="No Spacing" w:uiPriority="1" w:qFormat="1"/>
-    <w:lsdException w:name="Light Shading" w:uiPriority="60"/>
-    <w:lsdException w:name="Light List" w:uiPriority="61"/>
-    <w:lsdException w:name="Light Grid" w:uiPriority="62"/>
-    <w:lsdException w:name="Medium Shading 1" w:uiPriority="63"/>
-    <w:lsdException w:name="Medium Shading 2" w:uiPriority="64"/>
-    <w:lsdException w:name="Medium List 1" w:uiPriority="65"/>
-    <w:lsdException w:name="Medium List 2" w:uiPriority="66"/>
-    <w:lsdException w:name="Medium Grid 1" w:uiPriority="67"/>
-    <w:lsdException w:name="Medium Grid 2" w:uiPriority="68"/>
-    <w:lsdException w:name="Medium Grid 3" w:uiPriority="69"/>
-    <w:lsdException w:name="Dark List" w:uiPriority="70"/>
-    <w:lsdException w:name="Colorful Shading" w:uiPriority="71"/>
-    <w:lsdException w:name="Colorful List" w:uiPriority="72"/>
-    <w:lsdException w:name="Colorful Grid" w:uiPriority="73"/>
-    <w:lsdException w:name="Light Shading Accent 1" w:uiPriority="60"/>
-    <w:lsdException w:name="Light List Accent 1" w:uiPriority="61"/>
-    <w:lsdException w:name="Light Grid Accent 1" w:uiPriority="62"/>
-    <w:lsdException w:name="Medium Shading 1 Accent 1" w:uiPriority="63"/>
-    <w:lsdException w:name="Medium Shading 2 Accent 1" w:uiPriority="64"/>
-    <w:lsdException w:name="Medium List 1 Accent 1" w:uiPriority="65"/>
-    <w:lsdException w:name="Revision" w:semiHidden="1"/>
-    <w:lsdException w:name="List Paragraph" w:uiPriority="34" w:qFormat="1"/>
-    <w:lsdException w:name="Quote" w:uiPriority="29" w:qFormat="1"/>
-    <w:lsdException w:name="Intense Quote" w:uiPriority="30" w:qFormat="1"/>
-    <w:lsdException w:name="Medium List 2 Accent 1" w:uiPriority="66"/>
-    <w:lsdException w:name="Medium Grid 1 Accent 1" w:uiPriority="67"/>
-    <w:lsdException w:name="Medium Grid 2 Accent 1" w:uiPriority="68"/>
-    <w:lsdException w:name="Medium Grid 3 Accent 1" w:uiPriority="69"/>
-    <w:lsdException w:name="Dark List Accent 1" w:uiPriority="70"/>
-    <w:lsdException w:name="Colorful Shading Accent 1" w:uiPriority="71"/>
-    <w:lsdException w:name="Colorful List Accent 1" w:uiPriority="72"/>
-    <w:lsdException w:name="Colorful Grid Accent 1" w:uiPriority="73"/>
-    <w:lsdException w:name="Light Shading Accent 2" w:uiPriority="60"/>
-    <w:lsdException w:name="Light List Accent 2" w:uiPriority="61"/>
-    <w:lsdException w:name="Light Grid Accent 2" w:uiPriority="62"/>
-    <w:lsdException w:name="Medium Shading 1 Accent 2" w:uiPriority="63"/>
-    <w:lsdException w:name="Medium Shading 2 Accent 2" w:uiPriority="64"/>
-    <w:lsdException w:name="Medium List 1 Accent 2" w:uiPriority="65"/>
-    <w:lsdException w:name="Medium List 2 Accent 2" w:uiPriority="66"/>
-    <w:lsdException w:name="Medium Grid 1 Accent 2" w:uiPriority="67"/>
-    <w:lsdException w:name="Medium Grid 2 Accent 2" w:uiPriority="68"/>
-    <w:lsdException w:name="Medium Grid 3 Accent 2" w:uiPriority="69"/>
-    <w:lsdException w:name="Dark List Accent 2" w:uiPriority="70"/>
-    <w:lsdException w:name="Colorful Shading Accent 2" w:uiPriority="71"/>
-    <w:lsdException w:name="Colorful List Accent 2" w:uiPriority="72"/>
-    <w:lsdException w:name="Colorful Grid Accent 2" w:uiPriority="73"/>
-    <w:lsdException w:name="Light Shading Accent 3" w:uiPriority="60"/>
-    <w:lsdException w:name="Light List Accent 3" w:uiPriority="61"/>
-    <w:lsdException w:name="Light Grid Accent 3" w:uiPriority="62"/>
-    <w:lsdException w:name="Medium Shading 1 Accent 3" w:uiPriority="63"/>
-    <w:lsdException w:name="Medium Shading 2 Accent 3" w:uiPriority="64"/>
-    <w:lsdException w:name="Medium List 1 Accent 3" w:uiPriority="65"/>
-    <w:lsdException w:name="Medium List 2 Accent 3" w:uiPriority="66"/>
-    <w:lsdException w:name="Medium Grid 1 Accent 3" w:uiPriority="67"/>
-    <w:lsdException w:name="Medium Grid 2 Accent 3" w:uiPriority="68"/>
-    <w:lsdException w:name="Medium Grid 3 Accent 3" w:uiPriority="69"/>
-    <w:lsdException w:name="Dark List Accent 3" w:uiPriority="70"/>
-    <w:lsdException w:name="Colorful Shading Accent 3" w:uiPriority="71"/>
-    <w:lsdException w:name="Colorful List Accent 3" w:uiPriority="72"/>
-    <w:lsdException w:name="Colorful Grid Accent 3" w:uiPriority="73"/>
-    <w:lsdException w:name="Light Shading Accent 4" w:uiPriority="60"/>
-    <w:lsdException w:name="Light List Accent 4" w:uiPriority="61"/>
-    <w:lsdException w:name="Light Grid Accent 4" w:uiPriority="62"/>
-    <w:lsdException w:name="Medium Shading 1 Accent 4" w:uiPriority="63"/>
-    <w:lsdException w:name="Medium Shading 2 Accent 4" w:uiPriority="64"/>
-    <w:lsdException w:name="Medium List 1 Accent 4" w:uiPriority="65"/>
-    <w:lsdException w:name="Medium List 2 Accent 4" w:uiPriority="66"/>
-    <w:lsdException w:name="Medium Grid 1 Accent 4" w:uiPriority="67"/>
-    <w:lsdException w:name="Medium Grid 2 Accent 4" w:uiPriority="68"/>
-    <w:lsdException w:name="Medium Grid 3 Accent 4" w:uiPriority="69"/>
-    <w:lsdException w:name="Dark List Accent 4" w:uiPriority="70"/>
-    <w:lsdException w:name="Colorful Shading Accent 4" w:uiPriority="71"/>
-    <w:lsdException w:name="Colorful List Accent 4" w:uiPriority="72"/>
-    <w:lsdException w:name="Colorful Grid Accent 4" w:uiPriority="73"/>
-    <w:lsdException w:name="Light Shading Accent 5" w:uiPriority="60"/>
-    <w:lsdException w:name="Light List Accent 5" w:uiPriority="61"/>
-    <w:lsdException w:name="Light Grid Accent 5" w:uiPriority="62"/>
-    <w:lsdException w:name="Medium Shading 1 Accent 5" w:uiPriority="63"/>
-    <w:lsdException w:name="Medium Shading 2 Accent 5" w:uiPriority="64"/>
-    <w:lsdException w:name="Medium List 1 Accent 5" w:uiPriority="65"/>
-    <w:lsdException w:name="Medium List 2 Accent 5" w:uiPriority="66"/>
-    <w:lsdException w:name="Medium Grid 1 Accent 5" w:uiPriority="67"/>
-    <w:lsdException w:name="Medium Grid 2 Accent 5" w:uiPriority="68"/>
-    <w:lsdException w:name="Medium Grid 3 Accent 5" w:uiPriority="69"/>
-    <w:lsdException w:name="Dark List Accent 5" w:uiPriority="70"/>
-    <w:lsdException w:name="Colorful Shading Accent 5" w:uiPriority="71"/>
-    <w:lsdException w:name="Colorful List Accent 5" w:uiPriority="72"/>
-    <w:lsdException w:name="Colorful Grid Accent 5" w:uiPriority="73"/>
-    <w:lsdException w:name="Light Shading Accent 6" w:uiPriority="60"/>
-    <w:lsdException w:name="Light List Accent 6" w:uiPriority="61"/>
-    <w:lsdException w:name="Light Grid Accent 6" w:uiPriority="62"/>
-    <w:lsdException w:name="Medium Shading 1 Accent 6" w:uiPriority="63"/>
-    <w:lsdException w:name="Medium Shading 2 Accent 6" w:uiPriority="64"/>
-    <w:lsdException w:name="Medium List 1 Accent 6" w:uiPriority="65"/>
-    <w:lsdException w:name="Medium List 2 Accent 6" w:uiPriority="66"/>
-    <w:lsdException w:name="Medium Grid 1 Accent 6" w:uiPriority="67"/>
-    <w:lsdException w:name="Medium Grid 2 Accent 6" w:uiPriority="68"/>
-    <w:lsdException w:name="Medium Grid 3 Accent 6" w:uiPriority="69"/>
-    <w:lsdException w:name="Dark List Accent 6" w:uiPriority="70"/>
-    <w:lsdException w:name="Colorful Shading Accent 6" w:uiPriority="71"/>
-    <w:lsdException w:name="Colorful List Accent 6" w:uiPriority="72"/>
-    <w:lsdException w:name="Colorful Grid Accent 6" w:uiPriority="73"/>
-    <w:lsdException w:name="Subtle Emphasis" w:uiPriority="19" w:qFormat="1"/>
-    <w:lsdException w:name="Intense Emphasis" w:uiPriority="21" w:qFormat="1"/>
-    <w:lsdException w:name="Subtle Reference" w:uiPriority="31" w:qFormat="1"/>
-    <w:lsdException w:name="Intense Reference" w:uiPriority="32" w:qFormat="1"/>
-    <w:lsdException w:name="Book Title" w:uiPriority="33" w:qFormat="1"/>
-    <w:lsdException w:name="Bibliography" w:semiHidden="1" w:uiPriority="37" w:unhideWhenUsed="1"/>
-    <w:lsdException w:name="TOC Heading" w:semiHidden="1" w:uiPriority="39" w:unhideWhenUsed="1" w:qFormat="1"/>
-    <w:lsdException w:name="Plain Table 1" w:uiPriority="41"/>
-    <w:lsdException w:name="Plain Table 2" w:uiPriority="42"/>
-    <w:lsdException w:name="Plain Table 3" w:uiPriority="43"/>
-    <w:lsdException w:name="Plain Table 4" w:uiPriority="44"/>
-    <w:lsdException w:name="Plain Table 5" w:uiPriority="45"/>
-    <w:lsdException w:name="Grid Table Light" w:uiPriority="40"/>
-    <w:lsdException w:name="Grid Table 1 Light" w:uiPriority="46"/>
-    <w:lsdException w:name="Grid Table 2" w:uiPriority="47"/>
-    <w:lsdException w:name="Grid Table 3" w:uiPriority="48"/>
-    <w:lsdException w:name="Grid Table 4" w:uiPriority="49"/>
-    <w:lsdException w:name="Grid Table 5 Dark" w:uiPriority="50"/>
-    <w:lsdException w:name="Grid Table 6 Colorful" w:uiPriority="51"/>
-    <w:lsdException w:name="Grid Table 7 Colorful" w:uiPriority="52"/>
-    <w:lsdException w:name="Grid Table 1 Light Accent 1" w:uiPriority="46"/>
-    <w:lsdException w:name="Grid Table 2 Accent 1" w:uiPriority="47"/>
-    <w:lsdException w:name="Grid Table 3 Accent 1" w:uiPriority="48"/>
-    <w:lsdException w:name="Grid Table 4 Accent 1" w:uiPriority="49"/>
-    <w:lsdException w:name="Grid Table 5 Dark Accent 1" w:uiPriority="50"/>
-    <w:lsdException w:name="Grid Table 6 Colorful Accent 1" w:uiPriority="51"/>
-    <w:lsdException w:name="Grid Table 7 Colorful Accent 1" w:uiPriority="52"/>
-    <w:lsdException w:name="Grid Table 1 Light Accent 2" w:uiPriority="46"/>
-    <w:lsdException w:name="Grid Table 2 Accent 2" w:uiPriority="47"/>
-    <w:lsdException w:name="Grid Table 3 Accent 2" w:uiPriority="48"/>
-    <w:lsdException w:name="Grid Table 4 Accent 2" w:uiPriority="49"/>
-    <w:lsdException w:name="Grid Table 5 Dark Accent 2" w:uiPriority="50"/>
-    <w:lsdException w:name="Grid Table 6 Colorful Accent 2" w:uiPriority="51"/>
-    <w:lsdException w:name="Grid Table 7 Colorful Accent 2" w:uiPriority="52"/>
-    <w:lsdException w:name="Grid Table 1 Light Accent 3" w:uiPriority="46"/>
-    <w:lsdException w:name="Grid Table 2 Accent 3" w:uiPriority="47"/>
-    <w:lsdException w:name="Grid Table 3 Accent 3" w:uiPriority="48"/>
-    <w:lsdException w:name="Grid Table 4 Accent 3" w:uiPriority="49"/>
-    <w:lsdException w:name="Grid Table 5 Dark Accent 3" w:uiPriority="50"/>
-    <w:lsdException w:name="Grid Table 6 Colorful Accent 3" w:uiPriority="51"/>
-    <w:lsdException w:name="Grid Table 7 Colorful Accent 3" w:uiPriority="52"/>
-    <w:lsdException w:name="Grid Table 1 Light Accent 4" w:uiPriority="46"/>
-    <w:lsdException w:name="Grid Table 2 Accent 4" w:uiPriority="47"/>
-    <w:lsdException w:name="Grid Table 3 Accent 4" w:uiPriority="48"/>
-    <w:lsdException w:name="Grid Table 4 Accent 4" w:uiPriority="49"/>
-    <w:lsdException w:name="Grid Table 5 Dark Accent 4" w:uiPriority="50"/>
-    <w:lsdException w:name="Grid Table 6 Colorful Accent 4" w:uiPriority="51"/>
-    <w:lsdException w:name="Grid Table 7 Colorful Accent 4" w:uiPriority="52"/>
-    <w:lsdException w:name="Grid Table 1 Light Accent 5" w:uiPriority="46"/>
-    <w:lsdException w:name="Grid Table 2 Accent 5" w:uiPriority="47"/>
-    <w:lsdException w:name="Grid Table 3 Accent 5" w:uiPriority="48"/>
-    <w:lsdException w:name="Grid Table 4 Accent 5" w:uiPriority="49"/>
-    <w:lsdException w:name="Grid Table 5 Dark Accent 5" w:uiPriority="50"/>
-    <w:lsdException w:name="Grid Table 6 Colorful Accent 5" w:uiPriority="51"/>
-    <w:lsdException w:name="Grid Table 7 Colorful Accent 5" w:uiPriority="52"/>
-    <w:lsdException w:name="Grid Table 1 Light Accent 6" w:uiPriority="46"/>
-    <w:lsdException w:name="Grid Table 2 Accent 6" w:uiPriority="47"/>
-    <w:lsdException w:name="Grid Table 3 Accent 6" w:uiPriority="48"/>
-    <w:lsdException w:name="Grid Table 4 Accent 6" w:uiPriority="49"/>
-    <w:lsdException w:name="Grid Table 5 Dark Accent 6" w:uiPriority="50"/>
-    <w:lsdException w:name="Grid Table 6 Colorful Accent 6" w:uiPriority="51"/>
-    <w:lsdException w:name="Grid Table 7 Colorful Accent 6" w:uiPriority="52"/>
-    <w:lsdException w:name="List Table 1 Light" w:uiPriority="46"/>
-    <w:lsdException w:name="List Table 2" w:uiPriority="47"/>
-    <w:lsdException w:name="List Table 3" w:uiPriority="48"/>
-    <w:lsdException w:name="List Table 4" w:uiPriority="49"/>
-    <w:lsdException w:name="List Table 5 Dark" w:uiPriority="50"/>
-    <w:lsdException w:name="List Table 6 Colorful" w:uiPriority="51"/>
-    <w:lsdException w:name="List Table 7 Colorful" w:uiPriority="52"/>
-    <w:lsdException w:name="List Table 1 Light Accent 1" w:uiPriority="46"/>
-    <w:lsdException w:name="List Table 2 Accent 1" w:uiPriority="47"/>
-    <w:lsdException w:name="List Table 3 Accent 1" w:uiPriority="48"/>
-    <w:lsdException w:name="List Table 4 Accent 1" w:uiPriority="49"/>
-    <w:lsdException w:name="List Table 5 Dark Accent 1" w:uiPriority="50"/>
-    <w:lsdException w:name="List Table 6 Colorful Accent 1" w:uiPriority="51"/>
-    <w:lsdException w:name="List Table 7 Colorful Accent 1" w:uiPriority="52"/>
-    <w:lsdException w:name="List Table 1 Light Accent 2" w:uiPriority="46"/>
-    <w:lsdException w:name="List Table 2 Accent 2" w:uiPriority="47"/>
-    <w:lsdException w:name="List Table 3 Accent 2" w:uiPriority="48"/>
-    <w:lsdException w:name="List Table 4 Accent 2" w:uiPriority="49"/>
-    <w:lsdException w:name="List Table 5 Dark Accent 2" w:uiPriority="50"/>
-    <w:lsdException w:name="List Table 6 Colorful Accent 2" w:uiPriority="51"/>
-    <w:lsdException w:name="List Table 7 Colorful Accent 2" w:uiPriority="52"/>
-    <w:lsdException w:name="List Table 1 Light Accent 3" w:uiPriority="46"/>
-    <w:lsdException w:name="List Table 2 Accent 3" w:uiPriority="47"/>
-    <w:lsdException w:name="List Table 3 Accent 3" w:uiPriority="48"/>
-    <w:lsdException w:name="List Table 4 Accent 3" w:uiPriority="49"/>
-    <w:lsdException w:name="List Table 5 Dark Accent 3" w:uiPriority="50"/>
-    <w:lsdException w:name="List Table 6 Colorful Accent 3" w:uiPriority="51"/>
-    <w:lsdException w:name="List Table 7 Colorful Accent 3" w:uiPriority="52"/>
-    <w:lsdException w:name="List Table 1 Light Accent 4" w:uiPriority="46"/>
-    <w:lsdException w:name="List Table 2 Accent 4" w:uiPriority="47"/>
-    <w:lsdException w:name="List Table 3 Accent 4" w:uiPriority="48"/>
-    <w:lsdException w:name="List Table 4 Accent 4" w:uiPriority="49"/>
-    <w:lsdException w:name="List Table 5 Dark Accent 4" w:uiPriority="50"/>
-    <w:lsdException w:name="List Table 6 Colorful Accent 4" w:uiPriority="51"/>
-    <w:lsdException w:name="List Table 7 Colorful Accent 4" w:uiPriority="52"/>
-    <w:lsdException w:name="List Table 1 Light Accent 5" w:uiPriority="46"/>
-    <w:lsdException w:name="List Table 2 Accent 5" w:uiPriority="47"/>
-    <w:lsdException w:name="List Table 3 Accent 5" w:uiPriority="48"/>
-    <w:lsdException w:name="List Table 4 Accent 5" w:uiPriority="49"/>
-    <w:lsdException w:name="List Table 5 Dark Accent 5" w:uiPriority="50"/>
-    <w:lsdException w:name="List Table 6 Colorful Accent 5" w:uiPriority="51"/>
-    <w:lsdException w:name="List Table 7 Colorful Accent 5" w:uiPriority="52"/>
-    <w:lsdException w:name="List Table 1 Light Accent 6" w:uiPriority="46"/>
-    <w:lsdException w:name="List Table 2 Accent 6" w:uiPriority="47"/>
-    <w:lsdException w:name="List Table 3 Accent 6" w:uiPriority="48"/>
-    <w:lsdException w:name="List Table 4 Accent 6" w:uiPriority="49"/>
-    <w:lsdException w:name="List Table 5 Dark Accent 6" w:uiPriority="50"/>
-    <w:lsdException w:name="List Table 6 Colorful Accent 6" w:uiPriority="51"/>
-    <w:lsdException w:name="List Table 7 Colorful Accent 6" w:uiPriority="52"/>
-    <w:lsdException w:name="Mention" w:semiHidden="1" w:unhideWhenUsed="1"/>
-    <w:lsdException w:name="Smart Hyperlink" w:semiHidden="1" w:unhideWhenUsed="1"/>
-    <w:lsdException w:name="Hashtag" w:semiHidden="1" w:unhideWhenUsed="1"/>
-    <w:lsdException w:name="Unresolved Mention" w:semiHidden="1" w:unhideWhenUsed="1"/>
-    <w:lsdException w:name="Smart Link" w:semiHidden="1" w:unhideWhenUsed="1"/>
+  <w:latentStyles w:defLockedState="0" w:defUIPriority="99" w:defSemiHidden="1" w:defUnhideWhenUsed="1" w:defQFormat="0" w:count="267">
+    <w:lsdException w:name="Normal" w:semiHidden="0" w:uiPriority="0" w:unhideWhenUsed="0" w:qFormat="1"/>
+    <w:lsdException w:name="heading 1" w:semiHidden="0" w:uiPriority="9" w:unhideWhenUsed="0" w:qFormat="1"/>
+    <w:lsdException w:name="heading 2" w:uiPriority="9" w:qFormat="1"/>
+    <w:lsdException w:name="heading 3" w:uiPriority="9" w:qFormat="1"/>
+    <w:lsdException w:name="heading 4" w:uiPriority="9" w:qFormat="1"/>
+    <w:lsdException w:name="heading 5" w:uiPriority="9" w:qFormat="1"/>
+    <w:lsdException w:name="heading 6" w:uiPriority="9" w:qFormat="1"/>
+    <w:lsdException w:name="heading 7" w:uiPriority="9" w:qFormat="1"/>
+    <w:lsdException w:name="heading 8" w:uiPriority="9" w:qFormat="1"/>
+    <w:lsdException w:name="heading 9" w:uiPriority="9" w:qFormat="1"/>
+    <w:lsdException w:name="toc 1" w:uiPriority="39"/>
+    <w:lsdException w:name="toc 2" w:uiPriority="39"/>
+    <w:lsdException w:name="toc 3" w:uiPriority="39"/>
+    <w:lsdException w:name="toc 4" w:uiPriority="39"/>
+    <w:lsdException w:name="toc 5" w:uiPriority="39"/>
+    <w:lsdException w:name="toc 6" w:uiPriority="39"/>
+    <w:lsdException w:name="toc 7" w:uiPriority="39"/>
+    <w:lsdException w:name="toc 8" w:uiPriority="39"/>
+    <w:lsdException w:name="toc 9" w:uiPriority="39"/>
+    <w:lsdException w:name="caption" w:uiPriority="35" w:qFormat="1"/>
+    <w:lsdException w:name="Title" w:semiHidden="0" w:uiPriority="10" w:unhideWhenUsed="0" w:qFormat="1"/>
+    <w:lsdException w:name="Default Paragraph Font" w:uiPriority="1"/>
+    <w:lsdException w:name="Subtitle" w:semiHidden="0" w:uiPriority="11" w:unhideWhenUsed="0" w:qFormat="1"/>
+    <w:lsdException w:name="Strong" w:semiHidden="0" w:uiPriority="22" w:unhideWhenUsed="0" w:qFormat="1"/>
+    <w:lsdException w:name="Emphasis" w:semiHidden="0" w:uiPriority="20" w:unhideWhenUsed="0" w:qFormat="1"/>
+    <w:lsdException w:name="Table Grid" w:semiHidden="0" w:uiPriority="39" w:unhideWhenUsed="0"/>
+    <w:lsdException w:name="Placeholder Text" w:unhideWhenUsed="0"/>
+    <w:lsdException w:name="No Spacing" w:semiHidden="0" w:uiPriority="1" w:unhideWhenUsed="0" w:qFormat="1"/>
+    <w:lsdException w:name="Light Shading" w:semiHidden="0" w:uiPriority="60" w:unhideWhenUsed="0"/>
+    <w:lsdException w:name="Light List" w:semiHidden="0" w:uiPriority="61" w:unhideWhenUsed="0"/>
+    <w:lsdException w:name="Light Grid" w:semiHidden="0" w:uiPriority="62" w:unhideWhenUsed="0"/>
+    <w:lsdException w:name="Medium Shading 1" w:semiHidden="0" w:uiPriority="63" w:unhideWhenUsed="0"/>
+    <w:lsdException w:name="Medium Shading 2" w:semiHidden="0" w:uiPriority="64" w:unhideWhenUsed="0"/>
+    <w:lsdException w:name="Medium List 1" w:semiHidden="0" w:uiPriority="65" w:unhideWhenUsed="0"/>
+    <w:lsdException w:name="Medium List 2" w:semiHidden="0" w:uiPriority="66" w:unhideWhenUsed="0"/>
+    <w:lsdException w:name="Medium Grid 1" w:semiHidden="0" w:uiPriority="67" w:unhideWhenUsed="0"/>
+    <w:lsdException w:name="Medium Grid 2" w:semiHidden="0" w:uiPriority="68" w:unhideWhenUsed="0"/>
+    <w:lsdException w:name="Medium Grid 3" w:semiHidden="0" w:uiPriority="69" w:unhideWhenUsed="0"/>
+    <w:lsdException w:name="Dark List" w:semiHidden="0" w:uiPriority="70" w:unhideWhenUsed="0"/>
+    <w:lsdException w:name="Colorful Shading" w:semiHidden="0" w:uiPriority="71" w:unhideWhenUsed="0"/>
+    <w:lsdException w:name="Colorful List" w:semiHidden="0" w:uiPriority="72" w:unhideWhenUsed="0"/>
+    <w:lsdException w:name="Colorful Grid" w:semiHidden="0" w:uiPriority="73" w:unhideWhenUsed="0"/>
+    <w:lsdException w:name="Light Shading Accent 1" w:semiHidden="0" w:uiPriority="60" w:unhideWhenUsed="0"/>
+    <w:lsdException w:name="Light List Accent 1" w:semiHidden="0" w:uiPriority="61" w:unhideWhenUsed="0"/>
+    <w:lsdException w:name="Light Grid Accent 1" w:semiHidden="0" w:uiPriority="62" w:unhideWhenUsed="0"/>
+    <w:lsdException w:name="Medium Shading 1 Accent 1" w:semiHidden="0" w:uiPriority="63" w:unhideWhenUsed="0"/>
+    <w:lsdException w:name="Medium Shading 2 Accent 1" w:semiHidden="0" w:uiPriority="64" w:unhideWhenUsed="0"/>
+    <w:lsdException w:name="Medium List 1 Accent 1" w:semiHidden="0" w:uiPriority="65" w:unhideWhenUsed="0"/>
+    <w:lsdException w:name="Revision" w:unhideWhenUsed="0"/>
+    <w:lsdException w:name="List Paragraph" w:semiHidden="0" w:uiPriority="34" w:unhideWhenUsed="0" w:qFormat="1"/>
+    <w:lsdException w:name="Quote" w:semiHidden="0" w:uiPriority="29" w:unhideWhenUsed="0" w:qFormat="1"/>
+    <w:lsdException w:name="Intense Quote" w:semiHidden="0" w:uiPriority="30" w:unhideWhenUsed="0" w:qFormat="1"/>
+    <w:lsdException w:name="Medium List 2 Accent 1" w:semiHidden="0" w:uiPriority="66" w:unhideWhenUsed="0"/>
+    <w:lsdException w:name="Medium Grid 1 Accent 1" w:semiHidden="0" w:uiPriority="67" w:unhideWhenUsed="0"/>
+    <w:lsdException w:name="Medium Grid 2 Accent 1" w:semiHidden="0" w:uiPriority="68" w:unhideWhenUsed="0"/>
+    <w:lsdException w:name="Medium Grid 3 Accent 1" w:semiHidden="0" w:uiPriority="69" w:unhideWhenUsed="0"/>
+    <w:lsdException w:name="Dark List Accent 1" w:semiHidden="0" w:uiPriority="70" w:unhideWhenUsed="0"/>
+    <w:lsdException w:name="Colorful Shading Accent 1" w:semiHidden="0" w:uiPriority="71" w:unhideWhenUsed="0"/>
+    <w:lsdException w:name="Colorful List Accent 1" w:semiHidden="0" w:uiPriority="72" w:unhideWhenUsed="0"/>
+    <w:lsdException w:name="Colorful Grid Accent 1" w:semiHidden="0" w:uiPriority="73" w:unhideWhenUsed="0"/>
+    <w:lsdException w:name="Light Shading Accent 2" w:semiHidden="0" w:uiPriority="60" w:unhideWhenUsed="0"/>
+    <w:lsdException w:name="Light List Accent 2" w:semiHidden="0" w:uiPriority="61" w:unhideWhenUsed="0"/>
+    <w:lsdException w:name="Light Grid Accent 2" w:semiHidden="0" w:uiPriority="62" w:unhideWhenUsed="0"/>
+    <w:lsdException w:name="Medium Shading 1 Accent 2" w:semiHidden="0" w:uiPriority="63" w:unhideWhenUsed="0"/>
+    <w:lsdException w:name="Medium Shading 2 Accent 2" w:semiHidden="0" w:uiPriority="64" w:unhideWhenUsed="0"/>
+    <w:lsdException w:name="Medium List 1 Accent 2" w:semiHidden="0" w:uiPriority="65" w:unhideWhenUsed="0"/>
+    <w:lsdException w:name="Medium List 2 Accent 2" w:semiHidden="0" w:uiPriority="66" w:unhideWhenUsed="0"/>
+    <w:lsdException w:name="Medium Grid 1 Accent 2" w:semiHidden="0" w:uiPriority="67" w:unhideWhenUsed="0"/>
+    <w:lsdException w:name="Medium Grid 2 Accent 2" w:semiHidden="0" w:uiPriority="68" w:unhideWhenUsed="0"/>
+    <w:lsdException w:name="Medium Grid 3 Accent 2" w:semiHidden="0" w:uiPriority="69" w:unhideWhenUsed="0"/>
+    <w:lsdException w:name="Dark List Accent 2" w:semiHidden="0" w:uiPriority="70" w:unhideWhenUsed="0"/>
+    <w:lsdException w:name="Colorful Shading Accent 2" w:semiHidden="0" w:uiPriority="71" w:unhideWhenUsed="0"/>
+    <w:lsdException w:name="Colorful List Accent 2" w:semiHidden="0" w:uiPriority="72" w:unhideWhenUsed="0"/>
+    <w:lsdException w:name="Colorful Grid Accent 2" w:semiHidden="0" w:uiPriority="73" w:unhideWhenUsed="0"/>
+    <w:lsdException w:name="Light Shading Accent 3" w:semiHidden="0" w:uiPriority="60" w:unhideWhenUsed="0"/>
+    <w:lsdException w:name="Light List Accent 3" w:semiHidden="0" w:uiPriority="61" w:unhideWhenUsed="0"/>
+    <w:lsdException w:name="Light Grid Accent 3" w:semiHidden="0" w:uiPriority="62" w:unhideWhenUsed="0"/>
+    <w:lsdException w:name="Medium Shading 1 Accent 3" w:semiHidden="0" w:uiPriority="63" w:unhideWhenUsed="0"/>
+    <w:lsdException w:name="Medium Shading 2 Accent 3" w:semiHidden="0" w:uiPriority="64" w:unhideWhenUsed="0"/>
+    <w:lsdException w:name="Medium List 1 Accent 3" w:semiHidden="0" w:uiPriority="65" w:unhideWhenUsed="0"/>
+    <w:lsdException w:name="Medium List 2 Accent 3" w:semiHidden="0" w:uiPriority="66" w:unhideWhenUsed="0"/>
+    <w:lsdException w:name="Medium Grid 1 Accent 3" w:semiHidden="0" w:uiPriority="67" w:unhideWhenUsed="0"/>
+    <w:lsdException w:name="Medium Grid 2 Accent 3" w:semiHidden="0" w:uiPriority="68" w:unhideWhenUsed="0"/>
+    <w:lsdException w:name="Medium Grid 3 Accent 3" w:semiHidden="0" w:uiPriority="69" w:unhideWhenUsed="0"/>
+    <w:lsdException w:name="Dark List Accent 3" w:semiHidden="0" w:uiPriority="70" w:unhideWhenUsed="0"/>
+    <w:lsdException w:name="Colorful Shading Accent 3" w:semiHidden="0" w:uiPriority="71" w:unhideWhenUsed="0"/>
+    <w:lsdException w:name="Colorful List Accent 3" w:semiHidden="0" w:uiPriority="72" w:unhideWhenUsed="0"/>
+    <w:lsdException w:name="Colorful Grid Accent 3" w:semiHidden="0" w:uiPriority="73" w:unhideWhenUsed="0"/>
+    <w:lsdException w:name="Light Shading Accent 4" w:semiHidden="0" w:uiPriority="60" w:unhideWhenUsed="0"/>
+    <w:lsdException w:name="Light List Accent 4" w:semiHidden="0" w:uiPriority="61" w:unhideWhenUsed="0"/>
+    <w:lsdException w:name="Light Grid Accent 4" w:semiHidden="0" w:uiPriority="62" w:unhideWhenUsed="0"/>
+    <w:lsdException w:name="Medium Shading 1 Accent 4" w:semiHidden="0" w:uiPriority="63" w:unhideWhenUsed="0"/>
+    <w:lsdException w:name="Medium Shading 2 Accent 4" w:semiHidden="0" w:uiPriority="64" w:unhideWhenUsed="0"/>
+    <w:lsdException w:name="Medium List 1 Accent 4" w:semiHidden="0" w:uiPriority="65" w:unhideWhenUsed="0"/>
+    <w:lsdException w:name="Medium List 2 Accent 4" w:semiHidden="0" w:uiPriority="66" w:unhideWhenUsed="0"/>
+    <w:lsdException w:name="Medium Grid 1 Accent 4" w:semiHidden="0" w:uiPriority="67" w:unhideWhenUsed="0"/>
+    <w:lsdException w:name="Medium Grid 2 Accent 4" w:semiHidden="0" w:uiPriority="68" w:unhideWhenUsed="0"/>
+    <w:lsdException w:name="Medium Grid 3 Accent 4" w:semiHidden="0" w:uiPriority="69" w:unhideWhenUsed="0"/>
+    <w:lsdException w:name="Dark List Accent 4" w:semiHidden="0" w:uiPriority="70" w:unhideWhenUsed="0"/>
+    <w:lsdException w:name="Colorful Shading Accent 4" w:semiHidden="0" w:uiPriority="71" w:unhideWhenUsed="0"/>
+    <w:lsdException w:name="Colorful List Accent 4" w:semiHidden="0" w:uiPriority="72" w:unhideWhenUsed="0"/>
+    <w:lsdException w:name="Colorful Grid Accent 4" w:semiHidden="0" w:uiPriority="73" w:unhideWhenUsed="0"/>
+    <w:lsdException w:name="Light Shading Accent 5" w:semiHidden="0" w:uiPriority="60" w:unhideWhenUsed="0"/>
+    <w:lsdException w:name="Light List Accent 5" w:semiHidden="0" w:uiPriority="61" w:unhideWhenUsed="0"/>
+    <w:lsdException w:name="Light Grid Accent 5" w:semiHidden="0" w:uiPriority="62" w:unhideWhenUsed="0"/>
+    <w:lsdException w:name="Medium Shading 1 Accent 5" w:semiHidden="0" w:uiPriority="63" w:unhideWhenUsed="0"/>
+    <w:lsdException w:name="Medium Shading 2 Accent 5" w:semiHidden="0" w:uiPriority="64" w:unhideWhenUsed="0"/>
+    <w:lsdException w:name="Medium List 1 Accent 5" w:semiHidden="0" w:uiPriority="65" w:unhideWhenUsed="0"/>
+    <w:lsdException w:name="Medium List 2 Accent 5" w:semiHidden="0" w:uiPriority="66" w:unhideWhenUsed="0"/>
+    <w:lsdException w:name="Medium Grid 1 Accent 5" w:semiHidden="0" w:uiPriority="67" w:unhideWhenUsed="0"/>
+    <w:lsdException w:name="Medium Grid 2 Accent 5" w:semiHidden="0" w:uiPriority="68" w:unhideWhenUsed="0"/>
+    <w:lsdException w:name="Medium Grid 3 Accent 5" w:semiHidden="0" w:uiPriority="69" w:unhideWhenUsed="0"/>
+    <w:lsdException w:name="Dark List Accent 5" w:semiHidden="0" w:uiPriority="70" w:unhideWhenUsed="0"/>
+    <w:lsdException w:name="Colorful Shading Accent 5" w:semiHidden="0" w:uiPriority="71" w:unhideWhenUsed="0"/>
+    <w:lsdException w:name="Colorful List Accent 5" w:semiHidden="0" w:uiPriority="72" w:unhideWhenUsed="0"/>
+    <w:lsdException w:name="Colorful Grid Accent 5" w:semiHidden="0" w:uiPriority="73" w:unhideWhenUsed="0"/>
+    <w:lsdException w:name="Light Shading Accent 6" w:semiHidden="0" w:uiPriority="60" w:unhideWhenUsed="0"/>
+    <w:lsdException w:name="Light List Accent 6" w:semiHidden="0" w:uiPriority="61" w:unhideWhenUsed="0"/>
+    <w:lsdException w:name="Light Grid Accent 6" w:semiHidden="0" w:uiPriority="62" w:unhideWhenUsed="0"/>
+    <w:lsdException w:name="Medium Shading 1 Accent 6" w:semiHidden="0" w:uiPriority="63" w:unhideWhenUsed="0"/>
+    <w:lsdException w:name="Medium Shading 2 Accent 6" w:semiHidden="0" w:uiPriority="64" w:unhideWhenUsed="0"/>
+    <w:lsdException w:name="Medium List 1 Accent 6" w:semiHidden="0" w:uiPriority="65" w:unhideWhenUsed="0"/>
+    <w:lsdException w:name="Medium List 2 Accent 6" w:semiHidden="0" w:uiPriority="66" w:unhideWhenUsed="0"/>
+    <w:lsdException w:name="Medium Grid 1 Accent 6" w:semiHidden="0" w:uiPriority="67" w:unhideWhenUsed="0"/>
+    <w:lsdException w:name="Medium Grid 2 Accent 6" w:semiHidden="0" w:uiPriority="68" w:unhideWhenUsed="0"/>
+    <w:lsdException w:name="Medium Grid 3 Accent 6" w:semiHidden="0" w:uiPriority="69" w:unhideWhenUsed="0"/>
+    <w:lsdException w:name="Dark List Accent 6" w:semiHidden="0" w:uiPriority="70" w:unhideWhenUsed="0"/>
+    <w:lsdException w:name="Colorful Shading Accent 6" w:semiHidden="0" w:uiPriority="71" w:unhideWhenUsed="0"/>
+    <w:lsdException w:name="Colorful List Accent 6" w:semiHidden="0" w:uiPriority="72" w:unhideWhenUsed="0"/>
+    <w:lsdException w:name="Colorful Grid Accent 6" w:semiHidden="0" w:uiPriority="73" w:unhideWhenUsed="0"/>
+    <w:lsdException w:name="Subtle Emphasis" w:semiHidden="0" w:uiPriority="19" w:unhideWhenUsed="0" w:qFormat="1"/>
+    <w:lsdException w:name="Intense Emphasis" w:semiHidden="0" w:uiPriority="21" w:unhideWhenUsed="0" w:qFormat="1"/>
+    <w:lsdException w:name="Subtle Reference" w:semiHidden="0" w:uiPriority="31" w:unhideWhenUsed="0" w:qFormat="1"/>
+    <w:lsdException w:name="Intense Reference" w:semiHidden="0" w:uiPriority="32" w:unhideWhenUsed="0" w:qFormat="1"/>
+    <w:lsdException w:name="Book Title" w:semiHidden="0" w:uiPriority="33" w:unhideWhenUsed="0" w:qFormat="1"/>
+    <w:lsdException w:name="Bibliography" w:uiPriority="37"/>
+    <w:lsdException w:name="TOC Heading" w:uiPriority="39" w:qFormat="1"/>
   </w:latentStyles>
   <w:style w:type="paragraph" w:default="1" w:styleId="Normal">
     <w:name w:val="Normal"/>
@@ -8970,9 +9226,7 @@
       <w:tblStyleRowBandSize w:val="1"/>
       <w:tblStyleColBandSize w:val="1"/>
       <w:tblCellMar>
-        <w:top w:w="0" w:type="dxa"/>
         <w:left w:w="70" w:type="dxa"/>
-        <w:bottom w:w="0" w:type="dxa"/>
         <w:right w:w="70" w:type="dxa"/>
       </w:tblCellMar>
     </w:tblPr>
@@ -8983,9 +9237,7 @@
       <w:tblStyleRowBandSize w:val="1"/>
       <w:tblStyleColBandSize w:val="1"/>
       <w:tblCellMar>
-        <w:top w:w="0" w:type="dxa"/>
         <w:left w:w="70" w:type="dxa"/>
-        <w:bottom w:w="0" w:type="dxa"/>
         <w:right w:w="70" w:type="dxa"/>
       </w:tblCellMar>
     </w:tblPr>
@@ -8996,9 +9248,7 @@
       <w:tblStyleRowBandSize w:val="1"/>
       <w:tblStyleColBandSize w:val="1"/>
       <w:tblCellMar>
-        <w:top w:w="0" w:type="dxa"/>
         <w:left w:w="70" w:type="dxa"/>
-        <w:bottom w:w="0" w:type="dxa"/>
         <w:right w:w="70" w:type="dxa"/>
       </w:tblCellMar>
     </w:tblPr>
@@ -9009,9 +9259,7 @@
       <w:tblStyleRowBandSize w:val="1"/>
       <w:tblStyleColBandSize w:val="1"/>
       <w:tblCellMar>
-        <w:top w:w="0" w:type="dxa"/>
         <w:left w:w="70" w:type="dxa"/>
-        <w:bottom w:w="0" w:type="dxa"/>
         <w:right w:w="70" w:type="dxa"/>
       </w:tblCellMar>
     </w:tblPr>
@@ -9022,9 +9270,7 @@
       <w:tblStyleRowBandSize w:val="1"/>
       <w:tblStyleColBandSize w:val="1"/>
       <w:tblCellMar>
-        <w:top w:w="0" w:type="dxa"/>
         <w:left w:w="70" w:type="dxa"/>
-        <w:bottom w:w="0" w:type="dxa"/>
         <w:right w:w="70" w:type="dxa"/>
       </w:tblCellMar>
     </w:tblPr>
@@ -9035,9 +9281,7 @@
       <w:tblStyleRowBandSize w:val="1"/>
       <w:tblStyleColBandSize w:val="1"/>
       <w:tblCellMar>
-        <w:top w:w="0" w:type="dxa"/>
         <w:left w:w="70" w:type="dxa"/>
-        <w:bottom w:w="0" w:type="dxa"/>
         <w:right w:w="70" w:type="dxa"/>
       </w:tblCellMar>
     </w:tblPr>
@@ -9048,9 +9292,7 @@
       <w:tblStyleRowBandSize w:val="1"/>
       <w:tblStyleColBandSize w:val="1"/>
       <w:tblCellMar>
-        <w:top w:w="0" w:type="dxa"/>
         <w:left w:w="70" w:type="dxa"/>
-        <w:bottom w:w="0" w:type="dxa"/>
         <w:right w:w="70" w:type="dxa"/>
       </w:tblCellMar>
     </w:tblPr>
@@ -9061,9 +9303,7 @@
       <w:tblStyleRowBandSize w:val="1"/>
       <w:tblStyleColBandSize w:val="1"/>
       <w:tblCellMar>
-        <w:top w:w="0" w:type="dxa"/>
         <w:left w:w="70" w:type="dxa"/>
-        <w:bottom w:w="0" w:type="dxa"/>
         <w:right w:w="70" w:type="dxa"/>
       </w:tblCellMar>
     </w:tblPr>
@@ -9074,9 +9314,7 @@
       <w:tblStyleRowBandSize w:val="1"/>
       <w:tblStyleColBandSize w:val="1"/>
       <w:tblCellMar>
-        <w:top w:w="0" w:type="dxa"/>
         <w:left w:w="70" w:type="dxa"/>
-        <w:bottom w:w="0" w:type="dxa"/>
         <w:right w:w="70" w:type="dxa"/>
       </w:tblCellMar>
     </w:tblPr>
@@ -9087,9 +9325,7 @@
       <w:tblStyleRowBandSize w:val="1"/>
       <w:tblStyleColBandSize w:val="1"/>
       <w:tblCellMar>
-        <w:top w:w="0" w:type="dxa"/>
         <w:left w:w="70" w:type="dxa"/>
-        <w:bottom w:w="0" w:type="dxa"/>
         <w:right w:w="70" w:type="dxa"/>
       </w:tblCellMar>
     </w:tblPr>
@@ -9100,9 +9336,7 @@
       <w:tblStyleRowBandSize w:val="1"/>
       <w:tblStyleColBandSize w:val="1"/>
       <w:tblCellMar>
-        <w:top w:w="0" w:type="dxa"/>
         <w:left w:w="70" w:type="dxa"/>
-        <w:bottom w:w="0" w:type="dxa"/>
         <w:right w:w="70" w:type="dxa"/>
       </w:tblCellMar>
     </w:tblPr>
@@ -9113,9 +9347,7 @@
       <w:tblStyleRowBandSize w:val="1"/>
       <w:tblStyleColBandSize w:val="1"/>
       <w:tblCellMar>
-        <w:top w:w="0" w:type="dxa"/>
         <w:left w:w="70" w:type="dxa"/>
-        <w:bottom w:w="0" w:type="dxa"/>
         <w:right w:w="70" w:type="dxa"/>
       </w:tblCellMar>
     </w:tblPr>
@@ -9147,6 +9379,567 @@
       <w:ind w:left="720"/>
       <w:contextualSpacing/>
     </w:pPr>
+  </w:style>
+  <w:style w:type="paragraph" w:styleId="Textodeglobo">
+    <w:name w:val="Balloon Text"/>
+    <w:basedOn w:val="Normal"/>
+    <w:link w:val="TextodegloboCar"/>
+    <w:uiPriority w:val="99"/>
+    <w:semiHidden/>
+    <w:unhideWhenUsed/>
+    <w:rsid w:val="005F66F4"/>
+    <w:rPr>
+      <w:rFonts w:ascii="Tahoma" w:hAnsi="Tahoma" w:cs="Tahoma"/>
+      <w:sz w:val="16"/>
+      <w:szCs w:val="16"/>
+    </w:rPr>
+  </w:style>
+  <w:style w:type="character" w:customStyle="1" w:styleId="TextodegloboCar">
+    <w:name w:val="Texto de globo Car"/>
+    <w:basedOn w:val="Fuentedeprrafopredeter"/>
+    <w:link w:val="Textodeglobo"/>
+    <w:uiPriority w:val="99"/>
+    <w:semiHidden/>
+    <w:rsid w:val="005F66F4"/>
+    <w:rPr>
+      <w:rFonts w:ascii="Tahoma" w:hAnsi="Tahoma" w:cs="Tahoma"/>
+      <w:sz w:val="16"/>
+      <w:szCs w:val="16"/>
+    </w:rPr>
+  </w:style>
+</w:styles>
+</file>
+
+<file path=word/stylesWithEffects.xml><?xml version="1.0" encoding="utf-8"?>
+<w:styles xmlns:wpc="http://schemas.microsoft.com/office/word/2010/wordprocessingCanvas" xmlns:mc="http://schemas.openxmlformats.org/markup-compatibility/2006" xmlns:o="urn:schemas-microsoft-com:office:office" xmlns:r="http://schemas.openxmlformats.org/officeDocument/2006/relationships" xmlns:m="http://schemas.openxmlformats.org/officeDocument/2006/math" xmlns:v="urn:schemas-microsoft-com:vml" xmlns:wp14="http://schemas.microsoft.com/office/word/2010/wordprocessingDrawing" xmlns:wp="http://schemas.openxmlformats.org/drawingml/2006/wordprocessingDrawing" xmlns:w10="urn:schemas-microsoft-com:office:word" xmlns:w="http://schemas.openxmlformats.org/wordprocessingml/2006/main" xmlns:w14="http://schemas.microsoft.com/office/word/2010/wordml" xmlns:wpg="http://schemas.microsoft.com/office/word/2010/wordprocessingGroup" xmlns:wpi="http://schemas.microsoft.com/office/word/2010/wordprocessingInk" xmlns:wne="http://schemas.microsoft.com/office/word/2006/wordml" xmlns:wps="http://schemas.microsoft.com/office/word/2010/wordprocessingShape" mc:Ignorable="w14 wp14">
+  <w:docDefaults>
+    <w:rPrDefault>
+      <w:rPr>
+        <w:rFonts w:ascii="Arial" w:eastAsia="Arial" w:hAnsi="Arial" w:cs="Arial"/>
+        <w:lang w:val="es-ES" w:eastAsia="es-AR" w:bidi="ar-SA"/>
+      </w:rPr>
+    </w:rPrDefault>
+    <w:pPrDefault/>
+  </w:docDefaults>
+  <w:latentStyles w:defLockedState="0" w:defUIPriority="99" w:defSemiHidden="1" w:defUnhideWhenUsed="1" w:defQFormat="0" w:count="267">
+    <w:lsdException w:name="Normal" w:semiHidden="0" w:uiPriority="0" w:unhideWhenUsed="0" w:qFormat="1"/>
+    <w:lsdException w:name="heading 1" w:semiHidden="0" w:uiPriority="9" w:unhideWhenUsed="0" w:qFormat="1"/>
+    <w:lsdException w:name="heading 2" w:uiPriority="9" w:qFormat="1"/>
+    <w:lsdException w:name="heading 3" w:uiPriority="9" w:qFormat="1"/>
+    <w:lsdException w:name="heading 4" w:uiPriority="9" w:qFormat="1"/>
+    <w:lsdException w:name="heading 5" w:uiPriority="9" w:qFormat="1"/>
+    <w:lsdException w:name="heading 6" w:uiPriority="9" w:qFormat="1"/>
+    <w:lsdException w:name="heading 7" w:uiPriority="9" w:qFormat="1"/>
+    <w:lsdException w:name="heading 8" w:uiPriority="9" w:qFormat="1"/>
+    <w:lsdException w:name="heading 9" w:uiPriority="9" w:qFormat="1"/>
+    <w:lsdException w:name="toc 1" w:uiPriority="39"/>
+    <w:lsdException w:name="toc 2" w:uiPriority="39"/>
+    <w:lsdException w:name="toc 3" w:uiPriority="39"/>
+    <w:lsdException w:name="toc 4" w:uiPriority="39"/>
+    <w:lsdException w:name="toc 5" w:uiPriority="39"/>
+    <w:lsdException w:name="toc 6" w:uiPriority="39"/>
+    <w:lsdException w:name="toc 7" w:uiPriority="39"/>
+    <w:lsdException w:name="toc 8" w:uiPriority="39"/>
+    <w:lsdException w:name="toc 9" w:uiPriority="39"/>
+    <w:lsdException w:name="caption" w:uiPriority="35" w:qFormat="1"/>
+    <w:lsdException w:name="Title" w:semiHidden="0" w:uiPriority="10" w:unhideWhenUsed="0" w:qFormat="1"/>
+    <w:lsdException w:name="Default Paragraph Font" w:uiPriority="1"/>
+    <w:lsdException w:name="Subtitle" w:semiHidden="0" w:uiPriority="11" w:unhideWhenUsed="0" w:qFormat="1"/>
+    <w:lsdException w:name="Strong" w:semiHidden="0" w:uiPriority="22" w:unhideWhenUsed="0" w:qFormat="1"/>
+    <w:lsdException w:name="Emphasis" w:semiHidden="0" w:uiPriority="20" w:unhideWhenUsed="0" w:qFormat="1"/>
+    <w:lsdException w:name="Table Grid" w:semiHidden="0" w:uiPriority="39" w:unhideWhenUsed="0"/>
+    <w:lsdException w:name="Placeholder Text" w:unhideWhenUsed="0"/>
+    <w:lsdException w:name="No Spacing" w:semiHidden="0" w:uiPriority="1" w:unhideWhenUsed="0" w:qFormat="1"/>
+    <w:lsdException w:name="Light Shading" w:semiHidden="0" w:uiPriority="60" w:unhideWhenUsed="0"/>
+    <w:lsdException w:name="Light List" w:semiHidden="0" w:uiPriority="61" w:unhideWhenUsed="0"/>
+    <w:lsdException w:name="Light Grid" w:semiHidden="0" w:uiPriority="62" w:unhideWhenUsed="0"/>
+    <w:lsdException w:name="Medium Shading 1" w:semiHidden="0" w:uiPriority="63" w:unhideWhenUsed="0"/>
+    <w:lsdException w:name="Medium Shading 2" w:semiHidden="0" w:uiPriority="64" w:unhideWhenUsed="0"/>
+    <w:lsdException w:name="Medium List 1" w:semiHidden="0" w:uiPriority="65" w:unhideWhenUsed="0"/>
+    <w:lsdException w:name="Medium List 2" w:semiHidden="0" w:uiPriority="66" w:unhideWhenUsed="0"/>
+    <w:lsdException w:name="Medium Grid 1" w:semiHidden="0" w:uiPriority="67" w:unhideWhenUsed="0"/>
+    <w:lsdException w:name="Medium Grid 2" w:semiHidden="0" w:uiPriority="68" w:unhideWhenUsed="0"/>
+    <w:lsdException w:name="Medium Grid 3" w:semiHidden="0" w:uiPriority="69" w:unhideWhenUsed="0"/>
+    <w:lsdException w:name="Dark List" w:semiHidden="0" w:uiPriority="70" w:unhideWhenUsed="0"/>
+    <w:lsdException w:name="Colorful Shading" w:semiHidden="0" w:uiPriority="71" w:unhideWhenUsed="0"/>
+    <w:lsdException w:name="Colorful List" w:semiHidden="0" w:uiPriority="72" w:unhideWhenUsed="0"/>
+    <w:lsdException w:name="Colorful Grid" w:semiHidden="0" w:uiPriority="73" w:unhideWhenUsed="0"/>
+    <w:lsdException w:name="Light Shading Accent 1" w:semiHidden="0" w:uiPriority="60" w:unhideWhenUsed="0"/>
+    <w:lsdException w:name="Light List Accent 1" w:semiHidden="0" w:uiPriority="61" w:unhideWhenUsed="0"/>
+    <w:lsdException w:name="Light Grid Accent 1" w:semiHidden="0" w:uiPriority="62" w:unhideWhenUsed="0"/>
+    <w:lsdException w:name="Medium Shading 1 Accent 1" w:semiHidden="0" w:uiPriority="63" w:unhideWhenUsed="0"/>
+    <w:lsdException w:name="Medium Shading 2 Accent 1" w:semiHidden="0" w:uiPriority="64" w:unhideWhenUsed="0"/>
+    <w:lsdException w:name="Medium List 1 Accent 1" w:semiHidden="0" w:uiPriority="65" w:unhideWhenUsed="0"/>
+    <w:lsdException w:name="Revision" w:unhideWhenUsed="0"/>
+    <w:lsdException w:name="List Paragraph" w:semiHidden="0" w:uiPriority="34" w:unhideWhenUsed="0" w:qFormat="1"/>
+    <w:lsdException w:name="Quote" w:semiHidden="0" w:uiPriority="29" w:unhideWhenUsed="0" w:qFormat="1"/>
+    <w:lsdException w:name="Intense Quote" w:semiHidden="0" w:uiPriority="30" w:unhideWhenUsed="0" w:qFormat="1"/>
+    <w:lsdException w:name="Medium List 2 Accent 1" w:semiHidden="0" w:uiPriority="66" w:unhideWhenUsed="0"/>
+    <w:lsdException w:name="Medium Grid 1 Accent 1" w:semiHidden="0" w:uiPriority="67" w:unhideWhenUsed="0"/>
+    <w:lsdException w:name="Medium Grid 2 Accent 1" w:semiHidden="0" w:uiPriority="68" w:unhideWhenUsed="0"/>
+    <w:lsdException w:name="Medium Grid 3 Accent 1" w:semiHidden="0" w:uiPriority="69" w:unhideWhenUsed="0"/>
+    <w:lsdException w:name="Dark List Accent 1" w:semiHidden="0" w:uiPriority="70" w:unhideWhenUsed="0"/>
+    <w:lsdException w:name="Colorful Shading Accent 1" w:semiHidden="0" w:uiPriority="71" w:unhideWhenUsed="0"/>
+    <w:lsdException w:name="Colorful List Accent 1" w:semiHidden="0" w:uiPriority="72" w:unhideWhenUsed="0"/>
+    <w:lsdException w:name="Colorful Grid Accent 1" w:semiHidden="0" w:uiPriority="73" w:unhideWhenUsed="0"/>
+    <w:lsdException w:name="Light Shading Accent 2" w:semiHidden="0" w:uiPriority="60" w:unhideWhenUsed="0"/>
+    <w:lsdException w:name="Light List Accent 2" w:semiHidden="0" w:uiPriority="61" w:unhideWhenUsed="0"/>
+    <w:lsdException w:name="Light Grid Accent 2" w:semiHidden="0" w:uiPriority="62" w:unhideWhenUsed="0"/>
+    <w:lsdException w:name="Medium Shading 1 Accent 2" w:semiHidden="0" w:uiPriority="63" w:unhideWhenUsed="0"/>
+    <w:lsdException w:name="Medium Shading 2 Accent 2" w:semiHidden="0" w:uiPriority="64" w:unhideWhenUsed="0"/>
+    <w:lsdException w:name="Medium List 1 Accent 2" w:semiHidden="0" w:uiPriority="65" w:unhideWhenUsed="0"/>
+    <w:lsdException w:name="Medium List 2 Accent 2" w:semiHidden="0" w:uiPriority="66" w:unhideWhenUsed="0"/>
+    <w:lsdException w:name="Medium Grid 1 Accent 2" w:semiHidden="0" w:uiPriority="67" w:unhideWhenUsed="0"/>
+    <w:lsdException w:name="Medium Grid 2 Accent 2" w:semiHidden="0" w:uiPriority="68" w:unhideWhenUsed="0"/>
+    <w:lsdException w:name="Medium Grid 3 Accent 2" w:semiHidden="0" w:uiPriority="69" w:unhideWhenUsed="0"/>
+    <w:lsdException w:name="Dark List Accent 2" w:semiHidden="0" w:uiPriority="70" w:unhideWhenUsed="0"/>
+    <w:lsdException w:name="Colorful Shading Accent 2" w:semiHidden="0" w:uiPriority="71" w:unhideWhenUsed="0"/>
+    <w:lsdException w:name="Colorful List Accent 2" w:semiHidden="0" w:uiPriority="72" w:unhideWhenUsed="0"/>
+    <w:lsdException w:name="Colorful Grid Accent 2" w:semiHidden="0" w:uiPriority="73" w:unhideWhenUsed="0"/>
+    <w:lsdException w:name="Light Shading Accent 3" w:semiHidden="0" w:uiPriority="60" w:unhideWhenUsed="0"/>
+    <w:lsdException w:name="Light List Accent 3" w:semiHidden="0" w:uiPriority="61" w:unhideWhenUsed="0"/>
+    <w:lsdException w:name="Light Grid Accent 3" w:semiHidden="0" w:uiPriority="62" w:unhideWhenUsed="0"/>
+    <w:lsdException w:name="Medium Shading 1 Accent 3" w:semiHidden="0" w:uiPriority="63" w:unhideWhenUsed="0"/>
+    <w:lsdException w:name="Medium Shading 2 Accent 3" w:semiHidden="0" w:uiPriority="64" w:unhideWhenUsed="0"/>
+    <w:lsdException w:name="Medium List 1 Accent 3" w:semiHidden="0" w:uiPriority="65" w:unhideWhenUsed="0"/>
+    <w:lsdException w:name="Medium List 2 Accent 3" w:semiHidden="0" w:uiPriority="66" w:unhideWhenUsed="0"/>
+    <w:lsdException w:name="Medium Grid 1 Accent 3" w:semiHidden="0" w:uiPriority="67" w:unhideWhenUsed="0"/>
+    <w:lsdException w:name="Medium Grid 2 Accent 3" w:semiHidden="0" w:uiPriority="68" w:unhideWhenUsed="0"/>
+    <w:lsdException w:name="Medium Grid 3 Accent 3" w:semiHidden="0" w:uiPriority="69" w:unhideWhenUsed="0"/>
+    <w:lsdException w:name="Dark List Accent 3" w:semiHidden="0" w:uiPriority="70" w:unhideWhenUsed="0"/>
+    <w:lsdException w:name="Colorful Shading Accent 3" w:semiHidden="0" w:uiPriority="71" w:unhideWhenUsed="0"/>
+    <w:lsdException w:name="Colorful List Accent 3" w:semiHidden="0" w:uiPriority="72" w:unhideWhenUsed="0"/>
+    <w:lsdException w:name="Colorful Grid Accent 3" w:semiHidden="0" w:uiPriority="73" w:unhideWhenUsed="0"/>
+    <w:lsdException w:name="Light Shading Accent 4" w:semiHidden="0" w:uiPriority="60" w:unhideWhenUsed="0"/>
+    <w:lsdException w:name="Light List Accent 4" w:semiHidden="0" w:uiPriority="61" w:unhideWhenUsed="0"/>
+    <w:lsdException w:name="Light Grid Accent 4" w:semiHidden="0" w:uiPriority="62" w:unhideWhenUsed="0"/>
+    <w:lsdException w:name="Medium Shading 1 Accent 4" w:semiHidden="0" w:uiPriority="63" w:unhideWhenUsed="0"/>
+    <w:lsdException w:name="Medium Shading 2 Accent 4" w:semiHidden="0" w:uiPriority="64" w:unhideWhenUsed="0"/>
+    <w:lsdException w:name="Medium List 1 Accent 4" w:semiHidden="0" w:uiPriority="65" w:unhideWhenUsed="0"/>
+    <w:lsdException w:name="Medium List 2 Accent 4" w:semiHidden="0" w:uiPriority="66" w:unhideWhenUsed="0"/>
+    <w:lsdException w:name="Medium Grid 1 Accent 4" w:semiHidden="0" w:uiPriority="67" w:unhideWhenUsed="0"/>
+    <w:lsdException w:name="Medium Grid 2 Accent 4" w:semiHidden="0" w:uiPriority="68" w:unhideWhenUsed="0"/>
+    <w:lsdException w:name="Medium Grid 3 Accent 4" w:semiHidden="0" w:uiPriority="69" w:unhideWhenUsed="0"/>
+    <w:lsdException w:name="Dark List Accent 4" w:semiHidden="0" w:uiPriority="70" w:unhideWhenUsed="0"/>
+    <w:lsdException w:name="Colorful Shading Accent 4" w:semiHidden="0" w:uiPriority="71" w:unhideWhenUsed="0"/>
+    <w:lsdException w:name="Colorful List Accent 4" w:semiHidden="0" w:uiPriority="72" w:unhideWhenUsed="0"/>
+    <w:lsdException w:name="Colorful Grid Accent 4" w:semiHidden="0" w:uiPriority="73" w:unhideWhenUsed="0"/>
+    <w:lsdException w:name="Light Shading Accent 5" w:semiHidden="0" w:uiPriority="60" w:unhideWhenUsed="0"/>
+    <w:lsdException w:name="Light List Accent 5" w:semiHidden="0" w:uiPriority="61" w:unhideWhenUsed="0"/>
+    <w:lsdException w:name="Light Grid Accent 5" w:semiHidden="0" w:uiPriority="62" w:unhideWhenUsed="0"/>
+    <w:lsdException w:name="Medium Shading 1 Accent 5" w:semiHidden="0" w:uiPriority="63" w:unhideWhenUsed="0"/>
+    <w:lsdException w:name="Medium Shading 2 Accent 5" w:semiHidden="0" w:uiPriority="64" w:unhideWhenUsed="0"/>
+    <w:lsdException w:name="Medium List 1 Accent 5" w:semiHidden="0" w:uiPriority="65" w:unhideWhenUsed="0"/>
+    <w:lsdException w:name="Medium List 2 Accent 5" w:semiHidden="0" w:uiPriority="66" w:unhideWhenUsed="0"/>
+    <w:lsdException w:name="Medium Grid 1 Accent 5" w:semiHidden="0" w:uiPriority="67" w:unhideWhenUsed="0"/>
+    <w:lsdException w:name="Medium Grid 2 Accent 5" w:semiHidden="0" w:uiPriority="68" w:unhideWhenUsed="0"/>
+    <w:lsdException w:name="Medium Grid 3 Accent 5" w:semiHidden="0" w:uiPriority="69" w:unhideWhenUsed="0"/>
+    <w:lsdException w:name="Dark List Accent 5" w:semiHidden="0" w:uiPriority="70" w:unhideWhenUsed="0"/>
+    <w:lsdException w:name="Colorful Shading Accent 5" w:semiHidden="0" w:uiPriority="71" w:unhideWhenUsed="0"/>
+    <w:lsdException w:name="Colorful List Accent 5" w:semiHidden="0" w:uiPriority="72" w:unhideWhenUsed="0"/>
+    <w:lsdException w:name="Colorful Grid Accent 5" w:semiHidden="0" w:uiPriority="73" w:unhideWhenUsed="0"/>
+    <w:lsdException w:name="Light Shading Accent 6" w:semiHidden="0" w:uiPriority="60" w:unhideWhenUsed="0"/>
+    <w:lsdException w:name="Light List Accent 6" w:semiHidden="0" w:uiPriority="61" w:unhideWhenUsed="0"/>
+    <w:lsdException w:name="Light Grid Accent 6" w:semiHidden="0" w:uiPriority="62" w:unhideWhenUsed="0"/>
+    <w:lsdException w:name="Medium Shading 1 Accent 6" w:semiHidden="0" w:uiPriority="63" w:unhideWhenUsed="0"/>
+    <w:lsdException w:name="Medium Shading 2 Accent 6" w:semiHidden="0" w:uiPriority="64" w:unhideWhenUsed="0"/>
+    <w:lsdException w:name="Medium List 1 Accent 6" w:semiHidden="0" w:uiPriority="65" w:unhideWhenUsed="0"/>
+    <w:lsdException w:name="Medium List 2 Accent 6" w:semiHidden="0" w:uiPriority="66" w:unhideWhenUsed="0"/>
+    <w:lsdException w:name="Medium Grid 1 Accent 6" w:semiHidden="0" w:uiPriority="67" w:unhideWhenUsed="0"/>
+    <w:lsdException w:name="Medium Grid 2 Accent 6" w:semiHidden="0" w:uiPriority="68" w:unhideWhenUsed="0"/>
+    <w:lsdException w:name="Medium Grid 3 Accent 6" w:semiHidden="0" w:uiPriority="69" w:unhideWhenUsed="0"/>
+    <w:lsdException w:name="Dark List Accent 6" w:semiHidden="0" w:uiPriority="70" w:unhideWhenUsed="0"/>
+    <w:lsdException w:name="Colorful Shading Accent 6" w:semiHidden="0" w:uiPriority="71" w:unhideWhenUsed="0"/>
+    <w:lsdException w:name="Colorful List Accent 6" w:semiHidden="0" w:uiPriority="72" w:unhideWhenUsed="0"/>
+    <w:lsdException w:name="Colorful Grid Accent 6" w:semiHidden="0" w:uiPriority="73" w:unhideWhenUsed="0"/>
+    <w:lsdException w:name="Subtle Emphasis" w:semiHidden="0" w:uiPriority="19" w:unhideWhenUsed="0" w:qFormat="1"/>
+    <w:lsdException w:name="Intense Emphasis" w:semiHidden="0" w:uiPriority="21" w:unhideWhenUsed="0" w:qFormat="1"/>
+    <w:lsdException w:name="Subtle Reference" w:semiHidden="0" w:uiPriority="31" w:unhideWhenUsed="0" w:qFormat="1"/>
+    <w:lsdException w:name="Intense Reference" w:semiHidden="0" w:uiPriority="32" w:unhideWhenUsed="0" w:qFormat="1"/>
+    <w:lsdException w:name="Book Title" w:semiHidden="0" w:uiPriority="33" w:unhideWhenUsed="0" w:qFormat="1"/>
+    <w:lsdException w:name="Bibliography" w:uiPriority="37"/>
+    <w:lsdException w:name="TOC Heading" w:uiPriority="39" w:qFormat="1"/>
+  </w:latentStyles>
+  <w:style w:type="paragraph" w:default="1" w:styleId="Normal">
+    <w:name w:val="Normal"/>
+    <w:qFormat/>
+  </w:style>
+  <w:style w:type="paragraph" w:styleId="Ttulo1">
+    <w:name w:val="heading 1"/>
+    <w:basedOn w:val="Normal"/>
+    <w:next w:val="Normal"/>
+    <w:uiPriority w:val="9"/>
+    <w:qFormat/>
+    <w:pPr>
+      <w:keepNext/>
+      <w:keepLines/>
+      <w:spacing w:before="480" w:after="120"/>
+      <w:outlineLvl w:val="0"/>
+    </w:pPr>
+    <w:rPr>
+      <w:b/>
+      <w:sz w:val="48"/>
+      <w:szCs w:val="48"/>
+    </w:rPr>
+  </w:style>
+  <w:style w:type="paragraph" w:styleId="Ttulo2">
+    <w:name w:val="heading 2"/>
+    <w:basedOn w:val="Normal"/>
+    <w:next w:val="Normal"/>
+    <w:uiPriority w:val="9"/>
+    <w:semiHidden/>
+    <w:unhideWhenUsed/>
+    <w:qFormat/>
+    <w:pPr>
+      <w:keepNext/>
+      <w:keepLines/>
+      <w:spacing w:before="360" w:after="80"/>
+      <w:outlineLvl w:val="1"/>
+    </w:pPr>
+    <w:rPr>
+      <w:b/>
+      <w:sz w:val="36"/>
+      <w:szCs w:val="36"/>
+    </w:rPr>
+  </w:style>
+  <w:style w:type="paragraph" w:styleId="Ttulo3">
+    <w:name w:val="heading 3"/>
+    <w:basedOn w:val="Normal"/>
+    <w:next w:val="Normal"/>
+    <w:uiPriority w:val="9"/>
+    <w:semiHidden/>
+    <w:unhideWhenUsed/>
+    <w:qFormat/>
+    <w:pPr>
+      <w:keepNext/>
+      <w:keepLines/>
+      <w:spacing w:before="280" w:after="80"/>
+      <w:outlineLvl w:val="2"/>
+    </w:pPr>
+    <w:rPr>
+      <w:b/>
+      <w:sz w:val="28"/>
+      <w:szCs w:val="28"/>
+    </w:rPr>
+  </w:style>
+  <w:style w:type="paragraph" w:styleId="Ttulo4">
+    <w:name w:val="heading 4"/>
+    <w:basedOn w:val="Normal"/>
+    <w:next w:val="Normal"/>
+    <w:uiPriority w:val="9"/>
+    <w:semiHidden/>
+    <w:unhideWhenUsed/>
+    <w:qFormat/>
+    <w:pPr>
+      <w:keepNext/>
+      <w:keepLines/>
+      <w:spacing w:before="240" w:after="40"/>
+      <w:outlineLvl w:val="3"/>
+    </w:pPr>
+    <w:rPr>
+      <w:b/>
+      <w:sz w:val="24"/>
+      <w:szCs w:val="24"/>
+    </w:rPr>
+  </w:style>
+  <w:style w:type="paragraph" w:styleId="Ttulo5">
+    <w:name w:val="heading 5"/>
+    <w:basedOn w:val="Normal"/>
+    <w:next w:val="Normal"/>
+    <w:uiPriority w:val="9"/>
+    <w:semiHidden/>
+    <w:unhideWhenUsed/>
+    <w:qFormat/>
+    <w:pPr>
+      <w:keepNext/>
+      <w:keepLines/>
+      <w:spacing w:before="220" w:after="40"/>
+      <w:outlineLvl w:val="4"/>
+    </w:pPr>
+    <w:rPr>
+      <w:b/>
+      <w:sz w:val="22"/>
+      <w:szCs w:val="22"/>
+    </w:rPr>
+  </w:style>
+  <w:style w:type="paragraph" w:styleId="Ttulo6">
+    <w:name w:val="heading 6"/>
+    <w:basedOn w:val="Normal"/>
+    <w:next w:val="Normal"/>
+    <w:uiPriority w:val="9"/>
+    <w:semiHidden/>
+    <w:unhideWhenUsed/>
+    <w:qFormat/>
+    <w:pPr>
+      <w:keepNext/>
+      <w:keepLines/>
+      <w:spacing w:before="200" w:after="40"/>
+      <w:outlineLvl w:val="5"/>
+    </w:pPr>
+    <w:rPr>
+      <w:b/>
+    </w:rPr>
+  </w:style>
+  <w:style w:type="character" w:default="1" w:styleId="Fuentedeprrafopredeter">
+    <w:name w:val="Default Paragraph Font"/>
+    <w:uiPriority w:val="1"/>
+    <w:semiHidden/>
+    <w:unhideWhenUsed/>
+  </w:style>
+  <w:style w:type="table" w:default="1" w:styleId="Tablanormal">
+    <w:name w:val="Normal Table"/>
+    <w:uiPriority w:val="99"/>
+    <w:semiHidden/>
+    <w:unhideWhenUsed/>
+    <w:tblPr>
+      <w:tblInd w:w="0" w:type="dxa"/>
+      <w:tblCellMar>
+        <w:top w:w="0" w:type="dxa"/>
+        <w:left w:w="108" w:type="dxa"/>
+        <w:bottom w:w="0" w:type="dxa"/>
+        <w:right w:w="108" w:type="dxa"/>
+      </w:tblCellMar>
+    </w:tblPr>
+  </w:style>
+  <w:style w:type="numbering" w:default="1" w:styleId="Sinlista">
+    <w:name w:val="No List"/>
+    <w:uiPriority w:val="99"/>
+    <w:semiHidden/>
+    <w:unhideWhenUsed/>
+  </w:style>
+  <w:style w:type="table" w:customStyle="1" w:styleId="TableNormal">
+    <w:name w:val="Table Normal"/>
+    <w:tblPr>
+      <w:tblCellMar>
+        <w:top w:w="0" w:type="dxa"/>
+        <w:left w:w="0" w:type="dxa"/>
+        <w:bottom w:w="0" w:type="dxa"/>
+        <w:right w:w="0" w:type="dxa"/>
+      </w:tblCellMar>
+    </w:tblPr>
+  </w:style>
+  <w:style w:type="paragraph" w:styleId="Ttulo">
+    <w:name w:val="Title"/>
+    <w:basedOn w:val="Normal"/>
+    <w:next w:val="Normal"/>
+    <w:uiPriority w:val="10"/>
+    <w:qFormat/>
+    <w:pPr>
+      <w:keepNext/>
+      <w:keepLines/>
+      <w:spacing w:before="480" w:after="120"/>
+    </w:pPr>
+    <w:rPr>
+      <w:b/>
+      <w:sz w:val="72"/>
+      <w:szCs w:val="72"/>
+    </w:rPr>
+  </w:style>
+  <w:style w:type="paragraph" w:styleId="Subttulo">
+    <w:name w:val="Subtitle"/>
+    <w:basedOn w:val="Normal"/>
+    <w:next w:val="Normal"/>
+    <w:uiPriority w:val="11"/>
+    <w:qFormat/>
+    <w:pPr>
+      <w:keepNext/>
+      <w:keepLines/>
+      <w:spacing w:before="360" w:after="80"/>
+    </w:pPr>
+    <w:rPr>
+      <w:rFonts w:ascii="Georgia" w:eastAsia="Georgia" w:hAnsi="Georgia" w:cs="Georgia"/>
+      <w:i/>
+      <w:color w:val="666666"/>
+      <w:sz w:val="48"/>
+      <w:szCs w:val="48"/>
+    </w:rPr>
+  </w:style>
+  <w:style w:type="table" w:customStyle="1" w:styleId="a">
+    <w:basedOn w:val="TableNormal"/>
+    <w:tblPr>
+      <w:tblStyleRowBandSize w:val="1"/>
+      <w:tblStyleColBandSize w:val="1"/>
+      <w:tblCellMar>
+        <w:left w:w="70" w:type="dxa"/>
+        <w:right w:w="70" w:type="dxa"/>
+      </w:tblCellMar>
+    </w:tblPr>
+  </w:style>
+  <w:style w:type="table" w:customStyle="1" w:styleId="a0">
+    <w:basedOn w:val="TableNormal"/>
+    <w:tblPr>
+      <w:tblStyleRowBandSize w:val="1"/>
+      <w:tblStyleColBandSize w:val="1"/>
+      <w:tblCellMar>
+        <w:left w:w="70" w:type="dxa"/>
+        <w:right w:w="70" w:type="dxa"/>
+      </w:tblCellMar>
+    </w:tblPr>
+  </w:style>
+  <w:style w:type="table" w:customStyle="1" w:styleId="a1">
+    <w:basedOn w:val="TableNormal"/>
+    <w:tblPr>
+      <w:tblStyleRowBandSize w:val="1"/>
+      <w:tblStyleColBandSize w:val="1"/>
+      <w:tblCellMar>
+        <w:left w:w="70" w:type="dxa"/>
+        <w:right w:w="70" w:type="dxa"/>
+      </w:tblCellMar>
+    </w:tblPr>
+  </w:style>
+  <w:style w:type="table" w:customStyle="1" w:styleId="a2">
+    <w:basedOn w:val="TableNormal"/>
+    <w:tblPr>
+      <w:tblStyleRowBandSize w:val="1"/>
+      <w:tblStyleColBandSize w:val="1"/>
+      <w:tblCellMar>
+        <w:left w:w="70" w:type="dxa"/>
+        <w:right w:w="70" w:type="dxa"/>
+      </w:tblCellMar>
+    </w:tblPr>
+  </w:style>
+  <w:style w:type="table" w:customStyle="1" w:styleId="a3">
+    <w:basedOn w:val="TableNormal"/>
+    <w:tblPr>
+      <w:tblStyleRowBandSize w:val="1"/>
+      <w:tblStyleColBandSize w:val="1"/>
+      <w:tblCellMar>
+        <w:left w:w="70" w:type="dxa"/>
+        <w:right w:w="70" w:type="dxa"/>
+      </w:tblCellMar>
+    </w:tblPr>
+  </w:style>
+  <w:style w:type="table" w:customStyle="1" w:styleId="a4">
+    <w:basedOn w:val="TableNormal"/>
+    <w:tblPr>
+      <w:tblStyleRowBandSize w:val="1"/>
+      <w:tblStyleColBandSize w:val="1"/>
+      <w:tblCellMar>
+        <w:left w:w="70" w:type="dxa"/>
+        <w:right w:w="70" w:type="dxa"/>
+      </w:tblCellMar>
+    </w:tblPr>
+  </w:style>
+  <w:style w:type="table" w:customStyle="1" w:styleId="a5">
+    <w:basedOn w:val="TableNormal"/>
+    <w:tblPr>
+      <w:tblStyleRowBandSize w:val="1"/>
+      <w:tblStyleColBandSize w:val="1"/>
+      <w:tblCellMar>
+        <w:left w:w="70" w:type="dxa"/>
+        <w:right w:w="70" w:type="dxa"/>
+      </w:tblCellMar>
+    </w:tblPr>
+  </w:style>
+  <w:style w:type="table" w:customStyle="1" w:styleId="a6">
+    <w:basedOn w:val="TableNormal"/>
+    <w:tblPr>
+      <w:tblStyleRowBandSize w:val="1"/>
+      <w:tblStyleColBandSize w:val="1"/>
+      <w:tblCellMar>
+        <w:left w:w="70" w:type="dxa"/>
+        <w:right w:w="70" w:type="dxa"/>
+      </w:tblCellMar>
+    </w:tblPr>
+  </w:style>
+  <w:style w:type="table" w:customStyle="1" w:styleId="a7">
+    <w:basedOn w:val="TableNormal"/>
+    <w:tblPr>
+      <w:tblStyleRowBandSize w:val="1"/>
+      <w:tblStyleColBandSize w:val="1"/>
+      <w:tblCellMar>
+        <w:left w:w="70" w:type="dxa"/>
+        <w:right w:w="70" w:type="dxa"/>
+      </w:tblCellMar>
+    </w:tblPr>
+  </w:style>
+  <w:style w:type="table" w:customStyle="1" w:styleId="a8">
+    <w:basedOn w:val="TableNormal"/>
+    <w:tblPr>
+      <w:tblStyleRowBandSize w:val="1"/>
+      <w:tblStyleColBandSize w:val="1"/>
+      <w:tblCellMar>
+        <w:left w:w="70" w:type="dxa"/>
+        <w:right w:w="70" w:type="dxa"/>
+      </w:tblCellMar>
+    </w:tblPr>
+  </w:style>
+  <w:style w:type="table" w:customStyle="1" w:styleId="a9">
+    <w:basedOn w:val="TableNormal"/>
+    <w:tblPr>
+      <w:tblStyleRowBandSize w:val="1"/>
+      <w:tblStyleColBandSize w:val="1"/>
+      <w:tblCellMar>
+        <w:left w:w="70" w:type="dxa"/>
+        <w:right w:w="70" w:type="dxa"/>
+      </w:tblCellMar>
+    </w:tblPr>
+  </w:style>
+  <w:style w:type="table" w:customStyle="1" w:styleId="aa">
+    <w:basedOn w:val="TableNormal"/>
+    <w:tblPr>
+      <w:tblStyleRowBandSize w:val="1"/>
+      <w:tblStyleColBandSize w:val="1"/>
+      <w:tblCellMar>
+        <w:left w:w="70" w:type="dxa"/>
+        <w:right w:w="70" w:type="dxa"/>
+      </w:tblCellMar>
+    </w:tblPr>
+  </w:style>
+  <w:style w:type="paragraph" w:styleId="NormalWeb">
+    <w:name w:val="Normal (Web)"/>
+    <w:basedOn w:val="Normal"/>
+    <w:uiPriority w:val="99"/>
+    <w:semiHidden/>
+    <w:unhideWhenUsed/>
+    <w:rsid w:val="005947E3"/>
+    <w:pPr>
+      <w:spacing w:before="100" w:beforeAutospacing="1" w:after="100" w:afterAutospacing="1"/>
+    </w:pPr>
+    <w:rPr>
+      <w:rFonts w:ascii="Times New Roman" w:eastAsia="Times New Roman" w:hAnsi="Times New Roman" w:cs="Times New Roman"/>
+      <w:sz w:val="24"/>
+      <w:szCs w:val="24"/>
+      <w:lang w:val="es-AR"/>
+    </w:rPr>
+  </w:style>
+  <w:style w:type="paragraph" w:styleId="Prrafodelista">
+    <w:name w:val="List Paragraph"/>
+    <w:basedOn w:val="Normal"/>
+    <w:uiPriority w:val="34"/>
+    <w:qFormat/>
+    <w:rsid w:val="005947E3"/>
+    <w:pPr>
+      <w:ind w:left="720"/>
+      <w:contextualSpacing/>
+    </w:pPr>
+  </w:style>
+  <w:style w:type="paragraph" w:styleId="Textodeglobo">
+    <w:name w:val="Balloon Text"/>
+    <w:basedOn w:val="Normal"/>
+    <w:link w:val="TextodegloboCar"/>
+    <w:uiPriority w:val="99"/>
+    <w:semiHidden/>
+    <w:unhideWhenUsed/>
+    <w:rsid w:val="005F66F4"/>
+    <w:rPr>
+      <w:rFonts w:ascii="Tahoma" w:hAnsi="Tahoma" w:cs="Tahoma"/>
+      <w:sz w:val="16"/>
+      <w:szCs w:val="16"/>
+    </w:rPr>
+  </w:style>
+  <w:style w:type="character" w:customStyle="1" w:styleId="TextodegloboCar">
+    <w:name w:val="Texto de globo Car"/>
+    <w:basedOn w:val="Fuentedeprrafopredeter"/>
+    <w:link w:val="Textodeglobo"/>
+    <w:uiPriority w:val="99"/>
+    <w:semiHidden/>
+    <w:rsid w:val="005F66F4"/>
+    <w:rPr>
+      <w:rFonts w:ascii="Tahoma" w:hAnsi="Tahoma" w:cs="Tahoma"/>
+      <w:sz w:val="16"/>
+      <w:szCs w:val="16"/>
+    </w:rPr>
   </w:style>
 </w:styles>
 </file>
@@ -9469,4 +10262,16 @@
   </a:objectDefaults>
   <a:extraClrSchemeLst/>
 </a:theme>
+</file>
+
+<file path=customXml/item1.xml><?xml version="1.0" encoding="utf-8"?>
+<b:Sources xmlns:b="http://schemas.openxmlformats.org/officeDocument/2006/bibliography" xmlns="http://schemas.openxmlformats.org/officeDocument/2006/bibliography" SelectedStyle="\APA.XSL" StyleName="APA"/>
+</file>
+
+<file path=customXml/itemProps1.xml><?xml version="1.0" encoding="utf-8"?>
+<ds:datastoreItem xmlns:ds="http://schemas.openxmlformats.org/officeDocument/2006/customXml" ds:itemID="{2CB3CBB8-DFAA-4FA7-BFC8-EA47FE806575}">
+  <ds:schemaRefs>
+    <ds:schemaRef ds:uri="http://schemas.openxmlformats.org/officeDocument/2006/bibliography"/>
+  </ds:schemaRefs>
+</ds:datastoreItem>
 </file>
</xml_diff>

<commit_message>
agrego mi parte del trabajo (historias de usuario) maxinieto10
</commit_message>
<xml_diff>
--- a/Documentacion/ejemplo-formato-ieee-830.docx
+++ b/Documentacion/ejemplo-formato-ieee-830.docx
@@ -1,6 +1,6 @@
 
 <file path=word/document.xml><?xml version="1.0" encoding="utf-8"?>
-<w:document xmlns:wpc="http://schemas.microsoft.com/office/word/2010/wordprocessingCanvas" xmlns:cx="http://schemas.microsoft.com/office/drawing/2014/chartex" xmlns:cx1="http://schemas.microsoft.com/office/drawing/2015/9/8/chartex" xmlns:mc="http://schemas.openxmlformats.org/markup-compatibility/2006" xmlns:o="urn:schemas-microsoft-com:office:office" xmlns:r="http://schemas.openxmlformats.org/officeDocument/2006/relationships" xmlns:m="http://schemas.openxmlformats.org/officeDocument/2006/math" xmlns:v="urn:schemas-microsoft-com:vml" xmlns:wp14="http://schemas.microsoft.com/office/word/2010/wordprocessingDrawing" xmlns:wp="http://schemas.openxmlformats.org/drawingml/2006/wordprocessingDrawing" xmlns:w10="urn:schemas-microsoft-com:office:word" xmlns:w="http://schemas.openxmlformats.org/wordprocessingml/2006/main" xmlns:w14="http://schemas.microsoft.com/office/word/2010/wordml" xmlns:w15="http://schemas.microsoft.com/office/word/2012/wordml" xmlns:w16se="http://schemas.microsoft.com/office/word/2015/wordml/symex" xmlns:wpg="http://schemas.microsoft.com/office/word/2010/wordprocessingGroup" xmlns:wpi="http://schemas.microsoft.com/office/word/2010/wordprocessingInk" xmlns:wne="http://schemas.microsoft.com/office/word/2006/wordml" xmlns:wps="http://schemas.microsoft.com/office/word/2010/wordprocessingShape" mc:Ignorable="w14 w15 w16se wp14">
+<w:document xmlns:wpc="http://schemas.microsoft.com/office/word/2010/wordprocessingCanvas" xmlns:cx="http://schemas.microsoft.com/office/drawing/2014/chartex" xmlns:cx1="http://schemas.microsoft.com/office/drawing/2015/9/8/chartex" xmlns:cx2="http://schemas.microsoft.com/office/drawing/2015/10/21/chartex" xmlns:cx3="http://schemas.microsoft.com/office/drawing/2016/5/9/chartex" xmlns:cx4="http://schemas.microsoft.com/office/drawing/2016/5/10/chartex" xmlns:cx5="http://schemas.microsoft.com/office/drawing/2016/5/11/chartex" xmlns:cx6="http://schemas.microsoft.com/office/drawing/2016/5/12/chartex" xmlns:cx7="http://schemas.microsoft.com/office/drawing/2016/5/13/chartex" xmlns:cx8="http://schemas.microsoft.com/office/drawing/2016/5/14/chartex" xmlns:mc="http://schemas.openxmlformats.org/markup-compatibility/2006" xmlns:aink="http://schemas.microsoft.com/office/drawing/2016/ink" xmlns:am3d="http://schemas.microsoft.com/office/drawing/2017/model3d" xmlns:o="urn:schemas-microsoft-com:office:office" xmlns:r="http://schemas.openxmlformats.org/officeDocument/2006/relationships" xmlns:m="http://schemas.openxmlformats.org/officeDocument/2006/math" xmlns:v="urn:schemas-microsoft-com:vml" xmlns:wp14="http://schemas.microsoft.com/office/word/2010/wordprocessingDrawing" xmlns:wp="http://schemas.openxmlformats.org/drawingml/2006/wordprocessingDrawing" xmlns:w10="urn:schemas-microsoft-com:office:word" xmlns:w="http://schemas.openxmlformats.org/wordprocessingml/2006/main" xmlns:w14="http://schemas.microsoft.com/office/word/2010/wordml" xmlns:w15="http://schemas.microsoft.com/office/word/2012/wordml" xmlns:w16cex="http://schemas.microsoft.com/office/word/2018/wordml/cex" xmlns:w16cid="http://schemas.microsoft.com/office/word/2016/wordml/cid" xmlns:w16="http://schemas.microsoft.com/office/word/2018/wordml" xmlns:w16sdtdh="http://schemas.microsoft.com/office/word/2020/wordml/sdtdatahash" xmlns:w16se="http://schemas.microsoft.com/office/word/2015/wordml/symex" xmlns:wpg="http://schemas.microsoft.com/office/word/2010/wordprocessingGroup" xmlns:wpi="http://schemas.microsoft.com/office/word/2010/wordprocessingInk" xmlns:wne="http://schemas.microsoft.com/office/word/2006/wordml" xmlns:wps="http://schemas.microsoft.com/office/word/2010/wordprocessingShape" mc:Ignorable="w14 w15 w16se w16cid w16 w16cex w16sdtdh wp14">
   <w:body>
     <w:p>
       <w:pPr>
@@ -6460,16 +6460,15 @@
           <w:color w:val="000001"/>
           <w:lang w:val="es-AR"/>
         </w:rPr>
-        <w:t xml:space="preserve">Lenguajes y Tecnologías en uso: HTML, JavaScript, CSS, </w:t>
-      </w:r>
-      <w:proofErr w:type="spellStart"/>
+        <w:t>Lenguajes y Tecnologías en uso: HTML, JavaScript, CSS, Boo</w:t>
+      </w:r>
       <w:r>
         <w:rPr>
           <w:rFonts w:eastAsia="Times New Roman"/>
           <w:color w:val="000001"/>
           <w:lang w:val="es-AR"/>
         </w:rPr>
-        <w:t>Boo</w:t>
+        <w:t>t</w:t>
       </w:r>
       <w:r>
         <w:rPr>
@@ -6477,35 +6476,8 @@
           <w:color w:val="000001"/>
           <w:lang w:val="es-AR"/>
         </w:rPr>
-        <w:t>t</w:t>
-      </w:r>
-      <w:r>
-        <w:rPr>
-          <w:rFonts w:eastAsia="Times New Roman"/>
-          <w:color w:val="000001"/>
-          <w:lang w:val="es-AR"/>
-        </w:rPr>
-        <w:t>strap</w:t>
-      </w:r>
-      <w:proofErr w:type="spellEnd"/>
-      <w:r>
-        <w:rPr>
-          <w:rFonts w:eastAsia="Times New Roman"/>
-          <w:color w:val="000001"/>
-          <w:lang w:val="es-AR"/>
-        </w:rPr>
-        <w:t xml:space="preserve">, Python, </w:t>
-      </w:r>
-      <w:proofErr w:type="spellStart"/>
-      <w:r>
-        <w:rPr>
-          <w:rFonts w:eastAsia="Times New Roman"/>
-          <w:color w:val="000001"/>
-          <w:lang w:val="es-AR"/>
-        </w:rPr>
-        <w:t>MySQL</w:t>
-      </w:r>
-      <w:proofErr w:type="spellEnd"/>
+        <w:t>strap, Python, MySQL</w:t>
+      </w:r>
       <w:r>
         <w:rPr>
           <w:rFonts w:eastAsia="Times New Roman"/>
@@ -6605,8 +6577,6 @@
         </w:rPr>
         <w:t>Requisitos específicos</w:t>
       </w:r>
-      <w:bookmarkStart w:id="16" w:name="_GoBack"/>
-      <w:bookmarkEnd w:id="16"/>
     </w:p>
     <w:p>
       <w:pPr>
@@ -6656,309 +6626,705 @@
           <w:sz w:val="24"/>
           <w:szCs w:val="24"/>
         </w:rPr>
+        <w:t xml:space="preserve"> Backlog</w:t>
+      </w:r>
+    </w:p>
+    <w:p/>
+    <w:p/>
+    <w:p>
+      <w:pPr>
+        <w:rPr>
+          <w:color w:val="000001"/>
+        </w:rPr>
+      </w:pPr>
+      <w:r>
+        <w:rPr>
+          <w:color w:val="000001"/>
+        </w:rPr>
+        <w:t>#US01 Cómo visitante quiero ver la página inicial con una presentación / descripción de la página para saber con solo entrar de qué trata.</w:t>
+      </w:r>
+    </w:p>
+    <w:p>
+      <w:pPr>
+        <w:rPr>
+          <w:color w:val="000001"/>
+        </w:rPr>
+      </w:pPr>
+    </w:p>
+    <w:p>
+      <w:pPr>
+        <w:rPr>
+          <w:color w:val="000001"/>
+        </w:rPr>
+      </w:pPr>
+      <w:r>
+        <w:rPr>
+          <w:color w:val="000001"/>
+        </w:rPr>
+        <w:t>#US02 Cómo visitante quiero tener información sobre el equipo de desarrollo para poder contactarlos.</w:t>
+      </w:r>
+    </w:p>
+    <w:p>
+      <w:pPr>
+        <w:rPr>
+          <w:color w:val="000001"/>
+        </w:rPr>
+      </w:pPr>
+    </w:p>
+    <w:p>
+      <w:pPr>
+        <w:rPr>
+          <w:color w:val="000001"/>
+        </w:rPr>
+      </w:pPr>
+      <w:r>
+        <w:rPr>
+          <w:color w:val="000001"/>
+        </w:rPr>
+        <w:t xml:space="preserve">#US03 Cómo visitante quiero ver tutoriales sobre como armar una huerta y </w:t>
+      </w:r>
+      <w:proofErr w:type="spellStart"/>
+      <w:r>
+        <w:rPr>
+          <w:color w:val="000001"/>
+        </w:rPr>
+        <w:t>tips</w:t>
+      </w:r>
+      <w:proofErr w:type="spellEnd"/>
+      <w:r>
+        <w:rPr>
+          <w:color w:val="000001"/>
+        </w:rPr>
+        <w:t xml:space="preserve"> e información sobre sus cultivos para iniciar mi primera huerta.</w:t>
+      </w:r>
+    </w:p>
+    <w:p>
+      <w:pPr>
+        <w:rPr>
+          <w:color w:val="000001"/>
+        </w:rPr>
+      </w:pPr>
+    </w:p>
+    <w:p>
+      <w:pPr>
+        <w:rPr>
+          <w:color w:val="000001"/>
+        </w:rPr>
+      </w:pPr>
+      <w:r>
+        <w:rPr>
+          <w:color w:val="000001"/>
+        </w:rPr>
+        <w:t>#US04 Cómo visitante quiero poder ver la página en resolución de móvil para poder acceder desde el celular.</w:t>
+      </w:r>
+    </w:p>
+    <w:p>
+      <w:pPr>
+        <w:rPr>
+          <w:color w:val="000001"/>
+        </w:rPr>
+      </w:pPr>
+    </w:p>
+    <w:p>
+      <w:pPr>
+        <w:rPr>
+          <w:color w:val="000001"/>
+        </w:rPr>
+      </w:pPr>
+    </w:p>
+    <w:p>
+      <w:pPr>
+        <w:rPr>
+          <w:color w:val="000001"/>
+        </w:rPr>
+      </w:pPr>
+      <w:r>
+        <w:rPr>
+          <w:color w:val="000001"/>
+        </w:rPr>
+        <w:t>#US05 Como visitante quiero un apartado de registro e inicio de sesión donde se guarden mis datos para acceder a funcionalidades personalizadas del sitio.</w:t>
+      </w:r>
+    </w:p>
+    <w:p>
+      <w:pPr>
+        <w:rPr>
+          <w:color w:val="000001"/>
+        </w:rPr>
+      </w:pPr>
+    </w:p>
+    <w:p>
+      <w:pPr>
+        <w:rPr>
+          <w:color w:val="000001"/>
+        </w:rPr>
+      </w:pPr>
+      <w:r>
+        <w:rPr>
+          <w:color w:val="000001"/>
+        </w:rPr>
+        <w:t>#US06 Cómo usuario quiero qué en cada cultivo se detalle:</w:t>
+      </w:r>
+    </w:p>
+    <w:p>
+      <w:pPr>
+        <w:numPr>
+          <w:ilvl w:val="0"/>
+          <w:numId w:val="4"/>
+        </w:numPr>
+        <w:ind w:left="1440"/>
+        <w:jc w:val="both"/>
+        <w:textAlignment w:val="baseline"/>
+        <w:rPr>
+          <w:color w:val="000001"/>
+        </w:rPr>
+      </w:pPr>
+      <w:r>
+        <w:rPr>
+          <w:color w:val="000001"/>
+        </w:rPr>
+        <w:t>Tipo de cultivo</w:t>
+      </w:r>
+    </w:p>
+    <w:p>
+      <w:pPr>
+        <w:numPr>
+          <w:ilvl w:val="0"/>
+          <w:numId w:val="4"/>
+        </w:numPr>
+        <w:ind w:left="1440"/>
+        <w:jc w:val="both"/>
+        <w:textAlignment w:val="baseline"/>
+        <w:rPr>
+          <w:color w:val="000001"/>
+        </w:rPr>
+      </w:pPr>
+      <w:r>
+        <w:rPr>
+          <w:color w:val="000001"/>
+        </w:rPr>
+        <w:t>Tiempo de germinación y cosecha</w:t>
+      </w:r>
+    </w:p>
+    <w:p>
+      <w:pPr>
+        <w:numPr>
+          <w:ilvl w:val="0"/>
+          <w:numId w:val="4"/>
+        </w:numPr>
+        <w:ind w:left="1440"/>
+        <w:jc w:val="both"/>
+        <w:textAlignment w:val="baseline"/>
+        <w:rPr>
+          <w:color w:val="000001"/>
+        </w:rPr>
+      </w:pPr>
+      <w:r>
+        <w:rPr>
+          <w:color w:val="000001"/>
+        </w:rPr>
+        <w:t>Temporada de siembra</w:t>
+      </w:r>
+    </w:p>
+    <w:p>
+      <w:pPr>
+        <w:numPr>
+          <w:ilvl w:val="0"/>
+          <w:numId w:val="4"/>
+        </w:numPr>
+        <w:ind w:left="1440"/>
+        <w:jc w:val="both"/>
+        <w:textAlignment w:val="baseline"/>
+        <w:rPr>
+          <w:color w:val="000001"/>
+        </w:rPr>
+      </w:pPr>
+      <w:r>
+        <w:rPr>
+          <w:color w:val="000001"/>
+        </w:rPr>
+        <w:t xml:space="preserve">Condición para sembrar (luz, temperatura, </w:t>
+      </w:r>
+      <w:proofErr w:type="spellStart"/>
+      <w:r>
+        <w:rPr>
+          <w:color w:val="000001"/>
+        </w:rPr>
+        <w:t>etc</w:t>
+      </w:r>
+      <w:proofErr w:type="spellEnd"/>
+      <w:r>
+        <w:rPr>
+          <w:color w:val="000001"/>
+        </w:rPr>
+        <w:t>)</w:t>
+      </w:r>
+    </w:p>
+    <w:p>
+      <w:pPr>
+        <w:numPr>
+          <w:ilvl w:val="0"/>
+          <w:numId w:val="4"/>
+        </w:numPr>
+        <w:ind w:left="1440"/>
+        <w:jc w:val="both"/>
+        <w:textAlignment w:val="baseline"/>
+        <w:rPr>
+          <w:color w:val="000001"/>
+        </w:rPr>
+      </w:pPr>
+      <w:r>
+        <w:rPr>
+          <w:color w:val="000001"/>
+        </w:rPr>
+        <w:t xml:space="preserve">Elementos necesarios (maceta, herramientas, </w:t>
+      </w:r>
+      <w:proofErr w:type="spellStart"/>
+      <w:r>
+        <w:rPr>
+          <w:color w:val="000001"/>
+        </w:rPr>
+        <w:t>etc</w:t>
+      </w:r>
+      <w:proofErr w:type="spellEnd"/>
+      <w:r>
+        <w:rPr>
+          <w:color w:val="000001"/>
+        </w:rPr>
+        <w:t>)</w:t>
+      </w:r>
+    </w:p>
+    <w:p>
+      <w:pPr>
+        <w:rPr>
+          <w:color w:val="000001"/>
+        </w:rPr>
+      </w:pPr>
+      <w:r>
+        <w:rPr>
+          <w:color w:val="000001"/>
+        </w:rPr>
+        <w:t>Instructivo paso a paso</w:t>
+      </w:r>
+      <w:r>
+        <w:rPr>
+          <w:color w:val="000001"/>
+        </w:rPr>
         <w:t xml:space="preserve"> </w:t>
       </w:r>
-      <w:proofErr w:type="spellStart"/>
-      <w:r>
-        <w:rPr>
-          <w:b/>
+      <w:r>
+        <w:rPr>
+          <w:color w:val="000001"/>
+        </w:rPr>
+        <w:t>para poder mantener mis cultivos en perfectas condiciones</w:t>
+      </w:r>
+    </w:p>
+    <w:p>
+      <w:pPr>
+        <w:jc w:val="both"/>
+        <w:textAlignment w:val="baseline"/>
+        <w:rPr>
+          <w:color w:val="000001"/>
+        </w:rPr>
+      </w:pPr>
+    </w:p>
+    <w:p>
+      <w:pPr>
+        <w:rPr>
+          <w:rFonts w:ascii="Times New Roman" w:eastAsia="Times New Roman" w:hAnsi="Times New Roman" w:cs="Times New Roman"/>
           <w:sz w:val="24"/>
           <w:szCs w:val="24"/>
-        </w:rPr>
-        <w:t>Backlog</w:t>
+          <w:lang w:val="es-AR"/>
+        </w:rPr>
+      </w:pPr>
+    </w:p>
+    <w:p>
+      <w:pPr>
+        <w:rPr>
+          <w:color w:val="000001"/>
+        </w:rPr>
+      </w:pPr>
+      <w:r>
+        <w:rPr>
+          <w:color w:val="000001"/>
+        </w:rPr>
+        <w:t>#US07 Cómo usuario quiero una barra de navegación en todas las secciones de la página para que navegar por el sitio sea sencillo.</w:t>
+      </w:r>
+    </w:p>
+    <w:p>
+      <w:pPr>
+        <w:rPr>
+          <w:color w:val="000001"/>
+        </w:rPr>
+      </w:pPr>
+    </w:p>
+    <w:p>
+      <w:pPr>
+        <w:rPr>
+          <w:color w:val="000001"/>
+        </w:rPr>
+      </w:pPr>
+      <w:r>
+        <w:rPr>
+          <w:color w:val="000001"/>
+        </w:rPr>
+        <w:t>#US08 Cómo usuario quiero tener un espacio personal donde pueda agregar plantas, subir fotos y agregar notas para llevar un registro de mi huerta.</w:t>
+      </w:r>
+    </w:p>
+    <w:p>
+      <w:pPr>
+        <w:rPr>
+          <w:color w:val="000001"/>
+        </w:rPr>
+      </w:pPr>
+    </w:p>
+    <w:p>
+      <w:pPr>
+        <w:rPr>
+          <w:color w:val="000001"/>
+        </w:rPr>
+      </w:pPr>
+      <w:r>
+        <w:rPr>
+          <w:color w:val="000001"/>
+        </w:rPr>
+        <w:t>#US09 Cómo usuario quiero una descripción de cada planta y un botón que agregué dicha planta a mi huerta para hacer el proceso de selección de cultivos más sencilla.</w:t>
+      </w:r>
+    </w:p>
+    <w:p>
+      <w:pPr>
+        <w:rPr>
+          <w:color w:val="000001"/>
+        </w:rPr>
+      </w:pPr>
+    </w:p>
+    <w:p>
+      <w:pPr>
+        <w:rPr>
+          <w:color w:val="000001"/>
+        </w:rPr>
+      </w:pPr>
+    </w:p>
+    <w:p>
+      <w:pPr>
+        <w:rPr>
+          <w:color w:val="000001"/>
+        </w:rPr>
+      </w:pPr>
+    </w:p>
+    <w:p>
+      <w:pPr>
+        <w:rPr>
+          <w:color w:val="000001"/>
+        </w:rPr>
+      </w:pPr>
+    </w:p>
+    <w:p>
+      <w:pPr>
+        <w:rPr>
+          <w:color w:val="000001"/>
+        </w:rPr>
+      </w:pPr>
+      <w:r>
+        <w:rPr>
+          <w:color w:val="000001"/>
+        </w:rPr>
+        <w:t>#TK01 Hacer el HTML de la página inicial</w:t>
+      </w:r>
+    </w:p>
+    <w:p>
+      <w:pPr>
+        <w:rPr>
+          <w:color w:val="000001"/>
+        </w:rPr>
+      </w:pPr>
+    </w:p>
+    <w:p>
+      <w:pPr>
+        <w:rPr>
+          <w:color w:val="000001"/>
+        </w:rPr>
+      </w:pPr>
+      <w:r>
+        <w:rPr>
+          <w:color w:val="000001"/>
+        </w:rPr>
+        <w:t>#TK02 Colocar los estilos CSS a la página inicial</w:t>
+      </w:r>
+    </w:p>
+    <w:p>
+      <w:pPr>
+        <w:rPr>
+          <w:color w:val="000001"/>
+        </w:rPr>
+      </w:pPr>
+    </w:p>
+    <w:p>
+      <w:pPr>
+        <w:rPr>
+          <w:color w:val="000001"/>
+        </w:rPr>
+      </w:pPr>
+      <w:r>
+        <w:rPr>
+          <w:color w:val="000001"/>
+        </w:rPr>
+        <w:t xml:space="preserve">#TK03 Realizar </w:t>
+      </w:r>
+      <w:proofErr w:type="spellStart"/>
+      <w:r>
+        <w:rPr>
+          <w:color w:val="000001"/>
+        </w:rPr>
+        <w:t>footer</w:t>
       </w:r>
       <w:proofErr w:type="spellEnd"/>
-    </w:p>
-    <w:p/>
-    <w:p/>
-    <w:p>
-      <w:pPr>
-        <w:rPr>
-          <w:color w:val="000001"/>
-        </w:rPr>
-      </w:pPr>
-      <w:r>
-        <w:rPr>
-          <w:color w:val="000001"/>
-        </w:rPr>
-        <w:t>#US01 Cómo visitante quiero ver la página inicial con una presentación / descripción de la página para saber con solo entrar de qué trata.</w:t>
-      </w:r>
-    </w:p>
-    <w:p>
-      <w:pPr>
-        <w:rPr>
-          <w:color w:val="000001"/>
-        </w:rPr>
-      </w:pPr>
-    </w:p>
-    <w:p>
-      <w:pPr>
-        <w:rPr>
-          <w:color w:val="000001"/>
-        </w:rPr>
-      </w:pPr>
-      <w:r>
-        <w:rPr>
-          <w:color w:val="000001"/>
-        </w:rPr>
-        <w:t>#US02 Cómo visitante quiero tener información sobre el equipo de desarrollo para poder contactarlos.</w:t>
-      </w:r>
-    </w:p>
-    <w:p>
-      <w:pPr>
-        <w:rPr>
-          <w:color w:val="000001"/>
-        </w:rPr>
-      </w:pPr>
-    </w:p>
-    <w:p>
-      <w:pPr>
-        <w:rPr>
-          <w:color w:val="000001"/>
-        </w:rPr>
-      </w:pPr>
-      <w:r>
-        <w:rPr>
-          <w:color w:val="000001"/>
-        </w:rPr>
-        <w:t xml:space="preserve">#US03 Cómo visitante quiero ver tutoriales sobre como armar una huerta y </w:t>
+      <w:r>
+        <w:rPr>
+          <w:color w:val="000001"/>
+        </w:rPr>
+        <w:t xml:space="preserve"> con información de contacto básica</w:t>
+      </w:r>
+    </w:p>
+    <w:p>
+      <w:pPr>
+        <w:rPr>
+          <w:color w:val="000001"/>
+        </w:rPr>
+      </w:pPr>
+    </w:p>
+    <w:p>
+      <w:pPr>
+        <w:rPr>
+          <w:color w:val="000001"/>
+        </w:rPr>
+      </w:pPr>
+      <w:r>
+        <w:rPr>
+          <w:color w:val="000001"/>
+        </w:rPr>
+        <w:t>#TK04 Realizar la estructura HTML de la página Consejos</w:t>
+      </w:r>
+    </w:p>
+    <w:p>
+      <w:pPr>
+        <w:rPr>
+          <w:color w:val="000001"/>
+        </w:rPr>
+      </w:pPr>
+    </w:p>
+    <w:p>
+      <w:pPr>
+        <w:rPr>
+          <w:color w:val="000001"/>
+        </w:rPr>
+      </w:pPr>
+      <w:r>
+        <w:rPr>
+          <w:color w:val="000001"/>
+        </w:rPr>
+        <w:t>#TK05 Realizar los estilos CSS de la página Consejos</w:t>
+      </w:r>
+    </w:p>
+    <w:p>
+      <w:pPr>
+        <w:rPr>
+          <w:color w:val="000001"/>
+        </w:rPr>
+      </w:pPr>
+    </w:p>
+    <w:p>
+      <w:pPr>
+        <w:rPr>
+          <w:color w:val="000001"/>
+        </w:rPr>
+      </w:pPr>
+      <w:r>
+        <w:rPr>
+          <w:color w:val="000001"/>
+        </w:rPr>
+        <w:t>#TK06 Realizar la adaptación a móvil de la página</w:t>
+      </w:r>
+    </w:p>
+    <w:p>
+      <w:pPr>
+        <w:rPr>
+          <w:color w:val="000001"/>
+        </w:rPr>
+      </w:pPr>
+    </w:p>
+    <w:p>
+      <w:pPr>
+        <w:rPr>
+          <w:color w:val="000001"/>
+        </w:rPr>
+      </w:pPr>
+      <w:r>
+        <w:rPr>
+          <w:color w:val="000001"/>
+        </w:rPr>
+        <w:t>#TK07 Realizar el HTML de la página de registro e inicio de sesión</w:t>
+      </w:r>
+    </w:p>
+    <w:p>
+      <w:pPr>
+        <w:rPr>
+          <w:color w:val="000001"/>
+        </w:rPr>
+      </w:pPr>
+    </w:p>
+    <w:p>
+      <w:pPr>
+        <w:rPr>
+          <w:color w:val="000001"/>
+        </w:rPr>
+      </w:pPr>
+      <w:r>
+        <w:rPr>
+          <w:color w:val="000001"/>
+        </w:rPr>
+        <w:t>#TK08 Colocar los estilos CSS de página de registro e inicio de sesión </w:t>
+      </w:r>
+    </w:p>
+    <w:p>
+      <w:pPr>
+        <w:rPr>
+          <w:color w:val="000001"/>
+        </w:rPr>
+      </w:pPr>
+    </w:p>
+    <w:p>
+      <w:pPr>
+        <w:rPr>
+          <w:color w:val="000001"/>
+        </w:rPr>
+      </w:pPr>
+      <w:r>
+        <w:rPr>
+          <w:color w:val="000001"/>
+        </w:rPr>
+        <w:t>#TK09 Realizar el HTML de la sección de cultivos</w:t>
+      </w:r>
+    </w:p>
+    <w:p>
+      <w:pPr>
+        <w:rPr>
+          <w:color w:val="000001"/>
+        </w:rPr>
+      </w:pPr>
+    </w:p>
+    <w:p>
+      <w:pPr>
+        <w:rPr>
+          <w:color w:val="000001"/>
+        </w:rPr>
+      </w:pPr>
+      <w:r>
+        <w:rPr>
+          <w:color w:val="000001"/>
+        </w:rPr>
+        <w:t>#TK10 Realizar los estilos de la sección cultivos</w:t>
+      </w:r>
+    </w:p>
+    <w:p>
+      <w:pPr>
+        <w:rPr>
+          <w:color w:val="000001"/>
+        </w:rPr>
+      </w:pPr>
+    </w:p>
+    <w:p>
+      <w:pPr>
+        <w:rPr>
+          <w:color w:val="000001"/>
+        </w:rPr>
+      </w:pPr>
+      <w:r>
+        <w:rPr>
+          <w:color w:val="000001"/>
+        </w:rPr>
+        <w:t>#TK11 Realizar tarjetas con la descripción de cada planta para la sección cultivos</w:t>
+      </w:r>
+    </w:p>
+    <w:p>
+      <w:pPr>
+        <w:rPr>
+          <w:color w:val="000001"/>
+        </w:rPr>
+      </w:pPr>
+    </w:p>
+    <w:p>
+      <w:pPr>
+        <w:rPr>
+          <w:color w:val="000001"/>
+        </w:rPr>
+      </w:pPr>
+      <w:r>
+        <w:rPr>
+          <w:color w:val="000001"/>
+        </w:rPr>
+        <w:t xml:space="preserve">#TK12 Realizar </w:t>
       </w:r>
       <w:proofErr w:type="spellStart"/>
       <w:r>
         <w:rPr>
           <w:color w:val="000001"/>
         </w:rPr>
-        <w:t>tips</w:t>
+        <w:t>nav</w:t>
       </w:r>
       <w:proofErr w:type="spellEnd"/>
       <w:r>
         <w:rPr>
           <w:color w:val="000001"/>
         </w:rPr>
-        <w:t xml:space="preserve"> e información sobre sus cultivos para iniciar mi primera huerta.</w:t>
-      </w:r>
-    </w:p>
-    <w:p>
-      <w:pPr>
-        <w:rPr>
-          <w:color w:val="000001"/>
-        </w:rPr>
-      </w:pPr>
-    </w:p>
-    <w:p>
-      <w:pPr>
-        <w:rPr>
-          <w:color w:val="000001"/>
-        </w:rPr>
-      </w:pPr>
-      <w:r>
-        <w:rPr>
-          <w:color w:val="000001"/>
-        </w:rPr>
-        <w:t>#US04 Cómo visitante quiero poder ver la página en resolución de móvil para poder acceder desde el celular.</w:t>
-      </w:r>
-    </w:p>
-    <w:p>
-      <w:pPr>
-        <w:rPr>
-          <w:color w:val="000001"/>
-        </w:rPr>
-      </w:pPr>
-    </w:p>
-    <w:p>
-      <w:pPr>
-        <w:rPr>
-          <w:color w:val="000001"/>
-        </w:rPr>
-      </w:pPr>
-    </w:p>
-    <w:p>
-      <w:pPr>
-        <w:rPr>
-          <w:color w:val="000001"/>
-        </w:rPr>
-      </w:pPr>
-      <w:r>
-        <w:rPr>
-          <w:color w:val="000001"/>
-        </w:rPr>
-        <w:t>#US05 Como visitante quiero un apartado de registro e inicio de sesión donde se guarden mis datos para acceder a funcionalidades personalizadas del sitio.</w:t>
-      </w:r>
-    </w:p>
-    <w:p>
-      <w:pPr>
-        <w:rPr>
-          <w:color w:val="000001"/>
-        </w:rPr>
-      </w:pPr>
-    </w:p>
-    <w:p>
-      <w:pPr>
-        <w:rPr>
-          <w:color w:val="000001"/>
-        </w:rPr>
-      </w:pPr>
-    </w:p>
-    <w:p>
-      <w:pPr>
-        <w:rPr>
-          <w:color w:val="000001"/>
-        </w:rPr>
-      </w:pPr>
-    </w:p>
-    <w:p>
-      <w:pPr>
-        <w:rPr>
-          <w:color w:val="000001"/>
-        </w:rPr>
-      </w:pPr>
-    </w:p>
-    <w:p>
-      <w:pPr>
-        <w:rPr>
-          <w:color w:val="000001"/>
-        </w:rPr>
-      </w:pPr>
-      <w:r>
-        <w:rPr>
-          <w:color w:val="000001"/>
-        </w:rPr>
-        <w:t>#TK01 Hacer el HTML de la página inicial</w:t>
-      </w:r>
-    </w:p>
-    <w:p>
-      <w:pPr>
-        <w:rPr>
-          <w:color w:val="000001"/>
-        </w:rPr>
-      </w:pPr>
-    </w:p>
-    <w:p>
-      <w:pPr>
-        <w:rPr>
-          <w:color w:val="000001"/>
-        </w:rPr>
-      </w:pPr>
-      <w:r>
-        <w:rPr>
-          <w:color w:val="000001"/>
-        </w:rPr>
-        <w:t>#TK02 Colocar los estilos CSS a la página inicial</w:t>
-      </w:r>
-    </w:p>
-    <w:p>
-      <w:pPr>
-        <w:rPr>
-          <w:color w:val="000001"/>
-        </w:rPr>
-      </w:pPr>
-    </w:p>
-    <w:p>
-      <w:pPr>
-        <w:rPr>
-          <w:color w:val="000001"/>
-        </w:rPr>
-      </w:pPr>
-      <w:r>
-        <w:rPr>
-          <w:color w:val="000001"/>
-        </w:rPr>
-        <w:t xml:space="preserve">#TK03 Realizar </w:t>
-      </w:r>
-      <w:proofErr w:type="spellStart"/>
-      <w:r>
-        <w:rPr>
-          <w:color w:val="000001"/>
-        </w:rPr>
-        <w:t>footer</w:t>
-      </w:r>
-      <w:proofErr w:type="spellEnd"/>
-      <w:r>
-        <w:rPr>
-          <w:color w:val="000001"/>
-        </w:rPr>
-        <w:t xml:space="preserve"> con información de contacto básica</w:t>
-      </w:r>
-    </w:p>
-    <w:p>
-      <w:pPr>
-        <w:rPr>
-          <w:color w:val="000001"/>
-        </w:rPr>
-      </w:pPr>
-    </w:p>
-    <w:p>
-      <w:pPr>
-        <w:rPr>
-          <w:color w:val="000001"/>
-        </w:rPr>
-      </w:pPr>
-      <w:r>
-        <w:rPr>
-          <w:color w:val="000001"/>
-        </w:rPr>
-        <w:t>#TK04 Realizar la estructura HTML de la página Consejos</w:t>
-      </w:r>
-    </w:p>
-    <w:p>
-      <w:pPr>
-        <w:rPr>
-          <w:color w:val="000001"/>
-        </w:rPr>
-      </w:pPr>
-    </w:p>
-    <w:p>
-      <w:pPr>
-        <w:rPr>
-          <w:color w:val="000001"/>
-        </w:rPr>
-      </w:pPr>
-      <w:r>
-        <w:rPr>
-          <w:color w:val="000001"/>
-        </w:rPr>
-        <w:t>#TK05 Realizar los estilos CSS de la página Consejos</w:t>
-      </w:r>
-    </w:p>
-    <w:p>
-      <w:pPr>
-        <w:rPr>
-          <w:color w:val="000001"/>
-        </w:rPr>
-      </w:pPr>
-    </w:p>
-    <w:p>
-      <w:pPr>
-        <w:rPr>
-          <w:color w:val="000001"/>
-        </w:rPr>
-      </w:pPr>
-      <w:r>
-        <w:rPr>
-          <w:color w:val="000001"/>
-        </w:rPr>
-        <w:t>#TK06 Realizar la adaptación a móvil de la página</w:t>
-      </w:r>
-    </w:p>
-    <w:p>
-      <w:pPr>
-        <w:rPr>
-          <w:color w:val="000001"/>
-        </w:rPr>
-      </w:pPr>
-    </w:p>
-    <w:p>
-      <w:pPr>
-        <w:rPr>
-          <w:color w:val="000001"/>
-        </w:rPr>
-      </w:pPr>
-      <w:r>
-        <w:rPr>
-          <w:color w:val="000001"/>
-        </w:rPr>
-        <w:t>#TK07 Realizar el HTML de la página de registro e inicio de sesión</w:t>
-      </w:r>
+        <w:t xml:space="preserve"> con enlaces a todas las páginas del sitio web</w:t>
+      </w:r>
+    </w:p>
+    <w:p>
+      <w:pPr>
+        <w:rPr>
+          <w:color w:val="000001"/>
+        </w:rPr>
+      </w:pPr>
+    </w:p>
+    <w:p>
+      <w:pPr>
+        <w:rPr>
+          <w:color w:val="000001"/>
+        </w:rPr>
+      </w:pPr>
+      <w:r>
+        <w:rPr>
+          <w:color w:val="000001"/>
+        </w:rPr>
+        <w:t>#TK13 Realizar sección Mi Huerta solo para usuarios registrados</w:t>
+      </w:r>
+    </w:p>
+    <w:p>
+      <w:pPr>
+        <w:rPr>
+          <w:color w:val="000001"/>
+        </w:rPr>
+      </w:pPr>
+    </w:p>
+    <w:p>
+      <w:pPr>
+        <w:rPr>
+          <w:color w:val="000001"/>
+        </w:rPr>
+      </w:pPr>
+      <w:r>
+        <w:rPr>
+          <w:color w:val="000001"/>
+        </w:rPr>
+        <w:t>#TK14 Realizar una función en la sección Mi Huerta que permita agregar / eliminar plantas</w:t>
+      </w:r>
+    </w:p>
+    <w:p>
+      <w:pPr>
+        <w:rPr>
+          <w:color w:val="000001"/>
+        </w:rPr>
+      </w:pPr>
     </w:p>
     <w:p/>
     <w:p/>
@@ -7125,17 +7491,8 @@
                 <w:b/>
                 <w:color w:val="000000"/>
               </w:rPr>
-              <w:t xml:space="preserve">Sprint </w:t>
+              <w:t>Sprint Backlog</w:t>
             </w:r>
-            <w:proofErr w:type="spellStart"/>
-            <w:r>
-              <w:rPr>
-                <w:b/>
-                <w:color w:val="000000"/>
-              </w:rPr>
-              <w:t>Backlog</w:t>
-            </w:r>
-            <w:proofErr w:type="spellEnd"/>
           </w:p>
         </w:tc>
         <w:tc>
@@ -7502,7 +7859,7 @@
 </file>
 
 <file path=word/endnotes.xml><?xml version="1.0" encoding="utf-8"?>
-<w:endnotes xmlns:wpc="http://schemas.microsoft.com/office/word/2010/wordprocessingCanvas" xmlns:cx="http://schemas.microsoft.com/office/drawing/2014/chartex" xmlns:cx1="http://schemas.microsoft.com/office/drawing/2015/9/8/chartex" xmlns:mc="http://schemas.openxmlformats.org/markup-compatibility/2006" xmlns:o="urn:schemas-microsoft-com:office:office" xmlns:r="http://schemas.openxmlformats.org/officeDocument/2006/relationships" xmlns:m="http://schemas.openxmlformats.org/officeDocument/2006/math" xmlns:v="urn:schemas-microsoft-com:vml" xmlns:wp14="http://schemas.microsoft.com/office/word/2010/wordprocessingDrawing" xmlns:wp="http://schemas.openxmlformats.org/drawingml/2006/wordprocessingDrawing" xmlns:w10="urn:schemas-microsoft-com:office:word" xmlns:w="http://schemas.openxmlformats.org/wordprocessingml/2006/main" xmlns:w14="http://schemas.microsoft.com/office/word/2010/wordml" xmlns:w15="http://schemas.microsoft.com/office/word/2012/wordml" xmlns:w16se="http://schemas.microsoft.com/office/word/2015/wordml/symex" xmlns:wpg="http://schemas.microsoft.com/office/word/2010/wordprocessingGroup" xmlns:wpi="http://schemas.microsoft.com/office/word/2010/wordprocessingInk" xmlns:wne="http://schemas.microsoft.com/office/word/2006/wordml" xmlns:wps="http://schemas.microsoft.com/office/word/2010/wordprocessingShape" mc:Ignorable="w14 w15 w16se wp14">
+<w:endnotes xmlns:wpc="http://schemas.microsoft.com/office/word/2010/wordprocessingCanvas" xmlns:cx="http://schemas.microsoft.com/office/drawing/2014/chartex" xmlns:cx1="http://schemas.microsoft.com/office/drawing/2015/9/8/chartex" xmlns:cx2="http://schemas.microsoft.com/office/drawing/2015/10/21/chartex" xmlns:cx3="http://schemas.microsoft.com/office/drawing/2016/5/9/chartex" xmlns:cx4="http://schemas.microsoft.com/office/drawing/2016/5/10/chartex" xmlns:cx5="http://schemas.microsoft.com/office/drawing/2016/5/11/chartex" xmlns:cx6="http://schemas.microsoft.com/office/drawing/2016/5/12/chartex" xmlns:cx7="http://schemas.microsoft.com/office/drawing/2016/5/13/chartex" xmlns:cx8="http://schemas.microsoft.com/office/drawing/2016/5/14/chartex" xmlns:mc="http://schemas.openxmlformats.org/markup-compatibility/2006" xmlns:aink="http://schemas.microsoft.com/office/drawing/2016/ink" xmlns:am3d="http://schemas.microsoft.com/office/drawing/2017/model3d" xmlns:o="urn:schemas-microsoft-com:office:office" xmlns:r="http://schemas.openxmlformats.org/officeDocument/2006/relationships" xmlns:m="http://schemas.openxmlformats.org/officeDocument/2006/math" xmlns:v="urn:schemas-microsoft-com:vml" xmlns:wp14="http://schemas.microsoft.com/office/word/2010/wordprocessingDrawing" xmlns:wp="http://schemas.openxmlformats.org/drawingml/2006/wordprocessingDrawing" xmlns:w10="urn:schemas-microsoft-com:office:word" xmlns:w="http://schemas.openxmlformats.org/wordprocessingml/2006/main" xmlns:w14="http://schemas.microsoft.com/office/word/2010/wordml" xmlns:w15="http://schemas.microsoft.com/office/word/2012/wordml" xmlns:w16cex="http://schemas.microsoft.com/office/word/2018/wordml/cex" xmlns:w16cid="http://schemas.microsoft.com/office/word/2016/wordml/cid" xmlns:w16="http://schemas.microsoft.com/office/word/2018/wordml" xmlns:w16sdtdh="http://schemas.microsoft.com/office/word/2020/wordml/sdtdatahash" xmlns:w16se="http://schemas.microsoft.com/office/word/2015/wordml/symex" xmlns:wpg="http://schemas.microsoft.com/office/word/2010/wordprocessingGroup" xmlns:wpi="http://schemas.microsoft.com/office/word/2010/wordprocessingInk" xmlns:wne="http://schemas.microsoft.com/office/word/2006/wordml" xmlns:wps="http://schemas.microsoft.com/office/word/2010/wordprocessingShape" mc:Ignorable="w14 w15 w16se w16cid w16 w16cex w16sdtdh wp14">
   <w:endnote w:type="separator" w:id="-1">
     <w:p>
       <w:r>
@@ -7521,7 +7878,7 @@
 </file>
 
 <file path=word/footer1.xml><?xml version="1.0" encoding="utf-8"?>
-<w:ftr xmlns:wpc="http://schemas.microsoft.com/office/word/2010/wordprocessingCanvas" xmlns:cx="http://schemas.microsoft.com/office/drawing/2014/chartex" xmlns:cx1="http://schemas.microsoft.com/office/drawing/2015/9/8/chartex" xmlns:mc="http://schemas.openxmlformats.org/markup-compatibility/2006" xmlns:o="urn:schemas-microsoft-com:office:office" xmlns:r="http://schemas.openxmlformats.org/officeDocument/2006/relationships" xmlns:m="http://schemas.openxmlformats.org/officeDocument/2006/math" xmlns:v="urn:schemas-microsoft-com:vml" xmlns:wp14="http://schemas.microsoft.com/office/word/2010/wordprocessingDrawing" xmlns:wp="http://schemas.openxmlformats.org/drawingml/2006/wordprocessingDrawing" xmlns:w10="urn:schemas-microsoft-com:office:word" xmlns:w="http://schemas.openxmlformats.org/wordprocessingml/2006/main" xmlns:w14="http://schemas.microsoft.com/office/word/2010/wordml" xmlns:w15="http://schemas.microsoft.com/office/word/2012/wordml" xmlns:w16se="http://schemas.microsoft.com/office/word/2015/wordml/symex" xmlns:wpg="http://schemas.microsoft.com/office/word/2010/wordprocessingGroup" xmlns:wpi="http://schemas.microsoft.com/office/word/2010/wordprocessingInk" xmlns:wne="http://schemas.microsoft.com/office/word/2006/wordml" xmlns:wps="http://schemas.microsoft.com/office/word/2010/wordprocessingShape" mc:Ignorable="w14 w15 w16se wp14">
+<w:ftr xmlns:wpc="http://schemas.microsoft.com/office/word/2010/wordprocessingCanvas" xmlns:cx="http://schemas.microsoft.com/office/drawing/2014/chartex" xmlns:cx1="http://schemas.microsoft.com/office/drawing/2015/9/8/chartex" xmlns:cx2="http://schemas.microsoft.com/office/drawing/2015/10/21/chartex" xmlns:cx3="http://schemas.microsoft.com/office/drawing/2016/5/9/chartex" xmlns:cx4="http://schemas.microsoft.com/office/drawing/2016/5/10/chartex" xmlns:cx5="http://schemas.microsoft.com/office/drawing/2016/5/11/chartex" xmlns:cx6="http://schemas.microsoft.com/office/drawing/2016/5/12/chartex" xmlns:cx7="http://schemas.microsoft.com/office/drawing/2016/5/13/chartex" xmlns:cx8="http://schemas.microsoft.com/office/drawing/2016/5/14/chartex" xmlns:mc="http://schemas.openxmlformats.org/markup-compatibility/2006" xmlns:aink="http://schemas.microsoft.com/office/drawing/2016/ink" xmlns:am3d="http://schemas.microsoft.com/office/drawing/2017/model3d" xmlns:o="urn:schemas-microsoft-com:office:office" xmlns:r="http://schemas.openxmlformats.org/officeDocument/2006/relationships" xmlns:m="http://schemas.openxmlformats.org/officeDocument/2006/math" xmlns:v="urn:schemas-microsoft-com:vml" xmlns:wp14="http://schemas.microsoft.com/office/word/2010/wordprocessingDrawing" xmlns:wp="http://schemas.openxmlformats.org/drawingml/2006/wordprocessingDrawing" xmlns:w10="urn:schemas-microsoft-com:office:word" xmlns:w="http://schemas.openxmlformats.org/wordprocessingml/2006/main" xmlns:w14="http://schemas.microsoft.com/office/word/2010/wordml" xmlns:w15="http://schemas.microsoft.com/office/word/2012/wordml" xmlns:w16cex="http://schemas.microsoft.com/office/word/2018/wordml/cex" xmlns:w16cid="http://schemas.microsoft.com/office/word/2016/wordml/cid" xmlns:w16="http://schemas.microsoft.com/office/word/2018/wordml" xmlns:w16sdtdh="http://schemas.microsoft.com/office/word/2020/wordml/sdtdatahash" xmlns:w16se="http://schemas.microsoft.com/office/word/2015/wordml/symex" xmlns:wpg="http://schemas.microsoft.com/office/word/2010/wordprocessingGroup" xmlns:wpi="http://schemas.microsoft.com/office/word/2010/wordprocessingInk" xmlns:wne="http://schemas.microsoft.com/office/word/2006/wordml" xmlns:wps="http://schemas.microsoft.com/office/word/2010/wordprocessingShape" mc:Ignorable="w14 w15 w16se w16cid w16 w16cex w16sdtdh wp14">
   <w:p>
     <w:pPr>
       <w:ind w:right="260"/>
@@ -7687,7 +8044,7 @@
 </file>
 
 <file path=word/footer2.xml><?xml version="1.0" encoding="utf-8"?>
-<w:ftr xmlns:wpc="http://schemas.microsoft.com/office/word/2010/wordprocessingCanvas" xmlns:cx="http://schemas.microsoft.com/office/drawing/2014/chartex" xmlns:cx1="http://schemas.microsoft.com/office/drawing/2015/9/8/chartex" xmlns:mc="http://schemas.openxmlformats.org/markup-compatibility/2006" xmlns:o="urn:schemas-microsoft-com:office:office" xmlns:r="http://schemas.openxmlformats.org/officeDocument/2006/relationships" xmlns:m="http://schemas.openxmlformats.org/officeDocument/2006/math" xmlns:v="urn:schemas-microsoft-com:vml" xmlns:wp14="http://schemas.microsoft.com/office/word/2010/wordprocessingDrawing" xmlns:wp="http://schemas.openxmlformats.org/drawingml/2006/wordprocessingDrawing" xmlns:w10="urn:schemas-microsoft-com:office:word" xmlns:w="http://schemas.openxmlformats.org/wordprocessingml/2006/main" xmlns:w14="http://schemas.microsoft.com/office/word/2010/wordml" xmlns:w15="http://schemas.microsoft.com/office/word/2012/wordml" xmlns:w16se="http://schemas.microsoft.com/office/word/2015/wordml/symex" xmlns:wpg="http://schemas.microsoft.com/office/word/2010/wordprocessingGroup" xmlns:wpi="http://schemas.microsoft.com/office/word/2010/wordprocessingInk" xmlns:wne="http://schemas.microsoft.com/office/word/2006/wordml" xmlns:wps="http://schemas.microsoft.com/office/word/2010/wordprocessingShape" mc:Ignorable="w14 w15 w16se wp14">
+<w:ftr xmlns:wpc="http://schemas.microsoft.com/office/word/2010/wordprocessingCanvas" xmlns:cx="http://schemas.microsoft.com/office/drawing/2014/chartex" xmlns:cx1="http://schemas.microsoft.com/office/drawing/2015/9/8/chartex" xmlns:cx2="http://schemas.microsoft.com/office/drawing/2015/10/21/chartex" xmlns:cx3="http://schemas.microsoft.com/office/drawing/2016/5/9/chartex" xmlns:cx4="http://schemas.microsoft.com/office/drawing/2016/5/10/chartex" xmlns:cx5="http://schemas.microsoft.com/office/drawing/2016/5/11/chartex" xmlns:cx6="http://schemas.microsoft.com/office/drawing/2016/5/12/chartex" xmlns:cx7="http://schemas.microsoft.com/office/drawing/2016/5/13/chartex" xmlns:cx8="http://schemas.microsoft.com/office/drawing/2016/5/14/chartex" xmlns:mc="http://schemas.openxmlformats.org/markup-compatibility/2006" xmlns:aink="http://schemas.microsoft.com/office/drawing/2016/ink" xmlns:am3d="http://schemas.microsoft.com/office/drawing/2017/model3d" xmlns:o="urn:schemas-microsoft-com:office:office" xmlns:r="http://schemas.openxmlformats.org/officeDocument/2006/relationships" xmlns:m="http://schemas.openxmlformats.org/officeDocument/2006/math" xmlns:v="urn:schemas-microsoft-com:vml" xmlns:wp14="http://schemas.microsoft.com/office/word/2010/wordprocessingDrawing" xmlns:wp="http://schemas.openxmlformats.org/drawingml/2006/wordprocessingDrawing" xmlns:w10="urn:schemas-microsoft-com:office:word" xmlns:w="http://schemas.openxmlformats.org/wordprocessingml/2006/main" xmlns:w14="http://schemas.microsoft.com/office/word/2010/wordml" xmlns:w15="http://schemas.microsoft.com/office/word/2012/wordml" xmlns:w16cex="http://schemas.microsoft.com/office/word/2018/wordml/cex" xmlns:w16cid="http://schemas.microsoft.com/office/word/2016/wordml/cid" xmlns:w16="http://schemas.microsoft.com/office/word/2018/wordml" xmlns:w16sdtdh="http://schemas.microsoft.com/office/word/2020/wordml/sdtdatahash" xmlns:w16se="http://schemas.microsoft.com/office/word/2015/wordml/symex" xmlns:wpg="http://schemas.microsoft.com/office/word/2010/wordprocessingGroup" xmlns:wpi="http://schemas.microsoft.com/office/word/2010/wordprocessingInk" xmlns:wne="http://schemas.microsoft.com/office/word/2006/wordml" xmlns:wps="http://schemas.microsoft.com/office/word/2010/wordprocessingShape" mc:Ignorable="w14 w15 w16se w16cid w16 w16cex w16sdtdh wp14">
   <w:p>
     <w:pPr>
       <w:pBdr>
@@ -7710,7 +8067,7 @@
 </file>
 
 <file path=word/footer3.xml><?xml version="1.0" encoding="utf-8"?>
-<w:ftr xmlns:wpc="http://schemas.microsoft.com/office/word/2010/wordprocessingCanvas" xmlns:cx="http://schemas.microsoft.com/office/drawing/2014/chartex" xmlns:cx1="http://schemas.microsoft.com/office/drawing/2015/9/8/chartex" xmlns:mc="http://schemas.openxmlformats.org/markup-compatibility/2006" xmlns:o="urn:schemas-microsoft-com:office:office" xmlns:r="http://schemas.openxmlformats.org/officeDocument/2006/relationships" xmlns:m="http://schemas.openxmlformats.org/officeDocument/2006/math" xmlns:v="urn:schemas-microsoft-com:vml" xmlns:wp14="http://schemas.microsoft.com/office/word/2010/wordprocessingDrawing" xmlns:wp="http://schemas.openxmlformats.org/drawingml/2006/wordprocessingDrawing" xmlns:w10="urn:schemas-microsoft-com:office:word" xmlns:w="http://schemas.openxmlformats.org/wordprocessingml/2006/main" xmlns:w14="http://schemas.microsoft.com/office/word/2010/wordml" xmlns:w15="http://schemas.microsoft.com/office/word/2012/wordml" xmlns:w16se="http://schemas.microsoft.com/office/word/2015/wordml/symex" xmlns:wpg="http://schemas.microsoft.com/office/word/2010/wordprocessingGroup" xmlns:wpi="http://schemas.microsoft.com/office/word/2010/wordprocessingInk" xmlns:wne="http://schemas.microsoft.com/office/word/2006/wordml" xmlns:wps="http://schemas.microsoft.com/office/word/2010/wordprocessingShape" mc:Ignorable="w14 w15 w16se wp14">
+<w:ftr xmlns:wpc="http://schemas.microsoft.com/office/word/2010/wordprocessingCanvas" xmlns:cx="http://schemas.microsoft.com/office/drawing/2014/chartex" xmlns:cx1="http://schemas.microsoft.com/office/drawing/2015/9/8/chartex" xmlns:cx2="http://schemas.microsoft.com/office/drawing/2015/10/21/chartex" xmlns:cx3="http://schemas.microsoft.com/office/drawing/2016/5/9/chartex" xmlns:cx4="http://schemas.microsoft.com/office/drawing/2016/5/10/chartex" xmlns:cx5="http://schemas.microsoft.com/office/drawing/2016/5/11/chartex" xmlns:cx6="http://schemas.microsoft.com/office/drawing/2016/5/12/chartex" xmlns:cx7="http://schemas.microsoft.com/office/drawing/2016/5/13/chartex" xmlns:cx8="http://schemas.microsoft.com/office/drawing/2016/5/14/chartex" xmlns:mc="http://schemas.openxmlformats.org/markup-compatibility/2006" xmlns:aink="http://schemas.microsoft.com/office/drawing/2016/ink" xmlns:am3d="http://schemas.microsoft.com/office/drawing/2017/model3d" xmlns:o="urn:schemas-microsoft-com:office:office" xmlns:r="http://schemas.openxmlformats.org/officeDocument/2006/relationships" xmlns:m="http://schemas.openxmlformats.org/officeDocument/2006/math" xmlns:v="urn:schemas-microsoft-com:vml" xmlns:wp14="http://schemas.microsoft.com/office/word/2010/wordprocessingDrawing" xmlns:wp="http://schemas.openxmlformats.org/drawingml/2006/wordprocessingDrawing" xmlns:w10="urn:schemas-microsoft-com:office:word" xmlns:w="http://schemas.openxmlformats.org/wordprocessingml/2006/main" xmlns:w14="http://schemas.microsoft.com/office/word/2010/wordml" xmlns:w15="http://schemas.microsoft.com/office/word/2012/wordml" xmlns:w16cex="http://schemas.microsoft.com/office/word/2018/wordml/cex" xmlns:w16cid="http://schemas.microsoft.com/office/word/2016/wordml/cid" xmlns:w16="http://schemas.microsoft.com/office/word/2018/wordml" xmlns:w16sdtdh="http://schemas.microsoft.com/office/word/2020/wordml/sdtdatahash" xmlns:w16se="http://schemas.microsoft.com/office/word/2015/wordml/symex" xmlns:wpg="http://schemas.microsoft.com/office/word/2010/wordprocessingGroup" xmlns:wpi="http://schemas.microsoft.com/office/word/2010/wordprocessingInk" xmlns:wne="http://schemas.microsoft.com/office/word/2006/wordml" xmlns:wps="http://schemas.microsoft.com/office/word/2010/wordprocessingShape" mc:Ignorable="w14 w15 w16se w16cid w16 w16cex w16sdtdh wp14">
   <w:p>
     <w:pPr>
       <w:pBdr>
@@ -7733,7 +8090,7 @@
 </file>
 
 <file path=word/footnotes.xml><?xml version="1.0" encoding="utf-8"?>
-<w:footnotes xmlns:wpc="http://schemas.microsoft.com/office/word/2010/wordprocessingCanvas" xmlns:cx="http://schemas.microsoft.com/office/drawing/2014/chartex" xmlns:cx1="http://schemas.microsoft.com/office/drawing/2015/9/8/chartex" xmlns:mc="http://schemas.openxmlformats.org/markup-compatibility/2006" xmlns:o="urn:schemas-microsoft-com:office:office" xmlns:r="http://schemas.openxmlformats.org/officeDocument/2006/relationships" xmlns:m="http://schemas.openxmlformats.org/officeDocument/2006/math" xmlns:v="urn:schemas-microsoft-com:vml" xmlns:wp14="http://schemas.microsoft.com/office/word/2010/wordprocessingDrawing" xmlns:wp="http://schemas.openxmlformats.org/drawingml/2006/wordprocessingDrawing" xmlns:w10="urn:schemas-microsoft-com:office:word" xmlns:w="http://schemas.openxmlformats.org/wordprocessingml/2006/main" xmlns:w14="http://schemas.microsoft.com/office/word/2010/wordml" xmlns:w15="http://schemas.microsoft.com/office/word/2012/wordml" xmlns:w16se="http://schemas.microsoft.com/office/word/2015/wordml/symex" xmlns:wpg="http://schemas.microsoft.com/office/word/2010/wordprocessingGroup" xmlns:wpi="http://schemas.microsoft.com/office/word/2010/wordprocessingInk" xmlns:wne="http://schemas.microsoft.com/office/word/2006/wordml" xmlns:wps="http://schemas.microsoft.com/office/word/2010/wordprocessingShape" mc:Ignorable="w14 w15 w16se wp14">
+<w:footnotes xmlns:wpc="http://schemas.microsoft.com/office/word/2010/wordprocessingCanvas" xmlns:cx="http://schemas.microsoft.com/office/drawing/2014/chartex" xmlns:cx1="http://schemas.microsoft.com/office/drawing/2015/9/8/chartex" xmlns:cx2="http://schemas.microsoft.com/office/drawing/2015/10/21/chartex" xmlns:cx3="http://schemas.microsoft.com/office/drawing/2016/5/9/chartex" xmlns:cx4="http://schemas.microsoft.com/office/drawing/2016/5/10/chartex" xmlns:cx5="http://schemas.microsoft.com/office/drawing/2016/5/11/chartex" xmlns:cx6="http://schemas.microsoft.com/office/drawing/2016/5/12/chartex" xmlns:cx7="http://schemas.microsoft.com/office/drawing/2016/5/13/chartex" xmlns:cx8="http://schemas.microsoft.com/office/drawing/2016/5/14/chartex" xmlns:mc="http://schemas.openxmlformats.org/markup-compatibility/2006" xmlns:aink="http://schemas.microsoft.com/office/drawing/2016/ink" xmlns:am3d="http://schemas.microsoft.com/office/drawing/2017/model3d" xmlns:o="urn:schemas-microsoft-com:office:office" xmlns:r="http://schemas.openxmlformats.org/officeDocument/2006/relationships" xmlns:m="http://schemas.openxmlformats.org/officeDocument/2006/math" xmlns:v="urn:schemas-microsoft-com:vml" xmlns:wp14="http://schemas.microsoft.com/office/word/2010/wordprocessingDrawing" xmlns:wp="http://schemas.openxmlformats.org/drawingml/2006/wordprocessingDrawing" xmlns:w10="urn:schemas-microsoft-com:office:word" xmlns:w="http://schemas.openxmlformats.org/wordprocessingml/2006/main" xmlns:w14="http://schemas.microsoft.com/office/word/2010/wordml" xmlns:w15="http://schemas.microsoft.com/office/word/2012/wordml" xmlns:w16cex="http://schemas.microsoft.com/office/word/2018/wordml/cex" xmlns:w16cid="http://schemas.microsoft.com/office/word/2016/wordml/cid" xmlns:w16="http://schemas.microsoft.com/office/word/2018/wordml" xmlns:w16sdtdh="http://schemas.microsoft.com/office/word/2020/wordml/sdtdatahash" xmlns:w16se="http://schemas.microsoft.com/office/word/2015/wordml/symex" xmlns:wpg="http://schemas.microsoft.com/office/word/2010/wordprocessingGroup" xmlns:wpi="http://schemas.microsoft.com/office/word/2010/wordprocessingInk" xmlns:wne="http://schemas.microsoft.com/office/word/2006/wordml" xmlns:wps="http://schemas.microsoft.com/office/word/2010/wordprocessingShape" mc:Ignorable="w14 w15 w16se w16cid w16 w16cex w16sdtdh wp14">
   <w:footnote w:type="separator" w:id="-1">
     <w:p>
       <w:r>
@@ -7752,7 +8109,7 @@
 </file>
 
 <file path=word/header1.xml><?xml version="1.0" encoding="utf-8"?>
-<w:hdr xmlns:wpc="http://schemas.microsoft.com/office/word/2010/wordprocessingCanvas" xmlns:cx="http://schemas.microsoft.com/office/drawing/2014/chartex" xmlns:cx1="http://schemas.microsoft.com/office/drawing/2015/9/8/chartex" xmlns:mc="http://schemas.openxmlformats.org/markup-compatibility/2006" xmlns:o="urn:schemas-microsoft-com:office:office" xmlns:r="http://schemas.openxmlformats.org/officeDocument/2006/relationships" xmlns:m="http://schemas.openxmlformats.org/officeDocument/2006/math" xmlns:v="urn:schemas-microsoft-com:vml" xmlns:wp14="http://schemas.microsoft.com/office/word/2010/wordprocessingDrawing" xmlns:wp="http://schemas.openxmlformats.org/drawingml/2006/wordprocessingDrawing" xmlns:w10="urn:schemas-microsoft-com:office:word" xmlns:w="http://schemas.openxmlformats.org/wordprocessingml/2006/main" xmlns:w14="http://schemas.microsoft.com/office/word/2010/wordml" xmlns:w15="http://schemas.microsoft.com/office/word/2012/wordml" xmlns:w16se="http://schemas.microsoft.com/office/word/2015/wordml/symex" xmlns:wpg="http://schemas.microsoft.com/office/word/2010/wordprocessingGroup" xmlns:wpi="http://schemas.microsoft.com/office/word/2010/wordprocessingInk" xmlns:wne="http://schemas.microsoft.com/office/word/2006/wordml" xmlns:wps="http://schemas.microsoft.com/office/word/2010/wordprocessingShape" mc:Ignorable="w14 w15 w16se wp14">
+<w:hdr xmlns:wpc="http://schemas.microsoft.com/office/word/2010/wordprocessingCanvas" xmlns:cx="http://schemas.microsoft.com/office/drawing/2014/chartex" xmlns:cx1="http://schemas.microsoft.com/office/drawing/2015/9/8/chartex" xmlns:cx2="http://schemas.microsoft.com/office/drawing/2015/10/21/chartex" xmlns:cx3="http://schemas.microsoft.com/office/drawing/2016/5/9/chartex" xmlns:cx4="http://schemas.microsoft.com/office/drawing/2016/5/10/chartex" xmlns:cx5="http://schemas.microsoft.com/office/drawing/2016/5/11/chartex" xmlns:cx6="http://schemas.microsoft.com/office/drawing/2016/5/12/chartex" xmlns:cx7="http://schemas.microsoft.com/office/drawing/2016/5/13/chartex" xmlns:cx8="http://schemas.microsoft.com/office/drawing/2016/5/14/chartex" xmlns:mc="http://schemas.openxmlformats.org/markup-compatibility/2006" xmlns:aink="http://schemas.microsoft.com/office/drawing/2016/ink" xmlns:am3d="http://schemas.microsoft.com/office/drawing/2017/model3d" xmlns:o="urn:schemas-microsoft-com:office:office" xmlns:r="http://schemas.openxmlformats.org/officeDocument/2006/relationships" xmlns:m="http://schemas.openxmlformats.org/officeDocument/2006/math" xmlns:v="urn:schemas-microsoft-com:vml" xmlns:wp14="http://schemas.microsoft.com/office/word/2010/wordprocessingDrawing" xmlns:wp="http://schemas.openxmlformats.org/drawingml/2006/wordprocessingDrawing" xmlns:w10="urn:schemas-microsoft-com:office:word" xmlns:w="http://schemas.openxmlformats.org/wordprocessingml/2006/main" xmlns:w14="http://schemas.microsoft.com/office/word/2010/wordml" xmlns:w15="http://schemas.microsoft.com/office/word/2012/wordml" xmlns:w16cex="http://schemas.microsoft.com/office/word/2018/wordml/cex" xmlns:w16cid="http://schemas.microsoft.com/office/word/2016/wordml/cid" xmlns:w16="http://schemas.microsoft.com/office/word/2018/wordml" xmlns:w16sdtdh="http://schemas.microsoft.com/office/word/2020/wordml/sdtdatahash" xmlns:w16se="http://schemas.microsoft.com/office/word/2015/wordml/symex" xmlns:wpg="http://schemas.microsoft.com/office/word/2010/wordprocessingGroup" xmlns:wpi="http://schemas.microsoft.com/office/word/2010/wordprocessingInk" xmlns:wne="http://schemas.microsoft.com/office/word/2006/wordml" xmlns:wps="http://schemas.microsoft.com/office/word/2010/wordprocessingShape" mc:Ignorable="w14 w15 w16se w16cid w16 w16cex w16sdtdh wp14">
   <w:p>
     <w:pPr>
       <w:widowControl w:val="0"/>
@@ -8027,7 +8384,7 @@
 </file>
 
 <file path=word/header2.xml><?xml version="1.0" encoding="utf-8"?>
-<w:hdr xmlns:wpc="http://schemas.microsoft.com/office/word/2010/wordprocessingCanvas" xmlns:cx="http://schemas.microsoft.com/office/drawing/2014/chartex" xmlns:cx1="http://schemas.microsoft.com/office/drawing/2015/9/8/chartex" xmlns:mc="http://schemas.openxmlformats.org/markup-compatibility/2006" xmlns:o="urn:schemas-microsoft-com:office:office" xmlns:r="http://schemas.openxmlformats.org/officeDocument/2006/relationships" xmlns:m="http://schemas.openxmlformats.org/officeDocument/2006/math" xmlns:v="urn:schemas-microsoft-com:vml" xmlns:wp14="http://schemas.microsoft.com/office/word/2010/wordprocessingDrawing" xmlns:wp="http://schemas.openxmlformats.org/drawingml/2006/wordprocessingDrawing" xmlns:w10="urn:schemas-microsoft-com:office:word" xmlns:w="http://schemas.openxmlformats.org/wordprocessingml/2006/main" xmlns:w14="http://schemas.microsoft.com/office/word/2010/wordml" xmlns:w15="http://schemas.microsoft.com/office/word/2012/wordml" xmlns:w16se="http://schemas.microsoft.com/office/word/2015/wordml/symex" xmlns:wpg="http://schemas.microsoft.com/office/word/2010/wordprocessingGroup" xmlns:wpi="http://schemas.microsoft.com/office/word/2010/wordprocessingInk" xmlns:wne="http://schemas.microsoft.com/office/word/2006/wordml" xmlns:wps="http://schemas.microsoft.com/office/word/2010/wordprocessingShape" mc:Ignorable="w14 w15 w16se wp14">
+<w:hdr xmlns:wpc="http://schemas.microsoft.com/office/word/2010/wordprocessingCanvas" xmlns:cx="http://schemas.microsoft.com/office/drawing/2014/chartex" xmlns:cx1="http://schemas.microsoft.com/office/drawing/2015/9/8/chartex" xmlns:cx2="http://schemas.microsoft.com/office/drawing/2015/10/21/chartex" xmlns:cx3="http://schemas.microsoft.com/office/drawing/2016/5/9/chartex" xmlns:cx4="http://schemas.microsoft.com/office/drawing/2016/5/10/chartex" xmlns:cx5="http://schemas.microsoft.com/office/drawing/2016/5/11/chartex" xmlns:cx6="http://schemas.microsoft.com/office/drawing/2016/5/12/chartex" xmlns:cx7="http://schemas.microsoft.com/office/drawing/2016/5/13/chartex" xmlns:cx8="http://schemas.microsoft.com/office/drawing/2016/5/14/chartex" xmlns:mc="http://schemas.openxmlformats.org/markup-compatibility/2006" xmlns:aink="http://schemas.microsoft.com/office/drawing/2016/ink" xmlns:am3d="http://schemas.microsoft.com/office/drawing/2017/model3d" xmlns:o="urn:schemas-microsoft-com:office:office" xmlns:r="http://schemas.openxmlformats.org/officeDocument/2006/relationships" xmlns:m="http://schemas.openxmlformats.org/officeDocument/2006/math" xmlns:v="urn:schemas-microsoft-com:vml" xmlns:wp14="http://schemas.microsoft.com/office/word/2010/wordprocessingDrawing" xmlns:wp="http://schemas.openxmlformats.org/drawingml/2006/wordprocessingDrawing" xmlns:w10="urn:schemas-microsoft-com:office:word" xmlns:w="http://schemas.openxmlformats.org/wordprocessingml/2006/main" xmlns:w14="http://schemas.microsoft.com/office/word/2010/wordml" xmlns:w15="http://schemas.microsoft.com/office/word/2012/wordml" xmlns:w16cex="http://schemas.microsoft.com/office/word/2018/wordml/cex" xmlns:w16cid="http://schemas.microsoft.com/office/word/2016/wordml/cid" xmlns:w16="http://schemas.microsoft.com/office/word/2018/wordml" xmlns:w16sdtdh="http://schemas.microsoft.com/office/word/2020/wordml/sdtdatahash" xmlns:w16se="http://schemas.microsoft.com/office/word/2015/wordml/symex" xmlns:wpg="http://schemas.microsoft.com/office/word/2010/wordprocessingGroup" xmlns:wpi="http://schemas.microsoft.com/office/word/2010/wordprocessingInk" xmlns:wne="http://schemas.microsoft.com/office/word/2006/wordml" xmlns:wps="http://schemas.microsoft.com/office/word/2010/wordprocessingShape" mc:Ignorable="w14 w15 w16se w16cid w16 w16cex w16sdtdh wp14">
   <w:p>
     <w:pPr>
       <w:pBdr>
@@ -8051,7 +8408,7 @@
 </file>
 
 <file path=word/header3.xml><?xml version="1.0" encoding="utf-8"?>
-<w:hdr xmlns:wpc="http://schemas.microsoft.com/office/word/2010/wordprocessingCanvas" xmlns:cx="http://schemas.microsoft.com/office/drawing/2014/chartex" xmlns:cx1="http://schemas.microsoft.com/office/drawing/2015/9/8/chartex" xmlns:mc="http://schemas.openxmlformats.org/markup-compatibility/2006" xmlns:o="urn:schemas-microsoft-com:office:office" xmlns:r="http://schemas.openxmlformats.org/officeDocument/2006/relationships" xmlns:m="http://schemas.openxmlformats.org/officeDocument/2006/math" xmlns:v="urn:schemas-microsoft-com:vml" xmlns:wp14="http://schemas.microsoft.com/office/word/2010/wordprocessingDrawing" xmlns:wp="http://schemas.openxmlformats.org/drawingml/2006/wordprocessingDrawing" xmlns:w10="urn:schemas-microsoft-com:office:word" xmlns:w="http://schemas.openxmlformats.org/wordprocessingml/2006/main" xmlns:w14="http://schemas.microsoft.com/office/word/2010/wordml" xmlns:w15="http://schemas.microsoft.com/office/word/2012/wordml" xmlns:w16se="http://schemas.microsoft.com/office/word/2015/wordml/symex" xmlns:wpg="http://schemas.microsoft.com/office/word/2010/wordprocessingGroup" xmlns:wpi="http://schemas.microsoft.com/office/word/2010/wordprocessingInk" xmlns:wne="http://schemas.microsoft.com/office/word/2006/wordml" xmlns:wps="http://schemas.microsoft.com/office/word/2010/wordprocessingShape" mc:Ignorable="w14 w15 w16se wp14">
+<w:hdr xmlns:wpc="http://schemas.microsoft.com/office/word/2010/wordprocessingCanvas" xmlns:cx="http://schemas.microsoft.com/office/drawing/2014/chartex" xmlns:cx1="http://schemas.microsoft.com/office/drawing/2015/9/8/chartex" xmlns:cx2="http://schemas.microsoft.com/office/drawing/2015/10/21/chartex" xmlns:cx3="http://schemas.microsoft.com/office/drawing/2016/5/9/chartex" xmlns:cx4="http://schemas.microsoft.com/office/drawing/2016/5/10/chartex" xmlns:cx5="http://schemas.microsoft.com/office/drawing/2016/5/11/chartex" xmlns:cx6="http://schemas.microsoft.com/office/drawing/2016/5/12/chartex" xmlns:cx7="http://schemas.microsoft.com/office/drawing/2016/5/13/chartex" xmlns:cx8="http://schemas.microsoft.com/office/drawing/2016/5/14/chartex" xmlns:mc="http://schemas.openxmlformats.org/markup-compatibility/2006" xmlns:aink="http://schemas.microsoft.com/office/drawing/2016/ink" xmlns:am3d="http://schemas.microsoft.com/office/drawing/2017/model3d" xmlns:o="urn:schemas-microsoft-com:office:office" xmlns:r="http://schemas.openxmlformats.org/officeDocument/2006/relationships" xmlns:m="http://schemas.openxmlformats.org/officeDocument/2006/math" xmlns:v="urn:schemas-microsoft-com:vml" xmlns:wp14="http://schemas.microsoft.com/office/word/2010/wordprocessingDrawing" xmlns:wp="http://schemas.openxmlformats.org/drawingml/2006/wordprocessingDrawing" xmlns:w10="urn:schemas-microsoft-com:office:word" xmlns:w="http://schemas.openxmlformats.org/wordprocessingml/2006/main" xmlns:w14="http://schemas.microsoft.com/office/word/2010/wordml" xmlns:w15="http://schemas.microsoft.com/office/word/2012/wordml" xmlns:w16cex="http://schemas.microsoft.com/office/word/2018/wordml/cex" xmlns:w16cid="http://schemas.microsoft.com/office/word/2016/wordml/cid" xmlns:w16="http://schemas.microsoft.com/office/word/2018/wordml" xmlns:w16sdtdh="http://schemas.microsoft.com/office/word/2020/wordml/sdtdatahash" xmlns:w16se="http://schemas.microsoft.com/office/word/2015/wordml/symex" xmlns:wpg="http://schemas.microsoft.com/office/word/2010/wordprocessingGroup" xmlns:wpi="http://schemas.microsoft.com/office/word/2010/wordprocessingInk" xmlns:wne="http://schemas.microsoft.com/office/word/2006/wordml" xmlns:wps="http://schemas.microsoft.com/office/word/2010/wordprocessingShape" mc:Ignorable="w14 w15 w16se w16cid w16 w16cex w16sdtdh wp14">
   <w:p>
     <w:pPr>
       <w:pBdr>
@@ -8074,7 +8431,7 @@
 </file>
 
 <file path=word/header4.xml><?xml version="1.0" encoding="utf-8"?>
-<w:hdr xmlns:wpc="http://schemas.microsoft.com/office/word/2010/wordprocessingCanvas" xmlns:cx="http://schemas.microsoft.com/office/drawing/2014/chartex" xmlns:cx1="http://schemas.microsoft.com/office/drawing/2015/9/8/chartex" xmlns:mc="http://schemas.openxmlformats.org/markup-compatibility/2006" xmlns:o="urn:schemas-microsoft-com:office:office" xmlns:r="http://schemas.openxmlformats.org/officeDocument/2006/relationships" xmlns:m="http://schemas.openxmlformats.org/officeDocument/2006/math" xmlns:v="urn:schemas-microsoft-com:vml" xmlns:wp14="http://schemas.microsoft.com/office/word/2010/wordprocessingDrawing" xmlns:wp="http://schemas.openxmlformats.org/drawingml/2006/wordprocessingDrawing" xmlns:w10="urn:schemas-microsoft-com:office:word" xmlns:w="http://schemas.openxmlformats.org/wordprocessingml/2006/main" xmlns:w14="http://schemas.microsoft.com/office/word/2010/wordml" xmlns:w15="http://schemas.microsoft.com/office/word/2012/wordml" xmlns:w16se="http://schemas.microsoft.com/office/word/2015/wordml/symex" xmlns:wpg="http://schemas.microsoft.com/office/word/2010/wordprocessingGroup" xmlns:wpi="http://schemas.microsoft.com/office/word/2010/wordprocessingInk" xmlns:wne="http://schemas.microsoft.com/office/word/2006/wordml" xmlns:wps="http://schemas.microsoft.com/office/word/2010/wordprocessingShape" mc:Ignorable="w14 w15 w16se wp14">
+<w:hdr xmlns:wpc="http://schemas.microsoft.com/office/word/2010/wordprocessingCanvas" xmlns:cx="http://schemas.microsoft.com/office/drawing/2014/chartex" xmlns:cx1="http://schemas.microsoft.com/office/drawing/2015/9/8/chartex" xmlns:cx2="http://schemas.microsoft.com/office/drawing/2015/10/21/chartex" xmlns:cx3="http://schemas.microsoft.com/office/drawing/2016/5/9/chartex" xmlns:cx4="http://schemas.microsoft.com/office/drawing/2016/5/10/chartex" xmlns:cx5="http://schemas.microsoft.com/office/drawing/2016/5/11/chartex" xmlns:cx6="http://schemas.microsoft.com/office/drawing/2016/5/12/chartex" xmlns:cx7="http://schemas.microsoft.com/office/drawing/2016/5/13/chartex" xmlns:cx8="http://schemas.microsoft.com/office/drawing/2016/5/14/chartex" xmlns:mc="http://schemas.openxmlformats.org/markup-compatibility/2006" xmlns:aink="http://schemas.microsoft.com/office/drawing/2016/ink" xmlns:am3d="http://schemas.microsoft.com/office/drawing/2017/model3d" xmlns:o="urn:schemas-microsoft-com:office:office" xmlns:r="http://schemas.openxmlformats.org/officeDocument/2006/relationships" xmlns:m="http://schemas.openxmlformats.org/officeDocument/2006/math" xmlns:v="urn:schemas-microsoft-com:vml" xmlns:wp14="http://schemas.microsoft.com/office/word/2010/wordprocessingDrawing" xmlns:wp="http://schemas.openxmlformats.org/drawingml/2006/wordprocessingDrawing" xmlns:w10="urn:schemas-microsoft-com:office:word" xmlns:w="http://schemas.openxmlformats.org/wordprocessingml/2006/main" xmlns:w14="http://schemas.microsoft.com/office/word/2010/wordml" xmlns:w15="http://schemas.microsoft.com/office/word/2012/wordml" xmlns:w16cex="http://schemas.microsoft.com/office/word/2018/wordml/cex" xmlns:w16cid="http://schemas.microsoft.com/office/word/2016/wordml/cid" xmlns:w16="http://schemas.microsoft.com/office/word/2018/wordml" xmlns:w16sdtdh="http://schemas.microsoft.com/office/word/2020/wordml/sdtdatahash" xmlns:w16se="http://schemas.microsoft.com/office/word/2015/wordml/symex" xmlns:wpg="http://schemas.microsoft.com/office/word/2010/wordprocessingGroup" xmlns:wpi="http://schemas.microsoft.com/office/word/2010/wordprocessingInk" xmlns:wne="http://schemas.microsoft.com/office/word/2006/wordml" xmlns:wps="http://schemas.microsoft.com/office/word/2010/wordprocessingShape" mc:Ignorable="w14 w15 w16se w16cid w16 w16cex w16sdtdh wp14">
   <w:p>
     <w:pPr>
       <w:widowControl w:val="0"/>
@@ -8297,7 +8654,7 @@
 </file>
 
 <file path=word/header5.xml><?xml version="1.0" encoding="utf-8"?>
-<w:hdr xmlns:wpc="http://schemas.microsoft.com/office/word/2010/wordprocessingCanvas" xmlns:cx="http://schemas.microsoft.com/office/drawing/2014/chartex" xmlns:cx1="http://schemas.microsoft.com/office/drawing/2015/9/8/chartex" xmlns:mc="http://schemas.openxmlformats.org/markup-compatibility/2006" xmlns:o="urn:schemas-microsoft-com:office:office" xmlns:r="http://schemas.openxmlformats.org/officeDocument/2006/relationships" xmlns:m="http://schemas.openxmlformats.org/officeDocument/2006/math" xmlns:v="urn:schemas-microsoft-com:vml" xmlns:wp14="http://schemas.microsoft.com/office/word/2010/wordprocessingDrawing" xmlns:wp="http://schemas.openxmlformats.org/drawingml/2006/wordprocessingDrawing" xmlns:w10="urn:schemas-microsoft-com:office:word" xmlns:w="http://schemas.openxmlformats.org/wordprocessingml/2006/main" xmlns:w14="http://schemas.microsoft.com/office/word/2010/wordml" xmlns:w15="http://schemas.microsoft.com/office/word/2012/wordml" xmlns:w16se="http://schemas.microsoft.com/office/word/2015/wordml/symex" xmlns:wpg="http://schemas.microsoft.com/office/word/2010/wordprocessingGroup" xmlns:wpi="http://schemas.microsoft.com/office/word/2010/wordprocessingInk" xmlns:wne="http://schemas.microsoft.com/office/word/2006/wordml" xmlns:wps="http://schemas.microsoft.com/office/word/2010/wordprocessingShape" mc:Ignorable="w14 w15 w16se wp14">
+<w:hdr xmlns:wpc="http://schemas.microsoft.com/office/word/2010/wordprocessingCanvas" xmlns:cx="http://schemas.microsoft.com/office/drawing/2014/chartex" xmlns:cx1="http://schemas.microsoft.com/office/drawing/2015/9/8/chartex" xmlns:cx2="http://schemas.microsoft.com/office/drawing/2015/10/21/chartex" xmlns:cx3="http://schemas.microsoft.com/office/drawing/2016/5/9/chartex" xmlns:cx4="http://schemas.microsoft.com/office/drawing/2016/5/10/chartex" xmlns:cx5="http://schemas.microsoft.com/office/drawing/2016/5/11/chartex" xmlns:cx6="http://schemas.microsoft.com/office/drawing/2016/5/12/chartex" xmlns:cx7="http://schemas.microsoft.com/office/drawing/2016/5/13/chartex" xmlns:cx8="http://schemas.microsoft.com/office/drawing/2016/5/14/chartex" xmlns:mc="http://schemas.openxmlformats.org/markup-compatibility/2006" xmlns:aink="http://schemas.microsoft.com/office/drawing/2016/ink" xmlns:am3d="http://schemas.microsoft.com/office/drawing/2017/model3d" xmlns:o="urn:schemas-microsoft-com:office:office" xmlns:r="http://schemas.openxmlformats.org/officeDocument/2006/relationships" xmlns:m="http://schemas.openxmlformats.org/officeDocument/2006/math" xmlns:v="urn:schemas-microsoft-com:vml" xmlns:wp14="http://schemas.microsoft.com/office/word/2010/wordprocessingDrawing" xmlns:wp="http://schemas.openxmlformats.org/drawingml/2006/wordprocessingDrawing" xmlns:w10="urn:schemas-microsoft-com:office:word" xmlns:w="http://schemas.openxmlformats.org/wordprocessingml/2006/main" xmlns:w14="http://schemas.microsoft.com/office/word/2010/wordml" xmlns:w15="http://schemas.microsoft.com/office/word/2012/wordml" xmlns:w16cex="http://schemas.microsoft.com/office/word/2018/wordml/cex" xmlns:w16cid="http://schemas.microsoft.com/office/word/2016/wordml/cid" xmlns:w16="http://schemas.microsoft.com/office/word/2018/wordml" xmlns:w16sdtdh="http://schemas.microsoft.com/office/word/2020/wordml/sdtdatahash" xmlns:w16se="http://schemas.microsoft.com/office/word/2015/wordml/symex" xmlns:wpg="http://schemas.microsoft.com/office/word/2010/wordprocessingGroup" xmlns:wpi="http://schemas.microsoft.com/office/word/2010/wordprocessingInk" xmlns:wne="http://schemas.microsoft.com/office/word/2006/wordml" xmlns:wps="http://schemas.microsoft.com/office/word/2010/wordprocessingShape" mc:Ignorable="w14 w15 w16se w16cid w16 w16cex w16sdtdh wp14">
   <w:p>
     <w:pPr>
       <w:pBdr>
@@ -8321,7 +8678,7 @@
 </file>
 
 <file path=word/header6.xml><?xml version="1.0" encoding="utf-8"?>
-<w:hdr xmlns:wpc="http://schemas.microsoft.com/office/word/2010/wordprocessingCanvas" xmlns:cx="http://schemas.microsoft.com/office/drawing/2014/chartex" xmlns:cx1="http://schemas.microsoft.com/office/drawing/2015/9/8/chartex" xmlns:mc="http://schemas.openxmlformats.org/markup-compatibility/2006" xmlns:o="urn:schemas-microsoft-com:office:office" xmlns:r="http://schemas.openxmlformats.org/officeDocument/2006/relationships" xmlns:m="http://schemas.openxmlformats.org/officeDocument/2006/math" xmlns:v="urn:schemas-microsoft-com:vml" xmlns:wp14="http://schemas.microsoft.com/office/word/2010/wordprocessingDrawing" xmlns:wp="http://schemas.openxmlformats.org/drawingml/2006/wordprocessingDrawing" xmlns:w10="urn:schemas-microsoft-com:office:word" xmlns:w="http://schemas.openxmlformats.org/wordprocessingml/2006/main" xmlns:w14="http://schemas.microsoft.com/office/word/2010/wordml" xmlns:w15="http://schemas.microsoft.com/office/word/2012/wordml" xmlns:w16se="http://schemas.microsoft.com/office/word/2015/wordml/symex" xmlns:wpg="http://schemas.microsoft.com/office/word/2010/wordprocessingGroup" xmlns:wpi="http://schemas.microsoft.com/office/word/2010/wordprocessingInk" xmlns:wne="http://schemas.microsoft.com/office/word/2006/wordml" xmlns:wps="http://schemas.microsoft.com/office/word/2010/wordprocessingShape" mc:Ignorable="w14 w15 w16se wp14">
+<w:hdr xmlns:wpc="http://schemas.microsoft.com/office/word/2010/wordprocessingCanvas" xmlns:cx="http://schemas.microsoft.com/office/drawing/2014/chartex" xmlns:cx1="http://schemas.microsoft.com/office/drawing/2015/9/8/chartex" xmlns:cx2="http://schemas.microsoft.com/office/drawing/2015/10/21/chartex" xmlns:cx3="http://schemas.microsoft.com/office/drawing/2016/5/9/chartex" xmlns:cx4="http://schemas.microsoft.com/office/drawing/2016/5/10/chartex" xmlns:cx5="http://schemas.microsoft.com/office/drawing/2016/5/11/chartex" xmlns:cx6="http://schemas.microsoft.com/office/drawing/2016/5/12/chartex" xmlns:cx7="http://schemas.microsoft.com/office/drawing/2016/5/13/chartex" xmlns:cx8="http://schemas.microsoft.com/office/drawing/2016/5/14/chartex" xmlns:mc="http://schemas.openxmlformats.org/markup-compatibility/2006" xmlns:aink="http://schemas.microsoft.com/office/drawing/2016/ink" xmlns:am3d="http://schemas.microsoft.com/office/drawing/2017/model3d" xmlns:o="urn:schemas-microsoft-com:office:office" xmlns:r="http://schemas.openxmlformats.org/officeDocument/2006/relationships" xmlns:m="http://schemas.openxmlformats.org/officeDocument/2006/math" xmlns:v="urn:schemas-microsoft-com:vml" xmlns:wp14="http://schemas.microsoft.com/office/word/2010/wordprocessingDrawing" xmlns:wp="http://schemas.openxmlformats.org/drawingml/2006/wordprocessingDrawing" xmlns:w10="urn:schemas-microsoft-com:office:word" xmlns:w="http://schemas.openxmlformats.org/wordprocessingml/2006/main" xmlns:w14="http://schemas.microsoft.com/office/word/2010/wordml" xmlns:w15="http://schemas.microsoft.com/office/word/2012/wordml" xmlns:w16cex="http://schemas.microsoft.com/office/word/2018/wordml/cex" xmlns:w16cid="http://schemas.microsoft.com/office/word/2016/wordml/cid" xmlns:w16="http://schemas.microsoft.com/office/word/2018/wordml" xmlns:w16sdtdh="http://schemas.microsoft.com/office/word/2020/wordml/sdtdatahash" xmlns:w16se="http://schemas.microsoft.com/office/word/2015/wordml/symex" xmlns:wpg="http://schemas.microsoft.com/office/word/2010/wordprocessingGroup" xmlns:wpi="http://schemas.microsoft.com/office/word/2010/wordprocessingInk" xmlns:wne="http://schemas.microsoft.com/office/word/2006/wordml" xmlns:wps="http://schemas.microsoft.com/office/word/2010/wordprocessingShape" mc:Ignorable="w14 w15 w16se w16cid w16 w16cex w16sdtdh wp14">
   <w:p>
     <w:pPr>
       <w:widowControl w:val="0"/>
@@ -8590,7 +8947,7 @@
 </file>
 
 <file path=word/numbering.xml><?xml version="1.0" encoding="utf-8"?>
-<w:numbering xmlns:wpc="http://schemas.microsoft.com/office/word/2010/wordprocessingCanvas" xmlns:cx="http://schemas.microsoft.com/office/drawing/2014/chartex" xmlns:cx1="http://schemas.microsoft.com/office/drawing/2015/9/8/chartex" xmlns:mc="http://schemas.openxmlformats.org/markup-compatibility/2006" xmlns:o="urn:schemas-microsoft-com:office:office" xmlns:r="http://schemas.openxmlformats.org/officeDocument/2006/relationships" xmlns:m="http://schemas.openxmlformats.org/officeDocument/2006/math" xmlns:v="urn:schemas-microsoft-com:vml" xmlns:wp14="http://schemas.microsoft.com/office/word/2010/wordprocessingDrawing" xmlns:wp="http://schemas.openxmlformats.org/drawingml/2006/wordprocessingDrawing" xmlns:w10="urn:schemas-microsoft-com:office:word" xmlns:w="http://schemas.openxmlformats.org/wordprocessingml/2006/main" xmlns:w14="http://schemas.microsoft.com/office/word/2010/wordml" xmlns:w15="http://schemas.microsoft.com/office/word/2012/wordml" xmlns:w16se="http://schemas.microsoft.com/office/word/2015/wordml/symex" xmlns:wpg="http://schemas.microsoft.com/office/word/2010/wordprocessingGroup" xmlns:wpi="http://schemas.microsoft.com/office/word/2010/wordprocessingInk" xmlns:wne="http://schemas.microsoft.com/office/word/2006/wordml" xmlns:wps="http://schemas.microsoft.com/office/word/2010/wordprocessingShape" mc:Ignorable="w14 w15 w16se wp14">
+<w:numbering xmlns:wpc="http://schemas.microsoft.com/office/word/2010/wordprocessingCanvas" xmlns:cx="http://schemas.microsoft.com/office/drawing/2014/chartex" xmlns:cx1="http://schemas.microsoft.com/office/drawing/2015/9/8/chartex" xmlns:cx2="http://schemas.microsoft.com/office/drawing/2015/10/21/chartex" xmlns:cx3="http://schemas.microsoft.com/office/drawing/2016/5/9/chartex" xmlns:cx4="http://schemas.microsoft.com/office/drawing/2016/5/10/chartex" xmlns:cx5="http://schemas.microsoft.com/office/drawing/2016/5/11/chartex" xmlns:cx6="http://schemas.microsoft.com/office/drawing/2016/5/12/chartex" xmlns:cx7="http://schemas.microsoft.com/office/drawing/2016/5/13/chartex" xmlns:cx8="http://schemas.microsoft.com/office/drawing/2016/5/14/chartex" xmlns:mc="http://schemas.openxmlformats.org/markup-compatibility/2006" xmlns:aink="http://schemas.microsoft.com/office/drawing/2016/ink" xmlns:am3d="http://schemas.microsoft.com/office/drawing/2017/model3d" xmlns:o="urn:schemas-microsoft-com:office:office" xmlns:r="http://schemas.openxmlformats.org/officeDocument/2006/relationships" xmlns:m="http://schemas.openxmlformats.org/officeDocument/2006/math" xmlns:v="urn:schemas-microsoft-com:vml" xmlns:wp14="http://schemas.microsoft.com/office/word/2010/wordprocessingDrawing" xmlns:wp="http://schemas.openxmlformats.org/drawingml/2006/wordprocessingDrawing" xmlns:w10="urn:schemas-microsoft-com:office:word" xmlns:w="http://schemas.openxmlformats.org/wordprocessingml/2006/main" xmlns:w14="http://schemas.microsoft.com/office/word/2010/wordml" xmlns:w15="http://schemas.microsoft.com/office/word/2012/wordml" xmlns:w16cex="http://schemas.microsoft.com/office/word/2018/wordml/cex" xmlns:w16cid="http://schemas.microsoft.com/office/word/2016/wordml/cid" xmlns:w16="http://schemas.microsoft.com/office/word/2018/wordml" xmlns:w16sdtdh="http://schemas.microsoft.com/office/word/2020/wordml/sdtdatahash" xmlns:w16se="http://schemas.microsoft.com/office/word/2015/wordml/symex" xmlns:wpg="http://schemas.microsoft.com/office/word/2010/wordprocessingGroup" xmlns:wpi="http://schemas.microsoft.com/office/word/2010/wordprocessingInk" xmlns:wne="http://schemas.microsoft.com/office/word/2006/wordml" xmlns:wps="http://schemas.microsoft.com/office/word/2010/wordprocessingShape" mc:Ignorable="w14 w15 w16se w16cid w16 w16cex w16sdtdh wp14">
   <w:abstractNum w:abstractNumId="0" w15:restartNumberingAfterBreak="0">
     <w:nsid w:val="1A00167D"/>
     <w:multiLevelType w:val="multilevel"/>
@@ -8741,6 +9098,155 @@
     </w:lvl>
   </w:abstractNum>
   <w:abstractNum w:abstractNumId="1" w15:restartNumberingAfterBreak="0">
+    <w:nsid w:val="31DD32F9"/>
+    <w:multiLevelType w:val="multilevel"/>
+    <w:tmpl w:val="92A8C9CA"/>
+    <w:lvl w:ilvl="0">
+      <w:start w:val="1"/>
+      <w:numFmt w:val="bullet"/>
+      <w:lvlText w:val=""/>
+      <w:lvlJc w:val="left"/>
+      <w:pPr>
+        <w:tabs>
+          <w:tab w:val="num" w:pos="720"/>
+        </w:tabs>
+        <w:ind w:left="720" w:hanging="360"/>
+      </w:pPr>
+      <w:rPr>
+        <w:rFonts w:ascii="Symbol" w:hAnsi="Symbol" w:hint="default"/>
+        <w:sz w:val="20"/>
+      </w:rPr>
+    </w:lvl>
+    <w:lvl w:ilvl="1" w:tentative="1">
+      <w:start w:val="1"/>
+      <w:numFmt w:val="bullet"/>
+      <w:lvlText w:val="o"/>
+      <w:lvlJc w:val="left"/>
+      <w:pPr>
+        <w:tabs>
+          <w:tab w:val="num" w:pos="1440"/>
+        </w:tabs>
+        <w:ind w:left="1440" w:hanging="360"/>
+      </w:pPr>
+      <w:rPr>
+        <w:rFonts w:ascii="Courier New" w:hAnsi="Courier New" w:hint="default"/>
+        <w:sz w:val="20"/>
+      </w:rPr>
+    </w:lvl>
+    <w:lvl w:ilvl="2" w:tentative="1">
+      <w:start w:val="1"/>
+      <w:numFmt w:val="bullet"/>
+      <w:lvlText w:val=""/>
+      <w:lvlJc w:val="left"/>
+      <w:pPr>
+        <w:tabs>
+          <w:tab w:val="num" w:pos="2160"/>
+        </w:tabs>
+        <w:ind w:left="2160" w:hanging="360"/>
+      </w:pPr>
+      <w:rPr>
+        <w:rFonts w:ascii="Wingdings" w:hAnsi="Wingdings" w:hint="default"/>
+        <w:sz w:val="20"/>
+      </w:rPr>
+    </w:lvl>
+    <w:lvl w:ilvl="3" w:tentative="1">
+      <w:start w:val="1"/>
+      <w:numFmt w:val="bullet"/>
+      <w:lvlText w:val=""/>
+      <w:lvlJc w:val="left"/>
+      <w:pPr>
+        <w:tabs>
+          <w:tab w:val="num" w:pos="2880"/>
+        </w:tabs>
+        <w:ind w:left="2880" w:hanging="360"/>
+      </w:pPr>
+      <w:rPr>
+        <w:rFonts w:ascii="Wingdings" w:hAnsi="Wingdings" w:hint="default"/>
+        <w:sz w:val="20"/>
+      </w:rPr>
+    </w:lvl>
+    <w:lvl w:ilvl="4" w:tentative="1">
+      <w:start w:val="1"/>
+      <w:numFmt w:val="bullet"/>
+      <w:lvlText w:val=""/>
+      <w:lvlJc w:val="left"/>
+      <w:pPr>
+        <w:tabs>
+          <w:tab w:val="num" w:pos="3600"/>
+        </w:tabs>
+        <w:ind w:left="3600" w:hanging="360"/>
+      </w:pPr>
+      <w:rPr>
+        <w:rFonts w:ascii="Wingdings" w:hAnsi="Wingdings" w:hint="default"/>
+        <w:sz w:val="20"/>
+      </w:rPr>
+    </w:lvl>
+    <w:lvl w:ilvl="5" w:tentative="1">
+      <w:start w:val="1"/>
+      <w:numFmt w:val="bullet"/>
+      <w:lvlText w:val=""/>
+      <w:lvlJc w:val="left"/>
+      <w:pPr>
+        <w:tabs>
+          <w:tab w:val="num" w:pos="4320"/>
+        </w:tabs>
+        <w:ind w:left="4320" w:hanging="360"/>
+      </w:pPr>
+      <w:rPr>
+        <w:rFonts w:ascii="Wingdings" w:hAnsi="Wingdings" w:hint="default"/>
+        <w:sz w:val="20"/>
+      </w:rPr>
+    </w:lvl>
+    <w:lvl w:ilvl="6" w:tentative="1">
+      <w:start w:val="1"/>
+      <w:numFmt w:val="bullet"/>
+      <w:lvlText w:val=""/>
+      <w:lvlJc w:val="left"/>
+      <w:pPr>
+        <w:tabs>
+          <w:tab w:val="num" w:pos="5040"/>
+        </w:tabs>
+        <w:ind w:left="5040" w:hanging="360"/>
+      </w:pPr>
+      <w:rPr>
+        <w:rFonts w:ascii="Wingdings" w:hAnsi="Wingdings" w:hint="default"/>
+        <w:sz w:val="20"/>
+      </w:rPr>
+    </w:lvl>
+    <w:lvl w:ilvl="7" w:tentative="1">
+      <w:start w:val="1"/>
+      <w:numFmt w:val="bullet"/>
+      <w:lvlText w:val=""/>
+      <w:lvlJc w:val="left"/>
+      <w:pPr>
+        <w:tabs>
+          <w:tab w:val="num" w:pos="5760"/>
+        </w:tabs>
+        <w:ind w:left="5760" w:hanging="360"/>
+      </w:pPr>
+      <w:rPr>
+        <w:rFonts w:ascii="Wingdings" w:hAnsi="Wingdings" w:hint="default"/>
+        <w:sz w:val="20"/>
+      </w:rPr>
+    </w:lvl>
+    <w:lvl w:ilvl="8" w:tentative="1">
+      <w:start w:val="1"/>
+      <w:numFmt w:val="bullet"/>
+      <w:lvlText w:val=""/>
+      <w:lvlJc w:val="left"/>
+      <w:pPr>
+        <w:tabs>
+          <w:tab w:val="num" w:pos="6480"/>
+        </w:tabs>
+        <w:ind w:left="6480" w:hanging="360"/>
+      </w:pPr>
+      <w:rPr>
+        <w:rFonts w:ascii="Wingdings" w:hAnsi="Wingdings" w:hint="default"/>
+        <w:sz w:val="20"/>
+      </w:rPr>
+    </w:lvl>
+  </w:abstractNum>
+  <w:abstractNum w:abstractNumId="2" w15:restartNumberingAfterBreak="0">
     <w:nsid w:val="425151A7"/>
     <w:multiLevelType w:val="multilevel"/>
     <w:tmpl w:val="80C468D0"/>
@@ -8853,7 +9359,7 @@
       </w:rPr>
     </w:lvl>
   </w:abstractNum>
-  <w:abstractNum w:abstractNumId="2" w15:restartNumberingAfterBreak="0">
+  <w:abstractNum w:abstractNumId="3" w15:restartNumberingAfterBreak="0">
     <w:nsid w:val="719F2A7E"/>
     <w:multiLevelType w:val="multilevel"/>
     <w:tmpl w:val="D8A6D522"/>
@@ -8976,19 +9482,22 @@
     </w:lvl>
   </w:abstractNum>
   <w:num w:numId="1">
-    <w:abstractNumId w:val="1"/>
+    <w:abstractNumId w:val="2"/>
   </w:num>
   <w:num w:numId="2">
-    <w:abstractNumId w:val="2"/>
+    <w:abstractNumId w:val="3"/>
   </w:num>
   <w:num w:numId="3">
     <w:abstractNumId w:val="0"/>
+  </w:num>
+  <w:num w:numId="4">
+    <w:abstractNumId w:val="1"/>
   </w:num>
 </w:numbering>
 </file>
 
 <file path=word/styles.xml><?xml version="1.0" encoding="utf-8"?>
-<w:styles xmlns:mc="http://schemas.openxmlformats.org/markup-compatibility/2006" xmlns:r="http://schemas.openxmlformats.org/officeDocument/2006/relationships" xmlns:w="http://schemas.openxmlformats.org/wordprocessingml/2006/main" xmlns:w14="http://schemas.microsoft.com/office/word/2010/wordml" xmlns:w15="http://schemas.microsoft.com/office/word/2012/wordml" xmlns:w16se="http://schemas.microsoft.com/office/word/2015/wordml/symex" mc:Ignorable="w14 w15 w16se">
+<w:styles xmlns:mc="http://schemas.openxmlformats.org/markup-compatibility/2006" xmlns:r="http://schemas.openxmlformats.org/officeDocument/2006/relationships" xmlns:w="http://schemas.openxmlformats.org/wordprocessingml/2006/main" xmlns:w14="http://schemas.microsoft.com/office/word/2010/wordml" xmlns:w15="http://schemas.microsoft.com/office/word/2012/wordml" xmlns:w16cex="http://schemas.microsoft.com/office/word/2018/wordml/cex" xmlns:w16cid="http://schemas.microsoft.com/office/word/2016/wordml/cid" xmlns:w16="http://schemas.microsoft.com/office/word/2018/wordml" xmlns:w16sdtdh="http://schemas.microsoft.com/office/word/2020/wordml/sdtdatahash" xmlns:w16se="http://schemas.microsoft.com/office/word/2015/wordml/symex" mc:Ignorable="w14 w15 w16se w16cid w16 w16cex w16sdtdh">
   <w:docDefaults>
     <w:rPrDefault>
       <w:rPr>
@@ -8998,7 +9507,7 @@
     </w:rPrDefault>
     <w:pPrDefault/>
   </w:docDefaults>
-  <w:latentStyles w:defLockedState="0" w:defUIPriority="99" w:defSemiHidden="0" w:defUnhideWhenUsed="0" w:defQFormat="0" w:count="371">
+  <w:latentStyles w:defLockedState="0" w:defUIPriority="99" w:defSemiHidden="0" w:defUnhideWhenUsed="0" w:defQFormat="0" w:count="376">
     <w:lsdException w:name="Normal" w:uiPriority="0" w:qFormat="1"/>
     <w:lsdException w:name="heading 1" w:uiPriority="9" w:qFormat="1"/>
     <w:lsdException w:name="heading 2" w:semiHidden="1" w:uiPriority="9" w:unhideWhenUsed="1" w:qFormat="1"/>
@@ -9104,7 +9613,6 @@
     <w:lsdException w:name="HTML Sample" w:semiHidden="1" w:unhideWhenUsed="1"/>
     <w:lsdException w:name="HTML Typewriter" w:semiHidden="1" w:unhideWhenUsed="1"/>
     <w:lsdException w:name="HTML Variable" w:semiHidden="1" w:unhideWhenUsed="1"/>
-    <w:lsdException w:name="Normal Table" w:semiHidden="1" w:unhideWhenUsed="1"/>
     <w:lsdException w:name="annotation subject" w:semiHidden="1" w:unhideWhenUsed="1"/>
     <w:lsdException w:name="No List" w:semiHidden="1" w:unhideWhenUsed="1"/>
     <w:lsdException w:name="Outline List 1" w:semiHidden="1" w:unhideWhenUsed="1"/>
@@ -9147,11 +9655,8 @@
     <w:lsdException w:name="Table Contemporary" w:semiHidden="1" w:unhideWhenUsed="1"/>
     <w:lsdException w:name="Table Elegant" w:semiHidden="1" w:unhideWhenUsed="1"/>
     <w:lsdException w:name="Table Professional" w:semiHidden="1" w:unhideWhenUsed="1"/>
-    <w:lsdException w:name="Table Subtle 1" w:semiHidden="1" w:unhideWhenUsed="1"/>
     <w:lsdException w:name="Table Subtle 2" w:semiHidden="1" w:unhideWhenUsed="1"/>
     <w:lsdException w:name="Table Web 1" w:semiHidden="1" w:unhideWhenUsed="1"/>
-    <w:lsdException w:name="Table Web 2" w:semiHidden="1" w:unhideWhenUsed="1"/>
-    <w:lsdException w:name="Table Web 3" w:semiHidden="1" w:unhideWhenUsed="1"/>
     <w:lsdException w:name="Balloon Text" w:semiHidden="1" w:unhideWhenUsed="1"/>
     <w:lsdException w:name="Table Grid" w:uiPriority="39"/>
     <w:lsdException w:name="Table Theme" w:semiHidden="1" w:unhideWhenUsed="1"/>
@@ -9370,6 +9875,11 @@
     <w:lsdException w:name="List Table 5 Dark Accent 6" w:uiPriority="50"/>
     <w:lsdException w:name="List Table 6 Colorful Accent 6" w:uiPriority="51"/>
     <w:lsdException w:name="List Table 7 Colorful Accent 6" w:uiPriority="52"/>
+    <w:lsdException w:name="Mention" w:semiHidden="1" w:unhideWhenUsed="1"/>
+    <w:lsdException w:name="Smart Hyperlink" w:semiHidden="1" w:unhideWhenUsed="1"/>
+    <w:lsdException w:name="Hashtag" w:semiHidden="1" w:unhideWhenUsed="1"/>
+    <w:lsdException w:name="Unresolved Mention" w:semiHidden="1" w:unhideWhenUsed="1"/>
+    <w:lsdException w:name="Smart Link" w:semiHidden="1" w:unhideWhenUsed="1"/>
   </w:latentStyles>
   <w:style w:type="paragraph" w:default="1" w:styleId="Normal">
     <w:name w:val="Normal"/>

</xml_diff>

<commit_message>
Agrego 1.6 Visión general del documento y 2.1 Perspectiva del producto
</commit_message>
<xml_diff>
--- a/Documentacion/ejemplo-formato-ieee-830.docx
+++ b/Documentacion/ejemplo-formato-ieee-830.docx
@@ -1,6 +1,6 @@
 
 <file path=word/document.xml><?xml version="1.0" encoding="utf-8"?>
-<w:document xmlns:wpc="http://schemas.microsoft.com/office/word/2010/wordprocessingCanvas" xmlns:cx="http://schemas.microsoft.com/office/drawing/2014/chartex" xmlns:cx1="http://schemas.microsoft.com/office/drawing/2015/9/8/chartex" xmlns:mc="http://schemas.openxmlformats.org/markup-compatibility/2006" xmlns:o="urn:schemas-microsoft-com:office:office" xmlns:r="http://schemas.openxmlformats.org/officeDocument/2006/relationships" xmlns:m="http://schemas.openxmlformats.org/officeDocument/2006/math" xmlns:v="urn:schemas-microsoft-com:vml" xmlns:wp14="http://schemas.microsoft.com/office/word/2010/wordprocessingDrawing" xmlns:wp="http://schemas.openxmlformats.org/drawingml/2006/wordprocessingDrawing" xmlns:w10="urn:schemas-microsoft-com:office:word" xmlns:w="http://schemas.openxmlformats.org/wordprocessingml/2006/main" xmlns:w14="http://schemas.microsoft.com/office/word/2010/wordml" xmlns:w15="http://schemas.microsoft.com/office/word/2012/wordml" xmlns:w16se="http://schemas.microsoft.com/office/word/2015/wordml/symex" xmlns:wpg="http://schemas.microsoft.com/office/word/2010/wordprocessingGroup" xmlns:wpi="http://schemas.microsoft.com/office/word/2010/wordprocessingInk" xmlns:wne="http://schemas.microsoft.com/office/word/2006/wordml" xmlns:wps="http://schemas.microsoft.com/office/word/2010/wordprocessingShape" mc:Ignorable="w14 w15 w16se wp14">
+<w:document xmlns:wpc="http://schemas.microsoft.com/office/word/2010/wordprocessingCanvas" xmlns:cx="http://schemas.microsoft.com/office/drawing/2014/chartex" xmlns:cx1="http://schemas.microsoft.com/office/drawing/2015/9/8/chartex" xmlns:cx2="http://schemas.microsoft.com/office/drawing/2015/10/21/chartex" xmlns:cx3="http://schemas.microsoft.com/office/drawing/2016/5/9/chartex" xmlns:cx4="http://schemas.microsoft.com/office/drawing/2016/5/10/chartex" xmlns:cx5="http://schemas.microsoft.com/office/drawing/2016/5/11/chartex" xmlns:cx6="http://schemas.microsoft.com/office/drawing/2016/5/12/chartex" xmlns:cx7="http://schemas.microsoft.com/office/drawing/2016/5/13/chartex" xmlns:cx8="http://schemas.microsoft.com/office/drawing/2016/5/14/chartex" xmlns:mc="http://schemas.openxmlformats.org/markup-compatibility/2006" xmlns:aink="http://schemas.microsoft.com/office/drawing/2016/ink" xmlns:am3d="http://schemas.microsoft.com/office/drawing/2017/model3d" xmlns:o="urn:schemas-microsoft-com:office:office" xmlns:r="http://schemas.openxmlformats.org/officeDocument/2006/relationships" xmlns:m="http://schemas.openxmlformats.org/officeDocument/2006/math" xmlns:v="urn:schemas-microsoft-com:vml" xmlns:wp14="http://schemas.microsoft.com/office/word/2010/wordprocessingDrawing" xmlns:wp="http://schemas.openxmlformats.org/drawingml/2006/wordprocessingDrawing" xmlns:w10="urn:schemas-microsoft-com:office:word" xmlns:w="http://schemas.openxmlformats.org/wordprocessingml/2006/main" xmlns:w14="http://schemas.microsoft.com/office/word/2010/wordml" xmlns:w15="http://schemas.microsoft.com/office/word/2012/wordml" xmlns:w16cex="http://schemas.microsoft.com/office/word/2018/wordml/cex" xmlns:w16cid="http://schemas.microsoft.com/office/word/2016/wordml/cid" xmlns:w16="http://schemas.microsoft.com/office/word/2018/wordml" xmlns:w16sdtdh="http://schemas.microsoft.com/office/word/2020/wordml/sdtdatahash" xmlns:w16se="http://schemas.microsoft.com/office/word/2015/wordml/symex" xmlns:wpg="http://schemas.microsoft.com/office/word/2010/wordprocessingGroup" xmlns:wpi="http://schemas.microsoft.com/office/word/2010/wordprocessingInk" xmlns:wne="http://schemas.microsoft.com/office/word/2006/wordml" xmlns:wps="http://schemas.microsoft.com/office/word/2010/wordprocessingShape" mc:Ignorable="w14 w15 w16se w16cid w16 w16cex w16sdtdh wp14">
   <w:body>
     <w:p>
       <w:pPr>
@@ -2220,7 +2220,7 @@
               <w:color w:val="0000FF"/>
               <w:u w:val="single"/>
             </w:rPr>
-            <w:t>Resumen</w:t>
+            <w:t>Visión general del documento</w:t>
           </w:r>
           <w:r>
             <w:rPr>
@@ -5174,7 +5174,7 @@
           <w:sz w:val="28"/>
           <w:szCs w:val="28"/>
         </w:rPr>
-        <w:t>Resumen</w:t>
+        <w:t>Visión general del documento</w:t>
       </w:r>
     </w:p>
     <w:p>
@@ -5196,20 +5196,75 @@
     </w:p>
     <w:p>
       <w:pPr>
-        <w:ind w:left="601" w:firstLine="106"/>
+        <w:pStyle w:val="NormalWeb"/>
+        <w:spacing w:before="0" w:beforeAutospacing="0" w:after="0" w:afterAutospacing="0"/>
+        <w:ind w:left="601"/>
         <w:jc w:val="both"/>
-        <w:rPr>
-          <w:color w:val="365F91"/>
-        </w:rPr>
       </w:pPr>
       <w:bookmarkStart w:id="11" w:name="_26in1rg" w:colFirst="0" w:colLast="0"/>
       <w:bookmarkEnd w:id="11"/>
       <w:r>
         <w:rPr>
+          <w:color w:val="000000"/>
+          <w:sz w:val="22"/>
+          <w:szCs w:val="22"/>
+        </w:rPr>
+        <w:t xml:space="preserve"> </w:t>
+      </w:r>
+      <w:r>
+        <w:rPr>
+          <w:rFonts w:ascii="Arial" w:hAnsi="Arial" w:cs="Arial"/>
+          <w:color w:val="000000"/>
+          <w:sz w:val="22"/>
+          <w:szCs w:val="22"/>
+        </w:rPr>
+        <w:t>Este documento se realizó según lo especificado en el estándar IEEE Std. 830-1998.</w:t>
+      </w:r>
+    </w:p>
+    <w:p>
+      <w:pPr>
+        <w:pStyle w:val="NormalWeb"/>
+        <w:spacing w:before="0" w:beforeAutospacing="0" w:after="0" w:afterAutospacing="0"/>
+        <w:ind w:left="601"/>
+        <w:jc w:val="both"/>
+      </w:pPr>
+      <w:r>
+        <w:rPr>
+          <w:rFonts w:ascii="Arial" w:hAnsi="Arial" w:cs="Arial"/>
+          <w:color w:val="000000"/>
+          <w:sz w:val="22"/>
+          <w:szCs w:val="22"/>
+        </w:rPr>
+        <w:t xml:space="preserve">A </w:t>
+      </w:r>
+      <w:r>
+        <w:rPr>
+          <w:rFonts w:ascii="Arial" w:hAnsi="Arial" w:cs="Arial"/>
+          <w:color w:val="000000"/>
+          <w:sz w:val="22"/>
+          <w:szCs w:val="22"/>
+        </w:rPr>
+        <w:t>continuación,</w:t>
+      </w:r>
+      <w:r>
+        <w:rPr>
+          <w:rFonts w:ascii="Arial" w:hAnsi="Arial" w:cs="Arial"/>
+          <w:color w:val="000000"/>
+          <w:sz w:val="22"/>
+          <w:szCs w:val="22"/>
+        </w:rPr>
+        <w:t xml:space="preserve"> se establece una explicación escrita de las funcionalidades que el sistema debe cumplir, como también definiremos quienes podrán interactuar directamente con el sistema.</w:t>
+      </w:r>
+    </w:p>
+    <w:p>
+      <w:pPr>
+        <w:ind w:left="601" w:firstLine="106"/>
+        <w:jc w:val="both"/>
+        <w:rPr>
           <w:color w:val="365F91"/>
-        </w:rPr>
-        <w:t>Breve resumen de las secciones del documento.</w:t>
-      </w:r>
+          <w:lang w:val="es-AR"/>
+        </w:rPr>
+      </w:pPr>
     </w:p>
     <w:p>
       <w:pPr>
@@ -5294,21 +5349,6 @@
     </w:p>
     <w:p>
       <w:pPr>
-        <w:ind w:left="600" w:firstLine="107"/>
-        <w:jc w:val="both"/>
-        <w:rPr>
-          <w:color w:val="365F91"/>
-        </w:rPr>
-      </w:pPr>
-      <w:r>
-        <w:rPr>
-          <w:color w:val="365F91"/>
-        </w:rPr>
-        <w:t>El sistema ……….   será un producto diseñado para trabajar en entornos WEB, lo que permitirá su utilización de forma rápida y eficaz, además ……</w:t>
-      </w:r>
-    </w:p>
-    <w:p>
-      <w:pPr>
         <w:widowControl w:val="0"/>
         <w:pBdr>
           <w:top w:val="nil"/>
@@ -5317,13 +5357,94 @@
           <w:right w:val="nil"/>
           <w:between w:val="nil"/>
         </w:pBdr>
+        <w:spacing w:before="120" w:after="60"/>
+        <w:ind w:left="1320"/>
+        <w:rPr>
+          <w:b/>
+          <w:color w:val="000000"/>
+          <w:sz w:val="28"/>
+          <w:szCs w:val="28"/>
+        </w:rPr>
+      </w:pPr>
+    </w:p>
+    <w:p>
+      <w:pPr>
+        <w:widowControl w:val="0"/>
+        <w:pBdr>
+          <w:top w:val="nil"/>
+          <w:left w:val="nil"/>
+          <w:bottom w:val="nil"/>
+          <w:right w:val="nil"/>
+          <w:between w:val="nil"/>
+        </w:pBdr>
+        <w:ind w:left="600" w:firstLine="1"/>
+        <w:rPr>
+          <w:color w:val="000000"/>
+          <w:sz w:val="22"/>
+          <w:szCs w:val="22"/>
+        </w:rPr>
+      </w:pPr>
+      <w:bookmarkStart w:id="13" w:name="_35nkun2" w:colFirst="0" w:colLast="0"/>
+      <w:bookmarkEnd w:id="13"/>
+      <w:r>
+        <w:rPr>
+          <w:color w:val="000001"/>
+          <w:sz w:val="22"/>
+          <w:szCs w:val="22"/>
+        </w:rPr>
+        <w:t xml:space="preserve">El sistema </w:t>
+      </w:r>
+      <w:r>
+        <w:rPr>
+          <w:b/>
+          <w:bCs/>
+          <w:color w:val="000000"/>
+          <w:sz w:val="22"/>
+          <w:szCs w:val="22"/>
+        </w:rPr>
+        <w:t xml:space="preserve">GARDENING FRIEND </w:t>
+      </w:r>
+      <w:r>
+        <w:rPr>
+          <w:color w:val="000000"/>
+          <w:sz w:val="22"/>
+          <w:szCs w:val="22"/>
+        </w:rPr>
+        <w:t xml:space="preserve">se enfocará en el entorno web, de esta forma contará con el análisis y diseño de un sistema de gestión </w:t>
+      </w:r>
+      <w:r>
+        <w:rPr>
+          <w:color w:val="000000"/>
+          <w:sz w:val="22"/>
+          <w:szCs w:val="22"/>
+        </w:rPr>
+        <w:t>que será</w:t>
+      </w:r>
+      <w:r>
+        <w:rPr>
+          <w:color w:val="000000"/>
+          <w:sz w:val="22"/>
+          <w:szCs w:val="22"/>
+        </w:rPr>
+        <w:t xml:space="preserve"> muy importante y enriquecedor para todas las personas que practican agricultura urbana o simplemente desean tener un huerto en casa</w:t>
+      </w:r>
+    </w:p>
+    <w:p>
+      <w:pPr>
+        <w:widowControl w:val="0"/>
+        <w:pBdr>
+          <w:top w:val="nil"/>
+          <w:left w:val="nil"/>
+          <w:bottom w:val="nil"/>
+          <w:right w:val="nil"/>
+          <w:between w:val="nil"/>
+        </w:pBdr>
+        <w:ind w:left="600" w:firstLine="1"/>
         <w:rPr>
           <w:i/>
           <w:color w:val="FF0000"/>
         </w:rPr>
       </w:pPr>
-      <w:bookmarkStart w:id="13" w:name="_35nkun2" w:colFirst="0" w:colLast="0"/>
-      <w:bookmarkEnd w:id="13"/>
     </w:p>
     <w:p>
       <w:pPr>
@@ -5424,6 +5545,7 @@
           <w:szCs w:val="22"/>
           <w:lang w:val="es-AR"/>
         </w:rPr>
+        <w:lastRenderedPageBreak/>
         <w:t>El sistema posee una interfaz simple y fácil de usar, por lo que no se requieren conocimientos avanzados para utilizarlo.</w:t>
       </w:r>
     </w:p>
@@ -5698,18 +5820,7 @@
                 <w:szCs w:val="22"/>
                 <w:lang w:val="es-AR"/>
               </w:rPr>
-              <w:t xml:space="preserve">Configurar el acceso al sitio (métodos de autenticación), analizar el uso y rendimiento del sistema, configurar las estructuras de </w:t>
-            </w:r>
-            <w:r>
-              <w:rPr>
-                <w:rFonts w:eastAsia="Times New Roman"/>
-                <w:color w:val="000000"/>
-                <w:sz w:val="22"/>
-                <w:szCs w:val="22"/>
-                <w:lang w:val="es-AR"/>
-              </w:rPr>
-              <w:lastRenderedPageBreak/>
-              <w:t>permisos, etc.</w:t>
+              <w:t>Configurar el acceso al sitio (métodos de autenticación), analizar el uso y rendimiento del sistema, configurar las estructuras de permisos, etc.</w:t>
             </w:r>
           </w:p>
         </w:tc>
@@ -6460,16 +6571,15 @@
           <w:color w:val="000001"/>
           <w:lang w:val="es-AR"/>
         </w:rPr>
-        <w:t xml:space="preserve">Lenguajes y Tecnologías en uso: HTML, JavaScript, CSS, </w:t>
+        <w:t>Lenguajes y Tecnologías en uso: HTML, JavaScript, CSS, Boo</w:t>
       </w:r>
-      <w:proofErr w:type="spellStart"/>
       <w:r>
         <w:rPr>
           <w:rFonts w:eastAsia="Times New Roman"/>
           <w:color w:val="000001"/>
           <w:lang w:val="es-AR"/>
         </w:rPr>
-        <w:t>Boo</w:t>
+        <w:t>t</w:t>
       </w:r>
       <w:r>
         <w:rPr>
@@ -6477,35 +6587,8 @@
           <w:color w:val="000001"/>
           <w:lang w:val="es-AR"/>
         </w:rPr>
-        <w:t>t</w:t>
+        <w:t>strap, Python, MySQL</w:t>
       </w:r>
-      <w:r>
-        <w:rPr>
-          <w:rFonts w:eastAsia="Times New Roman"/>
-          <w:color w:val="000001"/>
-          <w:lang w:val="es-AR"/>
-        </w:rPr>
-        <w:t>strap</w:t>
-      </w:r>
-      <w:proofErr w:type="spellEnd"/>
-      <w:r>
-        <w:rPr>
-          <w:rFonts w:eastAsia="Times New Roman"/>
-          <w:color w:val="000001"/>
-          <w:lang w:val="es-AR"/>
-        </w:rPr>
-        <w:t xml:space="preserve">, Python, </w:t>
-      </w:r>
-      <w:proofErr w:type="spellStart"/>
-      <w:r>
-        <w:rPr>
-          <w:rFonts w:eastAsia="Times New Roman"/>
-          <w:color w:val="000001"/>
-          <w:lang w:val="es-AR"/>
-        </w:rPr>
-        <w:t>MySQL</w:t>
-      </w:r>
-      <w:proofErr w:type="spellEnd"/>
       <w:r>
         <w:rPr>
           <w:rFonts w:eastAsia="Times New Roman"/>
@@ -6605,8 +6688,6 @@
         </w:rPr>
         <w:t>Requisitos específicos</w:t>
       </w:r>
-      <w:bookmarkStart w:id="16" w:name="_GoBack"/>
-      <w:bookmarkEnd w:id="16"/>
     </w:p>
     <w:p>
       <w:pPr>
@@ -6656,18 +6737,8 @@
           <w:sz w:val="24"/>
           <w:szCs w:val="24"/>
         </w:rPr>
-        <w:t xml:space="preserve"> </w:t>
+        <w:t xml:space="preserve"> Backlog</w:t>
       </w:r>
-      <w:proofErr w:type="spellStart"/>
-      <w:r>
-        <w:rPr>
-          <w:b/>
-          <w:sz w:val="24"/>
-          <w:szCs w:val="24"/>
-        </w:rPr>
-        <w:t>Backlog</w:t>
-      </w:r>
-      <w:proofErr w:type="spellEnd"/>
     </w:p>
     <w:p/>
     <w:p/>
@@ -6681,6 +6752,7 @@
         <w:rPr>
           <w:color w:val="000001"/>
         </w:rPr>
+        <w:lastRenderedPageBreak/>
         <w:t>#US01 Cómo visitante quiero ver la página inicial con una presentación / descripción de la página para saber con solo entrar de qué trata.</w:t>
       </w:r>
     </w:p>
@@ -7125,17 +7197,8 @@
                 <w:b/>
                 <w:color w:val="000000"/>
               </w:rPr>
-              <w:t xml:space="preserve">Sprint </w:t>
-            </w:r>
-            <w:proofErr w:type="spellStart"/>
-            <w:r>
-              <w:rPr>
-                <w:b/>
-                <w:color w:val="000000"/>
-              </w:rPr>
-              <w:t>Backlog</w:t>
-            </w:r>
-            <w:proofErr w:type="spellEnd"/>
+              <w:t>Sprint Backlog</w:t>
+            </w:r>
           </w:p>
         </w:tc>
         <w:tc>
@@ -7368,6 +7431,7 @@
                 <w:b/>
                 <w:color w:val="000000"/>
               </w:rPr>
+              <w:lastRenderedPageBreak/>
               <w:t>Calendario</w:t>
             </w:r>
           </w:p>
@@ -7502,7 +7566,7 @@
 </file>
 
 <file path=word/endnotes.xml><?xml version="1.0" encoding="utf-8"?>
-<w:endnotes xmlns:wpc="http://schemas.microsoft.com/office/word/2010/wordprocessingCanvas" xmlns:cx="http://schemas.microsoft.com/office/drawing/2014/chartex" xmlns:cx1="http://schemas.microsoft.com/office/drawing/2015/9/8/chartex" xmlns:mc="http://schemas.openxmlformats.org/markup-compatibility/2006" xmlns:o="urn:schemas-microsoft-com:office:office" xmlns:r="http://schemas.openxmlformats.org/officeDocument/2006/relationships" xmlns:m="http://schemas.openxmlformats.org/officeDocument/2006/math" xmlns:v="urn:schemas-microsoft-com:vml" xmlns:wp14="http://schemas.microsoft.com/office/word/2010/wordprocessingDrawing" xmlns:wp="http://schemas.openxmlformats.org/drawingml/2006/wordprocessingDrawing" xmlns:w10="urn:schemas-microsoft-com:office:word" xmlns:w="http://schemas.openxmlformats.org/wordprocessingml/2006/main" xmlns:w14="http://schemas.microsoft.com/office/word/2010/wordml" xmlns:w15="http://schemas.microsoft.com/office/word/2012/wordml" xmlns:w16se="http://schemas.microsoft.com/office/word/2015/wordml/symex" xmlns:wpg="http://schemas.microsoft.com/office/word/2010/wordprocessingGroup" xmlns:wpi="http://schemas.microsoft.com/office/word/2010/wordprocessingInk" xmlns:wne="http://schemas.microsoft.com/office/word/2006/wordml" xmlns:wps="http://schemas.microsoft.com/office/word/2010/wordprocessingShape" mc:Ignorable="w14 w15 w16se wp14">
+<w:endnotes xmlns:wpc="http://schemas.microsoft.com/office/word/2010/wordprocessingCanvas" xmlns:cx="http://schemas.microsoft.com/office/drawing/2014/chartex" xmlns:cx1="http://schemas.microsoft.com/office/drawing/2015/9/8/chartex" xmlns:cx2="http://schemas.microsoft.com/office/drawing/2015/10/21/chartex" xmlns:cx3="http://schemas.microsoft.com/office/drawing/2016/5/9/chartex" xmlns:cx4="http://schemas.microsoft.com/office/drawing/2016/5/10/chartex" xmlns:cx5="http://schemas.microsoft.com/office/drawing/2016/5/11/chartex" xmlns:cx6="http://schemas.microsoft.com/office/drawing/2016/5/12/chartex" xmlns:cx7="http://schemas.microsoft.com/office/drawing/2016/5/13/chartex" xmlns:cx8="http://schemas.microsoft.com/office/drawing/2016/5/14/chartex" xmlns:mc="http://schemas.openxmlformats.org/markup-compatibility/2006" xmlns:aink="http://schemas.microsoft.com/office/drawing/2016/ink" xmlns:am3d="http://schemas.microsoft.com/office/drawing/2017/model3d" xmlns:o="urn:schemas-microsoft-com:office:office" xmlns:r="http://schemas.openxmlformats.org/officeDocument/2006/relationships" xmlns:m="http://schemas.openxmlformats.org/officeDocument/2006/math" xmlns:v="urn:schemas-microsoft-com:vml" xmlns:wp14="http://schemas.microsoft.com/office/word/2010/wordprocessingDrawing" xmlns:wp="http://schemas.openxmlformats.org/drawingml/2006/wordprocessingDrawing" xmlns:w10="urn:schemas-microsoft-com:office:word" xmlns:w="http://schemas.openxmlformats.org/wordprocessingml/2006/main" xmlns:w14="http://schemas.microsoft.com/office/word/2010/wordml" xmlns:w15="http://schemas.microsoft.com/office/word/2012/wordml" xmlns:w16cex="http://schemas.microsoft.com/office/word/2018/wordml/cex" xmlns:w16cid="http://schemas.microsoft.com/office/word/2016/wordml/cid" xmlns:w16="http://schemas.microsoft.com/office/word/2018/wordml" xmlns:w16sdtdh="http://schemas.microsoft.com/office/word/2020/wordml/sdtdatahash" xmlns:w16se="http://schemas.microsoft.com/office/word/2015/wordml/symex" xmlns:wpg="http://schemas.microsoft.com/office/word/2010/wordprocessingGroup" xmlns:wpi="http://schemas.microsoft.com/office/word/2010/wordprocessingInk" xmlns:wne="http://schemas.microsoft.com/office/word/2006/wordml" xmlns:wps="http://schemas.microsoft.com/office/word/2010/wordprocessingShape" mc:Ignorable="w14 w15 w16se w16cid w16 w16cex w16sdtdh wp14">
   <w:endnote w:type="separator" w:id="-1">
     <w:p>
       <w:r>
@@ -7521,7 +7585,7 @@
 </file>
 
 <file path=word/footer1.xml><?xml version="1.0" encoding="utf-8"?>
-<w:ftr xmlns:wpc="http://schemas.microsoft.com/office/word/2010/wordprocessingCanvas" xmlns:cx="http://schemas.microsoft.com/office/drawing/2014/chartex" xmlns:cx1="http://schemas.microsoft.com/office/drawing/2015/9/8/chartex" xmlns:mc="http://schemas.openxmlformats.org/markup-compatibility/2006" xmlns:o="urn:schemas-microsoft-com:office:office" xmlns:r="http://schemas.openxmlformats.org/officeDocument/2006/relationships" xmlns:m="http://schemas.openxmlformats.org/officeDocument/2006/math" xmlns:v="urn:schemas-microsoft-com:vml" xmlns:wp14="http://schemas.microsoft.com/office/word/2010/wordprocessingDrawing" xmlns:wp="http://schemas.openxmlformats.org/drawingml/2006/wordprocessingDrawing" xmlns:w10="urn:schemas-microsoft-com:office:word" xmlns:w="http://schemas.openxmlformats.org/wordprocessingml/2006/main" xmlns:w14="http://schemas.microsoft.com/office/word/2010/wordml" xmlns:w15="http://schemas.microsoft.com/office/word/2012/wordml" xmlns:w16se="http://schemas.microsoft.com/office/word/2015/wordml/symex" xmlns:wpg="http://schemas.microsoft.com/office/word/2010/wordprocessingGroup" xmlns:wpi="http://schemas.microsoft.com/office/word/2010/wordprocessingInk" xmlns:wne="http://schemas.microsoft.com/office/word/2006/wordml" xmlns:wps="http://schemas.microsoft.com/office/word/2010/wordprocessingShape" mc:Ignorable="w14 w15 w16se wp14">
+<w:ftr xmlns:wpc="http://schemas.microsoft.com/office/word/2010/wordprocessingCanvas" xmlns:cx="http://schemas.microsoft.com/office/drawing/2014/chartex" xmlns:cx1="http://schemas.microsoft.com/office/drawing/2015/9/8/chartex" xmlns:cx2="http://schemas.microsoft.com/office/drawing/2015/10/21/chartex" xmlns:cx3="http://schemas.microsoft.com/office/drawing/2016/5/9/chartex" xmlns:cx4="http://schemas.microsoft.com/office/drawing/2016/5/10/chartex" xmlns:cx5="http://schemas.microsoft.com/office/drawing/2016/5/11/chartex" xmlns:cx6="http://schemas.microsoft.com/office/drawing/2016/5/12/chartex" xmlns:cx7="http://schemas.microsoft.com/office/drawing/2016/5/13/chartex" xmlns:cx8="http://schemas.microsoft.com/office/drawing/2016/5/14/chartex" xmlns:mc="http://schemas.openxmlformats.org/markup-compatibility/2006" xmlns:aink="http://schemas.microsoft.com/office/drawing/2016/ink" xmlns:am3d="http://schemas.microsoft.com/office/drawing/2017/model3d" xmlns:o="urn:schemas-microsoft-com:office:office" xmlns:r="http://schemas.openxmlformats.org/officeDocument/2006/relationships" xmlns:m="http://schemas.openxmlformats.org/officeDocument/2006/math" xmlns:v="urn:schemas-microsoft-com:vml" xmlns:wp14="http://schemas.microsoft.com/office/word/2010/wordprocessingDrawing" xmlns:wp="http://schemas.openxmlformats.org/drawingml/2006/wordprocessingDrawing" xmlns:w10="urn:schemas-microsoft-com:office:word" xmlns:w="http://schemas.openxmlformats.org/wordprocessingml/2006/main" xmlns:w14="http://schemas.microsoft.com/office/word/2010/wordml" xmlns:w15="http://schemas.microsoft.com/office/word/2012/wordml" xmlns:w16cex="http://schemas.microsoft.com/office/word/2018/wordml/cex" xmlns:w16cid="http://schemas.microsoft.com/office/word/2016/wordml/cid" xmlns:w16="http://schemas.microsoft.com/office/word/2018/wordml" xmlns:w16sdtdh="http://schemas.microsoft.com/office/word/2020/wordml/sdtdatahash" xmlns:w16se="http://schemas.microsoft.com/office/word/2015/wordml/symex" xmlns:wpg="http://schemas.microsoft.com/office/word/2010/wordprocessingGroup" xmlns:wpi="http://schemas.microsoft.com/office/word/2010/wordprocessingInk" xmlns:wne="http://schemas.microsoft.com/office/word/2006/wordml" xmlns:wps="http://schemas.microsoft.com/office/word/2010/wordprocessingShape" mc:Ignorable="w14 w15 w16se w16cid w16 w16cex w16sdtdh wp14">
   <w:p>
     <w:pPr>
       <w:ind w:right="260"/>
@@ -7620,7 +7684,7 @@
         </mc:Choice>
         <mc:Fallback>
           <w:pict>
-            <v:rect w14:anchorId="0FD3695C" id="Rectángulo 1" o:spid="_x0000_s1026" style="position:absolute;margin-left:469pt;margin-top:734pt;width:32.7pt;height:24.4pt;z-index:251658240;visibility:visible;mso-wrap-style:square;mso-wrap-distance-left:9pt;mso-wrap-distance-top:0;mso-wrap-distance-right:9pt;mso-wrap-distance-bottom:0;mso-position-horizontal:absolute;mso-position-horizontal-relative:text;mso-position-vertical:absolute;mso-position-vertical-relative:text;v-text-anchor:middle" o:gfxdata="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" stroked="f">
+            <v:rect w14:anchorId="0FD3695C" id="Rectángulo 1" o:spid="_x0000_s1026" style="position:absolute;margin-left:469pt;margin-top:734pt;width:32.7pt;height:24.4pt;z-index:251658240;visibility:visible;mso-wrap-style:square;mso-wrap-distance-left:9pt;mso-wrap-distance-top:0;mso-wrap-distance-right:9pt;mso-wrap-distance-bottom:0;mso-position-horizontal:absolute;mso-position-horizontal-relative:text;mso-position-vertical:absolute;mso-position-vertical-relative:text;v-text-anchor:middle" o:gfxdata="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" stroked="f">
               <v:textbox inset="0,1.2694mm,0,1.2694mm">
                 <w:txbxContent>
                   <w:p>
@@ -7687,7 +7751,7 @@
 </file>
 
 <file path=word/footer2.xml><?xml version="1.0" encoding="utf-8"?>
-<w:ftr xmlns:wpc="http://schemas.microsoft.com/office/word/2010/wordprocessingCanvas" xmlns:cx="http://schemas.microsoft.com/office/drawing/2014/chartex" xmlns:cx1="http://schemas.microsoft.com/office/drawing/2015/9/8/chartex" xmlns:mc="http://schemas.openxmlformats.org/markup-compatibility/2006" xmlns:o="urn:schemas-microsoft-com:office:office" xmlns:r="http://schemas.openxmlformats.org/officeDocument/2006/relationships" xmlns:m="http://schemas.openxmlformats.org/officeDocument/2006/math" xmlns:v="urn:schemas-microsoft-com:vml" xmlns:wp14="http://schemas.microsoft.com/office/word/2010/wordprocessingDrawing" xmlns:wp="http://schemas.openxmlformats.org/drawingml/2006/wordprocessingDrawing" xmlns:w10="urn:schemas-microsoft-com:office:word" xmlns:w="http://schemas.openxmlformats.org/wordprocessingml/2006/main" xmlns:w14="http://schemas.microsoft.com/office/word/2010/wordml" xmlns:w15="http://schemas.microsoft.com/office/word/2012/wordml" xmlns:w16se="http://schemas.microsoft.com/office/word/2015/wordml/symex" xmlns:wpg="http://schemas.microsoft.com/office/word/2010/wordprocessingGroup" xmlns:wpi="http://schemas.microsoft.com/office/word/2010/wordprocessingInk" xmlns:wne="http://schemas.microsoft.com/office/word/2006/wordml" xmlns:wps="http://schemas.microsoft.com/office/word/2010/wordprocessingShape" mc:Ignorable="w14 w15 w16se wp14">
+<w:ftr xmlns:wpc="http://schemas.microsoft.com/office/word/2010/wordprocessingCanvas" xmlns:cx="http://schemas.microsoft.com/office/drawing/2014/chartex" xmlns:cx1="http://schemas.microsoft.com/office/drawing/2015/9/8/chartex" xmlns:cx2="http://schemas.microsoft.com/office/drawing/2015/10/21/chartex" xmlns:cx3="http://schemas.microsoft.com/office/drawing/2016/5/9/chartex" xmlns:cx4="http://schemas.microsoft.com/office/drawing/2016/5/10/chartex" xmlns:cx5="http://schemas.microsoft.com/office/drawing/2016/5/11/chartex" xmlns:cx6="http://schemas.microsoft.com/office/drawing/2016/5/12/chartex" xmlns:cx7="http://schemas.microsoft.com/office/drawing/2016/5/13/chartex" xmlns:cx8="http://schemas.microsoft.com/office/drawing/2016/5/14/chartex" xmlns:mc="http://schemas.openxmlformats.org/markup-compatibility/2006" xmlns:aink="http://schemas.microsoft.com/office/drawing/2016/ink" xmlns:am3d="http://schemas.microsoft.com/office/drawing/2017/model3d" xmlns:o="urn:schemas-microsoft-com:office:office" xmlns:r="http://schemas.openxmlformats.org/officeDocument/2006/relationships" xmlns:m="http://schemas.openxmlformats.org/officeDocument/2006/math" xmlns:v="urn:schemas-microsoft-com:vml" xmlns:wp14="http://schemas.microsoft.com/office/word/2010/wordprocessingDrawing" xmlns:wp="http://schemas.openxmlformats.org/drawingml/2006/wordprocessingDrawing" xmlns:w10="urn:schemas-microsoft-com:office:word" xmlns:w="http://schemas.openxmlformats.org/wordprocessingml/2006/main" xmlns:w14="http://schemas.microsoft.com/office/word/2010/wordml" xmlns:w15="http://schemas.microsoft.com/office/word/2012/wordml" xmlns:w16cex="http://schemas.microsoft.com/office/word/2018/wordml/cex" xmlns:w16cid="http://schemas.microsoft.com/office/word/2016/wordml/cid" xmlns:w16="http://schemas.microsoft.com/office/word/2018/wordml" xmlns:w16sdtdh="http://schemas.microsoft.com/office/word/2020/wordml/sdtdatahash" xmlns:w16se="http://schemas.microsoft.com/office/word/2015/wordml/symex" xmlns:wpg="http://schemas.microsoft.com/office/word/2010/wordprocessingGroup" xmlns:wpi="http://schemas.microsoft.com/office/word/2010/wordprocessingInk" xmlns:wne="http://schemas.microsoft.com/office/word/2006/wordml" xmlns:wps="http://schemas.microsoft.com/office/word/2010/wordprocessingShape" mc:Ignorable="w14 w15 w16se w16cid w16 w16cex w16sdtdh wp14">
   <w:p>
     <w:pPr>
       <w:pBdr>
@@ -7710,7 +7774,7 @@
 </file>
 
 <file path=word/footer3.xml><?xml version="1.0" encoding="utf-8"?>
-<w:ftr xmlns:wpc="http://schemas.microsoft.com/office/word/2010/wordprocessingCanvas" xmlns:cx="http://schemas.microsoft.com/office/drawing/2014/chartex" xmlns:cx1="http://schemas.microsoft.com/office/drawing/2015/9/8/chartex" xmlns:mc="http://schemas.openxmlformats.org/markup-compatibility/2006" xmlns:o="urn:schemas-microsoft-com:office:office" xmlns:r="http://schemas.openxmlformats.org/officeDocument/2006/relationships" xmlns:m="http://schemas.openxmlformats.org/officeDocument/2006/math" xmlns:v="urn:schemas-microsoft-com:vml" xmlns:wp14="http://schemas.microsoft.com/office/word/2010/wordprocessingDrawing" xmlns:wp="http://schemas.openxmlformats.org/drawingml/2006/wordprocessingDrawing" xmlns:w10="urn:schemas-microsoft-com:office:word" xmlns:w="http://schemas.openxmlformats.org/wordprocessingml/2006/main" xmlns:w14="http://schemas.microsoft.com/office/word/2010/wordml" xmlns:w15="http://schemas.microsoft.com/office/word/2012/wordml" xmlns:w16se="http://schemas.microsoft.com/office/word/2015/wordml/symex" xmlns:wpg="http://schemas.microsoft.com/office/word/2010/wordprocessingGroup" xmlns:wpi="http://schemas.microsoft.com/office/word/2010/wordprocessingInk" xmlns:wne="http://schemas.microsoft.com/office/word/2006/wordml" xmlns:wps="http://schemas.microsoft.com/office/word/2010/wordprocessingShape" mc:Ignorable="w14 w15 w16se wp14">
+<w:ftr xmlns:wpc="http://schemas.microsoft.com/office/word/2010/wordprocessingCanvas" xmlns:cx="http://schemas.microsoft.com/office/drawing/2014/chartex" xmlns:cx1="http://schemas.microsoft.com/office/drawing/2015/9/8/chartex" xmlns:cx2="http://schemas.microsoft.com/office/drawing/2015/10/21/chartex" xmlns:cx3="http://schemas.microsoft.com/office/drawing/2016/5/9/chartex" xmlns:cx4="http://schemas.microsoft.com/office/drawing/2016/5/10/chartex" xmlns:cx5="http://schemas.microsoft.com/office/drawing/2016/5/11/chartex" xmlns:cx6="http://schemas.microsoft.com/office/drawing/2016/5/12/chartex" xmlns:cx7="http://schemas.microsoft.com/office/drawing/2016/5/13/chartex" xmlns:cx8="http://schemas.microsoft.com/office/drawing/2016/5/14/chartex" xmlns:mc="http://schemas.openxmlformats.org/markup-compatibility/2006" xmlns:aink="http://schemas.microsoft.com/office/drawing/2016/ink" xmlns:am3d="http://schemas.microsoft.com/office/drawing/2017/model3d" xmlns:o="urn:schemas-microsoft-com:office:office" xmlns:r="http://schemas.openxmlformats.org/officeDocument/2006/relationships" xmlns:m="http://schemas.openxmlformats.org/officeDocument/2006/math" xmlns:v="urn:schemas-microsoft-com:vml" xmlns:wp14="http://schemas.microsoft.com/office/word/2010/wordprocessingDrawing" xmlns:wp="http://schemas.openxmlformats.org/drawingml/2006/wordprocessingDrawing" xmlns:w10="urn:schemas-microsoft-com:office:word" xmlns:w="http://schemas.openxmlformats.org/wordprocessingml/2006/main" xmlns:w14="http://schemas.microsoft.com/office/word/2010/wordml" xmlns:w15="http://schemas.microsoft.com/office/word/2012/wordml" xmlns:w16cex="http://schemas.microsoft.com/office/word/2018/wordml/cex" xmlns:w16cid="http://schemas.microsoft.com/office/word/2016/wordml/cid" xmlns:w16="http://schemas.microsoft.com/office/word/2018/wordml" xmlns:w16sdtdh="http://schemas.microsoft.com/office/word/2020/wordml/sdtdatahash" xmlns:w16se="http://schemas.microsoft.com/office/word/2015/wordml/symex" xmlns:wpg="http://schemas.microsoft.com/office/word/2010/wordprocessingGroup" xmlns:wpi="http://schemas.microsoft.com/office/word/2010/wordprocessingInk" xmlns:wne="http://schemas.microsoft.com/office/word/2006/wordml" xmlns:wps="http://schemas.microsoft.com/office/word/2010/wordprocessingShape" mc:Ignorable="w14 w15 w16se w16cid w16 w16cex w16sdtdh wp14">
   <w:p>
     <w:pPr>
       <w:pBdr>
@@ -7733,7 +7797,7 @@
 </file>
 
 <file path=word/footnotes.xml><?xml version="1.0" encoding="utf-8"?>
-<w:footnotes xmlns:wpc="http://schemas.microsoft.com/office/word/2010/wordprocessingCanvas" xmlns:cx="http://schemas.microsoft.com/office/drawing/2014/chartex" xmlns:cx1="http://schemas.microsoft.com/office/drawing/2015/9/8/chartex" xmlns:mc="http://schemas.openxmlformats.org/markup-compatibility/2006" xmlns:o="urn:schemas-microsoft-com:office:office" xmlns:r="http://schemas.openxmlformats.org/officeDocument/2006/relationships" xmlns:m="http://schemas.openxmlformats.org/officeDocument/2006/math" xmlns:v="urn:schemas-microsoft-com:vml" xmlns:wp14="http://schemas.microsoft.com/office/word/2010/wordprocessingDrawing" xmlns:wp="http://schemas.openxmlformats.org/drawingml/2006/wordprocessingDrawing" xmlns:w10="urn:schemas-microsoft-com:office:word" xmlns:w="http://schemas.openxmlformats.org/wordprocessingml/2006/main" xmlns:w14="http://schemas.microsoft.com/office/word/2010/wordml" xmlns:w15="http://schemas.microsoft.com/office/word/2012/wordml" xmlns:w16se="http://schemas.microsoft.com/office/word/2015/wordml/symex" xmlns:wpg="http://schemas.microsoft.com/office/word/2010/wordprocessingGroup" xmlns:wpi="http://schemas.microsoft.com/office/word/2010/wordprocessingInk" xmlns:wne="http://schemas.microsoft.com/office/word/2006/wordml" xmlns:wps="http://schemas.microsoft.com/office/word/2010/wordprocessingShape" mc:Ignorable="w14 w15 w16se wp14">
+<w:footnotes xmlns:wpc="http://schemas.microsoft.com/office/word/2010/wordprocessingCanvas" xmlns:cx="http://schemas.microsoft.com/office/drawing/2014/chartex" xmlns:cx1="http://schemas.microsoft.com/office/drawing/2015/9/8/chartex" xmlns:cx2="http://schemas.microsoft.com/office/drawing/2015/10/21/chartex" xmlns:cx3="http://schemas.microsoft.com/office/drawing/2016/5/9/chartex" xmlns:cx4="http://schemas.microsoft.com/office/drawing/2016/5/10/chartex" xmlns:cx5="http://schemas.microsoft.com/office/drawing/2016/5/11/chartex" xmlns:cx6="http://schemas.microsoft.com/office/drawing/2016/5/12/chartex" xmlns:cx7="http://schemas.microsoft.com/office/drawing/2016/5/13/chartex" xmlns:cx8="http://schemas.microsoft.com/office/drawing/2016/5/14/chartex" xmlns:mc="http://schemas.openxmlformats.org/markup-compatibility/2006" xmlns:aink="http://schemas.microsoft.com/office/drawing/2016/ink" xmlns:am3d="http://schemas.microsoft.com/office/drawing/2017/model3d" xmlns:o="urn:schemas-microsoft-com:office:office" xmlns:r="http://schemas.openxmlformats.org/officeDocument/2006/relationships" xmlns:m="http://schemas.openxmlformats.org/officeDocument/2006/math" xmlns:v="urn:schemas-microsoft-com:vml" xmlns:wp14="http://schemas.microsoft.com/office/word/2010/wordprocessingDrawing" xmlns:wp="http://schemas.openxmlformats.org/drawingml/2006/wordprocessingDrawing" xmlns:w10="urn:schemas-microsoft-com:office:word" xmlns:w="http://schemas.openxmlformats.org/wordprocessingml/2006/main" xmlns:w14="http://schemas.microsoft.com/office/word/2010/wordml" xmlns:w15="http://schemas.microsoft.com/office/word/2012/wordml" xmlns:w16cex="http://schemas.microsoft.com/office/word/2018/wordml/cex" xmlns:w16cid="http://schemas.microsoft.com/office/word/2016/wordml/cid" xmlns:w16="http://schemas.microsoft.com/office/word/2018/wordml" xmlns:w16sdtdh="http://schemas.microsoft.com/office/word/2020/wordml/sdtdatahash" xmlns:w16se="http://schemas.microsoft.com/office/word/2015/wordml/symex" xmlns:wpg="http://schemas.microsoft.com/office/word/2010/wordprocessingGroup" xmlns:wpi="http://schemas.microsoft.com/office/word/2010/wordprocessingInk" xmlns:wne="http://schemas.microsoft.com/office/word/2006/wordml" xmlns:wps="http://schemas.microsoft.com/office/word/2010/wordprocessingShape" mc:Ignorable="w14 w15 w16se w16cid w16 w16cex w16sdtdh wp14">
   <w:footnote w:type="separator" w:id="-1">
     <w:p>
       <w:r>
@@ -7752,7 +7816,7 @@
 </file>
 
 <file path=word/header1.xml><?xml version="1.0" encoding="utf-8"?>
-<w:hdr xmlns:wpc="http://schemas.microsoft.com/office/word/2010/wordprocessingCanvas" xmlns:cx="http://schemas.microsoft.com/office/drawing/2014/chartex" xmlns:cx1="http://schemas.microsoft.com/office/drawing/2015/9/8/chartex" xmlns:mc="http://schemas.openxmlformats.org/markup-compatibility/2006" xmlns:o="urn:schemas-microsoft-com:office:office" xmlns:r="http://schemas.openxmlformats.org/officeDocument/2006/relationships" xmlns:m="http://schemas.openxmlformats.org/officeDocument/2006/math" xmlns:v="urn:schemas-microsoft-com:vml" xmlns:wp14="http://schemas.microsoft.com/office/word/2010/wordprocessingDrawing" xmlns:wp="http://schemas.openxmlformats.org/drawingml/2006/wordprocessingDrawing" xmlns:w10="urn:schemas-microsoft-com:office:word" xmlns:w="http://schemas.openxmlformats.org/wordprocessingml/2006/main" xmlns:w14="http://schemas.microsoft.com/office/word/2010/wordml" xmlns:w15="http://schemas.microsoft.com/office/word/2012/wordml" xmlns:w16se="http://schemas.microsoft.com/office/word/2015/wordml/symex" xmlns:wpg="http://schemas.microsoft.com/office/word/2010/wordprocessingGroup" xmlns:wpi="http://schemas.microsoft.com/office/word/2010/wordprocessingInk" xmlns:wne="http://schemas.microsoft.com/office/word/2006/wordml" xmlns:wps="http://schemas.microsoft.com/office/word/2010/wordprocessingShape" mc:Ignorable="w14 w15 w16se wp14">
+<w:hdr xmlns:wpc="http://schemas.microsoft.com/office/word/2010/wordprocessingCanvas" xmlns:cx="http://schemas.microsoft.com/office/drawing/2014/chartex" xmlns:cx1="http://schemas.microsoft.com/office/drawing/2015/9/8/chartex" xmlns:cx2="http://schemas.microsoft.com/office/drawing/2015/10/21/chartex" xmlns:cx3="http://schemas.microsoft.com/office/drawing/2016/5/9/chartex" xmlns:cx4="http://schemas.microsoft.com/office/drawing/2016/5/10/chartex" xmlns:cx5="http://schemas.microsoft.com/office/drawing/2016/5/11/chartex" xmlns:cx6="http://schemas.microsoft.com/office/drawing/2016/5/12/chartex" xmlns:cx7="http://schemas.microsoft.com/office/drawing/2016/5/13/chartex" xmlns:cx8="http://schemas.microsoft.com/office/drawing/2016/5/14/chartex" xmlns:mc="http://schemas.openxmlformats.org/markup-compatibility/2006" xmlns:aink="http://schemas.microsoft.com/office/drawing/2016/ink" xmlns:am3d="http://schemas.microsoft.com/office/drawing/2017/model3d" xmlns:o="urn:schemas-microsoft-com:office:office" xmlns:r="http://schemas.openxmlformats.org/officeDocument/2006/relationships" xmlns:m="http://schemas.openxmlformats.org/officeDocument/2006/math" xmlns:v="urn:schemas-microsoft-com:vml" xmlns:wp14="http://schemas.microsoft.com/office/word/2010/wordprocessingDrawing" xmlns:wp="http://schemas.openxmlformats.org/drawingml/2006/wordprocessingDrawing" xmlns:w10="urn:schemas-microsoft-com:office:word" xmlns:w="http://schemas.openxmlformats.org/wordprocessingml/2006/main" xmlns:w14="http://schemas.microsoft.com/office/word/2010/wordml" xmlns:w15="http://schemas.microsoft.com/office/word/2012/wordml" xmlns:w16cex="http://schemas.microsoft.com/office/word/2018/wordml/cex" xmlns:w16cid="http://schemas.microsoft.com/office/word/2016/wordml/cid" xmlns:w16="http://schemas.microsoft.com/office/word/2018/wordml" xmlns:w16sdtdh="http://schemas.microsoft.com/office/word/2020/wordml/sdtdatahash" xmlns:w16se="http://schemas.microsoft.com/office/word/2015/wordml/symex" xmlns:wpg="http://schemas.microsoft.com/office/word/2010/wordprocessingGroup" xmlns:wpi="http://schemas.microsoft.com/office/word/2010/wordprocessingInk" xmlns:wne="http://schemas.microsoft.com/office/word/2006/wordml" xmlns:wps="http://schemas.microsoft.com/office/word/2010/wordprocessingShape" mc:Ignorable="w14 w15 w16se w16cid w16 w16cex w16sdtdh wp14">
   <w:p>
     <w:pPr>
       <w:widowControl w:val="0"/>
@@ -8027,7 +8091,7 @@
 </file>
 
 <file path=word/header2.xml><?xml version="1.0" encoding="utf-8"?>
-<w:hdr xmlns:wpc="http://schemas.microsoft.com/office/word/2010/wordprocessingCanvas" xmlns:cx="http://schemas.microsoft.com/office/drawing/2014/chartex" xmlns:cx1="http://schemas.microsoft.com/office/drawing/2015/9/8/chartex" xmlns:mc="http://schemas.openxmlformats.org/markup-compatibility/2006" xmlns:o="urn:schemas-microsoft-com:office:office" xmlns:r="http://schemas.openxmlformats.org/officeDocument/2006/relationships" xmlns:m="http://schemas.openxmlformats.org/officeDocument/2006/math" xmlns:v="urn:schemas-microsoft-com:vml" xmlns:wp14="http://schemas.microsoft.com/office/word/2010/wordprocessingDrawing" xmlns:wp="http://schemas.openxmlformats.org/drawingml/2006/wordprocessingDrawing" xmlns:w10="urn:schemas-microsoft-com:office:word" xmlns:w="http://schemas.openxmlformats.org/wordprocessingml/2006/main" xmlns:w14="http://schemas.microsoft.com/office/word/2010/wordml" xmlns:w15="http://schemas.microsoft.com/office/word/2012/wordml" xmlns:w16se="http://schemas.microsoft.com/office/word/2015/wordml/symex" xmlns:wpg="http://schemas.microsoft.com/office/word/2010/wordprocessingGroup" xmlns:wpi="http://schemas.microsoft.com/office/word/2010/wordprocessingInk" xmlns:wne="http://schemas.microsoft.com/office/word/2006/wordml" xmlns:wps="http://schemas.microsoft.com/office/word/2010/wordprocessingShape" mc:Ignorable="w14 w15 w16se wp14">
+<w:hdr xmlns:wpc="http://schemas.microsoft.com/office/word/2010/wordprocessingCanvas" xmlns:cx="http://schemas.microsoft.com/office/drawing/2014/chartex" xmlns:cx1="http://schemas.microsoft.com/office/drawing/2015/9/8/chartex" xmlns:cx2="http://schemas.microsoft.com/office/drawing/2015/10/21/chartex" xmlns:cx3="http://schemas.microsoft.com/office/drawing/2016/5/9/chartex" xmlns:cx4="http://schemas.microsoft.com/office/drawing/2016/5/10/chartex" xmlns:cx5="http://schemas.microsoft.com/office/drawing/2016/5/11/chartex" xmlns:cx6="http://schemas.microsoft.com/office/drawing/2016/5/12/chartex" xmlns:cx7="http://schemas.microsoft.com/office/drawing/2016/5/13/chartex" xmlns:cx8="http://schemas.microsoft.com/office/drawing/2016/5/14/chartex" xmlns:mc="http://schemas.openxmlformats.org/markup-compatibility/2006" xmlns:aink="http://schemas.microsoft.com/office/drawing/2016/ink" xmlns:am3d="http://schemas.microsoft.com/office/drawing/2017/model3d" xmlns:o="urn:schemas-microsoft-com:office:office" xmlns:r="http://schemas.openxmlformats.org/officeDocument/2006/relationships" xmlns:m="http://schemas.openxmlformats.org/officeDocument/2006/math" xmlns:v="urn:schemas-microsoft-com:vml" xmlns:wp14="http://schemas.microsoft.com/office/word/2010/wordprocessingDrawing" xmlns:wp="http://schemas.openxmlformats.org/drawingml/2006/wordprocessingDrawing" xmlns:w10="urn:schemas-microsoft-com:office:word" xmlns:w="http://schemas.openxmlformats.org/wordprocessingml/2006/main" xmlns:w14="http://schemas.microsoft.com/office/word/2010/wordml" xmlns:w15="http://schemas.microsoft.com/office/word/2012/wordml" xmlns:w16cex="http://schemas.microsoft.com/office/word/2018/wordml/cex" xmlns:w16cid="http://schemas.microsoft.com/office/word/2016/wordml/cid" xmlns:w16="http://schemas.microsoft.com/office/word/2018/wordml" xmlns:w16sdtdh="http://schemas.microsoft.com/office/word/2020/wordml/sdtdatahash" xmlns:w16se="http://schemas.microsoft.com/office/word/2015/wordml/symex" xmlns:wpg="http://schemas.microsoft.com/office/word/2010/wordprocessingGroup" xmlns:wpi="http://schemas.microsoft.com/office/word/2010/wordprocessingInk" xmlns:wne="http://schemas.microsoft.com/office/word/2006/wordml" xmlns:wps="http://schemas.microsoft.com/office/word/2010/wordprocessingShape" mc:Ignorable="w14 w15 w16se w16cid w16 w16cex w16sdtdh wp14">
   <w:p>
     <w:pPr>
       <w:pBdr>
@@ -8051,7 +8115,7 @@
 </file>
 
 <file path=word/header3.xml><?xml version="1.0" encoding="utf-8"?>
-<w:hdr xmlns:wpc="http://schemas.microsoft.com/office/word/2010/wordprocessingCanvas" xmlns:cx="http://schemas.microsoft.com/office/drawing/2014/chartex" xmlns:cx1="http://schemas.microsoft.com/office/drawing/2015/9/8/chartex" xmlns:mc="http://schemas.openxmlformats.org/markup-compatibility/2006" xmlns:o="urn:schemas-microsoft-com:office:office" xmlns:r="http://schemas.openxmlformats.org/officeDocument/2006/relationships" xmlns:m="http://schemas.openxmlformats.org/officeDocument/2006/math" xmlns:v="urn:schemas-microsoft-com:vml" xmlns:wp14="http://schemas.microsoft.com/office/word/2010/wordprocessingDrawing" xmlns:wp="http://schemas.openxmlformats.org/drawingml/2006/wordprocessingDrawing" xmlns:w10="urn:schemas-microsoft-com:office:word" xmlns:w="http://schemas.openxmlformats.org/wordprocessingml/2006/main" xmlns:w14="http://schemas.microsoft.com/office/word/2010/wordml" xmlns:w15="http://schemas.microsoft.com/office/word/2012/wordml" xmlns:w16se="http://schemas.microsoft.com/office/word/2015/wordml/symex" xmlns:wpg="http://schemas.microsoft.com/office/word/2010/wordprocessingGroup" xmlns:wpi="http://schemas.microsoft.com/office/word/2010/wordprocessingInk" xmlns:wne="http://schemas.microsoft.com/office/word/2006/wordml" xmlns:wps="http://schemas.microsoft.com/office/word/2010/wordprocessingShape" mc:Ignorable="w14 w15 w16se wp14">
+<w:hdr xmlns:wpc="http://schemas.microsoft.com/office/word/2010/wordprocessingCanvas" xmlns:cx="http://schemas.microsoft.com/office/drawing/2014/chartex" xmlns:cx1="http://schemas.microsoft.com/office/drawing/2015/9/8/chartex" xmlns:cx2="http://schemas.microsoft.com/office/drawing/2015/10/21/chartex" xmlns:cx3="http://schemas.microsoft.com/office/drawing/2016/5/9/chartex" xmlns:cx4="http://schemas.microsoft.com/office/drawing/2016/5/10/chartex" xmlns:cx5="http://schemas.microsoft.com/office/drawing/2016/5/11/chartex" xmlns:cx6="http://schemas.microsoft.com/office/drawing/2016/5/12/chartex" xmlns:cx7="http://schemas.microsoft.com/office/drawing/2016/5/13/chartex" xmlns:cx8="http://schemas.microsoft.com/office/drawing/2016/5/14/chartex" xmlns:mc="http://schemas.openxmlformats.org/markup-compatibility/2006" xmlns:aink="http://schemas.microsoft.com/office/drawing/2016/ink" xmlns:am3d="http://schemas.microsoft.com/office/drawing/2017/model3d" xmlns:o="urn:schemas-microsoft-com:office:office" xmlns:r="http://schemas.openxmlformats.org/officeDocument/2006/relationships" xmlns:m="http://schemas.openxmlformats.org/officeDocument/2006/math" xmlns:v="urn:schemas-microsoft-com:vml" xmlns:wp14="http://schemas.microsoft.com/office/word/2010/wordprocessingDrawing" xmlns:wp="http://schemas.openxmlformats.org/drawingml/2006/wordprocessingDrawing" xmlns:w10="urn:schemas-microsoft-com:office:word" xmlns:w="http://schemas.openxmlformats.org/wordprocessingml/2006/main" xmlns:w14="http://schemas.microsoft.com/office/word/2010/wordml" xmlns:w15="http://schemas.microsoft.com/office/word/2012/wordml" xmlns:w16cex="http://schemas.microsoft.com/office/word/2018/wordml/cex" xmlns:w16cid="http://schemas.microsoft.com/office/word/2016/wordml/cid" xmlns:w16="http://schemas.microsoft.com/office/word/2018/wordml" xmlns:w16sdtdh="http://schemas.microsoft.com/office/word/2020/wordml/sdtdatahash" xmlns:w16se="http://schemas.microsoft.com/office/word/2015/wordml/symex" xmlns:wpg="http://schemas.microsoft.com/office/word/2010/wordprocessingGroup" xmlns:wpi="http://schemas.microsoft.com/office/word/2010/wordprocessingInk" xmlns:wne="http://schemas.microsoft.com/office/word/2006/wordml" xmlns:wps="http://schemas.microsoft.com/office/word/2010/wordprocessingShape" mc:Ignorable="w14 w15 w16se w16cid w16 w16cex w16sdtdh wp14">
   <w:p>
     <w:pPr>
       <w:pBdr>
@@ -8074,7 +8138,7 @@
 </file>
 
 <file path=word/header4.xml><?xml version="1.0" encoding="utf-8"?>
-<w:hdr xmlns:wpc="http://schemas.microsoft.com/office/word/2010/wordprocessingCanvas" xmlns:cx="http://schemas.microsoft.com/office/drawing/2014/chartex" xmlns:cx1="http://schemas.microsoft.com/office/drawing/2015/9/8/chartex" xmlns:mc="http://schemas.openxmlformats.org/markup-compatibility/2006" xmlns:o="urn:schemas-microsoft-com:office:office" xmlns:r="http://schemas.openxmlformats.org/officeDocument/2006/relationships" xmlns:m="http://schemas.openxmlformats.org/officeDocument/2006/math" xmlns:v="urn:schemas-microsoft-com:vml" xmlns:wp14="http://schemas.microsoft.com/office/word/2010/wordprocessingDrawing" xmlns:wp="http://schemas.openxmlformats.org/drawingml/2006/wordprocessingDrawing" xmlns:w10="urn:schemas-microsoft-com:office:word" xmlns:w="http://schemas.openxmlformats.org/wordprocessingml/2006/main" xmlns:w14="http://schemas.microsoft.com/office/word/2010/wordml" xmlns:w15="http://schemas.microsoft.com/office/word/2012/wordml" xmlns:w16se="http://schemas.microsoft.com/office/word/2015/wordml/symex" xmlns:wpg="http://schemas.microsoft.com/office/word/2010/wordprocessingGroup" xmlns:wpi="http://schemas.microsoft.com/office/word/2010/wordprocessingInk" xmlns:wne="http://schemas.microsoft.com/office/word/2006/wordml" xmlns:wps="http://schemas.microsoft.com/office/word/2010/wordprocessingShape" mc:Ignorable="w14 w15 w16se wp14">
+<w:hdr xmlns:wpc="http://schemas.microsoft.com/office/word/2010/wordprocessingCanvas" xmlns:cx="http://schemas.microsoft.com/office/drawing/2014/chartex" xmlns:cx1="http://schemas.microsoft.com/office/drawing/2015/9/8/chartex" xmlns:cx2="http://schemas.microsoft.com/office/drawing/2015/10/21/chartex" xmlns:cx3="http://schemas.microsoft.com/office/drawing/2016/5/9/chartex" xmlns:cx4="http://schemas.microsoft.com/office/drawing/2016/5/10/chartex" xmlns:cx5="http://schemas.microsoft.com/office/drawing/2016/5/11/chartex" xmlns:cx6="http://schemas.microsoft.com/office/drawing/2016/5/12/chartex" xmlns:cx7="http://schemas.microsoft.com/office/drawing/2016/5/13/chartex" xmlns:cx8="http://schemas.microsoft.com/office/drawing/2016/5/14/chartex" xmlns:mc="http://schemas.openxmlformats.org/markup-compatibility/2006" xmlns:aink="http://schemas.microsoft.com/office/drawing/2016/ink" xmlns:am3d="http://schemas.microsoft.com/office/drawing/2017/model3d" xmlns:o="urn:schemas-microsoft-com:office:office" xmlns:r="http://schemas.openxmlformats.org/officeDocument/2006/relationships" xmlns:m="http://schemas.openxmlformats.org/officeDocument/2006/math" xmlns:v="urn:schemas-microsoft-com:vml" xmlns:wp14="http://schemas.microsoft.com/office/word/2010/wordprocessingDrawing" xmlns:wp="http://schemas.openxmlformats.org/drawingml/2006/wordprocessingDrawing" xmlns:w10="urn:schemas-microsoft-com:office:word" xmlns:w="http://schemas.openxmlformats.org/wordprocessingml/2006/main" xmlns:w14="http://schemas.microsoft.com/office/word/2010/wordml" xmlns:w15="http://schemas.microsoft.com/office/word/2012/wordml" xmlns:w16cex="http://schemas.microsoft.com/office/word/2018/wordml/cex" xmlns:w16cid="http://schemas.microsoft.com/office/word/2016/wordml/cid" xmlns:w16="http://schemas.microsoft.com/office/word/2018/wordml" xmlns:w16sdtdh="http://schemas.microsoft.com/office/word/2020/wordml/sdtdatahash" xmlns:w16se="http://schemas.microsoft.com/office/word/2015/wordml/symex" xmlns:wpg="http://schemas.microsoft.com/office/word/2010/wordprocessingGroup" xmlns:wpi="http://schemas.microsoft.com/office/word/2010/wordprocessingInk" xmlns:wne="http://schemas.microsoft.com/office/word/2006/wordml" xmlns:wps="http://schemas.microsoft.com/office/word/2010/wordprocessingShape" mc:Ignorable="w14 w15 w16se w16cid w16 w16cex w16sdtdh wp14">
   <w:p>
     <w:pPr>
       <w:widowControl w:val="0"/>
@@ -8297,7 +8361,7 @@
 </file>
 
 <file path=word/header5.xml><?xml version="1.0" encoding="utf-8"?>
-<w:hdr xmlns:wpc="http://schemas.microsoft.com/office/word/2010/wordprocessingCanvas" xmlns:cx="http://schemas.microsoft.com/office/drawing/2014/chartex" xmlns:cx1="http://schemas.microsoft.com/office/drawing/2015/9/8/chartex" xmlns:mc="http://schemas.openxmlformats.org/markup-compatibility/2006" xmlns:o="urn:schemas-microsoft-com:office:office" xmlns:r="http://schemas.openxmlformats.org/officeDocument/2006/relationships" xmlns:m="http://schemas.openxmlformats.org/officeDocument/2006/math" xmlns:v="urn:schemas-microsoft-com:vml" xmlns:wp14="http://schemas.microsoft.com/office/word/2010/wordprocessingDrawing" xmlns:wp="http://schemas.openxmlformats.org/drawingml/2006/wordprocessingDrawing" xmlns:w10="urn:schemas-microsoft-com:office:word" xmlns:w="http://schemas.openxmlformats.org/wordprocessingml/2006/main" xmlns:w14="http://schemas.microsoft.com/office/word/2010/wordml" xmlns:w15="http://schemas.microsoft.com/office/word/2012/wordml" xmlns:w16se="http://schemas.microsoft.com/office/word/2015/wordml/symex" xmlns:wpg="http://schemas.microsoft.com/office/word/2010/wordprocessingGroup" xmlns:wpi="http://schemas.microsoft.com/office/word/2010/wordprocessingInk" xmlns:wne="http://schemas.microsoft.com/office/word/2006/wordml" xmlns:wps="http://schemas.microsoft.com/office/word/2010/wordprocessingShape" mc:Ignorable="w14 w15 w16se wp14">
+<w:hdr xmlns:wpc="http://schemas.microsoft.com/office/word/2010/wordprocessingCanvas" xmlns:cx="http://schemas.microsoft.com/office/drawing/2014/chartex" xmlns:cx1="http://schemas.microsoft.com/office/drawing/2015/9/8/chartex" xmlns:cx2="http://schemas.microsoft.com/office/drawing/2015/10/21/chartex" xmlns:cx3="http://schemas.microsoft.com/office/drawing/2016/5/9/chartex" xmlns:cx4="http://schemas.microsoft.com/office/drawing/2016/5/10/chartex" xmlns:cx5="http://schemas.microsoft.com/office/drawing/2016/5/11/chartex" xmlns:cx6="http://schemas.microsoft.com/office/drawing/2016/5/12/chartex" xmlns:cx7="http://schemas.microsoft.com/office/drawing/2016/5/13/chartex" xmlns:cx8="http://schemas.microsoft.com/office/drawing/2016/5/14/chartex" xmlns:mc="http://schemas.openxmlformats.org/markup-compatibility/2006" xmlns:aink="http://schemas.microsoft.com/office/drawing/2016/ink" xmlns:am3d="http://schemas.microsoft.com/office/drawing/2017/model3d" xmlns:o="urn:schemas-microsoft-com:office:office" xmlns:r="http://schemas.openxmlformats.org/officeDocument/2006/relationships" xmlns:m="http://schemas.openxmlformats.org/officeDocument/2006/math" xmlns:v="urn:schemas-microsoft-com:vml" xmlns:wp14="http://schemas.microsoft.com/office/word/2010/wordprocessingDrawing" xmlns:wp="http://schemas.openxmlformats.org/drawingml/2006/wordprocessingDrawing" xmlns:w10="urn:schemas-microsoft-com:office:word" xmlns:w="http://schemas.openxmlformats.org/wordprocessingml/2006/main" xmlns:w14="http://schemas.microsoft.com/office/word/2010/wordml" xmlns:w15="http://schemas.microsoft.com/office/word/2012/wordml" xmlns:w16cex="http://schemas.microsoft.com/office/word/2018/wordml/cex" xmlns:w16cid="http://schemas.microsoft.com/office/word/2016/wordml/cid" xmlns:w16="http://schemas.microsoft.com/office/word/2018/wordml" xmlns:w16sdtdh="http://schemas.microsoft.com/office/word/2020/wordml/sdtdatahash" xmlns:w16se="http://schemas.microsoft.com/office/word/2015/wordml/symex" xmlns:wpg="http://schemas.microsoft.com/office/word/2010/wordprocessingGroup" xmlns:wpi="http://schemas.microsoft.com/office/word/2010/wordprocessingInk" xmlns:wne="http://schemas.microsoft.com/office/word/2006/wordml" xmlns:wps="http://schemas.microsoft.com/office/word/2010/wordprocessingShape" mc:Ignorable="w14 w15 w16se w16cid w16 w16cex w16sdtdh wp14">
   <w:p>
     <w:pPr>
       <w:pBdr>
@@ -8321,7 +8385,7 @@
 </file>
 
 <file path=word/header6.xml><?xml version="1.0" encoding="utf-8"?>
-<w:hdr xmlns:wpc="http://schemas.microsoft.com/office/word/2010/wordprocessingCanvas" xmlns:cx="http://schemas.microsoft.com/office/drawing/2014/chartex" xmlns:cx1="http://schemas.microsoft.com/office/drawing/2015/9/8/chartex" xmlns:mc="http://schemas.openxmlformats.org/markup-compatibility/2006" xmlns:o="urn:schemas-microsoft-com:office:office" xmlns:r="http://schemas.openxmlformats.org/officeDocument/2006/relationships" xmlns:m="http://schemas.openxmlformats.org/officeDocument/2006/math" xmlns:v="urn:schemas-microsoft-com:vml" xmlns:wp14="http://schemas.microsoft.com/office/word/2010/wordprocessingDrawing" xmlns:wp="http://schemas.openxmlformats.org/drawingml/2006/wordprocessingDrawing" xmlns:w10="urn:schemas-microsoft-com:office:word" xmlns:w="http://schemas.openxmlformats.org/wordprocessingml/2006/main" xmlns:w14="http://schemas.microsoft.com/office/word/2010/wordml" xmlns:w15="http://schemas.microsoft.com/office/word/2012/wordml" xmlns:w16se="http://schemas.microsoft.com/office/word/2015/wordml/symex" xmlns:wpg="http://schemas.microsoft.com/office/word/2010/wordprocessingGroup" xmlns:wpi="http://schemas.microsoft.com/office/word/2010/wordprocessingInk" xmlns:wne="http://schemas.microsoft.com/office/word/2006/wordml" xmlns:wps="http://schemas.microsoft.com/office/word/2010/wordprocessingShape" mc:Ignorable="w14 w15 w16se wp14">
+<w:hdr xmlns:wpc="http://schemas.microsoft.com/office/word/2010/wordprocessingCanvas" xmlns:cx="http://schemas.microsoft.com/office/drawing/2014/chartex" xmlns:cx1="http://schemas.microsoft.com/office/drawing/2015/9/8/chartex" xmlns:cx2="http://schemas.microsoft.com/office/drawing/2015/10/21/chartex" xmlns:cx3="http://schemas.microsoft.com/office/drawing/2016/5/9/chartex" xmlns:cx4="http://schemas.microsoft.com/office/drawing/2016/5/10/chartex" xmlns:cx5="http://schemas.microsoft.com/office/drawing/2016/5/11/chartex" xmlns:cx6="http://schemas.microsoft.com/office/drawing/2016/5/12/chartex" xmlns:cx7="http://schemas.microsoft.com/office/drawing/2016/5/13/chartex" xmlns:cx8="http://schemas.microsoft.com/office/drawing/2016/5/14/chartex" xmlns:mc="http://schemas.openxmlformats.org/markup-compatibility/2006" xmlns:aink="http://schemas.microsoft.com/office/drawing/2016/ink" xmlns:am3d="http://schemas.microsoft.com/office/drawing/2017/model3d" xmlns:o="urn:schemas-microsoft-com:office:office" xmlns:r="http://schemas.openxmlformats.org/officeDocument/2006/relationships" xmlns:m="http://schemas.openxmlformats.org/officeDocument/2006/math" xmlns:v="urn:schemas-microsoft-com:vml" xmlns:wp14="http://schemas.microsoft.com/office/word/2010/wordprocessingDrawing" xmlns:wp="http://schemas.openxmlformats.org/drawingml/2006/wordprocessingDrawing" xmlns:w10="urn:schemas-microsoft-com:office:word" xmlns:w="http://schemas.openxmlformats.org/wordprocessingml/2006/main" xmlns:w14="http://schemas.microsoft.com/office/word/2010/wordml" xmlns:w15="http://schemas.microsoft.com/office/word/2012/wordml" xmlns:w16cex="http://schemas.microsoft.com/office/word/2018/wordml/cex" xmlns:w16cid="http://schemas.microsoft.com/office/word/2016/wordml/cid" xmlns:w16="http://schemas.microsoft.com/office/word/2018/wordml" xmlns:w16sdtdh="http://schemas.microsoft.com/office/word/2020/wordml/sdtdatahash" xmlns:w16se="http://schemas.microsoft.com/office/word/2015/wordml/symex" xmlns:wpg="http://schemas.microsoft.com/office/word/2010/wordprocessingGroup" xmlns:wpi="http://schemas.microsoft.com/office/word/2010/wordprocessingInk" xmlns:wne="http://schemas.microsoft.com/office/word/2006/wordml" xmlns:wps="http://schemas.microsoft.com/office/word/2010/wordprocessingShape" mc:Ignorable="w14 w15 w16se w16cid w16 w16cex w16sdtdh wp14">
   <w:p>
     <w:pPr>
       <w:widowControl w:val="0"/>
@@ -8590,7 +8654,7 @@
 </file>
 
 <file path=word/numbering.xml><?xml version="1.0" encoding="utf-8"?>
-<w:numbering xmlns:wpc="http://schemas.microsoft.com/office/word/2010/wordprocessingCanvas" xmlns:cx="http://schemas.microsoft.com/office/drawing/2014/chartex" xmlns:cx1="http://schemas.microsoft.com/office/drawing/2015/9/8/chartex" xmlns:mc="http://schemas.openxmlformats.org/markup-compatibility/2006" xmlns:o="urn:schemas-microsoft-com:office:office" xmlns:r="http://schemas.openxmlformats.org/officeDocument/2006/relationships" xmlns:m="http://schemas.openxmlformats.org/officeDocument/2006/math" xmlns:v="urn:schemas-microsoft-com:vml" xmlns:wp14="http://schemas.microsoft.com/office/word/2010/wordprocessingDrawing" xmlns:wp="http://schemas.openxmlformats.org/drawingml/2006/wordprocessingDrawing" xmlns:w10="urn:schemas-microsoft-com:office:word" xmlns:w="http://schemas.openxmlformats.org/wordprocessingml/2006/main" xmlns:w14="http://schemas.microsoft.com/office/word/2010/wordml" xmlns:w15="http://schemas.microsoft.com/office/word/2012/wordml" xmlns:w16se="http://schemas.microsoft.com/office/word/2015/wordml/symex" xmlns:wpg="http://schemas.microsoft.com/office/word/2010/wordprocessingGroup" xmlns:wpi="http://schemas.microsoft.com/office/word/2010/wordprocessingInk" xmlns:wne="http://schemas.microsoft.com/office/word/2006/wordml" xmlns:wps="http://schemas.microsoft.com/office/word/2010/wordprocessingShape" mc:Ignorable="w14 w15 w16se wp14">
+<w:numbering xmlns:wpc="http://schemas.microsoft.com/office/word/2010/wordprocessingCanvas" xmlns:cx="http://schemas.microsoft.com/office/drawing/2014/chartex" xmlns:cx1="http://schemas.microsoft.com/office/drawing/2015/9/8/chartex" xmlns:cx2="http://schemas.microsoft.com/office/drawing/2015/10/21/chartex" xmlns:cx3="http://schemas.microsoft.com/office/drawing/2016/5/9/chartex" xmlns:cx4="http://schemas.microsoft.com/office/drawing/2016/5/10/chartex" xmlns:cx5="http://schemas.microsoft.com/office/drawing/2016/5/11/chartex" xmlns:cx6="http://schemas.microsoft.com/office/drawing/2016/5/12/chartex" xmlns:cx7="http://schemas.microsoft.com/office/drawing/2016/5/13/chartex" xmlns:cx8="http://schemas.microsoft.com/office/drawing/2016/5/14/chartex" xmlns:mc="http://schemas.openxmlformats.org/markup-compatibility/2006" xmlns:aink="http://schemas.microsoft.com/office/drawing/2016/ink" xmlns:am3d="http://schemas.microsoft.com/office/drawing/2017/model3d" xmlns:o="urn:schemas-microsoft-com:office:office" xmlns:r="http://schemas.openxmlformats.org/officeDocument/2006/relationships" xmlns:m="http://schemas.openxmlformats.org/officeDocument/2006/math" xmlns:v="urn:schemas-microsoft-com:vml" xmlns:wp14="http://schemas.microsoft.com/office/word/2010/wordprocessingDrawing" xmlns:wp="http://schemas.openxmlformats.org/drawingml/2006/wordprocessingDrawing" xmlns:w10="urn:schemas-microsoft-com:office:word" xmlns:w="http://schemas.openxmlformats.org/wordprocessingml/2006/main" xmlns:w14="http://schemas.microsoft.com/office/word/2010/wordml" xmlns:w15="http://schemas.microsoft.com/office/word/2012/wordml" xmlns:w16cex="http://schemas.microsoft.com/office/word/2018/wordml/cex" xmlns:w16cid="http://schemas.microsoft.com/office/word/2016/wordml/cid" xmlns:w16="http://schemas.microsoft.com/office/word/2018/wordml" xmlns:w16sdtdh="http://schemas.microsoft.com/office/word/2020/wordml/sdtdatahash" xmlns:w16se="http://schemas.microsoft.com/office/word/2015/wordml/symex" xmlns:wpg="http://schemas.microsoft.com/office/word/2010/wordprocessingGroup" xmlns:wpi="http://schemas.microsoft.com/office/word/2010/wordprocessingInk" xmlns:wne="http://schemas.microsoft.com/office/word/2006/wordml" xmlns:wps="http://schemas.microsoft.com/office/word/2010/wordprocessingShape" mc:Ignorable="w14 w15 w16se w16cid w16 w16cex w16sdtdh wp14">
   <w:abstractNum w:abstractNumId="0" w15:restartNumberingAfterBreak="0">
     <w:nsid w:val="1A00167D"/>
     <w:multiLevelType w:val="multilevel"/>
@@ -8975,20 +9039,20 @@
       </w:rPr>
     </w:lvl>
   </w:abstractNum>
-  <w:num w:numId="1">
+  <w:num w:numId="1" w16cid:durableId="842205637">
     <w:abstractNumId w:val="1"/>
   </w:num>
-  <w:num w:numId="2">
+  <w:num w:numId="2" w16cid:durableId="404382666">
     <w:abstractNumId w:val="2"/>
   </w:num>
-  <w:num w:numId="3">
+  <w:num w:numId="3" w16cid:durableId="1951277478">
     <w:abstractNumId w:val="0"/>
   </w:num>
 </w:numbering>
 </file>
 
 <file path=word/styles.xml><?xml version="1.0" encoding="utf-8"?>
-<w:styles xmlns:mc="http://schemas.openxmlformats.org/markup-compatibility/2006" xmlns:r="http://schemas.openxmlformats.org/officeDocument/2006/relationships" xmlns:w="http://schemas.openxmlformats.org/wordprocessingml/2006/main" xmlns:w14="http://schemas.microsoft.com/office/word/2010/wordml" xmlns:w15="http://schemas.microsoft.com/office/word/2012/wordml" xmlns:w16se="http://schemas.microsoft.com/office/word/2015/wordml/symex" mc:Ignorable="w14 w15 w16se">
+<w:styles xmlns:mc="http://schemas.openxmlformats.org/markup-compatibility/2006" xmlns:r="http://schemas.openxmlformats.org/officeDocument/2006/relationships" xmlns:w="http://schemas.openxmlformats.org/wordprocessingml/2006/main" xmlns:w14="http://schemas.microsoft.com/office/word/2010/wordml" xmlns:w15="http://schemas.microsoft.com/office/word/2012/wordml" xmlns:w16cex="http://schemas.microsoft.com/office/word/2018/wordml/cex" xmlns:w16cid="http://schemas.microsoft.com/office/word/2016/wordml/cid" xmlns:w16="http://schemas.microsoft.com/office/word/2018/wordml" xmlns:w16sdtdh="http://schemas.microsoft.com/office/word/2020/wordml/sdtdatahash" xmlns:w16se="http://schemas.microsoft.com/office/word/2015/wordml/symex" mc:Ignorable="w14 w15 w16se w16cid w16 w16cex w16sdtdh">
   <w:docDefaults>
     <w:rPrDefault>
       <w:rPr>
@@ -8998,7 +9062,7 @@
     </w:rPrDefault>
     <w:pPrDefault/>
   </w:docDefaults>
-  <w:latentStyles w:defLockedState="0" w:defUIPriority="99" w:defSemiHidden="0" w:defUnhideWhenUsed="0" w:defQFormat="0" w:count="371">
+  <w:latentStyles w:defLockedState="0" w:defUIPriority="99" w:defSemiHidden="0" w:defUnhideWhenUsed="0" w:defQFormat="0" w:count="376">
     <w:lsdException w:name="Normal" w:uiPriority="0" w:qFormat="1"/>
     <w:lsdException w:name="heading 1" w:uiPriority="9" w:qFormat="1"/>
     <w:lsdException w:name="heading 2" w:semiHidden="1" w:uiPriority="9" w:unhideWhenUsed="1" w:qFormat="1"/>
@@ -9104,7 +9168,6 @@
     <w:lsdException w:name="HTML Sample" w:semiHidden="1" w:unhideWhenUsed="1"/>
     <w:lsdException w:name="HTML Typewriter" w:semiHidden="1" w:unhideWhenUsed="1"/>
     <w:lsdException w:name="HTML Variable" w:semiHidden="1" w:unhideWhenUsed="1"/>
-    <w:lsdException w:name="Normal Table" w:semiHidden="1" w:unhideWhenUsed="1"/>
     <w:lsdException w:name="annotation subject" w:semiHidden="1" w:unhideWhenUsed="1"/>
     <w:lsdException w:name="No List" w:semiHidden="1" w:unhideWhenUsed="1"/>
     <w:lsdException w:name="Outline List 1" w:semiHidden="1" w:unhideWhenUsed="1"/>
@@ -9147,11 +9210,8 @@
     <w:lsdException w:name="Table Contemporary" w:semiHidden="1" w:unhideWhenUsed="1"/>
     <w:lsdException w:name="Table Elegant" w:semiHidden="1" w:unhideWhenUsed="1"/>
     <w:lsdException w:name="Table Professional" w:semiHidden="1" w:unhideWhenUsed="1"/>
-    <w:lsdException w:name="Table Subtle 1" w:semiHidden="1" w:unhideWhenUsed="1"/>
     <w:lsdException w:name="Table Subtle 2" w:semiHidden="1" w:unhideWhenUsed="1"/>
     <w:lsdException w:name="Table Web 1" w:semiHidden="1" w:unhideWhenUsed="1"/>
-    <w:lsdException w:name="Table Web 2" w:semiHidden="1" w:unhideWhenUsed="1"/>
-    <w:lsdException w:name="Table Web 3" w:semiHidden="1" w:unhideWhenUsed="1"/>
     <w:lsdException w:name="Balloon Text" w:semiHidden="1" w:unhideWhenUsed="1"/>
     <w:lsdException w:name="Table Grid" w:uiPriority="39"/>
     <w:lsdException w:name="Table Theme" w:semiHidden="1" w:unhideWhenUsed="1"/>
@@ -9370,6 +9430,11 @@
     <w:lsdException w:name="List Table 5 Dark Accent 6" w:uiPriority="50"/>
     <w:lsdException w:name="List Table 6 Colorful Accent 6" w:uiPriority="51"/>
     <w:lsdException w:name="List Table 7 Colorful Accent 6" w:uiPriority="52"/>
+    <w:lsdException w:name="Mention" w:semiHidden="1" w:unhideWhenUsed="1"/>
+    <w:lsdException w:name="Smart Hyperlink" w:semiHidden="1" w:unhideWhenUsed="1"/>
+    <w:lsdException w:name="Hashtag" w:semiHidden="1" w:unhideWhenUsed="1"/>
+    <w:lsdException w:name="Unresolved Mention" w:semiHidden="1" w:unhideWhenUsed="1"/>
+    <w:lsdException w:name="Smart Link" w:semiHidden="1" w:unhideWhenUsed="1"/>
   </w:latentStyles>
   <w:style w:type="paragraph" w:default="1" w:styleId="Normal">
     <w:name w:val="Normal"/>

</xml_diff>

<commit_message>
Subi mis historias de usuario
</commit_message>
<xml_diff>
--- a/Documentacion/ejemplo-formato-ieee-830.docx
+++ b/Documentacion/ejemplo-formato-ieee-830.docx
@@ -1,6 +1,6 @@
 
 <file path=word/document.xml><?xml version="1.0" encoding="utf-8"?>
-<w:document xmlns:wpc="http://schemas.microsoft.com/office/word/2010/wordprocessingCanvas" xmlns:cx="http://schemas.microsoft.com/office/drawing/2014/chartex" xmlns:cx1="http://schemas.microsoft.com/office/drawing/2015/9/8/chartex" xmlns:cx2="http://schemas.microsoft.com/office/drawing/2015/10/21/chartex" xmlns:cx3="http://schemas.microsoft.com/office/drawing/2016/5/9/chartex" xmlns:cx4="http://schemas.microsoft.com/office/drawing/2016/5/10/chartex" xmlns:cx5="http://schemas.microsoft.com/office/drawing/2016/5/11/chartex" xmlns:cx6="http://schemas.microsoft.com/office/drawing/2016/5/12/chartex" xmlns:cx7="http://schemas.microsoft.com/office/drawing/2016/5/13/chartex" xmlns:cx8="http://schemas.microsoft.com/office/drawing/2016/5/14/chartex" xmlns:mc="http://schemas.openxmlformats.org/markup-compatibility/2006" xmlns:aink="http://schemas.microsoft.com/office/drawing/2016/ink" xmlns:am3d="http://schemas.microsoft.com/office/drawing/2017/model3d" xmlns:o="urn:schemas-microsoft-com:office:office" xmlns:r="http://schemas.openxmlformats.org/officeDocument/2006/relationships" xmlns:m="http://schemas.openxmlformats.org/officeDocument/2006/math" xmlns:v="urn:schemas-microsoft-com:vml" xmlns:wp14="http://schemas.microsoft.com/office/word/2010/wordprocessingDrawing" xmlns:wp="http://schemas.openxmlformats.org/drawingml/2006/wordprocessingDrawing" xmlns:w10="urn:schemas-microsoft-com:office:word" xmlns:w="http://schemas.openxmlformats.org/wordprocessingml/2006/main" xmlns:w14="http://schemas.microsoft.com/office/word/2010/wordml" xmlns:w15="http://schemas.microsoft.com/office/word/2012/wordml" xmlns:w16cex="http://schemas.microsoft.com/office/word/2018/wordml/cex" xmlns:w16cid="http://schemas.microsoft.com/office/word/2016/wordml/cid" xmlns:w16="http://schemas.microsoft.com/office/word/2018/wordml" xmlns:w16sdtdh="http://schemas.microsoft.com/office/word/2020/wordml/sdtdatahash" xmlns:w16se="http://schemas.microsoft.com/office/word/2015/wordml/symex" xmlns:wpg="http://schemas.microsoft.com/office/word/2010/wordprocessingGroup" xmlns:wpi="http://schemas.microsoft.com/office/word/2010/wordprocessingInk" xmlns:wne="http://schemas.microsoft.com/office/word/2006/wordml" xmlns:wps="http://schemas.microsoft.com/office/word/2010/wordprocessingShape" mc:Ignorable="w14 w15 w16se w16cid w16 w16cex w16sdtdh wp14">
+<w:document xmlns:wpc="http://schemas.microsoft.com/office/word/2010/wordprocessingCanvas" xmlns:mc="http://schemas.openxmlformats.org/markup-compatibility/2006" xmlns:o="urn:schemas-microsoft-com:office:office" xmlns:r="http://schemas.openxmlformats.org/officeDocument/2006/relationships" xmlns:m="http://schemas.openxmlformats.org/officeDocument/2006/math" xmlns:v="urn:schemas-microsoft-com:vml" xmlns:wp14="http://schemas.microsoft.com/office/word/2010/wordprocessingDrawing" xmlns:wp="http://schemas.openxmlformats.org/drawingml/2006/wordprocessingDrawing" xmlns:w10="urn:schemas-microsoft-com:office:word" xmlns:w="http://schemas.openxmlformats.org/wordprocessingml/2006/main" xmlns:w14="http://schemas.microsoft.com/office/word/2010/wordml" xmlns:w15="http://schemas.microsoft.com/office/word/2012/wordml" xmlns:wpg="http://schemas.microsoft.com/office/word/2010/wordprocessingGroup" xmlns:wpi="http://schemas.microsoft.com/office/word/2010/wordprocessingInk" xmlns:wne="http://schemas.microsoft.com/office/word/2006/wordml" xmlns:wps="http://schemas.microsoft.com/office/word/2010/wordprocessingShape" mc:Ignorable="w14 w15 wp14">
   <w:body>
     <w:p>
       <w:pPr>
@@ -3488,7 +3488,6 @@
         <w:t xml:space="preserve">no está destinado a la agricultura comercial o de grandes superficies. Tampoco </w:t>
       </w:r>
       <w:proofErr w:type="spellStart"/>
-      <w:proofErr w:type="gramStart"/>
       <w:r>
         <w:rPr>
           <w:rFonts w:eastAsia="Times New Roman"/>
@@ -3497,7 +3496,18 @@
           <w:szCs w:val="22"/>
           <w:lang w:val="es-AR"/>
         </w:rPr>
-        <w:t>incluye,por</w:t>
+        <w:t>incluye</w:t>
+      </w:r>
+      <w:proofErr w:type="gramStart"/>
+      <w:r>
+        <w:rPr>
+          <w:rFonts w:eastAsia="Times New Roman"/>
+          <w:color w:val="000000"/>
+          <w:sz w:val="22"/>
+          <w:szCs w:val="22"/>
+          <w:lang w:val="es-AR"/>
+        </w:rPr>
+        <w:t>,por</w:t>
       </w:r>
       <w:proofErr w:type="spellEnd"/>
       <w:proofErr w:type="gramEnd"/>
@@ -5235,25 +5245,7 @@
           <w:sz w:val="22"/>
           <w:szCs w:val="22"/>
         </w:rPr>
-        <w:t xml:space="preserve">A </w:t>
-      </w:r>
-      <w:r>
-        <w:rPr>
-          <w:rFonts w:ascii="Arial" w:hAnsi="Arial" w:cs="Arial"/>
-          <w:color w:val="000000"/>
-          <w:sz w:val="22"/>
-          <w:szCs w:val="22"/>
-        </w:rPr>
-        <w:t>continuación,</w:t>
-      </w:r>
-      <w:r>
-        <w:rPr>
-          <w:rFonts w:ascii="Arial" w:hAnsi="Arial" w:cs="Arial"/>
-          <w:color w:val="000000"/>
-          <w:sz w:val="22"/>
-          <w:szCs w:val="22"/>
-        </w:rPr>
-        <w:t xml:space="preserve"> se establece una explicación escrita de las funcionalidades que el sistema debe cumplir, como también definiremos quienes podrán interactuar directamente con el sistema.</w:t>
+        <w:t>A continuación, se establece una explicación escrita de las funcionalidades que el sistema debe cumplir, como también definiremos quienes podrán interactuar directamente con el sistema.</w:t>
       </w:r>
     </w:p>
     <w:p>
@@ -5410,23 +5402,7 @@
           <w:sz w:val="22"/>
           <w:szCs w:val="22"/>
         </w:rPr>
-        <w:t xml:space="preserve">se enfocará en el entorno web, de esta forma contará con el análisis y diseño de un sistema de gestión </w:t>
-      </w:r>
-      <w:r>
-        <w:rPr>
-          <w:color w:val="000000"/>
-          <w:sz w:val="22"/>
-          <w:szCs w:val="22"/>
-        </w:rPr>
-        <w:t>que será</w:t>
-      </w:r>
-      <w:r>
-        <w:rPr>
-          <w:color w:val="000000"/>
-          <w:sz w:val="22"/>
-          <w:szCs w:val="22"/>
-        </w:rPr>
-        <w:t xml:space="preserve"> muy importante y enriquecedor para todas las personas que practican agricultura urbana o simplemente desean tener un huerto en casa</w:t>
+        <w:t>se enfocará en el entorno web, de esta forma contará con el análisis y diseño de un sistema de gestión que será muy importante y enriquecedor para todas las personas que practican agricultura urbana o simplemente desean tener un huerto en casa</w:t>
       </w:r>
     </w:p>
     <w:p>
@@ -6737,8 +6713,18 @@
           <w:sz w:val="24"/>
           <w:szCs w:val="24"/>
         </w:rPr>
-        <w:t xml:space="preserve"> Backlog</w:t>
-      </w:r>
+        <w:t xml:space="preserve"> </w:t>
+      </w:r>
+      <w:proofErr w:type="spellStart"/>
+      <w:r>
+        <w:rPr>
+          <w:b/>
+          <w:sz w:val="24"/>
+          <w:szCs w:val="24"/>
+        </w:rPr>
+        <w:t>Backlog</w:t>
+      </w:r>
+      <w:proofErr w:type="spellEnd"/>
     </w:p>
     <w:p/>
     <w:p/>
@@ -6870,13 +6856,557 @@
           <w:color w:val="000001"/>
         </w:rPr>
       </w:pPr>
-    </w:p>
-    <w:p>
-      <w:pPr>
-        <w:rPr>
-          <w:color w:val="000001"/>
-        </w:rPr>
-      </w:pPr>
+      <w:r>
+        <w:rPr>
+          <w:color w:val="000001"/>
+        </w:rPr>
+        <w:t>#</w:t>
+      </w:r>
+      <w:r>
+        <w:rPr>
+          <w:color w:val="000001"/>
+        </w:rPr>
+        <w:t>US06 Como usuario quiero</w:t>
+      </w:r>
+      <w:r>
+        <w:rPr>
+          <w:color w:val="000001"/>
+        </w:rPr>
+        <w:t xml:space="preserve"> que en cada cultivo se detalle:</w:t>
+      </w:r>
+    </w:p>
+    <w:p>
+      <w:pPr>
+        <w:pStyle w:val="Prrafodelista"/>
+        <w:numPr>
+          <w:ilvl w:val="0"/>
+          <w:numId w:val="4"/>
+        </w:numPr>
+        <w:rPr>
+          <w:color w:val="000001"/>
+        </w:rPr>
+      </w:pPr>
+      <w:r>
+        <w:rPr>
+          <w:color w:val="000001"/>
+        </w:rPr>
+        <w:t>Tipo de cultivo</w:t>
+      </w:r>
+    </w:p>
+    <w:p>
+      <w:pPr>
+        <w:pStyle w:val="Prrafodelista"/>
+        <w:numPr>
+          <w:ilvl w:val="0"/>
+          <w:numId w:val="4"/>
+        </w:numPr>
+        <w:rPr>
+          <w:color w:val="000001"/>
+        </w:rPr>
+      </w:pPr>
+      <w:r>
+        <w:rPr>
+          <w:color w:val="000001"/>
+        </w:rPr>
+        <w:t xml:space="preserve">Tiempo de germinación </w:t>
+      </w:r>
+      <w:r>
+        <w:rPr>
+          <w:color w:val="000001"/>
+        </w:rPr>
+        <w:t>y co</w:t>
+      </w:r>
+      <w:r>
+        <w:rPr>
+          <w:color w:val="000001"/>
+        </w:rPr>
+        <w:t>secha</w:t>
+      </w:r>
+    </w:p>
+    <w:p>
+      <w:pPr>
+        <w:pStyle w:val="Prrafodelista"/>
+        <w:numPr>
+          <w:ilvl w:val="0"/>
+          <w:numId w:val="4"/>
+        </w:numPr>
+        <w:rPr>
+          <w:color w:val="000001"/>
+        </w:rPr>
+      </w:pPr>
+      <w:r>
+        <w:rPr>
+          <w:color w:val="000001"/>
+        </w:rPr>
+        <w:t>Temporada de siembra</w:t>
+      </w:r>
+    </w:p>
+    <w:p>
+      <w:pPr>
+        <w:pStyle w:val="Prrafodelista"/>
+        <w:numPr>
+          <w:ilvl w:val="0"/>
+          <w:numId w:val="4"/>
+        </w:numPr>
+        <w:rPr>
+          <w:color w:val="000001"/>
+        </w:rPr>
+      </w:pPr>
+      <w:r>
+        <w:rPr>
+          <w:color w:val="000001"/>
+        </w:rPr>
+        <w:t>Condición</w:t>
+      </w:r>
+      <w:r>
+        <w:rPr>
+          <w:color w:val="000001"/>
+        </w:rPr>
+        <w:t xml:space="preserve"> para sembrar (Luz, Temperatura, </w:t>
+      </w:r>
+      <w:proofErr w:type="spellStart"/>
+      <w:r>
+        <w:rPr>
+          <w:color w:val="000001"/>
+        </w:rPr>
+        <w:t>etc</w:t>
+      </w:r>
+      <w:proofErr w:type="spellEnd"/>
+      <w:r>
+        <w:rPr>
+          <w:color w:val="000001"/>
+        </w:rPr>
+        <w:t>)</w:t>
+      </w:r>
+    </w:p>
+    <w:p>
+      <w:pPr>
+        <w:pStyle w:val="Prrafodelista"/>
+        <w:numPr>
+          <w:ilvl w:val="0"/>
+          <w:numId w:val="4"/>
+        </w:numPr>
+        <w:rPr>
+          <w:color w:val="000001"/>
+        </w:rPr>
+      </w:pPr>
+      <w:r>
+        <w:rPr>
+          <w:color w:val="000001"/>
+        </w:rPr>
+        <w:t>Elementos necesarios (</w:t>
+      </w:r>
+      <w:r>
+        <w:rPr>
+          <w:color w:val="000001"/>
+        </w:rPr>
+        <w:t>Macetas, H</w:t>
+      </w:r>
+      <w:r>
+        <w:rPr>
+          <w:color w:val="000001"/>
+        </w:rPr>
+        <w:t xml:space="preserve">erramientas, </w:t>
+      </w:r>
+      <w:proofErr w:type="spellStart"/>
+      <w:r>
+        <w:rPr>
+          <w:color w:val="000001"/>
+        </w:rPr>
+        <w:t>etc</w:t>
+      </w:r>
+      <w:proofErr w:type="spellEnd"/>
+      <w:r>
+        <w:rPr>
+          <w:color w:val="000001"/>
+        </w:rPr>
+        <w:t>)</w:t>
+      </w:r>
+    </w:p>
+    <w:p>
+      <w:pPr>
+        <w:pStyle w:val="Prrafodelista"/>
+        <w:numPr>
+          <w:ilvl w:val="0"/>
+          <w:numId w:val="4"/>
+        </w:numPr>
+        <w:rPr>
+          <w:color w:val="000001"/>
+        </w:rPr>
+      </w:pPr>
+      <w:r>
+        <w:rPr>
+          <w:color w:val="000001"/>
+        </w:rPr>
+        <w:t xml:space="preserve">Instructivo paso a paso </w:t>
+      </w:r>
+      <w:r>
+        <w:rPr>
+          <w:color w:val="000001"/>
+        </w:rPr>
+        <w:t>para poder mantener mis cultivo</w:t>
+      </w:r>
+      <w:r>
+        <w:rPr>
+          <w:color w:val="000001"/>
+        </w:rPr>
+        <w:t>s en perfectas condiciones</w:t>
+      </w:r>
+    </w:p>
+    <w:p>
+      <w:pPr>
+        <w:rPr>
+          <w:color w:val="000001"/>
+        </w:rPr>
+      </w:pPr>
+    </w:p>
+    <w:p>
+      <w:pPr>
+        <w:rPr>
+          <w:color w:val="000001"/>
+        </w:rPr>
+      </w:pPr>
+      <w:r>
+        <w:rPr>
+          <w:color w:val="000001"/>
+        </w:rPr>
+        <w:t>#</w:t>
+      </w:r>
+      <w:r>
+        <w:rPr>
+          <w:color w:val="000001"/>
+        </w:rPr>
+        <w:t>US07 Como usuario quiero un</w:t>
+      </w:r>
+      <w:r>
+        <w:rPr>
+          <w:color w:val="000001"/>
+        </w:rPr>
+        <w:t xml:space="preserve">a barra de navegación </w:t>
+      </w:r>
+      <w:r>
+        <w:rPr>
+          <w:color w:val="000001"/>
+        </w:rPr>
+        <w:t>en todas las secciones</w:t>
+      </w:r>
+      <w:r>
+        <w:rPr>
+          <w:color w:val="000001"/>
+        </w:rPr>
+        <w:t xml:space="preserve"> de la </w:t>
+      </w:r>
+      <w:r>
+        <w:rPr>
+          <w:color w:val="000001"/>
+        </w:rPr>
+        <w:t>página</w:t>
+      </w:r>
+      <w:r>
+        <w:rPr>
+          <w:color w:val="000001"/>
+        </w:rPr>
+        <w:t xml:space="preserve"> para que navegar por el sitio sea sencillo</w:t>
+      </w:r>
+      <w:r>
+        <w:rPr>
+          <w:color w:val="000001"/>
+        </w:rPr>
+        <w:t>.</w:t>
+      </w:r>
+    </w:p>
+    <w:p>
+      <w:pPr>
+        <w:rPr>
+          <w:color w:val="000001"/>
+        </w:rPr>
+      </w:pPr>
+    </w:p>
+    <w:p>
+      <w:pPr>
+        <w:rPr>
+          <w:color w:val="000001"/>
+        </w:rPr>
+      </w:pPr>
+      <w:r>
+        <w:rPr>
+          <w:color w:val="000001"/>
+        </w:rPr>
+        <w:t>#</w:t>
+      </w:r>
+      <w:r>
+        <w:rPr>
+          <w:color w:val="000001"/>
+        </w:rPr>
+        <w:t>US</w:t>
+      </w:r>
+      <w:r>
+        <w:rPr>
+          <w:color w:val="000001"/>
+        </w:rPr>
+        <w:t>08 Como usuario quiero tener un espacio personal donde pueda agregar plantas, subir fotos, agregar registros de mi huerta y compartir.</w:t>
+      </w:r>
+    </w:p>
+    <w:p>
+      <w:pPr>
+        <w:rPr>
+          <w:color w:val="000001"/>
+        </w:rPr>
+      </w:pPr>
+    </w:p>
+    <w:p>
+      <w:pPr>
+        <w:rPr>
+          <w:color w:val="000001"/>
+        </w:rPr>
+      </w:pPr>
+      <w:r>
+        <w:rPr>
+          <w:color w:val="000001"/>
+        </w:rPr>
+        <w:t>#</w:t>
+      </w:r>
+      <w:r>
+        <w:rPr>
+          <w:color w:val="000001"/>
+        </w:rPr>
+        <w:t>US</w:t>
+      </w:r>
+      <w:r>
+        <w:rPr>
+          <w:color w:val="000001"/>
+        </w:rPr>
+        <w:t>09</w:t>
+      </w:r>
+      <w:r>
+        <w:rPr>
+          <w:color w:val="000001"/>
+        </w:rPr>
+        <w:t xml:space="preserve"> Como usuario quiero una descripción de cada planta y un botón que la agregue a mi colección de cultivos más sencilla.</w:t>
+      </w:r>
+    </w:p>
+    <w:p>
+      <w:pPr>
+        <w:rPr>
+          <w:color w:val="000001"/>
+        </w:rPr>
+      </w:pPr>
+    </w:p>
+    <w:p>
+      <w:pPr>
+        <w:rPr>
+          <w:color w:val="000001"/>
+        </w:rPr>
+      </w:pPr>
+      <w:r>
+        <w:rPr>
+          <w:color w:val="000001"/>
+        </w:rPr>
+        <w:t>#</w:t>
+      </w:r>
+      <w:r>
+        <w:rPr>
+          <w:color w:val="000001"/>
+        </w:rPr>
+        <w:t>US10 Como usuario quiero poder crear modificar y borrar contenido de mi espacio personal para mantener mi huerto actualizado.</w:t>
+      </w:r>
+    </w:p>
+    <w:p>
+      <w:pPr>
+        <w:rPr>
+          <w:color w:val="000001"/>
+        </w:rPr>
+      </w:pPr>
+    </w:p>
+    <w:p>
+      <w:pPr>
+        <w:rPr>
+          <w:color w:val="000001"/>
+        </w:rPr>
+      </w:pPr>
+      <w:r>
+        <w:rPr>
+          <w:color w:val="000001"/>
+        </w:rPr>
+        <w:t>#</w:t>
+      </w:r>
+      <w:r>
+        <w:rPr>
+          <w:color w:val="000001"/>
+        </w:rPr>
+        <w:t>US11 Como usuario quiero agregar a favoritos las plantas que me interesen para tener un acceso más rápido a ellas.</w:t>
+      </w:r>
+    </w:p>
+    <w:p>
+      <w:pPr>
+        <w:rPr>
+          <w:color w:val="000001"/>
+        </w:rPr>
+      </w:pPr>
+    </w:p>
+    <w:p>
+      <w:pPr>
+        <w:rPr>
+          <w:color w:val="000001"/>
+        </w:rPr>
+      </w:pPr>
+      <w:r>
+        <w:rPr>
+          <w:color w:val="000001"/>
+        </w:rPr>
+        <w:t>#</w:t>
+      </w:r>
+      <w:r>
+        <w:rPr>
+          <w:color w:val="000001"/>
+        </w:rPr>
+        <w:t>US12 Como usuario quiero un filtro para buscar las plantas según su categoría o tipo para que encontrarlas sea sencillo.</w:t>
+      </w:r>
+    </w:p>
+    <w:p>
+      <w:pPr>
+        <w:rPr>
+          <w:color w:val="000001"/>
+        </w:rPr>
+      </w:pPr>
+    </w:p>
+    <w:p>
+      <w:pPr>
+        <w:rPr>
+          <w:color w:val="000001"/>
+        </w:rPr>
+      </w:pPr>
+      <w:r>
+        <w:rPr>
+          <w:color w:val="000001"/>
+        </w:rPr>
+        <w:t>#</w:t>
+      </w:r>
+      <w:r>
+        <w:rPr>
+          <w:color w:val="000001"/>
+        </w:rPr>
+        <w:t>US13 Como usuario quiero poder modificar mis datos de registro para mantenerlos actualizados.</w:t>
+      </w:r>
+    </w:p>
+    <w:p>
+      <w:pPr>
+        <w:rPr>
+          <w:color w:val="000001"/>
+        </w:rPr>
+      </w:pPr>
+    </w:p>
+    <w:p>
+      <w:pPr>
+        <w:rPr>
+          <w:color w:val="000001"/>
+        </w:rPr>
+      </w:pPr>
+      <w:r>
+        <w:rPr>
+          <w:color w:val="000001"/>
+        </w:rPr>
+        <w:t>#</w:t>
+      </w:r>
+      <w:r>
+        <w:rPr>
+          <w:color w:val="000001"/>
+        </w:rPr>
+        <w:t>US14 Como usuario quiero tener una casilla donde enviar comentarios, sugerencias u opiniones sobre el sitio web.</w:t>
+      </w:r>
+    </w:p>
+    <w:p>
+      <w:pPr>
+        <w:rPr>
+          <w:color w:val="000001"/>
+        </w:rPr>
+      </w:pPr>
+    </w:p>
+    <w:p>
+      <w:pPr>
+        <w:rPr>
+          <w:color w:val="000001"/>
+        </w:rPr>
+      </w:pPr>
+      <w:r>
+        <w:rPr>
+          <w:color w:val="000001"/>
+        </w:rPr>
+        <w:t>#</w:t>
+      </w:r>
+      <w:r>
+        <w:rPr>
+          <w:color w:val="000001"/>
+        </w:rPr>
+        <w:t xml:space="preserve">US15 </w:t>
+      </w:r>
+      <w:r>
+        <w:rPr>
+          <w:color w:val="000001"/>
+        </w:rPr>
+        <w:t>Como usuario quiero tener acceso a cursos y talleres.</w:t>
+      </w:r>
+    </w:p>
+    <w:p>
+      <w:pPr>
+        <w:rPr>
+          <w:color w:val="000001"/>
+        </w:rPr>
+      </w:pPr>
+    </w:p>
+    <w:p>
+      <w:pPr>
+        <w:rPr>
+          <w:color w:val="000001"/>
+        </w:rPr>
+      </w:pPr>
+      <w:r>
+        <w:rPr>
+          <w:color w:val="000001"/>
+        </w:rPr>
+        <w:t>#</w:t>
+      </w:r>
+      <w:r>
+        <w:rPr>
+          <w:color w:val="000001"/>
+        </w:rPr>
+        <w:t>US16 Como usuario quiero tener una App donde pueda llevar el registro del crecimiento de mi cultivo.</w:t>
+      </w:r>
+    </w:p>
+    <w:p>
+      <w:pPr>
+        <w:rPr>
+          <w:color w:val="000001"/>
+        </w:rPr>
+      </w:pPr>
+    </w:p>
+    <w:p>
+      <w:pPr>
+        <w:rPr>
+          <w:color w:val="000001"/>
+        </w:rPr>
+      </w:pPr>
+      <w:r>
+        <w:rPr>
+          <w:color w:val="000001"/>
+        </w:rPr>
+        <w:t>#</w:t>
+      </w:r>
+      <w:r>
+        <w:rPr>
+          <w:color w:val="000001"/>
+        </w:rPr>
+        <w:t>US17 Como usuario quiero un foro con una comunidad activa.</w:t>
+      </w:r>
+    </w:p>
+    <w:p>
+      <w:pPr>
+        <w:rPr>
+          <w:color w:val="000001"/>
+        </w:rPr>
+      </w:pPr>
+      <w:bookmarkStart w:id="16" w:name="_GoBack"/>
+      <w:bookmarkEnd w:id="16"/>
     </w:p>
     <w:p>
       <w:pPr>
@@ -7033,9 +7563,20 @@
       </w:r>
     </w:p>
     <w:p/>
-    <w:p/>
-    <w:p/>
-    <w:p/>
+    <w:p>
+      <w:r>
+        <w:rPr>
+          <w:color w:val="000001"/>
+        </w:rPr>
+        <w:t>#</w:t>
+      </w:r>
+      <w:r>
+        <w:rPr>
+          <w:color w:val="000001"/>
+        </w:rPr>
+        <w:t>TK08</w:t>
+      </w:r>
+    </w:p>
     <w:p/>
     <w:p/>
     <w:p/>
@@ -7431,7 +7972,6 @@
                 <w:b/>
                 <w:color w:val="000000"/>
               </w:rPr>
-              <w:lastRenderedPageBreak/>
               <w:t>Calendario</w:t>
             </w:r>
           </w:p>
@@ -7566,7 +8106,7 @@
 </file>
 
 <file path=word/endnotes.xml><?xml version="1.0" encoding="utf-8"?>
-<w:endnotes xmlns:wpc="http://schemas.microsoft.com/office/word/2010/wordprocessingCanvas" xmlns:cx="http://schemas.microsoft.com/office/drawing/2014/chartex" xmlns:cx1="http://schemas.microsoft.com/office/drawing/2015/9/8/chartex" xmlns:cx2="http://schemas.microsoft.com/office/drawing/2015/10/21/chartex" xmlns:cx3="http://schemas.microsoft.com/office/drawing/2016/5/9/chartex" xmlns:cx4="http://schemas.microsoft.com/office/drawing/2016/5/10/chartex" xmlns:cx5="http://schemas.microsoft.com/office/drawing/2016/5/11/chartex" xmlns:cx6="http://schemas.microsoft.com/office/drawing/2016/5/12/chartex" xmlns:cx7="http://schemas.microsoft.com/office/drawing/2016/5/13/chartex" xmlns:cx8="http://schemas.microsoft.com/office/drawing/2016/5/14/chartex" xmlns:mc="http://schemas.openxmlformats.org/markup-compatibility/2006" xmlns:aink="http://schemas.microsoft.com/office/drawing/2016/ink" xmlns:am3d="http://schemas.microsoft.com/office/drawing/2017/model3d" xmlns:o="urn:schemas-microsoft-com:office:office" xmlns:r="http://schemas.openxmlformats.org/officeDocument/2006/relationships" xmlns:m="http://schemas.openxmlformats.org/officeDocument/2006/math" xmlns:v="urn:schemas-microsoft-com:vml" xmlns:wp14="http://schemas.microsoft.com/office/word/2010/wordprocessingDrawing" xmlns:wp="http://schemas.openxmlformats.org/drawingml/2006/wordprocessingDrawing" xmlns:w10="urn:schemas-microsoft-com:office:word" xmlns:w="http://schemas.openxmlformats.org/wordprocessingml/2006/main" xmlns:w14="http://schemas.microsoft.com/office/word/2010/wordml" xmlns:w15="http://schemas.microsoft.com/office/word/2012/wordml" xmlns:w16cex="http://schemas.microsoft.com/office/word/2018/wordml/cex" xmlns:w16cid="http://schemas.microsoft.com/office/word/2016/wordml/cid" xmlns:w16="http://schemas.microsoft.com/office/word/2018/wordml" xmlns:w16sdtdh="http://schemas.microsoft.com/office/word/2020/wordml/sdtdatahash" xmlns:w16se="http://schemas.microsoft.com/office/word/2015/wordml/symex" xmlns:wpg="http://schemas.microsoft.com/office/word/2010/wordprocessingGroup" xmlns:wpi="http://schemas.microsoft.com/office/word/2010/wordprocessingInk" xmlns:wne="http://schemas.microsoft.com/office/word/2006/wordml" xmlns:wps="http://schemas.microsoft.com/office/word/2010/wordprocessingShape" mc:Ignorable="w14 w15 w16se w16cid w16 w16cex w16sdtdh wp14">
+<w:endnotes xmlns:wpc="http://schemas.microsoft.com/office/word/2010/wordprocessingCanvas" xmlns:mc="http://schemas.openxmlformats.org/markup-compatibility/2006" xmlns:o="urn:schemas-microsoft-com:office:office" xmlns:r="http://schemas.openxmlformats.org/officeDocument/2006/relationships" xmlns:m="http://schemas.openxmlformats.org/officeDocument/2006/math" xmlns:v="urn:schemas-microsoft-com:vml" xmlns:wp14="http://schemas.microsoft.com/office/word/2010/wordprocessingDrawing" xmlns:wp="http://schemas.openxmlformats.org/drawingml/2006/wordprocessingDrawing" xmlns:w10="urn:schemas-microsoft-com:office:word" xmlns:w="http://schemas.openxmlformats.org/wordprocessingml/2006/main" xmlns:w14="http://schemas.microsoft.com/office/word/2010/wordml" xmlns:w15="http://schemas.microsoft.com/office/word/2012/wordml" xmlns:wpg="http://schemas.microsoft.com/office/word/2010/wordprocessingGroup" xmlns:wpi="http://schemas.microsoft.com/office/word/2010/wordprocessingInk" xmlns:wne="http://schemas.microsoft.com/office/word/2006/wordml" xmlns:wps="http://schemas.microsoft.com/office/word/2010/wordprocessingShape" mc:Ignorable="w14 w15 wp14">
   <w:endnote w:type="separator" w:id="-1">
     <w:p>
       <w:r>
@@ -7585,7 +8125,7 @@
 </file>
 
 <file path=word/footer1.xml><?xml version="1.0" encoding="utf-8"?>
-<w:ftr xmlns:wpc="http://schemas.microsoft.com/office/word/2010/wordprocessingCanvas" xmlns:cx="http://schemas.microsoft.com/office/drawing/2014/chartex" xmlns:cx1="http://schemas.microsoft.com/office/drawing/2015/9/8/chartex" xmlns:cx2="http://schemas.microsoft.com/office/drawing/2015/10/21/chartex" xmlns:cx3="http://schemas.microsoft.com/office/drawing/2016/5/9/chartex" xmlns:cx4="http://schemas.microsoft.com/office/drawing/2016/5/10/chartex" xmlns:cx5="http://schemas.microsoft.com/office/drawing/2016/5/11/chartex" xmlns:cx6="http://schemas.microsoft.com/office/drawing/2016/5/12/chartex" xmlns:cx7="http://schemas.microsoft.com/office/drawing/2016/5/13/chartex" xmlns:cx8="http://schemas.microsoft.com/office/drawing/2016/5/14/chartex" xmlns:mc="http://schemas.openxmlformats.org/markup-compatibility/2006" xmlns:aink="http://schemas.microsoft.com/office/drawing/2016/ink" xmlns:am3d="http://schemas.microsoft.com/office/drawing/2017/model3d" xmlns:o="urn:schemas-microsoft-com:office:office" xmlns:r="http://schemas.openxmlformats.org/officeDocument/2006/relationships" xmlns:m="http://schemas.openxmlformats.org/officeDocument/2006/math" xmlns:v="urn:schemas-microsoft-com:vml" xmlns:wp14="http://schemas.microsoft.com/office/word/2010/wordprocessingDrawing" xmlns:wp="http://schemas.openxmlformats.org/drawingml/2006/wordprocessingDrawing" xmlns:w10="urn:schemas-microsoft-com:office:word" xmlns:w="http://schemas.openxmlformats.org/wordprocessingml/2006/main" xmlns:w14="http://schemas.microsoft.com/office/word/2010/wordml" xmlns:w15="http://schemas.microsoft.com/office/word/2012/wordml" xmlns:w16cex="http://schemas.microsoft.com/office/word/2018/wordml/cex" xmlns:w16cid="http://schemas.microsoft.com/office/word/2016/wordml/cid" xmlns:w16="http://schemas.microsoft.com/office/word/2018/wordml" xmlns:w16sdtdh="http://schemas.microsoft.com/office/word/2020/wordml/sdtdatahash" xmlns:w16se="http://schemas.microsoft.com/office/word/2015/wordml/symex" xmlns:wpg="http://schemas.microsoft.com/office/word/2010/wordprocessingGroup" xmlns:wpi="http://schemas.microsoft.com/office/word/2010/wordprocessingInk" xmlns:wne="http://schemas.microsoft.com/office/word/2006/wordml" xmlns:wps="http://schemas.microsoft.com/office/word/2010/wordprocessingShape" mc:Ignorable="w14 w15 w16se w16cid w16 w16cex w16sdtdh wp14">
+<w:ftr xmlns:wpc="http://schemas.microsoft.com/office/word/2010/wordprocessingCanvas" xmlns:mc="http://schemas.openxmlformats.org/markup-compatibility/2006" xmlns:o="urn:schemas-microsoft-com:office:office" xmlns:r="http://schemas.openxmlformats.org/officeDocument/2006/relationships" xmlns:m="http://schemas.openxmlformats.org/officeDocument/2006/math" xmlns:v="urn:schemas-microsoft-com:vml" xmlns:wp14="http://schemas.microsoft.com/office/word/2010/wordprocessingDrawing" xmlns:wp="http://schemas.openxmlformats.org/drawingml/2006/wordprocessingDrawing" xmlns:w10="urn:schemas-microsoft-com:office:word" xmlns:w="http://schemas.openxmlformats.org/wordprocessingml/2006/main" xmlns:w14="http://schemas.microsoft.com/office/word/2010/wordml" xmlns:w15="http://schemas.microsoft.com/office/word/2012/wordml" xmlns:wpg="http://schemas.microsoft.com/office/word/2010/wordprocessingGroup" xmlns:wpi="http://schemas.microsoft.com/office/word/2010/wordprocessingInk" xmlns:wne="http://schemas.microsoft.com/office/word/2006/wordml" xmlns:wps="http://schemas.microsoft.com/office/word/2010/wordprocessingShape" mc:Ignorable="w14 w15 wp14">
   <w:p>
     <w:pPr>
       <w:ind w:right="260"/>
@@ -7598,7 +8138,7 @@
     <w:r>
       <w:rPr>
         <w:noProof/>
-        <w:lang w:val="es-AR"/>
+        <w:lang w:eastAsia="es-ES"/>
       </w:rPr>
       <mc:AlternateContent>
         <mc:Choice Requires="wps">
@@ -7684,7 +8224,7 @@
         </mc:Choice>
         <mc:Fallback>
           <w:pict>
-            <v:rect w14:anchorId="0FD3695C" id="Rectángulo 1" o:spid="_x0000_s1026" style="position:absolute;margin-left:469pt;margin-top:734pt;width:32.7pt;height:24.4pt;z-index:251658240;visibility:visible;mso-wrap-style:square;mso-wrap-distance-left:9pt;mso-wrap-distance-top:0;mso-wrap-distance-right:9pt;mso-wrap-distance-bottom:0;mso-position-horizontal:absolute;mso-position-horizontal-relative:text;mso-position-vertical:absolute;mso-position-vertical-relative:text;v-text-anchor:middle" o:gfxdata="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" stroked="f">
+            <v:rect w14:anchorId="0FD3695C" id="Rectángulo 1" o:spid="_x0000_s1026" style="position:absolute;margin-left:469pt;margin-top:734pt;width:32.7pt;height:24.4pt;z-index:251658240;visibility:visible;mso-wrap-style:square;mso-wrap-distance-left:9pt;mso-wrap-distance-top:0;mso-wrap-distance-right:9pt;mso-wrap-distance-bottom:0;mso-position-horizontal:absolute;mso-position-horizontal-relative:text;mso-position-vertical:absolute;mso-position-vertical-relative:text;v-text-anchor:middle" o:gfxdata="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" stroked="f">
               <v:textbox inset="0,1.2694mm,0,1.2694mm">
                 <w:txbxContent>
                   <w:p>
@@ -7751,7 +8291,7 @@
 </file>
 
 <file path=word/footer2.xml><?xml version="1.0" encoding="utf-8"?>
-<w:ftr xmlns:wpc="http://schemas.microsoft.com/office/word/2010/wordprocessingCanvas" xmlns:cx="http://schemas.microsoft.com/office/drawing/2014/chartex" xmlns:cx1="http://schemas.microsoft.com/office/drawing/2015/9/8/chartex" xmlns:cx2="http://schemas.microsoft.com/office/drawing/2015/10/21/chartex" xmlns:cx3="http://schemas.microsoft.com/office/drawing/2016/5/9/chartex" xmlns:cx4="http://schemas.microsoft.com/office/drawing/2016/5/10/chartex" xmlns:cx5="http://schemas.microsoft.com/office/drawing/2016/5/11/chartex" xmlns:cx6="http://schemas.microsoft.com/office/drawing/2016/5/12/chartex" xmlns:cx7="http://schemas.microsoft.com/office/drawing/2016/5/13/chartex" xmlns:cx8="http://schemas.microsoft.com/office/drawing/2016/5/14/chartex" xmlns:mc="http://schemas.openxmlformats.org/markup-compatibility/2006" xmlns:aink="http://schemas.microsoft.com/office/drawing/2016/ink" xmlns:am3d="http://schemas.microsoft.com/office/drawing/2017/model3d" xmlns:o="urn:schemas-microsoft-com:office:office" xmlns:r="http://schemas.openxmlformats.org/officeDocument/2006/relationships" xmlns:m="http://schemas.openxmlformats.org/officeDocument/2006/math" xmlns:v="urn:schemas-microsoft-com:vml" xmlns:wp14="http://schemas.microsoft.com/office/word/2010/wordprocessingDrawing" xmlns:wp="http://schemas.openxmlformats.org/drawingml/2006/wordprocessingDrawing" xmlns:w10="urn:schemas-microsoft-com:office:word" xmlns:w="http://schemas.openxmlformats.org/wordprocessingml/2006/main" xmlns:w14="http://schemas.microsoft.com/office/word/2010/wordml" xmlns:w15="http://schemas.microsoft.com/office/word/2012/wordml" xmlns:w16cex="http://schemas.microsoft.com/office/word/2018/wordml/cex" xmlns:w16cid="http://schemas.microsoft.com/office/word/2016/wordml/cid" xmlns:w16="http://schemas.microsoft.com/office/word/2018/wordml" xmlns:w16sdtdh="http://schemas.microsoft.com/office/word/2020/wordml/sdtdatahash" xmlns:w16se="http://schemas.microsoft.com/office/word/2015/wordml/symex" xmlns:wpg="http://schemas.microsoft.com/office/word/2010/wordprocessingGroup" xmlns:wpi="http://schemas.microsoft.com/office/word/2010/wordprocessingInk" xmlns:wne="http://schemas.microsoft.com/office/word/2006/wordml" xmlns:wps="http://schemas.microsoft.com/office/word/2010/wordprocessingShape" mc:Ignorable="w14 w15 w16se w16cid w16 w16cex w16sdtdh wp14">
+<w:ftr xmlns:wpc="http://schemas.microsoft.com/office/word/2010/wordprocessingCanvas" xmlns:mc="http://schemas.openxmlformats.org/markup-compatibility/2006" xmlns:o="urn:schemas-microsoft-com:office:office" xmlns:r="http://schemas.openxmlformats.org/officeDocument/2006/relationships" xmlns:m="http://schemas.openxmlformats.org/officeDocument/2006/math" xmlns:v="urn:schemas-microsoft-com:vml" xmlns:wp14="http://schemas.microsoft.com/office/word/2010/wordprocessingDrawing" xmlns:wp="http://schemas.openxmlformats.org/drawingml/2006/wordprocessingDrawing" xmlns:w10="urn:schemas-microsoft-com:office:word" xmlns:w="http://schemas.openxmlformats.org/wordprocessingml/2006/main" xmlns:w14="http://schemas.microsoft.com/office/word/2010/wordml" xmlns:w15="http://schemas.microsoft.com/office/word/2012/wordml" xmlns:wpg="http://schemas.microsoft.com/office/word/2010/wordprocessingGroup" xmlns:wpi="http://schemas.microsoft.com/office/word/2010/wordprocessingInk" xmlns:wne="http://schemas.microsoft.com/office/word/2006/wordml" xmlns:wps="http://schemas.microsoft.com/office/word/2010/wordprocessingShape" mc:Ignorable="w14 w15 wp14">
   <w:p>
     <w:pPr>
       <w:pBdr>
@@ -7774,7 +8314,7 @@
 </file>
 
 <file path=word/footer3.xml><?xml version="1.0" encoding="utf-8"?>
-<w:ftr xmlns:wpc="http://schemas.microsoft.com/office/word/2010/wordprocessingCanvas" xmlns:cx="http://schemas.microsoft.com/office/drawing/2014/chartex" xmlns:cx1="http://schemas.microsoft.com/office/drawing/2015/9/8/chartex" xmlns:cx2="http://schemas.microsoft.com/office/drawing/2015/10/21/chartex" xmlns:cx3="http://schemas.microsoft.com/office/drawing/2016/5/9/chartex" xmlns:cx4="http://schemas.microsoft.com/office/drawing/2016/5/10/chartex" xmlns:cx5="http://schemas.microsoft.com/office/drawing/2016/5/11/chartex" xmlns:cx6="http://schemas.microsoft.com/office/drawing/2016/5/12/chartex" xmlns:cx7="http://schemas.microsoft.com/office/drawing/2016/5/13/chartex" xmlns:cx8="http://schemas.microsoft.com/office/drawing/2016/5/14/chartex" xmlns:mc="http://schemas.openxmlformats.org/markup-compatibility/2006" xmlns:aink="http://schemas.microsoft.com/office/drawing/2016/ink" xmlns:am3d="http://schemas.microsoft.com/office/drawing/2017/model3d" xmlns:o="urn:schemas-microsoft-com:office:office" xmlns:r="http://schemas.openxmlformats.org/officeDocument/2006/relationships" xmlns:m="http://schemas.openxmlformats.org/officeDocument/2006/math" xmlns:v="urn:schemas-microsoft-com:vml" xmlns:wp14="http://schemas.microsoft.com/office/word/2010/wordprocessingDrawing" xmlns:wp="http://schemas.openxmlformats.org/drawingml/2006/wordprocessingDrawing" xmlns:w10="urn:schemas-microsoft-com:office:word" xmlns:w="http://schemas.openxmlformats.org/wordprocessingml/2006/main" xmlns:w14="http://schemas.microsoft.com/office/word/2010/wordml" xmlns:w15="http://schemas.microsoft.com/office/word/2012/wordml" xmlns:w16cex="http://schemas.microsoft.com/office/word/2018/wordml/cex" xmlns:w16cid="http://schemas.microsoft.com/office/word/2016/wordml/cid" xmlns:w16="http://schemas.microsoft.com/office/word/2018/wordml" xmlns:w16sdtdh="http://schemas.microsoft.com/office/word/2020/wordml/sdtdatahash" xmlns:w16se="http://schemas.microsoft.com/office/word/2015/wordml/symex" xmlns:wpg="http://schemas.microsoft.com/office/word/2010/wordprocessingGroup" xmlns:wpi="http://schemas.microsoft.com/office/word/2010/wordprocessingInk" xmlns:wne="http://schemas.microsoft.com/office/word/2006/wordml" xmlns:wps="http://schemas.microsoft.com/office/word/2010/wordprocessingShape" mc:Ignorable="w14 w15 w16se w16cid w16 w16cex w16sdtdh wp14">
+<w:ftr xmlns:wpc="http://schemas.microsoft.com/office/word/2010/wordprocessingCanvas" xmlns:mc="http://schemas.openxmlformats.org/markup-compatibility/2006" xmlns:o="urn:schemas-microsoft-com:office:office" xmlns:r="http://schemas.openxmlformats.org/officeDocument/2006/relationships" xmlns:m="http://schemas.openxmlformats.org/officeDocument/2006/math" xmlns:v="urn:schemas-microsoft-com:vml" xmlns:wp14="http://schemas.microsoft.com/office/word/2010/wordprocessingDrawing" xmlns:wp="http://schemas.openxmlformats.org/drawingml/2006/wordprocessingDrawing" xmlns:w10="urn:schemas-microsoft-com:office:word" xmlns:w="http://schemas.openxmlformats.org/wordprocessingml/2006/main" xmlns:w14="http://schemas.microsoft.com/office/word/2010/wordml" xmlns:w15="http://schemas.microsoft.com/office/word/2012/wordml" xmlns:wpg="http://schemas.microsoft.com/office/word/2010/wordprocessingGroup" xmlns:wpi="http://schemas.microsoft.com/office/word/2010/wordprocessingInk" xmlns:wne="http://schemas.microsoft.com/office/word/2006/wordml" xmlns:wps="http://schemas.microsoft.com/office/word/2010/wordprocessingShape" mc:Ignorable="w14 w15 wp14">
   <w:p>
     <w:pPr>
       <w:pBdr>
@@ -7797,7 +8337,7 @@
 </file>
 
 <file path=word/footnotes.xml><?xml version="1.0" encoding="utf-8"?>
-<w:footnotes xmlns:wpc="http://schemas.microsoft.com/office/word/2010/wordprocessingCanvas" xmlns:cx="http://schemas.microsoft.com/office/drawing/2014/chartex" xmlns:cx1="http://schemas.microsoft.com/office/drawing/2015/9/8/chartex" xmlns:cx2="http://schemas.microsoft.com/office/drawing/2015/10/21/chartex" xmlns:cx3="http://schemas.microsoft.com/office/drawing/2016/5/9/chartex" xmlns:cx4="http://schemas.microsoft.com/office/drawing/2016/5/10/chartex" xmlns:cx5="http://schemas.microsoft.com/office/drawing/2016/5/11/chartex" xmlns:cx6="http://schemas.microsoft.com/office/drawing/2016/5/12/chartex" xmlns:cx7="http://schemas.microsoft.com/office/drawing/2016/5/13/chartex" xmlns:cx8="http://schemas.microsoft.com/office/drawing/2016/5/14/chartex" xmlns:mc="http://schemas.openxmlformats.org/markup-compatibility/2006" xmlns:aink="http://schemas.microsoft.com/office/drawing/2016/ink" xmlns:am3d="http://schemas.microsoft.com/office/drawing/2017/model3d" xmlns:o="urn:schemas-microsoft-com:office:office" xmlns:r="http://schemas.openxmlformats.org/officeDocument/2006/relationships" xmlns:m="http://schemas.openxmlformats.org/officeDocument/2006/math" xmlns:v="urn:schemas-microsoft-com:vml" xmlns:wp14="http://schemas.microsoft.com/office/word/2010/wordprocessingDrawing" xmlns:wp="http://schemas.openxmlformats.org/drawingml/2006/wordprocessingDrawing" xmlns:w10="urn:schemas-microsoft-com:office:word" xmlns:w="http://schemas.openxmlformats.org/wordprocessingml/2006/main" xmlns:w14="http://schemas.microsoft.com/office/word/2010/wordml" xmlns:w15="http://schemas.microsoft.com/office/word/2012/wordml" xmlns:w16cex="http://schemas.microsoft.com/office/word/2018/wordml/cex" xmlns:w16cid="http://schemas.microsoft.com/office/word/2016/wordml/cid" xmlns:w16="http://schemas.microsoft.com/office/word/2018/wordml" xmlns:w16sdtdh="http://schemas.microsoft.com/office/word/2020/wordml/sdtdatahash" xmlns:w16se="http://schemas.microsoft.com/office/word/2015/wordml/symex" xmlns:wpg="http://schemas.microsoft.com/office/word/2010/wordprocessingGroup" xmlns:wpi="http://schemas.microsoft.com/office/word/2010/wordprocessingInk" xmlns:wne="http://schemas.microsoft.com/office/word/2006/wordml" xmlns:wps="http://schemas.microsoft.com/office/word/2010/wordprocessingShape" mc:Ignorable="w14 w15 w16se w16cid w16 w16cex w16sdtdh wp14">
+<w:footnotes xmlns:wpc="http://schemas.microsoft.com/office/word/2010/wordprocessingCanvas" xmlns:mc="http://schemas.openxmlformats.org/markup-compatibility/2006" xmlns:o="urn:schemas-microsoft-com:office:office" xmlns:r="http://schemas.openxmlformats.org/officeDocument/2006/relationships" xmlns:m="http://schemas.openxmlformats.org/officeDocument/2006/math" xmlns:v="urn:schemas-microsoft-com:vml" xmlns:wp14="http://schemas.microsoft.com/office/word/2010/wordprocessingDrawing" xmlns:wp="http://schemas.openxmlformats.org/drawingml/2006/wordprocessingDrawing" xmlns:w10="urn:schemas-microsoft-com:office:word" xmlns:w="http://schemas.openxmlformats.org/wordprocessingml/2006/main" xmlns:w14="http://schemas.microsoft.com/office/word/2010/wordml" xmlns:w15="http://schemas.microsoft.com/office/word/2012/wordml" xmlns:wpg="http://schemas.microsoft.com/office/word/2010/wordprocessingGroup" xmlns:wpi="http://schemas.microsoft.com/office/word/2010/wordprocessingInk" xmlns:wne="http://schemas.microsoft.com/office/word/2006/wordml" xmlns:wps="http://schemas.microsoft.com/office/word/2010/wordprocessingShape" mc:Ignorable="w14 w15 wp14">
   <w:footnote w:type="separator" w:id="-1">
     <w:p>
       <w:r>
@@ -7816,7 +8356,7 @@
 </file>
 
 <file path=word/header1.xml><?xml version="1.0" encoding="utf-8"?>
-<w:hdr xmlns:wpc="http://schemas.microsoft.com/office/word/2010/wordprocessingCanvas" xmlns:cx="http://schemas.microsoft.com/office/drawing/2014/chartex" xmlns:cx1="http://schemas.microsoft.com/office/drawing/2015/9/8/chartex" xmlns:cx2="http://schemas.microsoft.com/office/drawing/2015/10/21/chartex" xmlns:cx3="http://schemas.microsoft.com/office/drawing/2016/5/9/chartex" xmlns:cx4="http://schemas.microsoft.com/office/drawing/2016/5/10/chartex" xmlns:cx5="http://schemas.microsoft.com/office/drawing/2016/5/11/chartex" xmlns:cx6="http://schemas.microsoft.com/office/drawing/2016/5/12/chartex" xmlns:cx7="http://schemas.microsoft.com/office/drawing/2016/5/13/chartex" xmlns:cx8="http://schemas.microsoft.com/office/drawing/2016/5/14/chartex" xmlns:mc="http://schemas.openxmlformats.org/markup-compatibility/2006" xmlns:aink="http://schemas.microsoft.com/office/drawing/2016/ink" xmlns:am3d="http://schemas.microsoft.com/office/drawing/2017/model3d" xmlns:o="urn:schemas-microsoft-com:office:office" xmlns:r="http://schemas.openxmlformats.org/officeDocument/2006/relationships" xmlns:m="http://schemas.openxmlformats.org/officeDocument/2006/math" xmlns:v="urn:schemas-microsoft-com:vml" xmlns:wp14="http://schemas.microsoft.com/office/word/2010/wordprocessingDrawing" xmlns:wp="http://schemas.openxmlformats.org/drawingml/2006/wordprocessingDrawing" xmlns:w10="urn:schemas-microsoft-com:office:word" xmlns:w="http://schemas.openxmlformats.org/wordprocessingml/2006/main" xmlns:w14="http://schemas.microsoft.com/office/word/2010/wordml" xmlns:w15="http://schemas.microsoft.com/office/word/2012/wordml" xmlns:w16cex="http://schemas.microsoft.com/office/word/2018/wordml/cex" xmlns:w16cid="http://schemas.microsoft.com/office/word/2016/wordml/cid" xmlns:w16="http://schemas.microsoft.com/office/word/2018/wordml" xmlns:w16sdtdh="http://schemas.microsoft.com/office/word/2020/wordml/sdtdatahash" xmlns:w16se="http://schemas.microsoft.com/office/word/2015/wordml/symex" xmlns:wpg="http://schemas.microsoft.com/office/word/2010/wordprocessingGroup" xmlns:wpi="http://schemas.microsoft.com/office/word/2010/wordprocessingInk" xmlns:wne="http://schemas.microsoft.com/office/word/2006/wordml" xmlns:wps="http://schemas.microsoft.com/office/word/2010/wordprocessingShape" mc:Ignorable="w14 w15 w16se w16cid w16 w16cex w16sdtdh wp14">
+<w:hdr xmlns:wpc="http://schemas.microsoft.com/office/word/2010/wordprocessingCanvas" xmlns:mc="http://schemas.openxmlformats.org/markup-compatibility/2006" xmlns:o="urn:schemas-microsoft-com:office:office" xmlns:r="http://schemas.openxmlformats.org/officeDocument/2006/relationships" xmlns:m="http://schemas.openxmlformats.org/officeDocument/2006/math" xmlns:v="urn:schemas-microsoft-com:vml" xmlns:wp14="http://schemas.microsoft.com/office/word/2010/wordprocessingDrawing" xmlns:wp="http://schemas.openxmlformats.org/drawingml/2006/wordprocessingDrawing" xmlns:w10="urn:schemas-microsoft-com:office:word" xmlns:w="http://schemas.openxmlformats.org/wordprocessingml/2006/main" xmlns:w14="http://schemas.microsoft.com/office/word/2010/wordml" xmlns:w15="http://schemas.microsoft.com/office/word/2012/wordml" xmlns:wpg="http://schemas.microsoft.com/office/word/2010/wordprocessingGroup" xmlns:wpi="http://schemas.microsoft.com/office/word/2010/wordprocessingInk" xmlns:wne="http://schemas.microsoft.com/office/word/2006/wordml" xmlns:wps="http://schemas.microsoft.com/office/word/2010/wordprocessingShape" mc:Ignorable="w14 w15 wp14">
   <w:p>
     <w:pPr>
       <w:widowControl w:val="0"/>
@@ -7887,7 +8427,7 @@
               <w:b/>
               <w:noProof/>
               <w:color w:val="241A61"/>
-              <w:lang w:val="es-AR"/>
+              <w:lang w:eastAsia="es-ES"/>
             </w:rPr>
             <w:drawing>
               <wp:inline distT="0" distB="0" distL="114300" distR="114300" wp14:anchorId="77EF3D81" wp14:editId="30177AEB">
@@ -8091,7 +8631,7 @@
 </file>
 
 <file path=word/header2.xml><?xml version="1.0" encoding="utf-8"?>
-<w:hdr xmlns:wpc="http://schemas.microsoft.com/office/word/2010/wordprocessingCanvas" xmlns:cx="http://schemas.microsoft.com/office/drawing/2014/chartex" xmlns:cx1="http://schemas.microsoft.com/office/drawing/2015/9/8/chartex" xmlns:cx2="http://schemas.microsoft.com/office/drawing/2015/10/21/chartex" xmlns:cx3="http://schemas.microsoft.com/office/drawing/2016/5/9/chartex" xmlns:cx4="http://schemas.microsoft.com/office/drawing/2016/5/10/chartex" xmlns:cx5="http://schemas.microsoft.com/office/drawing/2016/5/11/chartex" xmlns:cx6="http://schemas.microsoft.com/office/drawing/2016/5/12/chartex" xmlns:cx7="http://schemas.microsoft.com/office/drawing/2016/5/13/chartex" xmlns:cx8="http://schemas.microsoft.com/office/drawing/2016/5/14/chartex" xmlns:mc="http://schemas.openxmlformats.org/markup-compatibility/2006" xmlns:aink="http://schemas.microsoft.com/office/drawing/2016/ink" xmlns:am3d="http://schemas.microsoft.com/office/drawing/2017/model3d" xmlns:o="urn:schemas-microsoft-com:office:office" xmlns:r="http://schemas.openxmlformats.org/officeDocument/2006/relationships" xmlns:m="http://schemas.openxmlformats.org/officeDocument/2006/math" xmlns:v="urn:schemas-microsoft-com:vml" xmlns:wp14="http://schemas.microsoft.com/office/word/2010/wordprocessingDrawing" xmlns:wp="http://schemas.openxmlformats.org/drawingml/2006/wordprocessingDrawing" xmlns:w10="urn:schemas-microsoft-com:office:word" xmlns:w="http://schemas.openxmlformats.org/wordprocessingml/2006/main" xmlns:w14="http://schemas.microsoft.com/office/word/2010/wordml" xmlns:w15="http://schemas.microsoft.com/office/word/2012/wordml" xmlns:w16cex="http://schemas.microsoft.com/office/word/2018/wordml/cex" xmlns:w16cid="http://schemas.microsoft.com/office/word/2016/wordml/cid" xmlns:w16="http://schemas.microsoft.com/office/word/2018/wordml" xmlns:w16sdtdh="http://schemas.microsoft.com/office/word/2020/wordml/sdtdatahash" xmlns:w16se="http://schemas.microsoft.com/office/word/2015/wordml/symex" xmlns:wpg="http://schemas.microsoft.com/office/word/2010/wordprocessingGroup" xmlns:wpi="http://schemas.microsoft.com/office/word/2010/wordprocessingInk" xmlns:wne="http://schemas.microsoft.com/office/word/2006/wordml" xmlns:wps="http://schemas.microsoft.com/office/word/2010/wordprocessingShape" mc:Ignorable="w14 w15 w16se w16cid w16 w16cex w16sdtdh wp14">
+<w:hdr xmlns:wpc="http://schemas.microsoft.com/office/word/2010/wordprocessingCanvas" xmlns:mc="http://schemas.openxmlformats.org/markup-compatibility/2006" xmlns:o="urn:schemas-microsoft-com:office:office" xmlns:r="http://schemas.openxmlformats.org/officeDocument/2006/relationships" xmlns:m="http://schemas.openxmlformats.org/officeDocument/2006/math" xmlns:v="urn:schemas-microsoft-com:vml" xmlns:wp14="http://schemas.microsoft.com/office/word/2010/wordprocessingDrawing" xmlns:wp="http://schemas.openxmlformats.org/drawingml/2006/wordprocessingDrawing" xmlns:w10="urn:schemas-microsoft-com:office:word" xmlns:w="http://schemas.openxmlformats.org/wordprocessingml/2006/main" xmlns:w14="http://schemas.microsoft.com/office/word/2010/wordml" xmlns:w15="http://schemas.microsoft.com/office/word/2012/wordml" xmlns:wpg="http://schemas.microsoft.com/office/word/2010/wordprocessingGroup" xmlns:wpi="http://schemas.microsoft.com/office/word/2010/wordprocessingInk" xmlns:wne="http://schemas.microsoft.com/office/word/2006/wordml" xmlns:wps="http://schemas.microsoft.com/office/word/2010/wordprocessingShape" mc:Ignorable="w14 w15 wp14">
   <w:p>
     <w:pPr>
       <w:pBdr>
@@ -8115,7 +8655,7 @@
 </file>
 
 <file path=word/header3.xml><?xml version="1.0" encoding="utf-8"?>
-<w:hdr xmlns:wpc="http://schemas.microsoft.com/office/word/2010/wordprocessingCanvas" xmlns:cx="http://schemas.microsoft.com/office/drawing/2014/chartex" xmlns:cx1="http://schemas.microsoft.com/office/drawing/2015/9/8/chartex" xmlns:cx2="http://schemas.microsoft.com/office/drawing/2015/10/21/chartex" xmlns:cx3="http://schemas.microsoft.com/office/drawing/2016/5/9/chartex" xmlns:cx4="http://schemas.microsoft.com/office/drawing/2016/5/10/chartex" xmlns:cx5="http://schemas.microsoft.com/office/drawing/2016/5/11/chartex" xmlns:cx6="http://schemas.microsoft.com/office/drawing/2016/5/12/chartex" xmlns:cx7="http://schemas.microsoft.com/office/drawing/2016/5/13/chartex" xmlns:cx8="http://schemas.microsoft.com/office/drawing/2016/5/14/chartex" xmlns:mc="http://schemas.openxmlformats.org/markup-compatibility/2006" xmlns:aink="http://schemas.microsoft.com/office/drawing/2016/ink" xmlns:am3d="http://schemas.microsoft.com/office/drawing/2017/model3d" xmlns:o="urn:schemas-microsoft-com:office:office" xmlns:r="http://schemas.openxmlformats.org/officeDocument/2006/relationships" xmlns:m="http://schemas.openxmlformats.org/officeDocument/2006/math" xmlns:v="urn:schemas-microsoft-com:vml" xmlns:wp14="http://schemas.microsoft.com/office/word/2010/wordprocessingDrawing" xmlns:wp="http://schemas.openxmlformats.org/drawingml/2006/wordprocessingDrawing" xmlns:w10="urn:schemas-microsoft-com:office:word" xmlns:w="http://schemas.openxmlformats.org/wordprocessingml/2006/main" xmlns:w14="http://schemas.microsoft.com/office/word/2010/wordml" xmlns:w15="http://schemas.microsoft.com/office/word/2012/wordml" xmlns:w16cex="http://schemas.microsoft.com/office/word/2018/wordml/cex" xmlns:w16cid="http://schemas.microsoft.com/office/word/2016/wordml/cid" xmlns:w16="http://schemas.microsoft.com/office/word/2018/wordml" xmlns:w16sdtdh="http://schemas.microsoft.com/office/word/2020/wordml/sdtdatahash" xmlns:w16se="http://schemas.microsoft.com/office/word/2015/wordml/symex" xmlns:wpg="http://schemas.microsoft.com/office/word/2010/wordprocessingGroup" xmlns:wpi="http://schemas.microsoft.com/office/word/2010/wordprocessingInk" xmlns:wne="http://schemas.microsoft.com/office/word/2006/wordml" xmlns:wps="http://schemas.microsoft.com/office/word/2010/wordprocessingShape" mc:Ignorable="w14 w15 w16se w16cid w16 w16cex w16sdtdh wp14">
+<w:hdr xmlns:wpc="http://schemas.microsoft.com/office/word/2010/wordprocessingCanvas" xmlns:mc="http://schemas.openxmlformats.org/markup-compatibility/2006" xmlns:o="urn:schemas-microsoft-com:office:office" xmlns:r="http://schemas.openxmlformats.org/officeDocument/2006/relationships" xmlns:m="http://schemas.openxmlformats.org/officeDocument/2006/math" xmlns:v="urn:schemas-microsoft-com:vml" xmlns:wp14="http://schemas.microsoft.com/office/word/2010/wordprocessingDrawing" xmlns:wp="http://schemas.openxmlformats.org/drawingml/2006/wordprocessingDrawing" xmlns:w10="urn:schemas-microsoft-com:office:word" xmlns:w="http://schemas.openxmlformats.org/wordprocessingml/2006/main" xmlns:w14="http://schemas.microsoft.com/office/word/2010/wordml" xmlns:w15="http://schemas.microsoft.com/office/word/2012/wordml" xmlns:wpg="http://schemas.microsoft.com/office/word/2010/wordprocessingGroup" xmlns:wpi="http://schemas.microsoft.com/office/word/2010/wordprocessingInk" xmlns:wne="http://schemas.microsoft.com/office/word/2006/wordml" xmlns:wps="http://schemas.microsoft.com/office/word/2010/wordprocessingShape" mc:Ignorable="w14 w15 wp14">
   <w:p>
     <w:pPr>
       <w:pBdr>
@@ -8138,7 +8678,7 @@
 </file>
 
 <file path=word/header4.xml><?xml version="1.0" encoding="utf-8"?>
-<w:hdr xmlns:wpc="http://schemas.microsoft.com/office/word/2010/wordprocessingCanvas" xmlns:cx="http://schemas.microsoft.com/office/drawing/2014/chartex" xmlns:cx1="http://schemas.microsoft.com/office/drawing/2015/9/8/chartex" xmlns:cx2="http://schemas.microsoft.com/office/drawing/2015/10/21/chartex" xmlns:cx3="http://schemas.microsoft.com/office/drawing/2016/5/9/chartex" xmlns:cx4="http://schemas.microsoft.com/office/drawing/2016/5/10/chartex" xmlns:cx5="http://schemas.microsoft.com/office/drawing/2016/5/11/chartex" xmlns:cx6="http://schemas.microsoft.com/office/drawing/2016/5/12/chartex" xmlns:cx7="http://schemas.microsoft.com/office/drawing/2016/5/13/chartex" xmlns:cx8="http://schemas.microsoft.com/office/drawing/2016/5/14/chartex" xmlns:mc="http://schemas.openxmlformats.org/markup-compatibility/2006" xmlns:aink="http://schemas.microsoft.com/office/drawing/2016/ink" xmlns:am3d="http://schemas.microsoft.com/office/drawing/2017/model3d" xmlns:o="urn:schemas-microsoft-com:office:office" xmlns:r="http://schemas.openxmlformats.org/officeDocument/2006/relationships" xmlns:m="http://schemas.openxmlformats.org/officeDocument/2006/math" xmlns:v="urn:schemas-microsoft-com:vml" xmlns:wp14="http://schemas.microsoft.com/office/word/2010/wordprocessingDrawing" xmlns:wp="http://schemas.openxmlformats.org/drawingml/2006/wordprocessingDrawing" xmlns:w10="urn:schemas-microsoft-com:office:word" xmlns:w="http://schemas.openxmlformats.org/wordprocessingml/2006/main" xmlns:w14="http://schemas.microsoft.com/office/word/2010/wordml" xmlns:w15="http://schemas.microsoft.com/office/word/2012/wordml" xmlns:w16cex="http://schemas.microsoft.com/office/word/2018/wordml/cex" xmlns:w16cid="http://schemas.microsoft.com/office/word/2016/wordml/cid" xmlns:w16="http://schemas.microsoft.com/office/word/2018/wordml" xmlns:w16sdtdh="http://schemas.microsoft.com/office/word/2020/wordml/sdtdatahash" xmlns:w16se="http://schemas.microsoft.com/office/word/2015/wordml/symex" xmlns:wpg="http://schemas.microsoft.com/office/word/2010/wordprocessingGroup" xmlns:wpi="http://schemas.microsoft.com/office/word/2010/wordprocessingInk" xmlns:wne="http://schemas.microsoft.com/office/word/2006/wordml" xmlns:wps="http://schemas.microsoft.com/office/word/2010/wordprocessingShape" mc:Ignorable="w14 w15 w16se w16cid w16 w16cex w16sdtdh wp14">
+<w:hdr xmlns:wpc="http://schemas.microsoft.com/office/word/2010/wordprocessingCanvas" xmlns:mc="http://schemas.openxmlformats.org/markup-compatibility/2006" xmlns:o="urn:schemas-microsoft-com:office:office" xmlns:r="http://schemas.openxmlformats.org/officeDocument/2006/relationships" xmlns:m="http://schemas.openxmlformats.org/officeDocument/2006/math" xmlns:v="urn:schemas-microsoft-com:vml" xmlns:wp14="http://schemas.microsoft.com/office/word/2010/wordprocessingDrawing" xmlns:wp="http://schemas.openxmlformats.org/drawingml/2006/wordprocessingDrawing" xmlns:w10="urn:schemas-microsoft-com:office:word" xmlns:w="http://schemas.openxmlformats.org/wordprocessingml/2006/main" xmlns:w14="http://schemas.microsoft.com/office/word/2010/wordml" xmlns:w15="http://schemas.microsoft.com/office/word/2012/wordml" xmlns:wpg="http://schemas.microsoft.com/office/word/2010/wordprocessingGroup" xmlns:wpi="http://schemas.microsoft.com/office/word/2010/wordprocessingInk" xmlns:wne="http://schemas.microsoft.com/office/word/2006/wordml" xmlns:wps="http://schemas.microsoft.com/office/word/2010/wordprocessingShape" mc:Ignorable="w14 w15 wp14">
   <w:p>
     <w:pPr>
       <w:widowControl w:val="0"/>
@@ -8209,7 +8749,7 @@
             <w:rPr>
               <w:noProof/>
               <w:color w:val="000000"/>
-              <w:lang w:val="es-AR"/>
+              <w:lang w:eastAsia="es-ES"/>
             </w:rPr>
             <w:drawing>
               <wp:inline distT="0" distB="0" distL="114300" distR="114300" wp14:anchorId="38E43B4F" wp14:editId="26C40C49">
@@ -8361,7 +8901,7 @@
 </file>
 
 <file path=word/header5.xml><?xml version="1.0" encoding="utf-8"?>
-<w:hdr xmlns:wpc="http://schemas.microsoft.com/office/word/2010/wordprocessingCanvas" xmlns:cx="http://schemas.microsoft.com/office/drawing/2014/chartex" xmlns:cx1="http://schemas.microsoft.com/office/drawing/2015/9/8/chartex" xmlns:cx2="http://schemas.microsoft.com/office/drawing/2015/10/21/chartex" xmlns:cx3="http://schemas.microsoft.com/office/drawing/2016/5/9/chartex" xmlns:cx4="http://schemas.microsoft.com/office/drawing/2016/5/10/chartex" xmlns:cx5="http://schemas.microsoft.com/office/drawing/2016/5/11/chartex" xmlns:cx6="http://schemas.microsoft.com/office/drawing/2016/5/12/chartex" xmlns:cx7="http://schemas.microsoft.com/office/drawing/2016/5/13/chartex" xmlns:cx8="http://schemas.microsoft.com/office/drawing/2016/5/14/chartex" xmlns:mc="http://schemas.openxmlformats.org/markup-compatibility/2006" xmlns:aink="http://schemas.microsoft.com/office/drawing/2016/ink" xmlns:am3d="http://schemas.microsoft.com/office/drawing/2017/model3d" xmlns:o="urn:schemas-microsoft-com:office:office" xmlns:r="http://schemas.openxmlformats.org/officeDocument/2006/relationships" xmlns:m="http://schemas.openxmlformats.org/officeDocument/2006/math" xmlns:v="urn:schemas-microsoft-com:vml" xmlns:wp14="http://schemas.microsoft.com/office/word/2010/wordprocessingDrawing" xmlns:wp="http://schemas.openxmlformats.org/drawingml/2006/wordprocessingDrawing" xmlns:w10="urn:schemas-microsoft-com:office:word" xmlns:w="http://schemas.openxmlformats.org/wordprocessingml/2006/main" xmlns:w14="http://schemas.microsoft.com/office/word/2010/wordml" xmlns:w15="http://schemas.microsoft.com/office/word/2012/wordml" xmlns:w16cex="http://schemas.microsoft.com/office/word/2018/wordml/cex" xmlns:w16cid="http://schemas.microsoft.com/office/word/2016/wordml/cid" xmlns:w16="http://schemas.microsoft.com/office/word/2018/wordml" xmlns:w16sdtdh="http://schemas.microsoft.com/office/word/2020/wordml/sdtdatahash" xmlns:w16se="http://schemas.microsoft.com/office/word/2015/wordml/symex" xmlns:wpg="http://schemas.microsoft.com/office/word/2010/wordprocessingGroup" xmlns:wpi="http://schemas.microsoft.com/office/word/2010/wordprocessingInk" xmlns:wne="http://schemas.microsoft.com/office/word/2006/wordml" xmlns:wps="http://schemas.microsoft.com/office/word/2010/wordprocessingShape" mc:Ignorable="w14 w15 w16se w16cid w16 w16cex w16sdtdh wp14">
+<w:hdr xmlns:wpc="http://schemas.microsoft.com/office/word/2010/wordprocessingCanvas" xmlns:mc="http://schemas.openxmlformats.org/markup-compatibility/2006" xmlns:o="urn:schemas-microsoft-com:office:office" xmlns:r="http://schemas.openxmlformats.org/officeDocument/2006/relationships" xmlns:m="http://schemas.openxmlformats.org/officeDocument/2006/math" xmlns:v="urn:schemas-microsoft-com:vml" xmlns:wp14="http://schemas.microsoft.com/office/word/2010/wordprocessingDrawing" xmlns:wp="http://schemas.openxmlformats.org/drawingml/2006/wordprocessingDrawing" xmlns:w10="urn:schemas-microsoft-com:office:word" xmlns:w="http://schemas.openxmlformats.org/wordprocessingml/2006/main" xmlns:w14="http://schemas.microsoft.com/office/word/2010/wordml" xmlns:w15="http://schemas.microsoft.com/office/word/2012/wordml" xmlns:wpg="http://schemas.microsoft.com/office/word/2010/wordprocessingGroup" xmlns:wpi="http://schemas.microsoft.com/office/word/2010/wordprocessingInk" xmlns:wne="http://schemas.microsoft.com/office/word/2006/wordml" xmlns:wps="http://schemas.microsoft.com/office/word/2010/wordprocessingShape" mc:Ignorable="w14 w15 wp14">
   <w:p>
     <w:pPr>
       <w:pBdr>
@@ -8385,7 +8925,7 @@
 </file>
 
 <file path=word/header6.xml><?xml version="1.0" encoding="utf-8"?>
-<w:hdr xmlns:wpc="http://schemas.microsoft.com/office/word/2010/wordprocessingCanvas" xmlns:cx="http://schemas.microsoft.com/office/drawing/2014/chartex" xmlns:cx1="http://schemas.microsoft.com/office/drawing/2015/9/8/chartex" xmlns:cx2="http://schemas.microsoft.com/office/drawing/2015/10/21/chartex" xmlns:cx3="http://schemas.microsoft.com/office/drawing/2016/5/9/chartex" xmlns:cx4="http://schemas.microsoft.com/office/drawing/2016/5/10/chartex" xmlns:cx5="http://schemas.microsoft.com/office/drawing/2016/5/11/chartex" xmlns:cx6="http://schemas.microsoft.com/office/drawing/2016/5/12/chartex" xmlns:cx7="http://schemas.microsoft.com/office/drawing/2016/5/13/chartex" xmlns:cx8="http://schemas.microsoft.com/office/drawing/2016/5/14/chartex" xmlns:mc="http://schemas.openxmlformats.org/markup-compatibility/2006" xmlns:aink="http://schemas.microsoft.com/office/drawing/2016/ink" xmlns:am3d="http://schemas.microsoft.com/office/drawing/2017/model3d" xmlns:o="urn:schemas-microsoft-com:office:office" xmlns:r="http://schemas.openxmlformats.org/officeDocument/2006/relationships" xmlns:m="http://schemas.openxmlformats.org/officeDocument/2006/math" xmlns:v="urn:schemas-microsoft-com:vml" xmlns:wp14="http://schemas.microsoft.com/office/word/2010/wordprocessingDrawing" xmlns:wp="http://schemas.openxmlformats.org/drawingml/2006/wordprocessingDrawing" xmlns:w10="urn:schemas-microsoft-com:office:word" xmlns:w="http://schemas.openxmlformats.org/wordprocessingml/2006/main" xmlns:w14="http://schemas.microsoft.com/office/word/2010/wordml" xmlns:w15="http://schemas.microsoft.com/office/word/2012/wordml" xmlns:w16cex="http://schemas.microsoft.com/office/word/2018/wordml/cex" xmlns:w16cid="http://schemas.microsoft.com/office/word/2016/wordml/cid" xmlns:w16="http://schemas.microsoft.com/office/word/2018/wordml" xmlns:w16sdtdh="http://schemas.microsoft.com/office/word/2020/wordml/sdtdatahash" xmlns:w16se="http://schemas.microsoft.com/office/word/2015/wordml/symex" xmlns:wpg="http://schemas.microsoft.com/office/word/2010/wordprocessingGroup" xmlns:wpi="http://schemas.microsoft.com/office/word/2010/wordprocessingInk" xmlns:wne="http://schemas.microsoft.com/office/word/2006/wordml" xmlns:wps="http://schemas.microsoft.com/office/word/2010/wordprocessingShape" mc:Ignorable="w14 w15 w16se w16cid w16 w16cex w16sdtdh wp14">
+<w:hdr xmlns:wpc="http://schemas.microsoft.com/office/word/2010/wordprocessingCanvas" xmlns:mc="http://schemas.openxmlformats.org/markup-compatibility/2006" xmlns:o="urn:schemas-microsoft-com:office:office" xmlns:r="http://schemas.openxmlformats.org/officeDocument/2006/relationships" xmlns:m="http://schemas.openxmlformats.org/officeDocument/2006/math" xmlns:v="urn:schemas-microsoft-com:vml" xmlns:wp14="http://schemas.microsoft.com/office/word/2010/wordprocessingDrawing" xmlns:wp="http://schemas.openxmlformats.org/drawingml/2006/wordprocessingDrawing" xmlns:w10="urn:schemas-microsoft-com:office:word" xmlns:w="http://schemas.openxmlformats.org/wordprocessingml/2006/main" xmlns:w14="http://schemas.microsoft.com/office/word/2010/wordml" xmlns:w15="http://schemas.microsoft.com/office/word/2012/wordml" xmlns:wpg="http://schemas.microsoft.com/office/word/2010/wordprocessingGroup" xmlns:wpi="http://schemas.microsoft.com/office/word/2010/wordprocessingInk" xmlns:wne="http://schemas.microsoft.com/office/word/2006/wordml" xmlns:wps="http://schemas.microsoft.com/office/word/2010/wordprocessingShape" mc:Ignorable="w14 w15 wp14">
   <w:p>
     <w:pPr>
       <w:widowControl w:val="0"/>
@@ -8456,7 +8996,7 @@
               <w:b/>
               <w:noProof/>
               <w:color w:val="241A61"/>
-              <w:lang w:val="es-AR"/>
+              <w:lang w:eastAsia="es-ES"/>
             </w:rPr>
             <w:drawing>
               <wp:inline distT="0" distB="0" distL="114300" distR="114300" wp14:anchorId="4A18040B" wp14:editId="165FE454">
@@ -8654,8 +9194,8 @@
 </file>
 
 <file path=word/numbering.xml><?xml version="1.0" encoding="utf-8"?>
-<w:numbering xmlns:wpc="http://schemas.microsoft.com/office/word/2010/wordprocessingCanvas" xmlns:cx="http://schemas.microsoft.com/office/drawing/2014/chartex" xmlns:cx1="http://schemas.microsoft.com/office/drawing/2015/9/8/chartex" xmlns:cx2="http://schemas.microsoft.com/office/drawing/2015/10/21/chartex" xmlns:cx3="http://schemas.microsoft.com/office/drawing/2016/5/9/chartex" xmlns:cx4="http://schemas.microsoft.com/office/drawing/2016/5/10/chartex" xmlns:cx5="http://schemas.microsoft.com/office/drawing/2016/5/11/chartex" xmlns:cx6="http://schemas.microsoft.com/office/drawing/2016/5/12/chartex" xmlns:cx7="http://schemas.microsoft.com/office/drawing/2016/5/13/chartex" xmlns:cx8="http://schemas.microsoft.com/office/drawing/2016/5/14/chartex" xmlns:mc="http://schemas.openxmlformats.org/markup-compatibility/2006" xmlns:aink="http://schemas.microsoft.com/office/drawing/2016/ink" xmlns:am3d="http://schemas.microsoft.com/office/drawing/2017/model3d" xmlns:o="urn:schemas-microsoft-com:office:office" xmlns:r="http://schemas.openxmlformats.org/officeDocument/2006/relationships" xmlns:m="http://schemas.openxmlformats.org/officeDocument/2006/math" xmlns:v="urn:schemas-microsoft-com:vml" xmlns:wp14="http://schemas.microsoft.com/office/word/2010/wordprocessingDrawing" xmlns:wp="http://schemas.openxmlformats.org/drawingml/2006/wordprocessingDrawing" xmlns:w10="urn:schemas-microsoft-com:office:word" xmlns:w="http://schemas.openxmlformats.org/wordprocessingml/2006/main" xmlns:w14="http://schemas.microsoft.com/office/word/2010/wordml" xmlns:w15="http://schemas.microsoft.com/office/word/2012/wordml" xmlns:w16cex="http://schemas.microsoft.com/office/word/2018/wordml/cex" xmlns:w16cid="http://schemas.microsoft.com/office/word/2016/wordml/cid" xmlns:w16="http://schemas.microsoft.com/office/word/2018/wordml" xmlns:w16sdtdh="http://schemas.microsoft.com/office/word/2020/wordml/sdtdatahash" xmlns:w16se="http://schemas.microsoft.com/office/word/2015/wordml/symex" xmlns:wpg="http://schemas.microsoft.com/office/word/2010/wordprocessingGroup" xmlns:wpi="http://schemas.microsoft.com/office/word/2010/wordprocessingInk" xmlns:wne="http://schemas.microsoft.com/office/word/2006/wordml" xmlns:wps="http://schemas.microsoft.com/office/word/2010/wordprocessingShape" mc:Ignorable="w14 w15 w16se w16cid w16 w16cex w16sdtdh wp14">
-  <w:abstractNum w:abstractNumId="0" w15:restartNumberingAfterBreak="0">
+<w:numbering xmlns:wpc="http://schemas.microsoft.com/office/word/2010/wordprocessingCanvas" xmlns:mc="http://schemas.openxmlformats.org/markup-compatibility/2006" xmlns:o="urn:schemas-microsoft-com:office:office" xmlns:r="http://schemas.openxmlformats.org/officeDocument/2006/relationships" xmlns:m="http://schemas.openxmlformats.org/officeDocument/2006/math" xmlns:v="urn:schemas-microsoft-com:vml" xmlns:wp14="http://schemas.microsoft.com/office/word/2010/wordprocessingDrawing" xmlns:wp="http://schemas.openxmlformats.org/drawingml/2006/wordprocessingDrawing" xmlns:w10="urn:schemas-microsoft-com:office:word" xmlns:w="http://schemas.openxmlformats.org/wordprocessingml/2006/main" xmlns:w14="http://schemas.microsoft.com/office/word/2010/wordml" xmlns:w15="http://schemas.microsoft.com/office/word/2012/wordml" xmlns:wpg="http://schemas.microsoft.com/office/word/2010/wordprocessingGroup" xmlns:wpi="http://schemas.microsoft.com/office/word/2010/wordprocessingInk" xmlns:wne="http://schemas.microsoft.com/office/word/2006/wordml" xmlns:wps="http://schemas.microsoft.com/office/word/2010/wordprocessingShape" mc:Ignorable="w14 w15 wp14">
+  <w:abstractNum w:abstractNumId="0">
     <w:nsid w:val="1A00167D"/>
     <w:multiLevelType w:val="multilevel"/>
     <w:tmpl w:val="F5346332"/>
@@ -8804,7 +9344,7 @@
       </w:rPr>
     </w:lvl>
   </w:abstractNum>
-  <w:abstractNum w:abstractNumId="1" w15:restartNumberingAfterBreak="0">
+  <w:abstractNum w:abstractNumId="1">
     <w:nsid w:val="425151A7"/>
     <w:multiLevelType w:val="multilevel"/>
     <w:tmpl w:val="80C468D0"/>
@@ -8917,7 +9457,120 @@
       </w:rPr>
     </w:lvl>
   </w:abstractNum>
-  <w:abstractNum w:abstractNumId="2" w15:restartNumberingAfterBreak="0">
+  <w:abstractNum w:abstractNumId="2">
+    <w:nsid w:val="5EFC29EA"/>
+    <w:multiLevelType w:val="hybridMultilevel"/>
+    <w:tmpl w:val="6DA0F7B6"/>
+    <w:lvl w:ilvl="0" w:tplc="0C0A0001">
+      <w:start w:val="1"/>
+      <w:numFmt w:val="bullet"/>
+      <w:lvlText w:val=""/>
+      <w:lvlJc w:val="left"/>
+      <w:pPr>
+        <w:ind w:left="720" w:hanging="360"/>
+      </w:pPr>
+      <w:rPr>
+        <w:rFonts w:ascii="Symbol" w:hAnsi="Symbol" w:hint="default"/>
+      </w:rPr>
+    </w:lvl>
+    <w:lvl w:ilvl="1" w:tplc="0C0A0003" w:tentative="1">
+      <w:start w:val="1"/>
+      <w:numFmt w:val="bullet"/>
+      <w:lvlText w:val="o"/>
+      <w:lvlJc w:val="left"/>
+      <w:pPr>
+        <w:ind w:left="1440" w:hanging="360"/>
+      </w:pPr>
+      <w:rPr>
+        <w:rFonts w:ascii="Courier New" w:hAnsi="Courier New" w:cs="Courier New" w:hint="default"/>
+      </w:rPr>
+    </w:lvl>
+    <w:lvl w:ilvl="2" w:tplc="0C0A0005" w:tentative="1">
+      <w:start w:val="1"/>
+      <w:numFmt w:val="bullet"/>
+      <w:lvlText w:val=""/>
+      <w:lvlJc w:val="left"/>
+      <w:pPr>
+        <w:ind w:left="2160" w:hanging="360"/>
+      </w:pPr>
+      <w:rPr>
+        <w:rFonts w:ascii="Wingdings" w:hAnsi="Wingdings" w:hint="default"/>
+      </w:rPr>
+    </w:lvl>
+    <w:lvl w:ilvl="3" w:tplc="0C0A0001" w:tentative="1">
+      <w:start w:val="1"/>
+      <w:numFmt w:val="bullet"/>
+      <w:lvlText w:val=""/>
+      <w:lvlJc w:val="left"/>
+      <w:pPr>
+        <w:ind w:left="2880" w:hanging="360"/>
+      </w:pPr>
+      <w:rPr>
+        <w:rFonts w:ascii="Symbol" w:hAnsi="Symbol" w:hint="default"/>
+      </w:rPr>
+    </w:lvl>
+    <w:lvl w:ilvl="4" w:tplc="0C0A0003" w:tentative="1">
+      <w:start w:val="1"/>
+      <w:numFmt w:val="bullet"/>
+      <w:lvlText w:val="o"/>
+      <w:lvlJc w:val="left"/>
+      <w:pPr>
+        <w:ind w:left="3600" w:hanging="360"/>
+      </w:pPr>
+      <w:rPr>
+        <w:rFonts w:ascii="Courier New" w:hAnsi="Courier New" w:cs="Courier New" w:hint="default"/>
+      </w:rPr>
+    </w:lvl>
+    <w:lvl w:ilvl="5" w:tplc="0C0A0005" w:tentative="1">
+      <w:start w:val="1"/>
+      <w:numFmt w:val="bullet"/>
+      <w:lvlText w:val=""/>
+      <w:lvlJc w:val="left"/>
+      <w:pPr>
+        <w:ind w:left="4320" w:hanging="360"/>
+      </w:pPr>
+      <w:rPr>
+        <w:rFonts w:ascii="Wingdings" w:hAnsi="Wingdings" w:hint="default"/>
+      </w:rPr>
+    </w:lvl>
+    <w:lvl w:ilvl="6" w:tplc="0C0A0001" w:tentative="1">
+      <w:start w:val="1"/>
+      <w:numFmt w:val="bullet"/>
+      <w:lvlText w:val=""/>
+      <w:lvlJc w:val="left"/>
+      <w:pPr>
+        <w:ind w:left="5040" w:hanging="360"/>
+      </w:pPr>
+      <w:rPr>
+        <w:rFonts w:ascii="Symbol" w:hAnsi="Symbol" w:hint="default"/>
+      </w:rPr>
+    </w:lvl>
+    <w:lvl w:ilvl="7" w:tplc="0C0A0003" w:tentative="1">
+      <w:start w:val="1"/>
+      <w:numFmt w:val="bullet"/>
+      <w:lvlText w:val="o"/>
+      <w:lvlJc w:val="left"/>
+      <w:pPr>
+        <w:ind w:left="5760" w:hanging="360"/>
+      </w:pPr>
+      <w:rPr>
+        <w:rFonts w:ascii="Courier New" w:hAnsi="Courier New" w:cs="Courier New" w:hint="default"/>
+      </w:rPr>
+    </w:lvl>
+    <w:lvl w:ilvl="8" w:tplc="0C0A0005" w:tentative="1">
+      <w:start w:val="1"/>
+      <w:numFmt w:val="bullet"/>
+      <w:lvlText w:val=""/>
+      <w:lvlJc w:val="left"/>
+      <w:pPr>
+        <w:ind w:left="6480" w:hanging="360"/>
+      </w:pPr>
+      <w:rPr>
+        <w:rFonts w:ascii="Wingdings" w:hAnsi="Wingdings" w:hint="default"/>
+      </w:rPr>
+    </w:lvl>
+  </w:abstractNum>
+  <w:abstractNum w:abstractNumId="3">
     <w:nsid w:val="719F2A7E"/>
     <w:multiLevelType w:val="multilevel"/>
     <w:tmpl w:val="D8A6D522"/>
@@ -9039,20 +9692,23 @@
       </w:rPr>
     </w:lvl>
   </w:abstractNum>
-  <w:num w:numId="1" w16cid:durableId="842205637">
+  <w:num w:numId="1">
     <w:abstractNumId w:val="1"/>
   </w:num>
-  <w:num w:numId="2" w16cid:durableId="404382666">
+  <w:num w:numId="2">
+    <w:abstractNumId w:val="3"/>
+  </w:num>
+  <w:num w:numId="3">
+    <w:abstractNumId w:val="0"/>
+  </w:num>
+  <w:num w:numId="4">
     <w:abstractNumId w:val="2"/>
-  </w:num>
-  <w:num w:numId="3" w16cid:durableId="1951277478">
-    <w:abstractNumId w:val="0"/>
   </w:num>
 </w:numbering>
 </file>
 
 <file path=word/styles.xml><?xml version="1.0" encoding="utf-8"?>
-<w:styles xmlns:mc="http://schemas.openxmlformats.org/markup-compatibility/2006" xmlns:r="http://schemas.openxmlformats.org/officeDocument/2006/relationships" xmlns:w="http://schemas.openxmlformats.org/wordprocessingml/2006/main" xmlns:w14="http://schemas.microsoft.com/office/word/2010/wordml" xmlns:w15="http://schemas.microsoft.com/office/word/2012/wordml" xmlns:w16cex="http://schemas.microsoft.com/office/word/2018/wordml/cex" xmlns:w16cid="http://schemas.microsoft.com/office/word/2016/wordml/cid" xmlns:w16="http://schemas.microsoft.com/office/word/2018/wordml" xmlns:w16sdtdh="http://schemas.microsoft.com/office/word/2020/wordml/sdtdatahash" xmlns:w16se="http://schemas.microsoft.com/office/word/2015/wordml/symex" mc:Ignorable="w14 w15 w16se w16cid w16 w16cex w16sdtdh">
+<w:styles xmlns:mc="http://schemas.openxmlformats.org/markup-compatibility/2006" xmlns:r="http://schemas.openxmlformats.org/officeDocument/2006/relationships" xmlns:w="http://schemas.openxmlformats.org/wordprocessingml/2006/main" xmlns:w14="http://schemas.microsoft.com/office/word/2010/wordml" xmlns:w15="http://schemas.microsoft.com/office/word/2012/wordml" mc:Ignorable="w14 w15">
   <w:docDefaults>
     <w:rPrDefault>
       <w:rPr>
@@ -9062,7 +9718,7 @@
     </w:rPrDefault>
     <w:pPrDefault/>
   </w:docDefaults>
-  <w:latentStyles w:defLockedState="0" w:defUIPriority="99" w:defSemiHidden="0" w:defUnhideWhenUsed="0" w:defQFormat="0" w:count="376">
+  <w:latentStyles w:defLockedState="0" w:defUIPriority="99" w:defSemiHidden="0" w:defUnhideWhenUsed="0" w:defQFormat="0" w:count="371">
     <w:lsdException w:name="Normal" w:uiPriority="0" w:qFormat="1"/>
     <w:lsdException w:name="heading 1" w:uiPriority="9" w:qFormat="1"/>
     <w:lsdException w:name="heading 2" w:semiHidden="1" w:uiPriority="9" w:unhideWhenUsed="1" w:qFormat="1"/>
@@ -9168,6 +9824,7 @@
     <w:lsdException w:name="HTML Sample" w:semiHidden="1" w:unhideWhenUsed="1"/>
     <w:lsdException w:name="HTML Typewriter" w:semiHidden="1" w:unhideWhenUsed="1"/>
     <w:lsdException w:name="HTML Variable" w:semiHidden="1" w:unhideWhenUsed="1"/>
+    <w:lsdException w:name="Normal Table" w:semiHidden="1" w:unhideWhenUsed="1"/>
     <w:lsdException w:name="annotation subject" w:semiHidden="1" w:unhideWhenUsed="1"/>
     <w:lsdException w:name="No List" w:semiHidden="1" w:unhideWhenUsed="1"/>
     <w:lsdException w:name="Outline List 1" w:semiHidden="1" w:unhideWhenUsed="1"/>
@@ -9210,8 +9867,11 @@
     <w:lsdException w:name="Table Contemporary" w:semiHidden="1" w:unhideWhenUsed="1"/>
     <w:lsdException w:name="Table Elegant" w:semiHidden="1" w:unhideWhenUsed="1"/>
     <w:lsdException w:name="Table Professional" w:semiHidden="1" w:unhideWhenUsed="1"/>
+    <w:lsdException w:name="Table Subtle 1" w:semiHidden="1" w:unhideWhenUsed="1"/>
     <w:lsdException w:name="Table Subtle 2" w:semiHidden="1" w:unhideWhenUsed="1"/>
     <w:lsdException w:name="Table Web 1" w:semiHidden="1" w:unhideWhenUsed="1"/>
+    <w:lsdException w:name="Table Web 2" w:semiHidden="1" w:unhideWhenUsed="1"/>
+    <w:lsdException w:name="Table Web 3" w:semiHidden="1" w:unhideWhenUsed="1"/>
     <w:lsdException w:name="Balloon Text" w:semiHidden="1" w:unhideWhenUsed="1"/>
     <w:lsdException w:name="Table Grid" w:uiPriority="39"/>
     <w:lsdException w:name="Table Theme" w:semiHidden="1" w:unhideWhenUsed="1"/>
@@ -9430,11 +10090,6 @@
     <w:lsdException w:name="List Table 5 Dark Accent 6" w:uiPriority="50"/>
     <w:lsdException w:name="List Table 6 Colorful Accent 6" w:uiPriority="51"/>
     <w:lsdException w:name="List Table 7 Colorful Accent 6" w:uiPriority="52"/>
-    <w:lsdException w:name="Mention" w:semiHidden="1" w:unhideWhenUsed="1"/>
-    <w:lsdException w:name="Smart Hyperlink" w:semiHidden="1" w:unhideWhenUsed="1"/>
-    <w:lsdException w:name="Hashtag" w:semiHidden="1" w:unhideWhenUsed="1"/>
-    <w:lsdException w:name="Unresolved Mention" w:semiHidden="1" w:unhideWhenUsed="1"/>
-    <w:lsdException w:name="Smart Link" w:semiHidden="1" w:unhideWhenUsed="1"/>
   </w:latentStyles>
   <w:style w:type="paragraph" w:default="1" w:styleId="Normal">
     <w:name w:val="Normal"/>
@@ -9594,7 +10249,7 @@
       </w:tblCellMar>
     </w:tblPr>
   </w:style>
-  <w:style w:type="paragraph" w:styleId="Ttulo">
+  <w:style w:type="paragraph" w:styleId="Puesto">
     <w:name w:val="Title"/>
     <w:basedOn w:val="Normal"/>
     <w:next w:val="Normal"/>
@@ -9636,7 +10291,9 @@
       <w:tblStyleRowBandSize w:val="1"/>
       <w:tblStyleColBandSize w:val="1"/>
       <w:tblCellMar>
+        <w:top w:w="0" w:type="dxa"/>
         <w:left w:w="70" w:type="dxa"/>
+        <w:bottom w:w="0" w:type="dxa"/>
         <w:right w:w="70" w:type="dxa"/>
       </w:tblCellMar>
     </w:tblPr>
@@ -9647,7 +10304,9 @@
       <w:tblStyleRowBandSize w:val="1"/>
       <w:tblStyleColBandSize w:val="1"/>
       <w:tblCellMar>
+        <w:top w:w="0" w:type="dxa"/>
         <w:left w:w="70" w:type="dxa"/>
+        <w:bottom w:w="0" w:type="dxa"/>
         <w:right w:w="70" w:type="dxa"/>
       </w:tblCellMar>
     </w:tblPr>
@@ -9658,7 +10317,9 @@
       <w:tblStyleRowBandSize w:val="1"/>
       <w:tblStyleColBandSize w:val="1"/>
       <w:tblCellMar>
+        <w:top w:w="0" w:type="dxa"/>
         <w:left w:w="70" w:type="dxa"/>
+        <w:bottom w:w="0" w:type="dxa"/>
         <w:right w:w="70" w:type="dxa"/>
       </w:tblCellMar>
     </w:tblPr>
@@ -9669,7 +10330,9 @@
       <w:tblStyleRowBandSize w:val="1"/>
       <w:tblStyleColBandSize w:val="1"/>
       <w:tblCellMar>
+        <w:top w:w="0" w:type="dxa"/>
         <w:left w:w="70" w:type="dxa"/>
+        <w:bottom w:w="0" w:type="dxa"/>
         <w:right w:w="70" w:type="dxa"/>
       </w:tblCellMar>
     </w:tblPr>
@@ -9680,7 +10343,9 @@
       <w:tblStyleRowBandSize w:val="1"/>
       <w:tblStyleColBandSize w:val="1"/>
       <w:tblCellMar>
+        <w:top w:w="0" w:type="dxa"/>
         <w:left w:w="70" w:type="dxa"/>
+        <w:bottom w:w="0" w:type="dxa"/>
         <w:right w:w="70" w:type="dxa"/>
       </w:tblCellMar>
     </w:tblPr>
@@ -9691,7 +10356,9 @@
       <w:tblStyleRowBandSize w:val="1"/>
       <w:tblStyleColBandSize w:val="1"/>
       <w:tblCellMar>
+        <w:top w:w="0" w:type="dxa"/>
         <w:left w:w="70" w:type="dxa"/>
+        <w:bottom w:w="0" w:type="dxa"/>
         <w:right w:w="70" w:type="dxa"/>
       </w:tblCellMar>
     </w:tblPr>
@@ -9702,7 +10369,9 @@
       <w:tblStyleRowBandSize w:val="1"/>
       <w:tblStyleColBandSize w:val="1"/>
       <w:tblCellMar>
+        <w:top w:w="0" w:type="dxa"/>
         <w:left w:w="70" w:type="dxa"/>
+        <w:bottom w:w="0" w:type="dxa"/>
         <w:right w:w="70" w:type="dxa"/>
       </w:tblCellMar>
     </w:tblPr>
@@ -9713,7 +10382,9 @@
       <w:tblStyleRowBandSize w:val="1"/>
       <w:tblStyleColBandSize w:val="1"/>
       <w:tblCellMar>
+        <w:top w:w="0" w:type="dxa"/>
         <w:left w:w="70" w:type="dxa"/>
+        <w:bottom w:w="0" w:type="dxa"/>
         <w:right w:w="70" w:type="dxa"/>
       </w:tblCellMar>
     </w:tblPr>
@@ -9724,7 +10395,9 @@
       <w:tblStyleRowBandSize w:val="1"/>
       <w:tblStyleColBandSize w:val="1"/>
       <w:tblCellMar>
+        <w:top w:w="0" w:type="dxa"/>
         <w:left w:w="70" w:type="dxa"/>
+        <w:bottom w:w="0" w:type="dxa"/>
         <w:right w:w="70" w:type="dxa"/>
       </w:tblCellMar>
     </w:tblPr>
@@ -9735,7 +10408,9 @@
       <w:tblStyleRowBandSize w:val="1"/>
       <w:tblStyleColBandSize w:val="1"/>
       <w:tblCellMar>
+        <w:top w:w="0" w:type="dxa"/>
         <w:left w:w="70" w:type="dxa"/>
+        <w:bottom w:w="0" w:type="dxa"/>
         <w:right w:w="70" w:type="dxa"/>
       </w:tblCellMar>
     </w:tblPr>
@@ -9746,7 +10421,9 @@
       <w:tblStyleRowBandSize w:val="1"/>
       <w:tblStyleColBandSize w:val="1"/>
       <w:tblCellMar>
+        <w:top w:w="0" w:type="dxa"/>
         <w:left w:w="70" w:type="dxa"/>
+        <w:bottom w:w="0" w:type="dxa"/>
         <w:right w:w="70" w:type="dxa"/>
       </w:tblCellMar>
     </w:tblPr>
@@ -9757,7 +10434,9 @@
       <w:tblStyleRowBandSize w:val="1"/>
       <w:tblStyleColBandSize w:val="1"/>
       <w:tblCellMar>
+        <w:top w:w="0" w:type="dxa"/>
         <w:left w:w="70" w:type="dxa"/>
+        <w:bottom w:w="0" w:type="dxa"/>
         <w:right w:w="70" w:type="dxa"/>
       </w:tblCellMar>
     </w:tblPr>
@@ -10145,7 +10824,7 @@
 </file>
 
 <file path=customXml/itemProps1.xml><?xml version="1.0" encoding="utf-8"?>
-<ds:datastoreItem xmlns:ds="http://schemas.openxmlformats.org/officeDocument/2006/customXml" ds:itemID="{F43EDAED-4585-485F-8773-93196EE7FC66}">
+<ds:datastoreItem xmlns:ds="http://schemas.openxmlformats.org/officeDocument/2006/customXml" ds:itemID="{86AE1141-7B55-4243-A940-860AE53D5684}">
   <ds:schemaRefs>
     <ds:schemaRef ds:uri="http://schemas.openxmlformats.org/officeDocument/2006/bibliography"/>
   </ds:schemaRefs>

</xml_diff>